<commit_message>
Inittial Settings - Identity and DB
</commit_message>
<xml_diff>
--- a/Notes.docx
+++ b/Notes.docx
@@ -56,7 +56,7 @@
           <w:u w:val="single"/>
           <w:lang w:val="pt-BR"/>
         </w:rPr>
-        <w:t>Downloads Necessários</w:t>
+        <w:t>DOWNLOADS NECESSÁRIOS</w:t>
       </w:r>
     </w:p>
     <w:p>
@@ -152,10 +152,7 @@
           <w:lang w:val="pt-BR"/>
         </w:rPr>
       </w:pPr>
-    </w:p>
-    <w:p>
-      <w:pPr>
-        <w:jc w:val="left"/>
+      <w:r>
         <w:rPr>
           <w:rFonts w:hint="default" w:ascii="Cascadia Mono" w:hAnsi="Cascadia Mono" w:cs="Cascadia Mono"/>
           <w:b/>
@@ -165,6 +162,153 @@
           <w:u w:val="single"/>
           <w:lang w:val="pt-BR"/>
         </w:rPr>
+        <w:t>INÍCIO DO PROJETO - ESTRUTURA BASE</w:t>
+      </w:r>
+    </w:p>
+    <w:p>
+      <w:pPr>
+        <w:jc w:val="left"/>
+        <w:rPr>
+          <w:rFonts w:hint="default" w:ascii="Cascadia Mono" w:hAnsi="Cascadia Mono" w:cs="Cascadia Mono"/>
+          <w:b w:val="0"/>
+          <w:bCs w:val="0"/>
+          <w:sz w:val="24"/>
+          <w:szCs w:val="24"/>
+          <w:u w:val="none"/>
+          <w:lang w:val="pt-BR"/>
+        </w:rPr>
+      </w:pPr>
+      <w:r>
+        <w:rPr>
+          <w:rFonts w:hint="default" w:ascii="Cascadia Mono" w:hAnsi="Cascadia Mono" w:cs="Cascadia Mono"/>
+          <w:b w:val="0"/>
+          <w:bCs w:val="0"/>
+          <w:sz w:val="24"/>
+          <w:szCs w:val="24"/>
+          <w:u w:val="none"/>
+          <w:lang w:val="pt-BR"/>
+        </w:rPr>
+        <w:t>Models-&gt;Usuario</w:t>
+      </w:r>
+    </w:p>
+    <w:p>
+      <w:pPr>
+        <w:jc w:val="left"/>
+        <w:rPr>
+          <w:rFonts w:hint="default" w:ascii="Cascadia Mono" w:hAnsi="Cascadia Mono" w:cs="Cascadia Mono"/>
+          <w:b w:val="0"/>
+          <w:bCs w:val="0"/>
+          <w:sz w:val="24"/>
+          <w:szCs w:val="24"/>
+          <w:u w:val="none"/>
+          <w:lang w:val="pt-BR"/>
+        </w:rPr>
+      </w:pPr>
+    </w:p>
+    <w:p>
+      <w:pPr>
+        <w:jc w:val="left"/>
+        <w:rPr>
+          <w:rFonts w:hint="default" w:ascii="Cascadia Mono" w:hAnsi="Cascadia Mono" w:cs="Cascadia Mono"/>
+          <w:b w:val="0"/>
+          <w:bCs w:val="0"/>
+          <w:sz w:val="24"/>
+          <w:szCs w:val="24"/>
+          <w:u w:val="none"/>
+          <w:lang w:val="pt-BR"/>
+        </w:rPr>
+      </w:pPr>
+      <w:r>
+        <w:rPr>
+          <w:rFonts w:hint="default" w:ascii="Cascadia Mono" w:hAnsi="Cascadia Mono" w:cs="Cascadia Mono"/>
+          <w:b w:val="0"/>
+          <w:bCs w:val="0"/>
+          <w:sz w:val="24"/>
+          <w:szCs w:val="24"/>
+          <w:u w:val="none"/>
+          <w:lang w:val="pt-BR"/>
+        </w:rPr>
+        <w:t>Data-&gt;Dtos-&gt;CreateUsuarioDto</w:t>
+      </w:r>
+    </w:p>
+    <w:p>
+      <w:pPr>
+        <w:jc w:val="left"/>
+        <w:rPr>
+          <w:rFonts w:hint="default" w:ascii="Cascadia Mono" w:hAnsi="Cascadia Mono" w:cs="Cascadia Mono"/>
+          <w:b w:val="0"/>
+          <w:bCs w:val="0"/>
+          <w:sz w:val="24"/>
+          <w:szCs w:val="24"/>
+          <w:u w:val="none"/>
+          <w:lang w:val="pt-BR"/>
+        </w:rPr>
+      </w:pPr>
+      <w:r>
+        <w:rPr>
+          <w:rFonts w:hint="default" w:ascii="Cascadia Mono" w:hAnsi="Cascadia Mono" w:cs="Cascadia Mono"/>
+          <w:b w:val="0"/>
+          <w:bCs w:val="0"/>
+          <w:sz w:val="24"/>
+          <w:szCs w:val="24"/>
+          <w:u w:val="none"/>
+          <w:lang w:val="pt-BR"/>
+        </w:rPr>
+        <w:t>Data-&gt;UsuarioDbContext</w:t>
+      </w:r>
+    </w:p>
+    <w:p>
+      <w:pPr>
+        <w:jc w:val="left"/>
+        <w:rPr>
+          <w:rFonts w:hint="default" w:ascii="Cascadia Mono" w:hAnsi="Cascadia Mono" w:cs="Cascadia Mono"/>
+          <w:b w:val="0"/>
+          <w:bCs w:val="0"/>
+          <w:sz w:val="24"/>
+          <w:szCs w:val="24"/>
+          <w:u w:val="none"/>
+          <w:lang w:val="pt-BR"/>
+        </w:rPr>
+      </w:pPr>
+    </w:p>
+    <w:p>
+      <w:pPr>
+        <w:jc w:val="left"/>
+        <w:rPr>
+          <w:rFonts w:hint="default" w:ascii="Cascadia Mono" w:hAnsi="Cascadia Mono" w:cs="Cascadia Mono"/>
+          <w:b w:val="0"/>
+          <w:bCs w:val="0"/>
+          <w:sz w:val="24"/>
+          <w:szCs w:val="24"/>
+          <w:u w:val="none"/>
+          <w:lang w:val="pt-BR"/>
+        </w:rPr>
+      </w:pPr>
+      <w:r>
+        <w:rPr>
+          <w:rFonts w:hint="default" w:ascii="Cascadia Mono" w:hAnsi="Cascadia Mono" w:cs="Cascadia Mono"/>
+          <w:b w:val="0"/>
+          <w:bCs w:val="0"/>
+          <w:sz w:val="24"/>
+          <w:szCs w:val="24"/>
+          <w:u w:val="none"/>
+          <w:lang w:val="pt-BR"/>
+        </w:rPr>
+        <w:t>Profile-&gt;UsuarioProfile</w:t>
+      </w:r>
+    </w:p>
+    <w:p>
+      <w:pPr>
+        <w:jc w:val="left"/>
+        <w:rPr>
+          <w:rFonts w:hint="default" w:ascii="Cascadia Mono" w:hAnsi="Cascadia Mono" w:cs="Cascadia Mono"/>
+          <w:b w:val="0"/>
+          <w:bCs w:val="0"/>
+          <w:sz w:val="24"/>
+          <w:szCs w:val="24"/>
+          <w:u w:val="none"/>
+          <w:lang w:val="pt-BR"/>
+        </w:rPr>
       </w:pPr>
       <w:r>
         <w:rPr>
@@ -173,210 +317,896 @@
           <w:bCs/>
           <w:sz w:val="24"/>
           <w:szCs w:val="24"/>
+          <w:u w:val="none"/>
+          <w:lang w:val="pt-BR"/>
+        </w:rPr>
+        <w:t>Baixar</w:t>
+      </w:r>
+      <w:r>
+        <w:rPr>
+          <w:rFonts w:hint="default" w:ascii="Cascadia Mono" w:hAnsi="Cascadia Mono" w:cs="Cascadia Mono"/>
+          <w:b w:val="0"/>
+          <w:bCs w:val="0"/>
+          <w:sz w:val="24"/>
+          <w:szCs w:val="24"/>
+          <w:u w:val="none"/>
+          <w:lang w:val="pt-BR"/>
+        </w:rPr>
+        <w:t>-&gt;Ferramentas-&gt;Gerenciador de Pacotes do NuGet-&gt;Gerenciar Pacotes NuGet para Solução-&gt;</w:t>
+      </w:r>
+    </w:p>
+    <w:p>
+      <w:pPr>
+        <w:jc w:val="left"/>
+        <w:rPr>
+          <w:rFonts w:hint="default" w:ascii="Cascadia Mono" w:hAnsi="Cascadia Mono" w:cs="Cascadia Mono"/>
+          <w:b w:val="0"/>
+          <w:bCs w:val="0"/>
+          <w:sz w:val="24"/>
+          <w:szCs w:val="24"/>
+          <w:u w:val="none"/>
+          <w:lang w:val="pt-BR"/>
+        </w:rPr>
+      </w:pPr>
+      <w:r>
+        <w:rPr>
+          <w:rFonts w:hint="default" w:ascii="Cascadia Mono" w:hAnsi="Cascadia Mono" w:cs="Cascadia Mono"/>
+          <w:b w:val="0"/>
+          <w:bCs w:val="0"/>
+          <w:sz w:val="24"/>
+          <w:szCs w:val="24"/>
+          <w:u w:val="none"/>
+          <w:lang w:val="pt-BR"/>
+        </w:rPr>
+        <w:t>AutoMapper.Extensions.Microsoft.DependencyInjection (v.12.0.0)</w:t>
+      </w:r>
+    </w:p>
+    <w:p>
+      <w:pPr>
+        <w:jc w:val="left"/>
+        <w:rPr>
+          <w:rFonts w:hint="default" w:ascii="Cascadia Mono" w:hAnsi="Cascadia Mono" w:cs="Cascadia Mono"/>
+          <w:b w:val="0"/>
+          <w:bCs w:val="0"/>
+          <w:sz w:val="24"/>
+          <w:szCs w:val="24"/>
+          <w:u w:val="none"/>
+          <w:lang w:val="pt-BR"/>
+        </w:rPr>
+      </w:pPr>
+    </w:p>
+    <w:p>
+      <w:pPr>
+        <w:jc w:val="left"/>
+        <w:rPr>
+          <w:rFonts w:hint="default" w:ascii="Cascadia Mono" w:hAnsi="Cascadia Mono" w:cs="Cascadia Mono"/>
+          <w:b w:val="0"/>
+          <w:bCs w:val="0"/>
+          <w:sz w:val="24"/>
+          <w:szCs w:val="24"/>
+          <w:u w:val="none"/>
+          <w:lang w:val="pt-BR"/>
+        </w:rPr>
+      </w:pPr>
+      <w:r>
+        <w:rPr>
+          <w:rFonts w:hint="default" w:ascii="Cascadia Mono" w:hAnsi="Cascadia Mono" w:cs="Cascadia Mono"/>
+          <w:b w:val="0"/>
+          <w:bCs w:val="0"/>
+          <w:sz w:val="24"/>
+          <w:szCs w:val="24"/>
+          <w:u w:val="none"/>
+          <w:lang w:val="pt-BR"/>
+        </w:rPr>
+        <w:t>Controllers-&gt;UsuarioController</w:t>
+      </w:r>
+    </w:p>
+    <w:p>
+      <w:pPr>
+        <w:jc w:val="left"/>
+        <w:rPr>
+          <w:rFonts w:hint="default" w:ascii="Cascadia Mono" w:hAnsi="Cascadia Mono" w:cs="Cascadia Mono"/>
+          <w:b w:val="0"/>
+          <w:bCs w:val="0"/>
+          <w:sz w:val="24"/>
+          <w:szCs w:val="24"/>
+          <w:u w:val="none"/>
+          <w:lang w:val="pt-BR"/>
+        </w:rPr>
+      </w:pPr>
+    </w:p>
+    <w:p>
+      <w:pPr>
+        <w:jc w:val="left"/>
+        <w:rPr>
+          <w:rFonts w:hint="default" w:ascii="Cascadia Mono" w:hAnsi="Cascadia Mono" w:cs="Cascadia Mono"/>
+          <w:b w:val="0"/>
+          <w:bCs w:val="0"/>
+          <w:sz w:val="24"/>
+          <w:szCs w:val="24"/>
+          <w:u w:val="none"/>
+          <w:lang w:val="pt-BR"/>
+        </w:rPr>
+      </w:pPr>
+    </w:p>
+    <w:p>
+      <w:pPr>
+        <w:jc w:val="left"/>
+        <w:rPr>
+          <w:rFonts w:hint="default" w:ascii="Cascadia Mono" w:hAnsi="Cascadia Mono" w:cs="Cascadia Mono"/>
+          <w:b/>
+          <w:bCs/>
+          <w:sz w:val="24"/>
+          <w:szCs w:val="24"/>
           <w:u w:val="single"/>
           <w:lang w:val="pt-BR"/>
         </w:rPr>
-        <w:t>Início do projeto - Estrutura base</w:t>
-      </w:r>
-    </w:p>
-    <w:p>
-      <w:pPr>
-        <w:jc w:val="left"/>
-        <w:rPr>
-          <w:rFonts w:hint="default" w:ascii="Cascadia Mono" w:hAnsi="Cascadia Mono" w:cs="Cascadia Mono"/>
-          <w:b w:val="0"/>
-          <w:bCs w:val="0"/>
-          <w:sz w:val="24"/>
-          <w:szCs w:val="24"/>
-          <w:u w:val="none"/>
-          <w:lang w:val="pt-BR"/>
-        </w:rPr>
-      </w:pPr>
-      <w:r>
-        <w:rPr>
-          <w:rFonts w:hint="default" w:ascii="Cascadia Mono" w:hAnsi="Cascadia Mono" w:cs="Cascadia Mono"/>
-          <w:b w:val="0"/>
-          <w:bCs w:val="0"/>
-          <w:sz w:val="24"/>
-          <w:szCs w:val="24"/>
-          <w:u w:val="none"/>
-          <w:lang w:val="pt-BR"/>
-        </w:rPr>
-        <w:t>Models-&gt;Usuario</w:t>
-      </w:r>
-    </w:p>
-    <w:p>
-      <w:pPr>
-        <w:jc w:val="left"/>
-        <w:rPr>
-          <w:rFonts w:hint="default" w:ascii="Cascadia Mono" w:hAnsi="Cascadia Mono" w:cs="Cascadia Mono"/>
-          <w:b w:val="0"/>
-          <w:bCs w:val="0"/>
-          <w:sz w:val="24"/>
-          <w:szCs w:val="24"/>
-          <w:u w:val="none"/>
-          <w:lang w:val="pt-BR"/>
-        </w:rPr>
-      </w:pPr>
+      </w:pPr>
+      <w:r>
+        <w:rPr>
+          <w:rFonts w:hint="default" w:ascii="Cascadia Mono" w:hAnsi="Cascadia Mono" w:cs="Cascadia Mono"/>
+          <w:b/>
+          <w:bCs/>
+          <w:sz w:val="24"/>
+          <w:szCs w:val="24"/>
+          <w:u w:val="single"/>
+          <w:lang w:val="pt-BR"/>
+        </w:rPr>
+        <w:t>CONFIGURAÇÃO IDENTITY E BD</w:t>
+      </w:r>
+    </w:p>
+    <w:p>
+      <w:pPr>
+        <w:jc w:val="left"/>
+        <w:rPr>
+          <w:rFonts w:hint="default" w:ascii="Cascadia Mono" w:hAnsi="Cascadia Mono" w:cs="Cascadia Mono"/>
+          <w:b w:val="0"/>
+          <w:bCs w:val="0"/>
+          <w:sz w:val="24"/>
+          <w:szCs w:val="24"/>
+          <w:u w:val="none"/>
+          <w:lang w:val="pt-BR"/>
+        </w:rPr>
+      </w:pPr>
+      <w:r>
+        <w:rPr>
+          <w:rFonts w:hint="default" w:ascii="Cascadia Mono" w:hAnsi="Cascadia Mono" w:cs="Cascadia Mono"/>
+          <w:b/>
+          <w:bCs/>
+          <w:sz w:val="24"/>
+          <w:szCs w:val="24"/>
+          <w:u w:val="none"/>
+          <w:lang w:val="pt-BR"/>
+        </w:rPr>
+        <w:t>Baixar</w:t>
+      </w:r>
+      <w:r>
+        <w:rPr>
+          <w:rFonts w:hint="default" w:ascii="Cascadia Mono" w:hAnsi="Cascadia Mono" w:cs="Cascadia Mono"/>
+          <w:b w:val="0"/>
+          <w:bCs w:val="0"/>
+          <w:sz w:val="24"/>
+          <w:szCs w:val="24"/>
+          <w:u w:val="none"/>
+          <w:lang w:val="pt-BR"/>
+        </w:rPr>
+        <w:t xml:space="preserve">-&gt;Ferramentas-&gt;Gerenciador de Pacotes do NuGet-&gt;Gerenciar Pacotes NuGet para Solução-&gt;  </w:t>
+      </w:r>
+    </w:p>
+    <w:p>
+      <w:pPr>
+        <w:jc w:val="left"/>
+        <w:rPr>
+          <w:rFonts w:hint="default" w:ascii="Cascadia Mono" w:hAnsi="Cascadia Mono" w:cs="Cascadia Mono"/>
+          <w:b w:val="0"/>
+          <w:bCs w:val="0"/>
+          <w:sz w:val="24"/>
+          <w:szCs w:val="24"/>
+          <w:u w:val="none"/>
+          <w:lang w:val="pt-BR"/>
+        </w:rPr>
+      </w:pPr>
+      <w:r>
+        <w:rPr>
+          <w:rFonts w:hint="default" w:ascii="Cascadia Mono" w:hAnsi="Cascadia Mono" w:cs="Cascadia Mono"/>
+          <w:b w:val="0"/>
+          <w:bCs w:val="0"/>
+          <w:sz w:val="24"/>
+          <w:szCs w:val="24"/>
+          <w:u w:val="none"/>
+          <w:lang w:val="pt-BR"/>
+        </w:rPr>
+        <w:t xml:space="preserve">Microsoft.AspNetCore.Identity.EntityFrameworkCore (v.6.0.14)  </w:t>
+      </w:r>
+    </w:p>
+    <w:p>
+      <w:pPr>
+        <w:jc w:val="left"/>
+        <w:rPr>
+          <w:rFonts w:hint="default" w:ascii="Cascadia Mono" w:hAnsi="Cascadia Mono" w:cs="Cascadia Mono"/>
+          <w:b w:val="0"/>
+          <w:bCs w:val="0"/>
+          <w:sz w:val="24"/>
+          <w:szCs w:val="24"/>
+          <w:u w:val="none"/>
+          <w:lang w:val="pt-BR"/>
+        </w:rPr>
+      </w:pPr>
+      <w:r>
+        <w:rPr>
+          <w:rFonts w:hint="default" w:ascii="Cascadia Mono" w:hAnsi="Cascadia Mono" w:cs="Cascadia Mono"/>
+          <w:b w:val="0"/>
+          <w:bCs w:val="0"/>
+          <w:sz w:val="24"/>
+          <w:szCs w:val="24"/>
+          <w:u w:val="none"/>
+          <w:lang w:val="pt-BR"/>
+        </w:rPr>
+        <w:t xml:space="preserve">Microsoft.EntityFrameworkCore.Tools (v.6.0.14)  </w:t>
+      </w:r>
+    </w:p>
+    <w:p>
+      <w:pPr>
+        <w:jc w:val="left"/>
+        <w:rPr>
+          <w:rFonts w:hint="default" w:ascii="Cascadia Mono" w:hAnsi="Cascadia Mono" w:cs="Cascadia Mono"/>
+          <w:b w:val="0"/>
+          <w:bCs w:val="0"/>
+          <w:sz w:val="24"/>
+          <w:szCs w:val="24"/>
+          <w:u w:val="none"/>
+          <w:lang w:val="pt-BR"/>
+        </w:rPr>
+      </w:pPr>
+      <w:r>
+        <w:rPr>
+          <w:rFonts w:hint="default" w:ascii="Cascadia Mono" w:hAnsi="Cascadia Mono" w:cs="Cascadia Mono"/>
+          <w:b w:val="0"/>
+          <w:bCs w:val="0"/>
+          <w:sz w:val="24"/>
+          <w:szCs w:val="24"/>
+          <w:u w:val="none"/>
+          <w:lang w:val="pt-BR"/>
+        </w:rPr>
+        <w:t xml:space="preserve">Microsoft.Extensions.Identity.Stores (v.6.0.14) </w:t>
+      </w:r>
+    </w:p>
+    <w:p>
+      <w:pPr>
+        <w:jc w:val="left"/>
+        <w:rPr>
+          <w:rFonts w:hint="default" w:ascii="Cascadia Mono" w:hAnsi="Cascadia Mono" w:cs="Cascadia Mono"/>
+          <w:b w:val="0"/>
+          <w:bCs w:val="0"/>
+          <w:sz w:val="24"/>
+          <w:szCs w:val="24"/>
+          <w:u w:val="none"/>
+          <w:lang w:val="pt-BR"/>
+        </w:rPr>
+      </w:pPr>
+      <w:r>
+        <w:rPr>
+          <w:rFonts w:hint="default" w:ascii="Cascadia Mono" w:hAnsi="Cascadia Mono" w:cs="Cascadia Mono"/>
+          <w:b w:val="0"/>
+          <w:bCs w:val="0"/>
+          <w:sz w:val="24"/>
+          <w:szCs w:val="24"/>
+          <w:u w:val="none"/>
+          <w:lang w:val="pt-BR"/>
+        </w:rPr>
+        <w:t>Pomelo.EntityFrameworkCore.MySql (v.6.0.2)</w:t>
+      </w:r>
+    </w:p>
+    <w:p>
+      <w:pPr>
+        <w:jc w:val="left"/>
+        <w:rPr>
+          <w:rFonts w:hint="default" w:ascii="Cascadia Mono" w:hAnsi="Cascadia Mono" w:cs="Cascadia Mono"/>
+          <w:b w:val="0"/>
+          <w:bCs w:val="0"/>
+          <w:sz w:val="24"/>
+          <w:szCs w:val="24"/>
+          <w:u w:val="none"/>
+          <w:lang w:val="pt-BR"/>
+        </w:rPr>
+      </w:pPr>
+    </w:p>
+    <w:p>
+      <w:pPr>
+        <w:jc w:val="left"/>
+        <w:rPr>
+          <w:rFonts w:hint="default" w:ascii="Cascadia Mono" w:hAnsi="Cascadia Mono" w:cs="Cascadia Mono"/>
+          <w:b w:val="0"/>
+          <w:bCs w:val="0"/>
+          <w:sz w:val="24"/>
+          <w:szCs w:val="24"/>
+          <w:u w:val="none"/>
+          <w:lang w:val="pt-BR"/>
+        </w:rPr>
+      </w:pPr>
+      <w:r>
+        <w:rPr>
+          <w:rFonts w:hint="default" w:ascii="Cascadia Mono" w:hAnsi="Cascadia Mono" w:cs="Cascadia Mono"/>
+          <w:b w:val="0"/>
+          <w:bCs w:val="0"/>
+          <w:sz w:val="24"/>
+          <w:szCs w:val="24"/>
+          <w:u w:val="none"/>
+          <w:lang w:val="pt-BR"/>
+        </w:rPr>
+        <w:t>Program-&gt; linha 7 abaixo</w:t>
+      </w:r>
       <w:bookmarkStart w:id="0" w:name="_GoBack"/>
       <w:bookmarkEnd w:id="0"/>
     </w:p>
     <w:p>
       <w:pPr>
-        <w:jc w:val="left"/>
-        <w:rPr>
-          <w:rFonts w:hint="default" w:ascii="Cascadia Mono" w:hAnsi="Cascadia Mono" w:cs="Cascadia Mono"/>
-          <w:b w:val="0"/>
-          <w:bCs w:val="0"/>
-          <w:sz w:val="24"/>
-          <w:szCs w:val="24"/>
-          <w:u w:val="none"/>
-          <w:lang w:val="pt-BR"/>
-        </w:rPr>
-      </w:pPr>
-      <w:r>
-        <w:rPr>
-          <w:rFonts w:hint="default" w:ascii="Cascadia Mono" w:hAnsi="Cascadia Mono" w:cs="Cascadia Mono"/>
-          <w:b w:val="0"/>
-          <w:bCs w:val="0"/>
-          <w:sz w:val="24"/>
-          <w:szCs w:val="24"/>
-          <w:u w:val="none"/>
-          <w:lang w:val="pt-BR"/>
-        </w:rPr>
-        <w:t>Data-&gt;Dtos-&gt;CreateUsuarioDto</w:t>
-      </w:r>
-    </w:p>
-    <w:p>
-      <w:pPr>
-        <w:jc w:val="left"/>
-        <w:rPr>
-          <w:rFonts w:hint="default" w:ascii="Cascadia Mono" w:hAnsi="Cascadia Mono" w:cs="Cascadia Mono"/>
-          <w:b w:val="0"/>
-          <w:bCs w:val="0"/>
-          <w:sz w:val="24"/>
-          <w:szCs w:val="24"/>
-          <w:u w:val="none"/>
-          <w:lang w:val="pt-BR"/>
-        </w:rPr>
-      </w:pPr>
-    </w:p>
-    <w:p>
-      <w:pPr>
-        <w:jc w:val="left"/>
-        <w:rPr>
-          <w:rFonts w:hint="default" w:ascii="Cascadia Mono" w:hAnsi="Cascadia Mono" w:cs="Cascadia Mono"/>
-          <w:b w:val="0"/>
-          <w:bCs w:val="0"/>
-          <w:sz w:val="24"/>
-          <w:szCs w:val="24"/>
-          <w:u w:val="none"/>
-          <w:lang w:val="pt-BR"/>
-        </w:rPr>
-      </w:pPr>
-      <w:r>
-        <w:rPr>
-          <w:rFonts w:hint="default" w:ascii="Cascadia Mono" w:hAnsi="Cascadia Mono" w:cs="Cascadia Mono"/>
-          <w:b w:val="0"/>
-          <w:bCs w:val="0"/>
-          <w:sz w:val="24"/>
-          <w:szCs w:val="24"/>
-          <w:u w:val="none"/>
-          <w:lang w:val="pt-BR"/>
-        </w:rPr>
-        <w:t>Profile-&gt;UsuarioProfile</w:t>
-      </w:r>
-    </w:p>
-    <w:p>
-      <w:pPr>
-        <w:jc w:val="left"/>
-        <w:rPr>
-          <w:rFonts w:hint="default" w:ascii="Cascadia Mono" w:hAnsi="Cascadia Mono" w:cs="Cascadia Mono"/>
-          <w:b w:val="0"/>
-          <w:bCs w:val="0"/>
-          <w:sz w:val="24"/>
-          <w:szCs w:val="24"/>
-          <w:u w:val="none"/>
-          <w:lang w:val="pt-BR"/>
-        </w:rPr>
-      </w:pPr>
-      <w:r>
-        <w:rPr>
-          <w:rFonts w:hint="default" w:ascii="Cascadia Mono" w:hAnsi="Cascadia Mono" w:cs="Cascadia Mono"/>
-          <w:b w:val="0"/>
-          <w:bCs w:val="0"/>
-          <w:sz w:val="24"/>
-          <w:szCs w:val="24"/>
-          <w:u w:val="none"/>
-          <w:lang w:val="pt-BR"/>
-        </w:rPr>
-        <w:t>Baixar-&gt;Ferramentas-&gt;Gerenciador de Pacotes do NuGet-&gt;Gerenciar Pacotes NuGet para Solução-&gt;</w:t>
-      </w:r>
-    </w:p>
-    <w:p>
-      <w:pPr>
-        <w:jc w:val="left"/>
-        <w:rPr>
-          <w:rFonts w:hint="default" w:ascii="Cascadia Mono" w:hAnsi="Cascadia Mono" w:cs="Cascadia Mono"/>
-          <w:b w:val="0"/>
-          <w:bCs w:val="0"/>
-          <w:sz w:val="24"/>
-          <w:szCs w:val="24"/>
-          <w:u w:val="none"/>
-          <w:lang w:val="pt-BR"/>
-        </w:rPr>
-      </w:pPr>
-      <w:r>
-        <w:rPr>
-          <w:rFonts w:hint="default" w:ascii="Cascadia Mono" w:hAnsi="Cascadia Mono" w:cs="Cascadia Mono"/>
-          <w:b w:val="0"/>
-          <w:bCs w:val="0"/>
-          <w:sz w:val="24"/>
-          <w:szCs w:val="24"/>
-          <w:u w:val="none"/>
-          <w:lang w:val="pt-BR"/>
-        </w:rPr>
-        <w:t>AutoMapper.Extensions.Microsoft.DependencyInjection (v.12.0.0)</w:t>
-      </w:r>
-    </w:p>
-    <w:p>
-      <w:pPr>
-        <w:jc w:val="left"/>
-        <w:rPr>
-          <w:rFonts w:hint="default" w:ascii="Cascadia Mono" w:hAnsi="Cascadia Mono" w:cs="Cascadia Mono"/>
-          <w:b w:val="0"/>
-          <w:bCs w:val="0"/>
-          <w:sz w:val="24"/>
-          <w:szCs w:val="24"/>
-          <w:u w:val="none"/>
-          <w:lang w:val="pt-BR"/>
-        </w:rPr>
-      </w:pPr>
-    </w:p>
-    <w:p>
-      <w:pPr>
-        <w:jc w:val="left"/>
-        <w:rPr>
-          <w:rFonts w:hint="default" w:ascii="Cascadia Mono" w:hAnsi="Cascadia Mono" w:cs="Cascadia Mono"/>
-          <w:b w:val="0"/>
-          <w:bCs w:val="0"/>
-          <w:sz w:val="24"/>
-          <w:szCs w:val="24"/>
-          <w:u w:val="none"/>
-          <w:lang w:val="pt-BR"/>
-        </w:rPr>
-      </w:pPr>
-      <w:r>
-        <w:rPr>
-          <w:rFonts w:hint="default" w:ascii="Cascadia Mono" w:hAnsi="Cascadia Mono" w:cs="Cascadia Mono"/>
-          <w:b w:val="0"/>
-          <w:bCs w:val="0"/>
-          <w:sz w:val="24"/>
-          <w:szCs w:val="24"/>
-          <w:u w:val="none"/>
-          <w:lang w:val="pt-BR"/>
-        </w:rPr>
-        <w:t>Controllers-&gt;UsuarioController</w:t>
+        <w:spacing w:beforeLines="0" w:afterLines="0"/>
+        <w:jc w:val="left"/>
+        <w:rPr>
+          <w:rFonts w:hint="default" w:ascii="Cascadia Mono" w:hAnsi="Cascadia Mono" w:eastAsia="Cascadia Mono"/>
+          <w:color w:val="000000"/>
+          <w:sz w:val="19"/>
+          <w:szCs w:val="24"/>
+          <w:highlight w:val="white"/>
+        </w:rPr>
+      </w:pPr>
+      <w:r>
+        <w:rPr>
+          <w:rFonts w:hint="default" w:ascii="Cascadia Mono" w:hAnsi="Cascadia Mono" w:eastAsia="Cascadia Mono"/>
+          <w:color w:val="008000"/>
+          <w:sz w:val="19"/>
+          <w:szCs w:val="24"/>
+          <w:highlight w:val="white"/>
+        </w:rPr>
+        <w:t>//VARIÁVEL PARA DEFINIÇÕES ABAIXO</w:t>
+      </w:r>
+    </w:p>
+    <w:p>
+      <w:pPr>
+        <w:spacing w:beforeLines="0" w:afterLines="0"/>
+        <w:jc w:val="left"/>
+        <w:rPr>
+          <w:rFonts w:hint="default" w:ascii="Cascadia Mono" w:hAnsi="Cascadia Mono" w:eastAsia="Cascadia Mono"/>
+          <w:color w:val="000000"/>
+          <w:sz w:val="19"/>
+          <w:szCs w:val="24"/>
+          <w:highlight w:val="white"/>
+        </w:rPr>
+      </w:pPr>
+      <w:r>
+        <w:rPr>
+          <w:rFonts w:hint="default" w:ascii="Cascadia Mono" w:hAnsi="Cascadia Mono" w:eastAsia="Cascadia Mono"/>
+          <w:color w:val="0000FF"/>
+          <w:sz w:val="19"/>
+          <w:szCs w:val="24"/>
+          <w:highlight w:val="white"/>
+        </w:rPr>
+        <w:t>var</w:t>
+      </w:r>
+      <w:r>
+        <w:rPr>
+          <w:rFonts w:hint="default" w:ascii="Cascadia Mono" w:hAnsi="Cascadia Mono" w:eastAsia="Cascadia Mono"/>
+          <w:color w:val="000000"/>
+          <w:sz w:val="19"/>
+          <w:szCs w:val="24"/>
+          <w:highlight w:val="white"/>
+        </w:rPr>
+        <w:t xml:space="preserve"> connectionString = builder.Configuration.GetConnectionString(</w:t>
+      </w:r>
+      <w:r>
+        <w:rPr>
+          <w:rFonts w:hint="default" w:ascii="Cascadia Mono" w:hAnsi="Cascadia Mono" w:eastAsia="Cascadia Mono"/>
+          <w:color w:val="A31515"/>
+          <w:sz w:val="19"/>
+          <w:szCs w:val="24"/>
+          <w:highlight w:val="white"/>
+        </w:rPr>
+        <w:t>"UsuarioConnection"</w:t>
+      </w:r>
+      <w:r>
+        <w:rPr>
+          <w:rFonts w:hint="default" w:ascii="Cascadia Mono" w:hAnsi="Cascadia Mono" w:eastAsia="Cascadia Mono"/>
+          <w:color w:val="000000"/>
+          <w:sz w:val="19"/>
+          <w:szCs w:val="24"/>
+          <w:highlight w:val="white"/>
+        </w:rPr>
+        <w:t>);</w:t>
+      </w:r>
+    </w:p>
+    <w:p>
+      <w:pPr>
+        <w:spacing w:beforeLines="0" w:afterLines="0"/>
+        <w:jc w:val="left"/>
+        <w:rPr>
+          <w:rFonts w:hint="default" w:ascii="Cascadia Mono" w:hAnsi="Cascadia Mono" w:eastAsia="Cascadia Mono"/>
+          <w:color w:val="000000"/>
+          <w:sz w:val="19"/>
+          <w:szCs w:val="24"/>
+          <w:highlight w:val="white"/>
+        </w:rPr>
+      </w:pPr>
+    </w:p>
+    <w:p>
+      <w:pPr>
+        <w:spacing w:beforeLines="0" w:afterLines="0"/>
+        <w:jc w:val="left"/>
+        <w:rPr>
+          <w:rFonts w:hint="default" w:ascii="Cascadia Mono" w:hAnsi="Cascadia Mono" w:eastAsia="Cascadia Mono"/>
+          <w:color w:val="000000"/>
+          <w:sz w:val="19"/>
+          <w:szCs w:val="24"/>
+          <w:highlight w:val="white"/>
+        </w:rPr>
+      </w:pPr>
+      <w:r>
+        <w:rPr>
+          <w:rFonts w:hint="default" w:ascii="Cascadia Mono" w:hAnsi="Cascadia Mono" w:eastAsia="Cascadia Mono"/>
+          <w:color w:val="000000"/>
+          <w:sz w:val="19"/>
+          <w:szCs w:val="24"/>
+          <w:highlight w:val="white"/>
+        </w:rPr>
+        <w:t>builder.Services.AddDbContext&lt;</w:t>
+      </w:r>
+      <w:r>
+        <w:rPr>
+          <w:rFonts w:hint="default" w:ascii="Cascadia Mono" w:hAnsi="Cascadia Mono" w:eastAsia="Cascadia Mono"/>
+          <w:color w:val="2B91AF"/>
+          <w:sz w:val="19"/>
+          <w:szCs w:val="24"/>
+          <w:highlight w:val="white"/>
+        </w:rPr>
+        <w:t>UsuarioDbContext</w:t>
+      </w:r>
+      <w:r>
+        <w:rPr>
+          <w:rFonts w:hint="default" w:ascii="Cascadia Mono" w:hAnsi="Cascadia Mono" w:eastAsia="Cascadia Mono"/>
+          <w:color w:val="000000"/>
+          <w:sz w:val="19"/>
+          <w:szCs w:val="24"/>
+          <w:highlight w:val="white"/>
+        </w:rPr>
+        <w:t>&gt;(opts =&gt;</w:t>
+      </w:r>
+    </w:p>
+    <w:p>
+      <w:pPr>
+        <w:spacing w:beforeLines="0" w:afterLines="0"/>
+        <w:jc w:val="left"/>
+        <w:rPr>
+          <w:rFonts w:hint="default" w:ascii="Cascadia Mono" w:hAnsi="Cascadia Mono" w:eastAsia="Cascadia Mono"/>
+          <w:color w:val="000000"/>
+          <w:sz w:val="19"/>
+          <w:szCs w:val="24"/>
+          <w:highlight w:val="white"/>
+        </w:rPr>
+      </w:pPr>
+      <w:r>
+        <w:rPr>
+          <w:rFonts w:hint="default" w:ascii="Cascadia Mono" w:hAnsi="Cascadia Mono" w:eastAsia="Cascadia Mono"/>
+          <w:color w:val="000000"/>
+          <w:sz w:val="19"/>
+          <w:szCs w:val="24"/>
+          <w:highlight w:val="white"/>
+        </w:rPr>
+        <w:t>opts.UseMySql(connectionString,</w:t>
+      </w:r>
+    </w:p>
+    <w:p>
+      <w:pPr>
+        <w:jc w:val="left"/>
+        <w:rPr>
+          <w:rFonts w:hint="default" w:ascii="Cascadia Mono" w:hAnsi="Cascadia Mono" w:cs="Cascadia Mono"/>
+          <w:b w:val="0"/>
+          <w:bCs w:val="0"/>
+          <w:sz w:val="24"/>
+          <w:szCs w:val="24"/>
+          <w:u w:val="none"/>
+          <w:lang w:val="pt-BR"/>
+        </w:rPr>
+      </w:pPr>
+      <w:r>
+        <w:rPr>
+          <w:rFonts w:hint="default" w:ascii="Cascadia Mono" w:hAnsi="Cascadia Mono" w:eastAsia="Cascadia Mono"/>
+          <w:color w:val="000000"/>
+          <w:sz w:val="19"/>
+          <w:szCs w:val="24"/>
+          <w:highlight w:val="white"/>
+        </w:rPr>
+        <w:t xml:space="preserve">              </w:t>
+      </w:r>
+      <w:r>
+        <w:rPr>
+          <w:rFonts w:hint="default" w:ascii="Cascadia Mono" w:hAnsi="Cascadia Mono" w:eastAsia="Cascadia Mono"/>
+          <w:color w:val="2B91AF"/>
+          <w:sz w:val="19"/>
+          <w:szCs w:val="24"/>
+          <w:highlight w:val="white"/>
+        </w:rPr>
+        <w:t>ServerVersion</w:t>
+      </w:r>
+      <w:r>
+        <w:rPr>
+          <w:rFonts w:hint="default" w:ascii="Cascadia Mono" w:hAnsi="Cascadia Mono" w:eastAsia="Cascadia Mono"/>
+          <w:color w:val="000000"/>
+          <w:sz w:val="19"/>
+          <w:szCs w:val="24"/>
+          <w:highlight w:val="white"/>
+        </w:rPr>
+        <w:t>.AutoDetect(connectionString)));</w:t>
+      </w:r>
+      <w:r>
+        <w:rPr>
+          <w:rFonts w:hint="default" w:ascii="Cascadia Mono" w:hAnsi="Cascadia Mono" w:cs="Cascadia Mono"/>
+          <w:b w:val="0"/>
+          <w:bCs w:val="0"/>
+          <w:sz w:val="24"/>
+          <w:szCs w:val="24"/>
+          <w:u w:val="none"/>
+          <w:lang w:val="pt-BR"/>
+        </w:rPr>
+        <w:t xml:space="preserve"> </w:t>
+      </w:r>
+    </w:p>
+    <w:p>
+      <w:pPr>
+        <w:spacing w:beforeLines="0" w:afterLines="0"/>
+        <w:jc w:val="left"/>
+        <w:rPr>
+          <w:rFonts w:hint="default" w:ascii="Cascadia Mono" w:hAnsi="Cascadia Mono" w:eastAsia="Cascadia Mono"/>
+          <w:color w:val="000000"/>
+          <w:sz w:val="19"/>
+          <w:szCs w:val="24"/>
+          <w:highlight w:val="white"/>
+        </w:rPr>
+      </w:pPr>
+    </w:p>
+    <w:p>
+      <w:pPr>
+        <w:spacing w:beforeLines="0" w:afterLines="0"/>
+        <w:jc w:val="left"/>
+        <w:rPr>
+          <w:rFonts w:hint="default" w:ascii="Cascadia Mono" w:hAnsi="Cascadia Mono" w:eastAsia="Cascadia Mono"/>
+          <w:color w:val="000000"/>
+          <w:sz w:val="19"/>
+          <w:szCs w:val="24"/>
+          <w:highlight w:val="white"/>
+        </w:rPr>
+      </w:pPr>
+      <w:r>
+        <w:rPr>
+          <w:rFonts w:hint="default" w:ascii="Cascadia Mono" w:hAnsi="Cascadia Mono" w:eastAsia="Cascadia Mono"/>
+          <w:color w:val="008000"/>
+          <w:sz w:val="19"/>
+          <w:szCs w:val="24"/>
+          <w:highlight w:val="white"/>
+        </w:rPr>
+        <w:t>//ADICIONANDO Identity AO PROJETO - RELACIONADO COM USUARIO E SEU PAPEL</w:t>
+      </w:r>
+    </w:p>
+    <w:p>
+      <w:pPr>
+        <w:spacing w:beforeLines="0" w:afterLines="0"/>
+        <w:jc w:val="left"/>
+        <w:rPr>
+          <w:rFonts w:hint="default" w:ascii="Cascadia Mono" w:hAnsi="Cascadia Mono" w:eastAsia="Cascadia Mono"/>
+          <w:color w:val="000000"/>
+          <w:sz w:val="19"/>
+          <w:szCs w:val="24"/>
+          <w:highlight w:val="white"/>
+        </w:rPr>
+      </w:pPr>
+      <w:r>
+        <w:rPr>
+          <w:rFonts w:hint="default" w:ascii="Cascadia Mono" w:hAnsi="Cascadia Mono" w:eastAsia="Cascadia Mono"/>
+          <w:color w:val="000000"/>
+          <w:sz w:val="19"/>
+          <w:szCs w:val="24"/>
+          <w:highlight w:val="white"/>
+        </w:rPr>
+        <w:t>builder.Services</w:t>
+      </w:r>
+    </w:p>
+    <w:p>
+      <w:pPr>
+        <w:spacing w:beforeLines="0" w:afterLines="0"/>
+        <w:jc w:val="left"/>
+        <w:rPr>
+          <w:rFonts w:hint="default" w:ascii="Cascadia Mono" w:hAnsi="Cascadia Mono" w:eastAsia="Cascadia Mono"/>
+          <w:color w:val="000000"/>
+          <w:sz w:val="19"/>
+          <w:szCs w:val="24"/>
+          <w:highlight w:val="white"/>
+        </w:rPr>
+      </w:pPr>
+      <w:r>
+        <w:rPr>
+          <w:rFonts w:hint="default" w:ascii="Cascadia Mono" w:hAnsi="Cascadia Mono" w:eastAsia="Cascadia Mono"/>
+          <w:color w:val="000000"/>
+          <w:sz w:val="19"/>
+          <w:szCs w:val="24"/>
+          <w:highlight w:val="white"/>
+        </w:rPr>
+        <w:t xml:space="preserve">    .AddIdentity&lt;</w:t>
+      </w:r>
+      <w:r>
+        <w:rPr>
+          <w:rFonts w:hint="default" w:ascii="Cascadia Mono" w:hAnsi="Cascadia Mono" w:eastAsia="Cascadia Mono"/>
+          <w:color w:val="2B91AF"/>
+          <w:sz w:val="19"/>
+          <w:szCs w:val="24"/>
+          <w:highlight w:val="white"/>
+        </w:rPr>
+        <w:t>Usuario</w:t>
+      </w:r>
+      <w:r>
+        <w:rPr>
+          <w:rFonts w:hint="default" w:ascii="Cascadia Mono" w:hAnsi="Cascadia Mono" w:eastAsia="Cascadia Mono"/>
+          <w:color w:val="000000"/>
+          <w:sz w:val="19"/>
+          <w:szCs w:val="24"/>
+          <w:highlight w:val="white"/>
+        </w:rPr>
+        <w:t xml:space="preserve">, </w:t>
+      </w:r>
+      <w:r>
+        <w:rPr>
+          <w:rFonts w:hint="default" w:ascii="Cascadia Mono" w:hAnsi="Cascadia Mono" w:eastAsia="Cascadia Mono"/>
+          <w:color w:val="2B91AF"/>
+          <w:sz w:val="19"/>
+          <w:szCs w:val="24"/>
+          <w:highlight w:val="white"/>
+        </w:rPr>
+        <w:t>IdentityRole</w:t>
+      </w:r>
+      <w:r>
+        <w:rPr>
+          <w:rFonts w:hint="default" w:ascii="Cascadia Mono" w:hAnsi="Cascadia Mono" w:eastAsia="Cascadia Mono"/>
+          <w:color w:val="000000"/>
+          <w:sz w:val="19"/>
+          <w:szCs w:val="24"/>
+          <w:highlight w:val="white"/>
+        </w:rPr>
+        <w:t>&gt;()</w:t>
+      </w:r>
+    </w:p>
+    <w:p>
+      <w:pPr>
+        <w:spacing w:beforeLines="0" w:afterLines="0"/>
+        <w:jc w:val="left"/>
+        <w:rPr>
+          <w:rFonts w:hint="default" w:ascii="Cascadia Mono" w:hAnsi="Cascadia Mono" w:eastAsia="Cascadia Mono"/>
+          <w:color w:val="000000"/>
+          <w:sz w:val="19"/>
+          <w:szCs w:val="24"/>
+          <w:highlight w:val="white"/>
+        </w:rPr>
+      </w:pPr>
+      <w:r>
+        <w:rPr>
+          <w:rFonts w:hint="default" w:ascii="Cascadia Mono" w:hAnsi="Cascadia Mono" w:eastAsia="Cascadia Mono"/>
+          <w:color w:val="000000"/>
+          <w:sz w:val="19"/>
+          <w:szCs w:val="24"/>
+          <w:highlight w:val="white"/>
+        </w:rPr>
+        <w:t xml:space="preserve">    .AddEntityFrameworkStores&lt;</w:t>
+      </w:r>
+      <w:r>
+        <w:rPr>
+          <w:rFonts w:hint="default" w:ascii="Cascadia Mono" w:hAnsi="Cascadia Mono" w:eastAsia="Cascadia Mono"/>
+          <w:color w:val="2B91AF"/>
+          <w:sz w:val="19"/>
+          <w:szCs w:val="24"/>
+          <w:highlight w:val="white"/>
+        </w:rPr>
+        <w:t>UsuarioDbContext</w:t>
+      </w:r>
+      <w:r>
+        <w:rPr>
+          <w:rFonts w:hint="default" w:ascii="Cascadia Mono" w:hAnsi="Cascadia Mono" w:eastAsia="Cascadia Mono"/>
+          <w:color w:val="000000"/>
+          <w:sz w:val="19"/>
+          <w:szCs w:val="24"/>
+          <w:highlight w:val="white"/>
+        </w:rPr>
+        <w:t xml:space="preserve">&gt;() </w:t>
+      </w:r>
+      <w:r>
+        <w:rPr>
+          <w:rFonts w:hint="default" w:ascii="Cascadia Mono" w:hAnsi="Cascadia Mono" w:eastAsia="Cascadia Mono"/>
+          <w:color w:val="008000"/>
+          <w:sz w:val="19"/>
+          <w:szCs w:val="24"/>
+          <w:highlight w:val="white"/>
+        </w:rPr>
+        <w:t>//IDENTITY CUIDA DA CONEXÃO COM BD ATRAVÉS DE UsuarioDbContext</w:t>
+      </w:r>
+    </w:p>
+    <w:p>
+      <w:pPr>
+        <w:jc w:val="left"/>
+        <w:rPr>
+          <w:rFonts w:hint="default" w:ascii="Cascadia Mono" w:hAnsi="Cascadia Mono" w:cs="Cascadia Mono"/>
+          <w:b w:val="0"/>
+          <w:bCs w:val="0"/>
+          <w:sz w:val="24"/>
+          <w:szCs w:val="24"/>
+          <w:u w:val="none"/>
+          <w:lang w:val="pt-BR"/>
+        </w:rPr>
+      </w:pPr>
+      <w:r>
+        <w:rPr>
+          <w:rFonts w:hint="default" w:ascii="Cascadia Mono" w:hAnsi="Cascadia Mono" w:eastAsia="Cascadia Mono"/>
+          <w:color w:val="000000"/>
+          <w:sz w:val="19"/>
+          <w:szCs w:val="24"/>
+          <w:highlight w:val="white"/>
+        </w:rPr>
+        <w:t xml:space="preserve">    .AddDefaultTokenProviders();</w:t>
+      </w:r>
+      <w:r>
+        <w:rPr>
+          <w:rFonts w:hint="default" w:ascii="Cascadia Mono" w:hAnsi="Cascadia Mono" w:eastAsia="Cascadia Mono"/>
+          <w:color w:val="008000"/>
+          <w:sz w:val="19"/>
+          <w:szCs w:val="24"/>
+          <w:highlight w:val="white"/>
+        </w:rPr>
+        <w:t>//AUTENTICAÇÃO</w:t>
+      </w:r>
+    </w:p>
+    <w:p>
+      <w:pPr>
+        <w:jc w:val="left"/>
+        <w:rPr>
+          <w:rFonts w:hint="default" w:ascii="Cascadia Mono" w:hAnsi="Cascadia Mono" w:cs="Cascadia Mono"/>
+          <w:b w:val="0"/>
+          <w:bCs w:val="0"/>
+          <w:sz w:val="24"/>
+          <w:szCs w:val="24"/>
+          <w:u w:val="none"/>
+          <w:lang w:val="pt-BR"/>
+        </w:rPr>
+      </w:pPr>
+    </w:p>
+    <w:p>
+      <w:pPr>
+        <w:jc w:val="left"/>
+        <w:rPr>
+          <w:rFonts w:hint="default" w:ascii="Cascadia Mono" w:hAnsi="Cascadia Mono" w:cs="Cascadia Mono"/>
+          <w:b w:val="0"/>
+          <w:bCs w:val="0"/>
+          <w:sz w:val="24"/>
+          <w:szCs w:val="24"/>
+          <w:u w:val="none"/>
+          <w:lang w:val="pt-BR"/>
+        </w:rPr>
+      </w:pPr>
+      <w:r>
+        <w:rPr>
+          <w:rFonts w:hint="default" w:ascii="Cascadia Mono" w:hAnsi="Cascadia Mono" w:cs="Cascadia Mono"/>
+          <w:b w:val="0"/>
+          <w:bCs w:val="0"/>
+          <w:sz w:val="24"/>
+          <w:szCs w:val="24"/>
+          <w:u w:val="none"/>
+          <w:lang w:val="pt-BR"/>
+        </w:rPr>
+        <w:t>appsettings.json-&gt; linha 8 abaixo</w:t>
+      </w:r>
+    </w:p>
+    <w:p>
+      <w:pPr>
+        <w:spacing w:beforeLines="0" w:afterLines="0"/>
+        <w:jc w:val="left"/>
+        <w:rPr>
+          <w:rFonts w:hint="default" w:ascii="Cascadia Mono" w:hAnsi="Cascadia Mono" w:eastAsia="Cascadia Mono"/>
+          <w:color w:val="000000"/>
+          <w:sz w:val="19"/>
+          <w:szCs w:val="24"/>
+          <w:highlight w:val="white"/>
+        </w:rPr>
+      </w:pPr>
+      <w:r>
+        <w:rPr>
+          <w:rFonts w:hint="default" w:ascii="Cascadia Mono" w:hAnsi="Cascadia Mono" w:eastAsia="Cascadia Mono"/>
+          <w:color w:val="2E75B6"/>
+          <w:sz w:val="19"/>
+          <w:szCs w:val="24"/>
+          <w:highlight w:val="white"/>
+        </w:rPr>
+        <w:t>"ConnectionStrings"</w:t>
+      </w:r>
+      <w:r>
+        <w:rPr>
+          <w:rFonts w:hint="default" w:ascii="Cascadia Mono" w:hAnsi="Cascadia Mono" w:eastAsia="Cascadia Mono"/>
+          <w:color w:val="000000"/>
+          <w:sz w:val="19"/>
+          <w:szCs w:val="24"/>
+          <w:highlight w:val="white"/>
+        </w:rPr>
+        <w:t>: {</w:t>
+      </w:r>
+    </w:p>
+    <w:p>
+      <w:pPr>
+        <w:spacing w:beforeLines="0" w:afterLines="0"/>
+        <w:jc w:val="left"/>
+        <w:rPr>
+          <w:rFonts w:hint="default" w:ascii="Cascadia Mono" w:hAnsi="Cascadia Mono" w:eastAsia="Cascadia Mono"/>
+          <w:color w:val="A31515"/>
+          <w:sz w:val="19"/>
+          <w:szCs w:val="24"/>
+          <w:highlight w:val="white"/>
+        </w:rPr>
+      </w:pPr>
+      <w:r>
+        <w:rPr>
+          <w:rFonts w:hint="default" w:ascii="Cascadia Mono" w:hAnsi="Cascadia Mono" w:eastAsia="Cascadia Mono"/>
+          <w:color w:val="000000"/>
+          <w:sz w:val="19"/>
+          <w:szCs w:val="24"/>
+          <w:highlight w:val="white"/>
+        </w:rPr>
+        <w:t xml:space="preserve">  </w:t>
+      </w:r>
+      <w:r>
+        <w:rPr>
+          <w:rFonts w:hint="default" w:ascii="Cascadia Mono" w:hAnsi="Cascadia Mono" w:eastAsia="Cascadia Mono"/>
+          <w:color w:val="2E75B6"/>
+          <w:sz w:val="19"/>
+          <w:szCs w:val="24"/>
+          <w:highlight w:val="white"/>
+        </w:rPr>
+        <w:t>"UsuarioConnection"</w:t>
+      </w:r>
+      <w:r>
+        <w:rPr>
+          <w:rFonts w:hint="default" w:ascii="Cascadia Mono" w:hAnsi="Cascadia Mono" w:eastAsia="Cascadia Mono"/>
+          <w:color w:val="000000"/>
+          <w:sz w:val="19"/>
+          <w:szCs w:val="24"/>
+          <w:highlight w:val="white"/>
+        </w:rPr>
+        <w:t xml:space="preserve"> : </w:t>
+      </w:r>
+      <w:r>
+        <w:rPr>
+          <w:rFonts w:hint="default" w:ascii="Cascadia Mono" w:hAnsi="Cascadia Mono" w:eastAsia="Cascadia Mono"/>
+          <w:color w:val="A31515"/>
+          <w:sz w:val="19"/>
+          <w:szCs w:val="24"/>
+          <w:highlight w:val="white"/>
+        </w:rPr>
+        <w:t>"server=localhost;database=usuariodb;user=root;password=root"</w:t>
+      </w:r>
+    </w:p>
+    <w:p>
+      <w:pPr>
+        <w:jc w:val="left"/>
+        <w:rPr>
+          <w:rFonts w:hint="default" w:ascii="Cascadia Mono" w:hAnsi="Cascadia Mono" w:cs="Cascadia Mono"/>
+          <w:b w:val="0"/>
+          <w:bCs w:val="0"/>
+          <w:sz w:val="24"/>
+          <w:szCs w:val="24"/>
+          <w:u w:val="none"/>
+          <w:lang w:val="pt-BR"/>
+        </w:rPr>
+      </w:pPr>
+      <w:r>
+        <w:rPr>
+          <w:rFonts w:hint="default" w:ascii="Cascadia Mono" w:hAnsi="Cascadia Mono" w:eastAsia="Cascadia Mono"/>
+          <w:color w:val="000000"/>
+          <w:sz w:val="19"/>
+          <w:szCs w:val="24"/>
+          <w:highlight w:val="white"/>
+        </w:rPr>
+        <w:t>}</w:t>
       </w:r>
     </w:p>
     <w:p>
@@ -541,7 +1371,7 @@
     <w:lsdException w:unhideWhenUsed="0" w:uiPriority="0" w:semiHidden="0" w:name="HTML Sample"/>
     <w:lsdException w:unhideWhenUsed="0" w:uiPriority="0" w:semiHidden="0" w:name="HTML Typewriter"/>
     <w:lsdException w:unhideWhenUsed="0" w:uiPriority="0" w:semiHidden="0" w:name="HTML Variable"/>
-    <w:lsdException w:unhideWhenUsed="0" w:uiPriority="0" w:name="Normal Table"/>
+    <w:lsdException w:qFormat="1" w:unhideWhenUsed="0" w:uiPriority="0" w:name="Normal Table"/>
     <w:lsdException w:unhideWhenUsed="0" w:uiPriority="0" w:semiHidden="0" w:name="annotation subject"/>
     <w:lsdException w:unhideWhenUsed="0" w:uiPriority="0" w:semiHidden="0" w:name="Table Simple 1"/>
     <w:lsdException w:unhideWhenUsed="0" w:uiPriority="0" w:semiHidden="0" w:name="Table Simple 2"/>
@@ -588,6 +1418,104 @@
     <w:lsdException w:unhideWhenUsed="0" w:uiPriority="0" w:semiHidden="0" w:name="Balloon Text"/>
     <w:lsdException w:unhideWhenUsed="0" w:uiPriority="0" w:semiHidden="0" w:name="Table Grid"/>
     <w:lsdException w:unhideWhenUsed="0" w:uiPriority="0" w:semiHidden="0" w:name="Table Theme"/>
+    <w:lsdException w:unhideWhenUsed="0" w:uiPriority="60" w:semiHidden="0" w:name="Light Shading"/>
+    <w:lsdException w:unhideWhenUsed="0" w:uiPriority="61" w:semiHidden="0" w:name="Light List"/>
+    <w:lsdException w:unhideWhenUsed="0" w:uiPriority="62" w:semiHidden="0" w:name="Light Grid"/>
+    <w:lsdException w:unhideWhenUsed="0" w:uiPriority="63" w:semiHidden="0" w:name="Medium Shading 1"/>
+    <w:lsdException w:unhideWhenUsed="0" w:uiPriority="64" w:semiHidden="0" w:name="Medium Shading 2"/>
+    <w:lsdException w:unhideWhenUsed="0" w:uiPriority="65" w:semiHidden="0" w:name="Medium List 1"/>
+    <w:lsdException w:unhideWhenUsed="0" w:uiPriority="66" w:semiHidden="0" w:name="Medium List 2"/>
+    <w:lsdException w:unhideWhenUsed="0" w:uiPriority="67" w:semiHidden="0" w:name="Medium Grid 1"/>
+    <w:lsdException w:unhideWhenUsed="0" w:uiPriority="68" w:semiHidden="0" w:name="Medium Grid 2"/>
+    <w:lsdException w:unhideWhenUsed="0" w:uiPriority="69" w:semiHidden="0" w:name="Medium Grid 3"/>
+    <w:lsdException w:unhideWhenUsed="0" w:uiPriority="70" w:semiHidden="0" w:name="Dark List"/>
+    <w:lsdException w:unhideWhenUsed="0" w:uiPriority="71" w:semiHidden="0" w:name="Colorful Shading"/>
+    <w:lsdException w:unhideWhenUsed="0" w:uiPriority="72" w:semiHidden="0" w:name="Colorful List"/>
+    <w:lsdException w:unhideWhenUsed="0" w:uiPriority="73" w:semiHidden="0" w:name="Colorful Grid"/>
+    <w:lsdException w:unhideWhenUsed="0" w:uiPriority="60" w:semiHidden="0" w:name="Light Shading Accent 1"/>
+    <w:lsdException w:unhideWhenUsed="0" w:uiPriority="61" w:semiHidden="0" w:name="Light List Accent 1"/>
+    <w:lsdException w:unhideWhenUsed="0" w:uiPriority="62" w:semiHidden="0" w:name="Light Grid Accent 1"/>
+    <w:lsdException w:unhideWhenUsed="0" w:uiPriority="63" w:semiHidden="0" w:name="Medium Shading 1 Accent 1"/>
+    <w:lsdException w:unhideWhenUsed="0" w:uiPriority="64" w:semiHidden="0" w:name="Medium Shading 2 Accent 1"/>
+    <w:lsdException w:unhideWhenUsed="0" w:uiPriority="65" w:semiHidden="0" w:name="Medium List 1 Accent 1"/>
+    <w:lsdException w:unhideWhenUsed="0" w:uiPriority="66" w:semiHidden="0" w:name="Medium List 2 Accent 1"/>
+    <w:lsdException w:unhideWhenUsed="0" w:uiPriority="67" w:semiHidden="0" w:name="Medium Grid 1 Accent 1"/>
+    <w:lsdException w:unhideWhenUsed="0" w:uiPriority="68" w:semiHidden="0" w:name="Medium Grid 2 Accent 1"/>
+    <w:lsdException w:unhideWhenUsed="0" w:uiPriority="69" w:semiHidden="0" w:name="Medium Grid 3 Accent 1"/>
+    <w:lsdException w:unhideWhenUsed="0" w:uiPriority="70" w:semiHidden="0" w:name="Dark List Accent 1"/>
+    <w:lsdException w:unhideWhenUsed="0" w:uiPriority="71" w:semiHidden="0" w:name="Colorful Shading Accent 1"/>
+    <w:lsdException w:unhideWhenUsed="0" w:uiPriority="72" w:semiHidden="0" w:name="Colorful List Accent 1"/>
+    <w:lsdException w:unhideWhenUsed="0" w:uiPriority="73" w:semiHidden="0" w:name="Colorful Grid Accent 1"/>
+    <w:lsdException w:unhideWhenUsed="0" w:uiPriority="60" w:semiHidden="0" w:name="Light Shading Accent 2"/>
+    <w:lsdException w:unhideWhenUsed="0" w:uiPriority="61" w:semiHidden="0" w:name="Light List Accent 2"/>
+    <w:lsdException w:unhideWhenUsed="0" w:uiPriority="62" w:semiHidden="0" w:name="Light Grid Accent 2"/>
+    <w:lsdException w:unhideWhenUsed="0" w:uiPriority="63" w:semiHidden="0" w:name="Medium Shading 1 Accent 2"/>
+    <w:lsdException w:unhideWhenUsed="0" w:uiPriority="64" w:semiHidden="0" w:name="Medium Shading 2 Accent 2"/>
+    <w:lsdException w:unhideWhenUsed="0" w:uiPriority="65" w:semiHidden="0" w:name="Medium List 1 Accent 2"/>
+    <w:lsdException w:unhideWhenUsed="0" w:uiPriority="66" w:semiHidden="0" w:name="Medium List 2 Accent 2"/>
+    <w:lsdException w:unhideWhenUsed="0" w:uiPriority="67" w:semiHidden="0" w:name="Medium Grid 1 Accent 2"/>
+    <w:lsdException w:unhideWhenUsed="0" w:uiPriority="68" w:semiHidden="0" w:name="Medium Grid 2 Accent 2"/>
+    <w:lsdException w:unhideWhenUsed="0" w:uiPriority="69" w:semiHidden="0" w:name="Medium Grid 3 Accent 2"/>
+    <w:lsdException w:unhideWhenUsed="0" w:uiPriority="70" w:semiHidden="0" w:name="Dark List Accent 2"/>
+    <w:lsdException w:unhideWhenUsed="0" w:uiPriority="71" w:semiHidden="0" w:name="Colorful Shading Accent 2"/>
+    <w:lsdException w:unhideWhenUsed="0" w:uiPriority="72" w:semiHidden="0" w:name="Colorful List Accent 2"/>
+    <w:lsdException w:unhideWhenUsed="0" w:uiPriority="73" w:semiHidden="0" w:name="Colorful Grid Accent 2"/>
+    <w:lsdException w:unhideWhenUsed="0" w:uiPriority="60" w:semiHidden="0" w:name="Light Shading Accent 3"/>
+    <w:lsdException w:unhideWhenUsed="0" w:uiPriority="61" w:semiHidden="0" w:name="Light List Accent 3"/>
+    <w:lsdException w:unhideWhenUsed="0" w:uiPriority="62" w:semiHidden="0" w:name="Light Grid Accent 3"/>
+    <w:lsdException w:unhideWhenUsed="0" w:uiPriority="63" w:semiHidden="0" w:name="Medium Shading 1 Accent 3"/>
+    <w:lsdException w:unhideWhenUsed="0" w:uiPriority="64" w:semiHidden="0" w:name="Medium Shading 2 Accent 3"/>
+    <w:lsdException w:unhideWhenUsed="0" w:uiPriority="65" w:semiHidden="0" w:name="Medium List 1 Accent 3"/>
+    <w:lsdException w:unhideWhenUsed="0" w:uiPriority="66" w:semiHidden="0" w:name="Medium List 2 Accent 3"/>
+    <w:lsdException w:unhideWhenUsed="0" w:uiPriority="67" w:semiHidden="0" w:name="Medium Grid 1 Accent 3"/>
+    <w:lsdException w:unhideWhenUsed="0" w:uiPriority="68" w:semiHidden="0" w:name="Medium Grid 2 Accent 3"/>
+    <w:lsdException w:unhideWhenUsed="0" w:uiPriority="69" w:semiHidden="0" w:name="Medium Grid 3 Accent 3"/>
+    <w:lsdException w:unhideWhenUsed="0" w:uiPriority="70" w:semiHidden="0" w:name="Dark List Accent 3"/>
+    <w:lsdException w:unhideWhenUsed="0" w:uiPriority="71" w:semiHidden="0" w:name="Colorful Shading Accent 3"/>
+    <w:lsdException w:unhideWhenUsed="0" w:uiPriority="72" w:semiHidden="0" w:name="Colorful List Accent 3"/>
+    <w:lsdException w:unhideWhenUsed="0" w:uiPriority="73" w:semiHidden="0" w:name="Colorful Grid Accent 3"/>
+    <w:lsdException w:unhideWhenUsed="0" w:uiPriority="60" w:semiHidden="0" w:name="Light Shading Accent 4"/>
+    <w:lsdException w:unhideWhenUsed="0" w:uiPriority="61" w:semiHidden="0" w:name="Light List Accent 4"/>
+    <w:lsdException w:unhideWhenUsed="0" w:uiPriority="62" w:semiHidden="0" w:name="Light Grid Accent 4"/>
+    <w:lsdException w:unhideWhenUsed="0" w:uiPriority="63" w:semiHidden="0" w:name="Medium Shading 1 Accent 4"/>
+    <w:lsdException w:unhideWhenUsed="0" w:uiPriority="64" w:semiHidden="0" w:name="Medium Shading 2 Accent 4"/>
+    <w:lsdException w:unhideWhenUsed="0" w:uiPriority="65" w:semiHidden="0" w:name="Medium List 1 Accent 4"/>
+    <w:lsdException w:unhideWhenUsed="0" w:uiPriority="66" w:semiHidden="0" w:name="Medium List 2 Accent 4"/>
+    <w:lsdException w:unhideWhenUsed="0" w:uiPriority="67" w:semiHidden="0" w:name="Medium Grid 1 Accent 4"/>
+    <w:lsdException w:unhideWhenUsed="0" w:uiPriority="68" w:semiHidden="0" w:name="Medium Grid 2 Accent 4"/>
+    <w:lsdException w:unhideWhenUsed="0" w:uiPriority="69" w:semiHidden="0" w:name="Medium Grid 3 Accent 4"/>
+    <w:lsdException w:unhideWhenUsed="0" w:uiPriority="70" w:semiHidden="0" w:name="Dark List Accent 4"/>
+    <w:lsdException w:unhideWhenUsed="0" w:uiPriority="71" w:semiHidden="0" w:name="Colorful Shading Accent 4"/>
+    <w:lsdException w:unhideWhenUsed="0" w:uiPriority="72" w:semiHidden="0" w:name="Colorful List Accent 4"/>
+    <w:lsdException w:unhideWhenUsed="0" w:uiPriority="73" w:semiHidden="0" w:name="Colorful Grid Accent 4"/>
+    <w:lsdException w:unhideWhenUsed="0" w:uiPriority="60" w:semiHidden="0" w:name="Light Shading Accent 5"/>
+    <w:lsdException w:unhideWhenUsed="0" w:uiPriority="61" w:semiHidden="0" w:name="Light List Accent 5"/>
+    <w:lsdException w:unhideWhenUsed="0" w:uiPriority="62" w:semiHidden="0" w:name="Light Grid Accent 5"/>
+    <w:lsdException w:unhideWhenUsed="0" w:uiPriority="63" w:semiHidden="0" w:name="Medium Shading 1 Accent 5"/>
+    <w:lsdException w:unhideWhenUsed="0" w:uiPriority="64" w:semiHidden="0" w:name="Medium Shading 2 Accent 5"/>
+    <w:lsdException w:unhideWhenUsed="0" w:uiPriority="65" w:semiHidden="0" w:name="Medium List 1 Accent 5"/>
+    <w:lsdException w:unhideWhenUsed="0" w:uiPriority="66" w:semiHidden="0" w:name="Medium List 2 Accent 5"/>
+    <w:lsdException w:unhideWhenUsed="0" w:uiPriority="67" w:semiHidden="0" w:name="Medium Grid 1 Accent 5"/>
+    <w:lsdException w:unhideWhenUsed="0" w:uiPriority="68" w:semiHidden="0" w:name="Medium Grid 2 Accent 5"/>
+    <w:lsdException w:unhideWhenUsed="0" w:uiPriority="69" w:semiHidden="0" w:name="Medium Grid 3 Accent 5"/>
+    <w:lsdException w:unhideWhenUsed="0" w:uiPriority="70" w:semiHidden="0" w:name="Dark List Accent 5"/>
+    <w:lsdException w:unhideWhenUsed="0" w:uiPriority="71" w:semiHidden="0" w:name="Colorful Shading Accent 5"/>
+    <w:lsdException w:unhideWhenUsed="0" w:uiPriority="72" w:semiHidden="0" w:name="Colorful List Accent 5"/>
+    <w:lsdException w:unhideWhenUsed="0" w:uiPriority="73" w:semiHidden="0" w:name="Colorful Grid Accent 5"/>
+    <w:lsdException w:unhideWhenUsed="0" w:uiPriority="60" w:semiHidden="0" w:name="Light Shading Accent 6"/>
+    <w:lsdException w:unhideWhenUsed="0" w:uiPriority="61" w:semiHidden="0" w:name="Light List Accent 6"/>
+    <w:lsdException w:unhideWhenUsed="0" w:uiPriority="62" w:semiHidden="0" w:name="Light Grid Accent 6"/>
+    <w:lsdException w:unhideWhenUsed="0" w:uiPriority="63" w:semiHidden="0" w:name="Medium Shading 1 Accent 6"/>
+    <w:lsdException w:unhideWhenUsed="0" w:uiPriority="64" w:semiHidden="0" w:name="Medium Shading 2 Accent 6"/>
+    <w:lsdException w:unhideWhenUsed="0" w:uiPriority="65" w:semiHidden="0" w:name="Medium List 1 Accent 6"/>
+    <w:lsdException w:unhideWhenUsed="0" w:uiPriority="66" w:semiHidden="0" w:name="Medium List 2 Accent 6"/>
+    <w:lsdException w:unhideWhenUsed="0" w:uiPriority="67" w:semiHidden="0" w:name="Medium Grid 1 Accent 6"/>
+    <w:lsdException w:unhideWhenUsed="0" w:uiPriority="68" w:semiHidden="0" w:name="Medium Grid 2 Accent 6"/>
+    <w:lsdException w:unhideWhenUsed="0" w:uiPriority="69" w:semiHidden="0" w:name="Medium Grid 3 Accent 6"/>
+    <w:lsdException w:unhideWhenUsed="0" w:uiPriority="70" w:semiHidden="0" w:name="Dark List Accent 6"/>
+    <w:lsdException w:unhideWhenUsed="0" w:uiPriority="71" w:semiHidden="0" w:name="Colorful Shading Accent 6"/>
+    <w:lsdException w:unhideWhenUsed="0" w:uiPriority="72" w:semiHidden="0" w:name="Colorful List Accent 6"/>
+    <w:lsdException w:unhideWhenUsed="0" w:uiPriority="73" w:semiHidden="0" w:name="Colorful Grid Accent 6"/>
   </w:latentStyles>
   <w:style w:type="paragraph" w:default="1" w:styleId="1">
     <w:name w:val="Normal"/>
@@ -606,6 +1534,7 @@
   <w:style w:type="table" w:default="1" w:styleId="3">
     <w:name w:val="Normal Table"/>
     <w:semiHidden/>
+    <w:qFormat/>
     <w:uiPriority w:val="0"/>
     <w:tblPr>
       <w:tblCellMar>

</xml_diff>

<commit_message>
CadastraUsuario using a service
</commit_message>
<xml_diff>
--- a/Notes.docx
+++ b/Notes.docx
@@ -3756,19 +3756,29 @@
         </w:rPr>
         <w:t>Até o momento: url por https não funciona.</w:t>
       </w:r>
+    </w:p>
+    <w:p>
+      <w:pPr>
+        <w:jc w:val="left"/>
+        <w:rPr>
+          <w:rFonts w:hint="default" w:ascii="Cascadia Mono" w:hAnsi="Cascadia Mono" w:cs="Cascadia Mono"/>
+          <w:sz w:val="24"/>
+          <w:szCs w:val="24"/>
+          <w:lang w:val="pt-BR"/>
+        </w:rPr>
+      </w:pPr>
+      <w:r>
+        <w:rPr>
+          <w:rFonts w:hint="default" w:ascii="Cascadia Mono" w:hAnsi="Cascadia Mono" w:cs="Cascadia Mono"/>
+          <w:color w:val="FF0000"/>
+          <w:sz w:val="24"/>
+          <w:szCs w:val="24"/>
+          <w:lang w:val="pt-BR"/>
+        </w:rPr>
+        <w:t>*Lembrar que: O Identity traz mecanismos de segurança - senha fraca (sem maiúsculo, caractere especial, numero</w:t>
+      </w:r>
       <w:bookmarkStart w:id="0" w:name="_GoBack"/>
       <w:bookmarkEnd w:id="0"/>
-    </w:p>
-    <w:p>
-      <w:pPr>
-        <w:jc w:val="left"/>
-        <w:rPr>
-          <w:rFonts w:hint="default" w:ascii="Cascadia Mono" w:hAnsi="Cascadia Mono" w:cs="Cascadia Mono"/>
-          <w:sz w:val="24"/>
-          <w:szCs w:val="24"/>
-          <w:lang w:val="pt-BR"/>
-        </w:rPr>
-      </w:pPr>
       <w:r>
         <w:rPr>
           <w:rFonts w:hint="default" w:ascii="Cascadia Mono" w:hAnsi="Cascadia Mono" w:cs="Cascadia Mono"/>
@@ -3777,522 +3787,3352 @@
           <w:szCs w:val="24"/>
           <w:lang w:val="pt-BR"/>
         </w:rPr>
-        <w:t>*Lembrar que: O Identity traz mecanismos de segurança - senha fraca, campo de confirmação de senha inválido,....</w:t>
-      </w:r>
-    </w:p>
-    <w:p>
-      <w:pPr>
-        <w:jc w:val="center"/>
-        <w:rPr>
-          <w:rFonts w:hint="default" w:ascii="Cascadia Mono" w:hAnsi="Cascadia Mono" w:cs="Cascadia Mono"/>
-          <w:sz w:val="24"/>
-          <w:szCs w:val="24"/>
-        </w:rPr>
-      </w:pPr>
-    </w:p>
-    <w:p>
-      <w:pPr>
-        <w:jc w:val="center"/>
-        <w:rPr>
-          <w:rFonts w:hint="default" w:ascii="Cascadia Mono" w:hAnsi="Cascadia Mono" w:cs="Cascadia Mono"/>
-          <w:sz w:val="24"/>
-          <w:szCs w:val="24"/>
-        </w:rPr>
-      </w:pPr>
-    </w:p>
-    <w:p>
-      <w:pPr>
-        <w:jc w:val="center"/>
-        <w:rPr>
-          <w:rFonts w:hint="default" w:ascii="Cascadia Mono" w:hAnsi="Cascadia Mono" w:cs="Cascadia Mono"/>
-          <w:sz w:val="24"/>
-          <w:szCs w:val="24"/>
-        </w:rPr>
-      </w:pPr>
-    </w:p>
-    <w:p>
-      <w:pPr>
-        <w:jc w:val="center"/>
-        <w:rPr>
-          <w:rFonts w:hint="default" w:ascii="Cascadia Mono" w:hAnsi="Cascadia Mono" w:cs="Cascadia Mono"/>
-          <w:sz w:val="24"/>
-          <w:szCs w:val="24"/>
-        </w:rPr>
-      </w:pPr>
-    </w:p>
-    <w:p>
-      <w:pPr>
-        <w:jc w:val="center"/>
-        <w:rPr>
-          <w:rFonts w:hint="default" w:ascii="Cascadia Mono" w:hAnsi="Cascadia Mono" w:cs="Cascadia Mono"/>
-          <w:sz w:val="24"/>
-          <w:szCs w:val="24"/>
-        </w:rPr>
-      </w:pPr>
-    </w:p>
-    <w:p>
-      <w:pPr>
-        <w:jc w:val="center"/>
-        <w:rPr>
-          <w:rFonts w:hint="default" w:ascii="Cascadia Mono" w:hAnsi="Cascadia Mono" w:cs="Cascadia Mono"/>
-          <w:sz w:val="24"/>
-          <w:szCs w:val="24"/>
-        </w:rPr>
-      </w:pPr>
-    </w:p>
-    <w:p>
-      <w:pPr>
-        <w:jc w:val="center"/>
-        <w:rPr>
-          <w:rFonts w:hint="default" w:ascii="Cascadia Mono" w:hAnsi="Cascadia Mono" w:cs="Cascadia Mono"/>
-          <w:sz w:val="24"/>
-          <w:szCs w:val="24"/>
-        </w:rPr>
-      </w:pPr>
-    </w:p>
-    <w:p>
-      <w:pPr>
-        <w:jc w:val="center"/>
-        <w:rPr>
-          <w:rFonts w:hint="default" w:ascii="Cascadia Mono" w:hAnsi="Cascadia Mono" w:cs="Cascadia Mono"/>
-          <w:sz w:val="24"/>
-          <w:szCs w:val="24"/>
-        </w:rPr>
-      </w:pPr>
-    </w:p>
-    <w:p>
-      <w:pPr>
-        <w:jc w:val="center"/>
-        <w:rPr>
-          <w:rFonts w:hint="default" w:ascii="Cascadia Mono" w:hAnsi="Cascadia Mono" w:cs="Cascadia Mono"/>
-          <w:sz w:val="24"/>
-          <w:szCs w:val="24"/>
-        </w:rPr>
-      </w:pPr>
-    </w:p>
-    <w:p>
-      <w:pPr>
-        <w:jc w:val="center"/>
-        <w:rPr>
-          <w:rFonts w:hint="default" w:ascii="Cascadia Mono" w:hAnsi="Cascadia Mono" w:cs="Cascadia Mono"/>
-          <w:sz w:val="24"/>
-          <w:szCs w:val="24"/>
-        </w:rPr>
-      </w:pPr>
-    </w:p>
-    <w:p>
-      <w:pPr>
-        <w:jc w:val="center"/>
-        <w:rPr>
-          <w:rFonts w:hint="default" w:ascii="Cascadia Mono" w:hAnsi="Cascadia Mono" w:cs="Cascadia Mono"/>
-          <w:sz w:val="24"/>
-          <w:szCs w:val="24"/>
-        </w:rPr>
-      </w:pPr>
-    </w:p>
-    <w:p>
-      <w:pPr>
-        <w:jc w:val="center"/>
-        <w:rPr>
-          <w:rFonts w:hint="default" w:ascii="Cascadia Mono" w:hAnsi="Cascadia Mono" w:cs="Cascadia Mono"/>
-          <w:sz w:val="24"/>
-          <w:szCs w:val="24"/>
-        </w:rPr>
-      </w:pPr>
-    </w:p>
-    <w:p>
-      <w:pPr>
-        <w:jc w:val="center"/>
-        <w:rPr>
-          <w:rFonts w:hint="default" w:ascii="Cascadia Mono" w:hAnsi="Cascadia Mono" w:cs="Cascadia Mono"/>
-          <w:sz w:val="24"/>
-          <w:szCs w:val="24"/>
-        </w:rPr>
-      </w:pPr>
-    </w:p>
-    <w:p>
-      <w:pPr>
-        <w:jc w:val="center"/>
-        <w:rPr>
-          <w:rFonts w:hint="default" w:ascii="Cascadia Mono" w:hAnsi="Cascadia Mono" w:cs="Cascadia Mono"/>
-          <w:sz w:val="24"/>
-          <w:szCs w:val="24"/>
-        </w:rPr>
-      </w:pPr>
-    </w:p>
-    <w:p>
-      <w:pPr>
-        <w:jc w:val="center"/>
-        <w:rPr>
-          <w:rFonts w:hint="default" w:ascii="Cascadia Mono" w:hAnsi="Cascadia Mono" w:cs="Cascadia Mono"/>
-          <w:sz w:val="24"/>
-          <w:szCs w:val="24"/>
-        </w:rPr>
-      </w:pPr>
-    </w:p>
-    <w:p>
-      <w:pPr>
-        <w:jc w:val="center"/>
-        <w:rPr>
-          <w:rFonts w:hint="default" w:ascii="Cascadia Mono" w:hAnsi="Cascadia Mono" w:cs="Cascadia Mono"/>
-          <w:sz w:val="24"/>
-          <w:szCs w:val="24"/>
-        </w:rPr>
-      </w:pPr>
-    </w:p>
-    <w:p>
-      <w:pPr>
-        <w:jc w:val="center"/>
-        <w:rPr>
-          <w:rFonts w:hint="default" w:ascii="Cascadia Mono" w:hAnsi="Cascadia Mono" w:cs="Cascadia Mono"/>
-          <w:sz w:val="24"/>
-          <w:szCs w:val="24"/>
-        </w:rPr>
-      </w:pPr>
-    </w:p>
-    <w:p>
-      <w:pPr>
-        <w:jc w:val="center"/>
-        <w:rPr>
-          <w:rFonts w:hint="default" w:ascii="Cascadia Mono" w:hAnsi="Cascadia Mono" w:cs="Cascadia Mono"/>
-          <w:sz w:val="24"/>
-          <w:szCs w:val="24"/>
-        </w:rPr>
-      </w:pPr>
-    </w:p>
-    <w:p>
-      <w:pPr>
-        <w:jc w:val="center"/>
-        <w:rPr>
-          <w:rFonts w:hint="default" w:ascii="Cascadia Mono" w:hAnsi="Cascadia Mono" w:cs="Cascadia Mono"/>
-          <w:sz w:val="24"/>
-          <w:szCs w:val="24"/>
-        </w:rPr>
-      </w:pPr>
-    </w:p>
-    <w:p>
-      <w:pPr>
-        <w:jc w:val="center"/>
-        <w:rPr>
-          <w:rFonts w:hint="default" w:ascii="Cascadia Mono" w:hAnsi="Cascadia Mono" w:cs="Cascadia Mono"/>
-          <w:sz w:val="24"/>
-          <w:szCs w:val="24"/>
-        </w:rPr>
-      </w:pPr>
-    </w:p>
-    <w:p>
-      <w:pPr>
-        <w:jc w:val="center"/>
-        <w:rPr>
-          <w:rFonts w:hint="default" w:ascii="Cascadia Mono" w:hAnsi="Cascadia Mono" w:cs="Cascadia Mono"/>
-          <w:sz w:val="24"/>
-          <w:szCs w:val="24"/>
-        </w:rPr>
-      </w:pPr>
-    </w:p>
-    <w:p>
-      <w:pPr>
-        <w:jc w:val="center"/>
-        <w:rPr>
-          <w:rFonts w:hint="default" w:ascii="Cascadia Mono" w:hAnsi="Cascadia Mono" w:cs="Cascadia Mono"/>
-          <w:sz w:val="24"/>
-          <w:szCs w:val="24"/>
-        </w:rPr>
-      </w:pPr>
-    </w:p>
-    <w:p>
-      <w:pPr>
-        <w:jc w:val="center"/>
-        <w:rPr>
-          <w:rFonts w:hint="default" w:ascii="Cascadia Mono" w:hAnsi="Cascadia Mono" w:cs="Cascadia Mono"/>
-          <w:sz w:val="24"/>
-          <w:szCs w:val="24"/>
-        </w:rPr>
-      </w:pPr>
-    </w:p>
-    <w:p>
-      <w:pPr>
-        <w:jc w:val="center"/>
-        <w:rPr>
-          <w:rFonts w:hint="default" w:ascii="Cascadia Mono" w:hAnsi="Cascadia Mono" w:cs="Cascadia Mono"/>
-          <w:sz w:val="24"/>
-          <w:szCs w:val="24"/>
-        </w:rPr>
-      </w:pPr>
-    </w:p>
-    <w:p>
-      <w:pPr>
-        <w:jc w:val="center"/>
-        <w:rPr>
-          <w:rFonts w:hint="default" w:ascii="Cascadia Mono" w:hAnsi="Cascadia Mono" w:cs="Cascadia Mono"/>
-          <w:sz w:val="24"/>
-          <w:szCs w:val="24"/>
-        </w:rPr>
-      </w:pPr>
-    </w:p>
-    <w:p>
-      <w:pPr>
-        <w:jc w:val="center"/>
-        <w:rPr>
-          <w:rFonts w:hint="default" w:ascii="Cascadia Mono" w:hAnsi="Cascadia Mono" w:cs="Cascadia Mono"/>
-          <w:sz w:val="24"/>
-          <w:szCs w:val="24"/>
-        </w:rPr>
-      </w:pPr>
-    </w:p>
-    <w:p>
-      <w:pPr>
-        <w:jc w:val="center"/>
-        <w:rPr>
-          <w:rFonts w:hint="default" w:ascii="Cascadia Mono" w:hAnsi="Cascadia Mono" w:cs="Cascadia Mono"/>
-          <w:sz w:val="24"/>
-          <w:szCs w:val="24"/>
-        </w:rPr>
-      </w:pPr>
-    </w:p>
-    <w:p>
-      <w:pPr>
-        <w:jc w:val="center"/>
-        <w:rPr>
-          <w:rFonts w:hint="default" w:ascii="Cascadia Mono" w:hAnsi="Cascadia Mono" w:cs="Cascadia Mono"/>
-          <w:sz w:val="24"/>
-          <w:szCs w:val="24"/>
-        </w:rPr>
-      </w:pPr>
-    </w:p>
-    <w:p>
-      <w:pPr>
-        <w:jc w:val="center"/>
-        <w:rPr>
-          <w:rFonts w:hint="default" w:ascii="Cascadia Mono" w:hAnsi="Cascadia Mono" w:cs="Cascadia Mono"/>
-          <w:sz w:val="24"/>
-          <w:szCs w:val="24"/>
-        </w:rPr>
-      </w:pPr>
-    </w:p>
-    <w:p>
-      <w:pPr>
-        <w:jc w:val="center"/>
-        <w:rPr>
-          <w:rFonts w:hint="default" w:ascii="Cascadia Mono" w:hAnsi="Cascadia Mono" w:cs="Cascadia Mono"/>
-          <w:sz w:val="24"/>
-          <w:szCs w:val="24"/>
-        </w:rPr>
-      </w:pPr>
-    </w:p>
-    <w:p>
-      <w:pPr>
-        <w:jc w:val="center"/>
-        <w:rPr>
-          <w:rFonts w:hint="default" w:ascii="Cascadia Mono" w:hAnsi="Cascadia Mono" w:cs="Cascadia Mono"/>
-          <w:sz w:val="24"/>
-          <w:szCs w:val="24"/>
-        </w:rPr>
-      </w:pPr>
-    </w:p>
-    <w:p>
-      <w:pPr>
-        <w:jc w:val="center"/>
-        <w:rPr>
-          <w:rFonts w:hint="default" w:ascii="Cascadia Mono" w:hAnsi="Cascadia Mono" w:cs="Cascadia Mono"/>
-          <w:sz w:val="24"/>
-          <w:szCs w:val="24"/>
-        </w:rPr>
-      </w:pPr>
-    </w:p>
-    <w:p>
-      <w:pPr>
-        <w:jc w:val="center"/>
-        <w:rPr>
-          <w:rFonts w:hint="default" w:ascii="Cascadia Mono" w:hAnsi="Cascadia Mono" w:cs="Cascadia Mono"/>
-          <w:sz w:val="24"/>
-          <w:szCs w:val="24"/>
-        </w:rPr>
-      </w:pPr>
-    </w:p>
-    <w:p>
-      <w:pPr>
-        <w:jc w:val="center"/>
-        <w:rPr>
-          <w:rFonts w:hint="default" w:ascii="Cascadia Mono" w:hAnsi="Cascadia Mono" w:cs="Cascadia Mono"/>
-          <w:sz w:val="24"/>
-          <w:szCs w:val="24"/>
-        </w:rPr>
-      </w:pPr>
-    </w:p>
-    <w:p>
-      <w:pPr>
-        <w:jc w:val="center"/>
-        <w:rPr>
-          <w:rFonts w:hint="default" w:ascii="Cascadia Mono" w:hAnsi="Cascadia Mono" w:cs="Cascadia Mono"/>
-          <w:sz w:val="24"/>
-          <w:szCs w:val="24"/>
-        </w:rPr>
-      </w:pPr>
-    </w:p>
-    <w:p>
-      <w:pPr>
-        <w:jc w:val="center"/>
-        <w:rPr>
-          <w:rFonts w:hint="default" w:ascii="Cascadia Mono" w:hAnsi="Cascadia Mono" w:cs="Cascadia Mono"/>
-          <w:sz w:val="24"/>
-          <w:szCs w:val="24"/>
-        </w:rPr>
-      </w:pPr>
-    </w:p>
-    <w:p>
-      <w:pPr>
-        <w:jc w:val="center"/>
-        <w:rPr>
-          <w:rFonts w:hint="default" w:ascii="Cascadia Mono" w:hAnsi="Cascadia Mono" w:cs="Cascadia Mono"/>
-          <w:sz w:val="24"/>
-          <w:szCs w:val="24"/>
-        </w:rPr>
-      </w:pPr>
-    </w:p>
-    <w:p>
-      <w:pPr>
-        <w:jc w:val="center"/>
-        <w:rPr>
-          <w:rFonts w:hint="default" w:ascii="Cascadia Mono" w:hAnsi="Cascadia Mono" w:cs="Cascadia Mono"/>
-          <w:sz w:val="24"/>
-          <w:szCs w:val="24"/>
-        </w:rPr>
-      </w:pPr>
-    </w:p>
-    <w:p>
-      <w:pPr>
-        <w:jc w:val="center"/>
-        <w:rPr>
-          <w:rFonts w:hint="default" w:ascii="Cascadia Mono" w:hAnsi="Cascadia Mono" w:cs="Cascadia Mono"/>
-          <w:sz w:val="24"/>
-          <w:szCs w:val="24"/>
-        </w:rPr>
-      </w:pPr>
-    </w:p>
-    <w:p>
-      <w:pPr>
-        <w:jc w:val="center"/>
-        <w:rPr>
-          <w:rFonts w:hint="default" w:ascii="Cascadia Mono" w:hAnsi="Cascadia Mono" w:cs="Cascadia Mono"/>
-          <w:sz w:val="24"/>
-          <w:szCs w:val="24"/>
-        </w:rPr>
-      </w:pPr>
-    </w:p>
-    <w:p>
-      <w:pPr>
-        <w:jc w:val="center"/>
-        <w:rPr>
-          <w:rFonts w:hint="default" w:ascii="Cascadia Mono" w:hAnsi="Cascadia Mono" w:cs="Cascadia Mono"/>
-          <w:sz w:val="24"/>
-          <w:szCs w:val="24"/>
-        </w:rPr>
-      </w:pPr>
-    </w:p>
-    <w:p>
-      <w:pPr>
-        <w:jc w:val="center"/>
-        <w:rPr>
-          <w:rFonts w:hint="default" w:ascii="Cascadia Mono" w:hAnsi="Cascadia Mono" w:cs="Cascadia Mono"/>
-          <w:sz w:val="24"/>
-          <w:szCs w:val="24"/>
-        </w:rPr>
-      </w:pPr>
-    </w:p>
-    <w:p>
-      <w:pPr>
-        <w:jc w:val="center"/>
-        <w:rPr>
-          <w:rFonts w:hint="default" w:ascii="Cascadia Mono" w:hAnsi="Cascadia Mono" w:cs="Cascadia Mono"/>
-          <w:sz w:val="24"/>
-          <w:szCs w:val="24"/>
-        </w:rPr>
-      </w:pPr>
-    </w:p>
-    <w:p>
-      <w:pPr>
-        <w:jc w:val="center"/>
-        <w:rPr>
-          <w:rFonts w:hint="default" w:ascii="Cascadia Mono" w:hAnsi="Cascadia Mono" w:cs="Cascadia Mono"/>
-          <w:sz w:val="24"/>
-          <w:szCs w:val="24"/>
-        </w:rPr>
-      </w:pPr>
-    </w:p>
-    <w:p>
-      <w:pPr>
-        <w:jc w:val="center"/>
-        <w:rPr>
-          <w:rFonts w:hint="default" w:ascii="Cascadia Mono" w:hAnsi="Cascadia Mono" w:cs="Cascadia Mono"/>
-          <w:sz w:val="24"/>
-          <w:szCs w:val="24"/>
-        </w:rPr>
-      </w:pPr>
-    </w:p>
-    <w:p>
-      <w:pPr>
-        <w:jc w:val="center"/>
-        <w:rPr>
-          <w:rFonts w:hint="default" w:ascii="Cascadia Mono" w:hAnsi="Cascadia Mono" w:cs="Cascadia Mono"/>
-          <w:sz w:val="24"/>
-          <w:szCs w:val="24"/>
-        </w:rPr>
-      </w:pPr>
-    </w:p>
-    <w:p>
-      <w:pPr>
-        <w:jc w:val="center"/>
-        <w:rPr>
-          <w:rFonts w:hint="default" w:ascii="Cascadia Mono" w:hAnsi="Cascadia Mono" w:cs="Cascadia Mono"/>
-          <w:sz w:val="24"/>
-          <w:szCs w:val="24"/>
-        </w:rPr>
-      </w:pPr>
-    </w:p>
-    <w:p>
-      <w:pPr>
-        <w:jc w:val="center"/>
-        <w:rPr>
-          <w:rFonts w:hint="default" w:ascii="Cascadia Mono" w:hAnsi="Cascadia Mono" w:cs="Cascadia Mono"/>
-          <w:sz w:val="24"/>
-          <w:szCs w:val="24"/>
-        </w:rPr>
-      </w:pPr>
-    </w:p>
-    <w:p>
-      <w:pPr>
-        <w:jc w:val="center"/>
-        <w:rPr>
-          <w:rFonts w:hint="default" w:ascii="Cascadia Mono" w:hAnsi="Cascadia Mono" w:cs="Cascadia Mono"/>
-          <w:sz w:val="24"/>
-          <w:szCs w:val="24"/>
-        </w:rPr>
-      </w:pPr>
-    </w:p>
-    <w:p>
-      <w:pPr>
-        <w:jc w:val="center"/>
-        <w:rPr>
-          <w:rFonts w:hint="default" w:ascii="Cascadia Mono" w:hAnsi="Cascadia Mono" w:cs="Cascadia Mono"/>
-          <w:sz w:val="24"/>
-          <w:szCs w:val="24"/>
-        </w:rPr>
-      </w:pPr>
-    </w:p>
-    <w:p>
-      <w:pPr>
-        <w:jc w:val="center"/>
-        <w:rPr>
-          <w:rFonts w:hint="default" w:ascii="Cascadia Mono" w:hAnsi="Cascadia Mono" w:cs="Cascadia Mono"/>
-          <w:sz w:val="24"/>
-          <w:szCs w:val="24"/>
-        </w:rPr>
-      </w:pPr>
-    </w:p>
-    <w:p>
-      <w:pPr>
-        <w:jc w:val="center"/>
+        <w:t>), campo de confirmação de senha inválido,....</w:t>
+      </w:r>
+    </w:p>
+    <w:p>
+      <w:pPr>
+        <w:jc w:val="left"/>
+        <w:rPr>
+          <w:rFonts w:hint="default" w:ascii="Cascadia Mono" w:hAnsi="Cascadia Mono" w:cs="Cascadia Mono"/>
+          <w:sz w:val="24"/>
+          <w:szCs w:val="24"/>
+        </w:rPr>
+      </w:pPr>
+    </w:p>
+    <w:p>
+      <w:pPr>
+        <w:jc w:val="left"/>
+        <w:rPr>
+          <w:rFonts w:hint="default" w:ascii="Cascadia Mono" w:hAnsi="Cascadia Mono" w:cs="Cascadia Mono"/>
+          <w:sz w:val="24"/>
+          <w:szCs w:val="24"/>
+          <w:lang w:val="pt-BR"/>
+        </w:rPr>
+      </w:pPr>
+      <w:r>
+        <w:rPr>
+          <w:rFonts w:hint="default" w:ascii="Cascadia Mono" w:hAnsi="Cascadia Mono" w:cs="Cascadia Mono"/>
+          <w:sz w:val="24"/>
+          <w:szCs w:val="24"/>
+          <w:lang w:val="pt-BR"/>
+        </w:rPr>
+        <w:t>Agora, será feita a mudança da lógia de adicionar um usuário como serviço, e não como uma lógica toda dentro de UsuarioController.</w:t>
+      </w:r>
+    </w:p>
+    <w:p>
+      <w:pPr>
+        <w:jc w:val="left"/>
+        <w:rPr>
+          <w:rFonts w:hint="default" w:ascii="Cascadia Mono" w:hAnsi="Cascadia Mono" w:cs="Cascadia Mono"/>
+          <w:sz w:val="24"/>
+          <w:szCs w:val="24"/>
+          <w:lang w:val="pt-BR"/>
+        </w:rPr>
+      </w:pPr>
+    </w:p>
+    <w:p>
+      <w:pPr>
+        <w:jc w:val="left"/>
+        <w:rPr>
+          <w:rFonts w:hint="default" w:ascii="Cascadia Mono" w:hAnsi="Cascadia Mono" w:cs="Cascadia Mono"/>
+          <w:sz w:val="24"/>
+          <w:szCs w:val="24"/>
+          <w:lang w:val="pt-BR"/>
+        </w:rPr>
+      </w:pPr>
+      <w:r>
+        <w:rPr>
+          <w:rFonts w:hint="default" w:ascii="Cascadia Mono" w:hAnsi="Cascadia Mono" w:cs="Cascadia Mono"/>
+          <w:sz w:val="24"/>
+          <w:szCs w:val="24"/>
+          <w:lang w:val="pt-BR"/>
+        </w:rPr>
+        <w:t>Criar pasta Services-&gt;CadastroService.cs-&gt;</w:t>
+      </w:r>
+    </w:p>
+    <w:p>
+      <w:pPr>
+        <w:spacing w:beforeLines="0" w:afterLines="0"/>
+        <w:jc w:val="left"/>
+        <w:rPr>
+          <w:rFonts w:hint="default" w:ascii="Cascadia Mono" w:hAnsi="Cascadia Mono" w:eastAsia="Cascadia Mono"/>
+          <w:color w:val="000000"/>
+          <w:sz w:val="19"/>
+          <w:szCs w:val="24"/>
+          <w:highlight w:val="white"/>
+        </w:rPr>
+      </w:pPr>
+      <w:r>
+        <w:rPr>
+          <w:rFonts w:hint="default" w:ascii="Cascadia Mono" w:hAnsi="Cascadia Mono" w:eastAsia="Cascadia Mono"/>
+          <w:color w:val="0000FF"/>
+          <w:sz w:val="19"/>
+          <w:szCs w:val="24"/>
+          <w:highlight w:val="white"/>
+        </w:rPr>
+        <w:t>using</w:t>
+      </w:r>
+      <w:r>
+        <w:rPr>
+          <w:rFonts w:hint="default" w:ascii="Cascadia Mono" w:hAnsi="Cascadia Mono" w:eastAsia="Cascadia Mono"/>
+          <w:color w:val="000000"/>
+          <w:sz w:val="19"/>
+          <w:szCs w:val="24"/>
+          <w:highlight w:val="white"/>
+        </w:rPr>
+        <w:t xml:space="preserve"> Microsoft.AspNetCore.Identity;</w:t>
+      </w:r>
+    </w:p>
+    <w:p>
+      <w:pPr>
+        <w:spacing w:beforeLines="0" w:afterLines="0"/>
+        <w:jc w:val="left"/>
+        <w:rPr>
+          <w:rFonts w:hint="default" w:ascii="Cascadia Mono" w:hAnsi="Cascadia Mono" w:eastAsia="Cascadia Mono"/>
+          <w:color w:val="000000"/>
+          <w:sz w:val="19"/>
+          <w:szCs w:val="24"/>
+          <w:highlight w:val="white"/>
+        </w:rPr>
+      </w:pPr>
+      <w:r>
+        <w:rPr>
+          <w:rFonts w:hint="default" w:ascii="Cascadia Mono" w:hAnsi="Cascadia Mono" w:eastAsia="Cascadia Mono"/>
+          <w:color w:val="0000FF"/>
+          <w:sz w:val="19"/>
+          <w:szCs w:val="24"/>
+          <w:highlight w:val="white"/>
+        </w:rPr>
+        <w:t>using</w:t>
+      </w:r>
+      <w:r>
+        <w:rPr>
+          <w:rFonts w:hint="default" w:ascii="Cascadia Mono" w:hAnsi="Cascadia Mono" w:eastAsia="Cascadia Mono"/>
+          <w:color w:val="000000"/>
+          <w:sz w:val="19"/>
+          <w:szCs w:val="24"/>
+          <w:highlight w:val="white"/>
+        </w:rPr>
+        <w:t xml:space="preserve"> UsuariosApi.Data.Dtos;</w:t>
+      </w:r>
+    </w:p>
+    <w:p>
+      <w:pPr>
+        <w:spacing w:beforeLines="0" w:afterLines="0"/>
+        <w:jc w:val="left"/>
+        <w:rPr>
+          <w:rFonts w:hint="default" w:ascii="Cascadia Mono" w:hAnsi="Cascadia Mono" w:eastAsia="Cascadia Mono"/>
+          <w:color w:val="000000"/>
+          <w:sz w:val="19"/>
+          <w:szCs w:val="24"/>
+          <w:highlight w:val="white"/>
+        </w:rPr>
+      </w:pPr>
+      <w:r>
+        <w:rPr>
+          <w:rFonts w:hint="default" w:ascii="Cascadia Mono" w:hAnsi="Cascadia Mono" w:eastAsia="Cascadia Mono"/>
+          <w:color w:val="0000FF"/>
+          <w:sz w:val="19"/>
+          <w:szCs w:val="24"/>
+          <w:highlight w:val="white"/>
+        </w:rPr>
+        <w:t>using</w:t>
+      </w:r>
+      <w:r>
+        <w:rPr>
+          <w:rFonts w:hint="default" w:ascii="Cascadia Mono" w:hAnsi="Cascadia Mono" w:eastAsia="Cascadia Mono"/>
+          <w:color w:val="000000"/>
+          <w:sz w:val="19"/>
+          <w:szCs w:val="24"/>
+          <w:highlight w:val="white"/>
+        </w:rPr>
+        <w:t xml:space="preserve"> UsuariosApi.Models;</w:t>
+      </w:r>
+    </w:p>
+    <w:p>
+      <w:pPr>
+        <w:spacing w:beforeLines="0" w:afterLines="0"/>
+        <w:jc w:val="left"/>
+        <w:rPr>
+          <w:rFonts w:hint="default" w:ascii="Cascadia Mono" w:hAnsi="Cascadia Mono" w:eastAsia="Cascadia Mono"/>
+          <w:color w:val="000000"/>
+          <w:sz w:val="19"/>
+          <w:szCs w:val="24"/>
+          <w:highlight w:val="white"/>
+        </w:rPr>
+      </w:pPr>
+      <w:r>
+        <w:rPr>
+          <w:rFonts w:hint="default" w:ascii="Cascadia Mono" w:hAnsi="Cascadia Mono" w:eastAsia="Cascadia Mono"/>
+          <w:color w:val="0000FF"/>
+          <w:sz w:val="19"/>
+          <w:szCs w:val="24"/>
+          <w:highlight w:val="white"/>
+        </w:rPr>
+        <w:t>using</w:t>
+      </w:r>
+      <w:r>
+        <w:rPr>
+          <w:rFonts w:hint="default" w:ascii="Cascadia Mono" w:hAnsi="Cascadia Mono" w:eastAsia="Cascadia Mono"/>
+          <w:color w:val="000000"/>
+          <w:sz w:val="19"/>
+          <w:szCs w:val="24"/>
+          <w:highlight w:val="white"/>
+        </w:rPr>
+        <w:t xml:space="preserve"> AutoMapper;</w:t>
+      </w:r>
+    </w:p>
+    <w:p>
+      <w:pPr>
+        <w:spacing w:beforeLines="0" w:afterLines="0"/>
+        <w:jc w:val="left"/>
+        <w:rPr>
+          <w:rFonts w:hint="default" w:ascii="Cascadia Mono" w:hAnsi="Cascadia Mono" w:eastAsia="Cascadia Mono"/>
+          <w:color w:val="000000"/>
+          <w:sz w:val="19"/>
+          <w:szCs w:val="24"/>
+          <w:highlight w:val="white"/>
+        </w:rPr>
+      </w:pPr>
+    </w:p>
+    <w:p>
+      <w:pPr>
+        <w:spacing w:beforeLines="0" w:afterLines="0"/>
+        <w:jc w:val="left"/>
+        <w:rPr>
+          <w:rFonts w:hint="default" w:ascii="Cascadia Mono" w:hAnsi="Cascadia Mono" w:eastAsia="Cascadia Mono"/>
+          <w:color w:val="000000"/>
+          <w:sz w:val="19"/>
+          <w:szCs w:val="24"/>
+          <w:highlight w:val="white"/>
+        </w:rPr>
+      </w:pPr>
+      <w:r>
+        <w:rPr>
+          <w:rFonts w:hint="default" w:ascii="Cascadia Mono" w:hAnsi="Cascadia Mono" w:eastAsia="Cascadia Mono"/>
+          <w:color w:val="0000FF"/>
+          <w:sz w:val="19"/>
+          <w:szCs w:val="24"/>
+          <w:highlight w:val="white"/>
+        </w:rPr>
+        <w:t>namespace</w:t>
+      </w:r>
+      <w:r>
+        <w:rPr>
+          <w:rFonts w:hint="default" w:ascii="Cascadia Mono" w:hAnsi="Cascadia Mono" w:eastAsia="Cascadia Mono"/>
+          <w:color w:val="000000"/>
+          <w:sz w:val="19"/>
+          <w:szCs w:val="24"/>
+          <w:highlight w:val="white"/>
+        </w:rPr>
+        <w:t xml:space="preserve"> UsuariosApi.Services</w:t>
+      </w:r>
+    </w:p>
+    <w:p>
+      <w:pPr>
+        <w:spacing w:beforeLines="0" w:afterLines="0"/>
+        <w:jc w:val="left"/>
+        <w:rPr>
+          <w:rFonts w:hint="default" w:ascii="Cascadia Mono" w:hAnsi="Cascadia Mono" w:eastAsia="Cascadia Mono"/>
+          <w:color w:val="000000"/>
+          <w:sz w:val="19"/>
+          <w:szCs w:val="24"/>
+          <w:highlight w:val="white"/>
+        </w:rPr>
+      </w:pPr>
+      <w:r>
+        <w:rPr>
+          <w:rFonts w:hint="default" w:ascii="Cascadia Mono" w:hAnsi="Cascadia Mono" w:eastAsia="Cascadia Mono"/>
+          <w:color w:val="000000"/>
+          <w:sz w:val="19"/>
+          <w:szCs w:val="24"/>
+          <w:highlight w:val="white"/>
+        </w:rPr>
+        <w:t>{</w:t>
+      </w:r>
+    </w:p>
+    <w:p>
+      <w:pPr>
+        <w:spacing w:beforeLines="0" w:afterLines="0"/>
+        <w:jc w:val="left"/>
+        <w:rPr>
+          <w:rFonts w:hint="default" w:ascii="Cascadia Mono" w:hAnsi="Cascadia Mono" w:eastAsia="Cascadia Mono"/>
+          <w:color w:val="000000"/>
+          <w:sz w:val="19"/>
+          <w:szCs w:val="24"/>
+          <w:highlight w:val="white"/>
+        </w:rPr>
+      </w:pPr>
+      <w:r>
+        <w:rPr>
+          <w:rFonts w:hint="default" w:ascii="Cascadia Mono" w:hAnsi="Cascadia Mono" w:eastAsia="Cascadia Mono"/>
+          <w:color w:val="000000"/>
+          <w:sz w:val="19"/>
+          <w:szCs w:val="24"/>
+          <w:highlight w:val="white"/>
+        </w:rPr>
+        <w:t xml:space="preserve">    </w:t>
+      </w:r>
+      <w:r>
+        <w:rPr>
+          <w:rFonts w:hint="default" w:ascii="Cascadia Mono" w:hAnsi="Cascadia Mono" w:eastAsia="Cascadia Mono"/>
+          <w:color w:val="0000FF"/>
+          <w:sz w:val="19"/>
+          <w:szCs w:val="24"/>
+          <w:highlight w:val="white"/>
+        </w:rPr>
+        <w:t>public</w:t>
+      </w:r>
+      <w:r>
+        <w:rPr>
+          <w:rFonts w:hint="default" w:ascii="Cascadia Mono" w:hAnsi="Cascadia Mono" w:eastAsia="Cascadia Mono"/>
+          <w:color w:val="000000"/>
+          <w:sz w:val="19"/>
+          <w:szCs w:val="24"/>
+          <w:highlight w:val="white"/>
+        </w:rPr>
+        <w:t xml:space="preserve"> </w:t>
+      </w:r>
+      <w:r>
+        <w:rPr>
+          <w:rFonts w:hint="default" w:ascii="Cascadia Mono" w:hAnsi="Cascadia Mono" w:eastAsia="Cascadia Mono"/>
+          <w:color w:val="0000FF"/>
+          <w:sz w:val="19"/>
+          <w:szCs w:val="24"/>
+          <w:highlight w:val="white"/>
+        </w:rPr>
+        <w:t>class</w:t>
+      </w:r>
+      <w:r>
+        <w:rPr>
+          <w:rFonts w:hint="default" w:ascii="Cascadia Mono" w:hAnsi="Cascadia Mono" w:eastAsia="Cascadia Mono"/>
+          <w:color w:val="000000"/>
+          <w:sz w:val="19"/>
+          <w:szCs w:val="24"/>
+          <w:highlight w:val="white"/>
+        </w:rPr>
+        <w:t xml:space="preserve"> </w:t>
+      </w:r>
+      <w:r>
+        <w:rPr>
+          <w:rFonts w:hint="default" w:ascii="Cascadia Mono" w:hAnsi="Cascadia Mono" w:eastAsia="Cascadia Mono"/>
+          <w:color w:val="2B91AF"/>
+          <w:sz w:val="19"/>
+          <w:szCs w:val="24"/>
+          <w:highlight w:val="white"/>
+        </w:rPr>
+        <w:t>CadastroService</w:t>
+      </w:r>
+    </w:p>
+    <w:p>
+      <w:pPr>
+        <w:spacing w:beforeLines="0" w:afterLines="0"/>
+        <w:jc w:val="left"/>
+        <w:rPr>
+          <w:rFonts w:hint="default" w:ascii="Cascadia Mono" w:hAnsi="Cascadia Mono" w:eastAsia="Cascadia Mono"/>
+          <w:color w:val="000000"/>
+          <w:sz w:val="19"/>
+          <w:szCs w:val="24"/>
+          <w:highlight w:val="white"/>
+        </w:rPr>
+      </w:pPr>
+      <w:r>
+        <w:rPr>
+          <w:rFonts w:hint="default" w:ascii="Cascadia Mono" w:hAnsi="Cascadia Mono" w:eastAsia="Cascadia Mono"/>
+          <w:color w:val="000000"/>
+          <w:sz w:val="19"/>
+          <w:szCs w:val="24"/>
+          <w:highlight w:val="white"/>
+        </w:rPr>
+        <w:t xml:space="preserve">    {</w:t>
+      </w:r>
+    </w:p>
+    <w:p>
+      <w:pPr>
+        <w:spacing w:beforeLines="0" w:afterLines="0"/>
+        <w:jc w:val="left"/>
+        <w:rPr>
+          <w:rFonts w:hint="default" w:ascii="Cascadia Mono" w:hAnsi="Cascadia Mono" w:eastAsia="Cascadia Mono"/>
+          <w:color w:val="000000"/>
+          <w:sz w:val="19"/>
+          <w:szCs w:val="24"/>
+          <w:highlight w:val="white"/>
+        </w:rPr>
+      </w:pPr>
+      <w:r>
+        <w:rPr>
+          <w:rFonts w:hint="default" w:ascii="Cascadia Mono" w:hAnsi="Cascadia Mono" w:eastAsia="Cascadia Mono"/>
+          <w:color w:val="000000"/>
+          <w:sz w:val="19"/>
+          <w:szCs w:val="24"/>
+          <w:highlight w:val="white"/>
+        </w:rPr>
+        <w:t xml:space="preserve">        </w:t>
+      </w:r>
+      <w:r>
+        <w:rPr>
+          <w:rFonts w:hint="default" w:ascii="Cascadia Mono" w:hAnsi="Cascadia Mono" w:eastAsia="Cascadia Mono"/>
+          <w:color w:val="008000"/>
+          <w:sz w:val="19"/>
+          <w:szCs w:val="24"/>
+          <w:highlight w:val="white"/>
+        </w:rPr>
+        <w:t>//ATRIBUTOS</w:t>
+      </w:r>
+    </w:p>
+    <w:p>
+      <w:pPr>
+        <w:spacing w:beforeLines="0" w:afterLines="0"/>
+        <w:jc w:val="left"/>
+        <w:rPr>
+          <w:rFonts w:hint="default" w:ascii="Cascadia Mono" w:hAnsi="Cascadia Mono" w:eastAsia="Cascadia Mono"/>
+          <w:color w:val="000000"/>
+          <w:sz w:val="19"/>
+          <w:szCs w:val="24"/>
+          <w:highlight w:val="white"/>
+        </w:rPr>
+      </w:pPr>
+      <w:r>
+        <w:rPr>
+          <w:rFonts w:hint="default" w:ascii="Cascadia Mono" w:hAnsi="Cascadia Mono" w:eastAsia="Cascadia Mono"/>
+          <w:color w:val="000000"/>
+          <w:sz w:val="19"/>
+          <w:szCs w:val="24"/>
+          <w:highlight w:val="white"/>
+        </w:rPr>
+        <w:t xml:space="preserve">        </w:t>
+      </w:r>
+      <w:r>
+        <w:rPr>
+          <w:rFonts w:hint="default" w:ascii="Cascadia Mono" w:hAnsi="Cascadia Mono" w:eastAsia="Cascadia Mono"/>
+          <w:color w:val="0000FF"/>
+          <w:sz w:val="19"/>
+          <w:szCs w:val="24"/>
+          <w:highlight w:val="white"/>
+        </w:rPr>
+        <w:t>private</w:t>
+      </w:r>
+      <w:r>
+        <w:rPr>
+          <w:rFonts w:hint="default" w:ascii="Cascadia Mono" w:hAnsi="Cascadia Mono" w:eastAsia="Cascadia Mono"/>
+          <w:color w:val="000000"/>
+          <w:sz w:val="19"/>
+          <w:szCs w:val="24"/>
+          <w:highlight w:val="white"/>
+        </w:rPr>
+        <w:t xml:space="preserve"> </w:t>
+      </w:r>
+      <w:r>
+        <w:rPr>
+          <w:rFonts w:hint="default" w:ascii="Cascadia Mono" w:hAnsi="Cascadia Mono" w:eastAsia="Cascadia Mono"/>
+          <w:color w:val="2B91AF"/>
+          <w:sz w:val="19"/>
+          <w:szCs w:val="24"/>
+          <w:highlight w:val="white"/>
+        </w:rPr>
+        <w:t>IMapper</w:t>
+      </w:r>
+      <w:r>
+        <w:rPr>
+          <w:rFonts w:hint="default" w:ascii="Cascadia Mono" w:hAnsi="Cascadia Mono" w:eastAsia="Cascadia Mono"/>
+          <w:color w:val="000000"/>
+          <w:sz w:val="19"/>
+          <w:szCs w:val="24"/>
+          <w:highlight w:val="white"/>
+        </w:rPr>
+        <w:t xml:space="preserve"> _mapper; </w:t>
+      </w:r>
+      <w:r>
+        <w:rPr>
+          <w:rFonts w:hint="default" w:ascii="Cascadia Mono" w:hAnsi="Cascadia Mono" w:eastAsia="Cascadia Mono"/>
+          <w:color w:val="008000"/>
+          <w:sz w:val="19"/>
+          <w:szCs w:val="24"/>
+          <w:highlight w:val="white"/>
+        </w:rPr>
+        <w:t>//AutoMap</w:t>
+      </w:r>
+    </w:p>
+    <w:p>
+      <w:pPr>
+        <w:spacing w:beforeLines="0" w:afterLines="0"/>
+        <w:jc w:val="left"/>
+        <w:rPr>
+          <w:rFonts w:hint="default" w:ascii="Cascadia Mono" w:hAnsi="Cascadia Mono" w:eastAsia="Cascadia Mono"/>
+          <w:color w:val="000000"/>
+          <w:sz w:val="19"/>
+          <w:szCs w:val="24"/>
+          <w:highlight w:val="white"/>
+        </w:rPr>
+      </w:pPr>
+      <w:r>
+        <w:rPr>
+          <w:rFonts w:hint="default" w:ascii="Cascadia Mono" w:hAnsi="Cascadia Mono" w:eastAsia="Cascadia Mono"/>
+          <w:color w:val="000000"/>
+          <w:sz w:val="19"/>
+          <w:szCs w:val="24"/>
+          <w:highlight w:val="white"/>
+        </w:rPr>
+        <w:t xml:space="preserve">        </w:t>
+      </w:r>
+      <w:r>
+        <w:rPr>
+          <w:rFonts w:hint="default" w:ascii="Cascadia Mono" w:hAnsi="Cascadia Mono" w:eastAsia="Cascadia Mono"/>
+          <w:color w:val="0000FF"/>
+          <w:sz w:val="19"/>
+          <w:szCs w:val="24"/>
+          <w:highlight w:val="white"/>
+        </w:rPr>
+        <w:t>private</w:t>
+      </w:r>
+      <w:r>
+        <w:rPr>
+          <w:rFonts w:hint="default" w:ascii="Cascadia Mono" w:hAnsi="Cascadia Mono" w:eastAsia="Cascadia Mono"/>
+          <w:color w:val="000000"/>
+          <w:sz w:val="19"/>
+          <w:szCs w:val="24"/>
+          <w:highlight w:val="white"/>
+        </w:rPr>
+        <w:t xml:space="preserve"> </w:t>
+      </w:r>
+      <w:r>
+        <w:rPr>
+          <w:rFonts w:hint="default" w:ascii="Cascadia Mono" w:hAnsi="Cascadia Mono" w:eastAsia="Cascadia Mono"/>
+          <w:color w:val="2B91AF"/>
+          <w:sz w:val="19"/>
+          <w:szCs w:val="24"/>
+          <w:highlight w:val="white"/>
+        </w:rPr>
+        <w:t>UserManager</w:t>
+      </w:r>
+      <w:r>
+        <w:rPr>
+          <w:rFonts w:hint="default" w:ascii="Cascadia Mono" w:hAnsi="Cascadia Mono" w:eastAsia="Cascadia Mono"/>
+          <w:color w:val="000000"/>
+          <w:sz w:val="19"/>
+          <w:szCs w:val="24"/>
+          <w:highlight w:val="white"/>
+        </w:rPr>
+        <w:t>&lt;</w:t>
+      </w:r>
+      <w:r>
+        <w:rPr>
+          <w:rFonts w:hint="default" w:ascii="Cascadia Mono" w:hAnsi="Cascadia Mono" w:eastAsia="Cascadia Mono"/>
+          <w:color w:val="2B91AF"/>
+          <w:sz w:val="19"/>
+          <w:szCs w:val="24"/>
+          <w:highlight w:val="white"/>
+        </w:rPr>
+        <w:t>Usuario</w:t>
+      </w:r>
+      <w:r>
+        <w:rPr>
+          <w:rFonts w:hint="default" w:ascii="Cascadia Mono" w:hAnsi="Cascadia Mono" w:eastAsia="Cascadia Mono"/>
+          <w:color w:val="000000"/>
+          <w:sz w:val="19"/>
+          <w:szCs w:val="24"/>
+          <w:highlight w:val="white"/>
+        </w:rPr>
+        <w:t>&gt; _userManager;</w:t>
+      </w:r>
+      <w:r>
+        <w:rPr>
+          <w:rFonts w:hint="default" w:ascii="Cascadia Mono" w:hAnsi="Cascadia Mono" w:eastAsia="Cascadia Mono"/>
+          <w:color w:val="008000"/>
+          <w:sz w:val="19"/>
+          <w:szCs w:val="24"/>
+          <w:highlight w:val="white"/>
+        </w:rPr>
+        <w:t>//GERENCIA MÉTODOS DO IDENTITY PARA USUÁRIO</w:t>
+      </w:r>
+    </w:p>
+    <w:p>
+      <w:pPr>
+        <w:spacing w:beforeLines="0" w:afterLines="0"/>
+        <w:jc w:val="left"/>
+        <w:rPr>
+          <w:rFonts w:hint="default" w:ascii="Cascadia Mono" w:hAnsi="Cascadia Mono" w:eastAsia="Cascadia Mono"/>
+          <w:color w:val="000000"/>
+          <w:sz w:val="19"/>
+          <w:szCs w:val="24"/>
+          <w:highlight w:val="white"/>
+        </w:rPr>
+      </w:pPr>
+    </w:p>
+    <w:p>
+      <w:pPr>
+        <w:spacing w:beforeLines="0" w:afterLines="0"/>
+        <w:jc w:val="left"/>
+        <w:rPr>
+          <w:rFonts w:hint="default" w:ascii="Cascadia Mono" w:hAnsi="Cascadia Mono" w:eastAsia="Cascadia Mono"/>
+          <w:color w:val="000000"/>
+          <w:sz w:val="19"/>
+          <w:szCs w:val="24"/>
+          <w:highlight w:val="white"/>
+        </w:rPr>
+      </w:pPr>
+    </w:p>
+    <w:p>
+      <w:pPr>
+        <w:spacing w:beforeLines="0" w:afterLines="0"/>
+        <w:jc w:val="left"/>
+        <w:rPr>
+          <w:rFonts w:hint="default" w:ascii="Cascadia Mono" w:hAnsi="Cascadia Mono" w:eastAsia="Cascadia Mono"/>
+          <w:color w:val="000000"/>
+          <w:sz w:val="19"/>
+          <w:szCs w:val="24"/>
+          <w:highlight w:val="white"/>
+        </w:rPr>
+      </w:pPr>
+      <w:r>
+        <w:rPr>
+          <w:rFonts w:hint="default" w:ascii="Cascadia Mono" w:hAnsi="Cascadia Mono" w:eastAsia="Cascadia Mono"/>
+          <w:color w:val="000000"/>
+          <w:sz w:val="19"/>
+          <w:szCs w:val="24"/>
+          <w:highlight w:val="white"/>
+        </w:rPr>
+        <w:t xml:space="preserve">        </w:t>
+      </w:r>
+      <w:r>
+        <w:rPr>
+          <w:rFonts w:hint="default" w:ascii="Cascadia Mono" w:hAnsi="Cascadia Mono" w:eastAsia="Cascadia Mono"/>
+          <w:color w:val="008000"/>
+          <w:sz w:val="19"/>
+          <w:szCs w:val="24"/>
+          <w:highlight w:val="white"/>
+        </w:rPr>
+        <w:t>//CONSTRUTOR</w:t>
+      </w:r>
+    </w:p>
+    <w:p>
+      <w:pPr>
+        <w:spacing w:beforeLines="0" w:afterLines="0"/>
+        <w:jc w:val="left"/>
+        <w:rPr>
+          <w:rFonts w:hint="default" w:ascii="Cascadia Mono" w:hAnsi="Cascadia Mono" w:eastAsia="Cascadia Mono"/>
+          <w:color w:val="000000"/>
+          <w:sz w:val="19"/>
+          <w:szCs w:val="24"/>
+          <w:highlight w:val="white"/>
+        </w:rPr>
+      </w:pPr>
+      <w:r>
+        <w:rPr>
+          <w:rFonts w:hint="default" w:ascii="Cascadia Mono" w:hAnsi="Cascadia Mono" w:eastAsia="Cascadia Mono"/>
+          <w:color w:val="000000"/>
+          <w:sz w:val="19"/>
+          <w:szCs w:val="24"/>
+          <w:highlight w:val="white"/>
+        </w:rPr>
+        <w:t xml:space="preserve">        </w:t>
+      </w:r>
+      <w:r>
+        <w:rPr>
+          <w:rFonts w:hint="default" w:ascii="Cascadia Mono" w:hAnsi="Cascadia Mono" w:eastAsia="Cascadia Mono"/>
+          <w:color w:val="0000FF"/>
+          <w:sz w:val="19"/>
+          <w:szCs w:val="24"/>
+          <w:highlight w:val="white"/>
+        </w:rPr>
+        <w:t>public</w:t>
+      </w:r>
+      <w:r>
+        <w:rPr>
+          <w:rFonts w:hint="default" w:ascii="Cascadia Mono" w:hAnsi="Cascadia Mono" w:eastAsia="Cascadia Mono"/>
+          <w:color w:val="000000"/>
+          <w:sz w:val="19"/>
+          <w:szCs w:val="24"/>
+          <w:highlight w:val="white"/>
+        </w:rPr>
+        <w:t xml:space="preserve"> </w:t>
+      </w:r>
+      <w:r>
+        <w:rPr>
+          <w:rFonts w:hint="default" w:ascii="Cascadia Mono" w:hAnsi="Cascadia Mono" w:eastAsia="Cascadia Mono"/>
+          <w:color w:val="2B91AF"/>
+          <w:sz w:val="19"/>
+          <w:szCs w:val="24"/>
+          <w:highlight w:val="white"/>
+        </w:rPr>
+        <w:t>CadastroService</w:t>
+      </w:r>
+      <w:r>
+        <w:rPr>
+          <w:rFonts w:hint="default" w:ascii="Cascadia Mono" w:hAnsi="Cascadia Mono" w:eastAsia="Cascadia Mono"/>
+          <w:color w:val="000000"/>
+          <w:sz w:val="19"/>
+          <w:szCs w:val="24"/>
+          <w:highlight w:val="white"/>
+        </w:rPr>
+        <w:t>(</w:t>
+      </w:r>
+      <w:r>
+        <w:rPr>
+          <w:rFonts w:hint="default" w:ascii="Cascadia Mono" w:hAnsi="Cascadia Mono" w:eastAsia="Cascadia Mono"/>
+          <w:color w:val="2B91AF"/>
+          <w:sz w:val="19"/>
+          <w:szCs w:val="24"/>
+          <w:highlight w:val="white"/>
+        </w:rPr>
+        <w:t>IMapper</w:t>
+      </w:r>
+      <w:r>
+        <w:rPr>
+          <w:rFonts w:hint="default" w:ascii="Cascadia Mono" w:hAnsi="Cascadia Mono" w:eastAsia="Cascadia Mono"/>
+          <w:color w:val="000000"/>
+          <w:sz w:val="19"/>
+          <w:szCs w:val="24"/>
+          <w:highlight w:val="white"/>
+        </w:rPr>
+        <w:t xml:space="preserve"> mapper, </w:t>
+      </w:r>
+      <w:r>
+        <w:rPr>
+          <w:rFonts w:hint="default" w:ascii="Cascadia Mono" w:hAnsi="Cascadia Mono" w:eastAsia="Cascadia Mono"/>
+          <w:color w:val="2B91AF"/>
+          <w:sz w:val="19"/>
+          <w:szCs w:val="24"/>
+          <w:highlight w:val="white"/>
+        </w:rPr>
+        <w:t>UserManager</w:t>
+      </w:r>
+      <w:r>
+        <w:rPr>
+          <w:rFonts w:hint="default" w:ascii="Cascadia Mono" w:hAnsi="Cascadia Mono" w:eastAsia="Cascadia Mono"/>
+          <w:color w:val="000000"/>
+          <w:sz w:val="19"/>
+          <w:szCs w:val="24"/>
+          <w:highlight w:val="white"/>
+        </w:rPr>
+        <w:t>&lt;</w:t>
+      </w:r>
+      <w:r>
+        <w:rPr>
+          <w:rFonts w:hint="default" w:ascii="Cascadia Mono" w:hAnsi="Cascadia Mono" w:eastAsia="Cascadia Mono"/>
+          <w:color w:val="2B91AF"/>
+          <w:sz w:val="19"/>
+          <w:szCs w:val="24"/>
+          <w:highlight w:val="white"/>
+        </w:rPr>
+        <w:t>Usuario</w:t>
+      </w:r>
+      <w:r>
+        <w:rPr>
+          <w:rFonts w:hint="default" w:ascii="Cascadia Mono" w:hAnsi="Cascadia Mono" w:eastAsia="Cascadia Mono"/>
+          <w:color w:val="000000"/>
+          <w:sz w:val="19"/>
+          <w:szCs w:val="24"/>
+          <w:highlight w:val="white"/>
+        </w:rPr>
+        <w:t>&gt; userManager)</w:t>
+      </w:r>
+    </w:p>
+    <w:p>
+      <w:pPr>
+        <w:spacing w:beforeLines="0" w:afterLines="0"/>
+        <w:jc w:val="left"/>
+        <w:rPr>
+          <w:rFonts w:hint="default" w:ascii="Cascadia Mono" w:hAnsi="Cascadia Mono" w:eastAsia="Cascadia Mono"/>
+          <w:color w:val="000000"/>
+          <w:sz w:val="19"/>
+          <w:szCs w:val="24"/>
+          <w:highlight w:val="white"/>
+        </w:rPr>
+      </w:pPr>
+      <w:r>
+        <w:rPr>
+          <w:rFonts w:hint="default" w:ascii="Cascadia Mono" w:hAnsi="Cascadia Mono" w:eastAsia="Cascadia Mono"/>
+          <w:color w:val="000000"/>
+          <w:sz w:val="19"/>
+          <w:szCs w:val="24"/>
+          <w:highlight w:val="white"/>
+        </w:rPr>
+        <w:t xml:space="preserve">        {</w:t>
+      </w:r>
+    </w:p>
+    <w:p>
+      <w:pPr>
+        <w:spacing w:beforeLines="0" w:afterLines="0"/>
+        <w:jc w:val="left"/>
+        <w:rPr>
+          <w:rFonts w:hint="default" w:ascii="Cascadia Mono" w:hAnsi="Cascadia Mono" w:eastAsia="Cascadia Mono"/>
+          <w:color w:val="000000"/>
+          <w:sz w:val="19"/>
+          <w:szCs w:val="24"/>
+          <w:highlight w:val="white"/>
+        </w:rPr>
+      </w:pPr>
+      <w:r>
+        <w:rPr>
+          <w:rFonts w:hint="default" w:ascii="Cascadia Mono" w:hAnsi="Cascadia Mono" w:eastAsia="Cascadia Mono"/>
+          <w:color w:val="000000"/>
+          <w:sz w:val="19"/>
+          <w:szCs w:val="24"/>
+          <w:highlight w:val="white"/>
+        </w:rPr>
+        <w:t xml:space="preserve">            _mapper = mapper;</w:t>
+      </w:r>
+    </w:p>
+    <w:p>
+      <w:pPr>
+        <w:spacing w:beforeLines="0" w:afterLines="0"/>
+        <w:jc w:val="left"/>
+        <w:rPr>
+          <w:rFonts w:hint="default" w:ascii="Cascadia Mono" w:hAnsi="Cascadia Mono" w:eastAsia="Cascadia Mono"/>
+          <w:color w:val="000000"/>
+          <w:sz w:val="19"/>
+          <w:szCs w:val="24"/>
+          <w:highlight w:val="white"/>
+        </w:rPr>
+      </w:pPr>
+      <w:r>
+        <w:rPr>
+          <w:rFonts w:hint="default" w:ascii="Cascadia Mono" w:hAnsi="Cascadia Mono" w:eastAsia="Cascadia Mono"/>
+          <w:color w:val="000000"/>
+          <w:sz w:val="19"/>
+          <w:szCs w:val="24"/>
+          <w:highlight w:val="white"/>
+        </w:rPr>
+        <w:t xml:space="preserve">            _userManager = userManager;</w:t>
+      </w:r>
+    </w:p>
+    <w:p>
+      <w:pPr>
+        <w:spacing w:beforeLines="0" w:afterLines="0"/>
+        <w:jc w:val="left"/>
+        <w:rPr>
+          <w:rFonts w:hint="default" w:ascii="Cascadia Mono" w:hAnsi="Cascadia Mono" w:eastAsia="Cascadia Mono"/>
+          <w:color w:val="000000"/>
+          <w:sz w:val="19"/>
+          <w:szCs w:val="24"/>
+          <w:highlight w:val="white"/>
+        </w:rPr>
+      </w:pPr>
+      <w:r>
+        <w:rPr>
+          <w:rFonts w:hint="default" w:ascii="Cascadia Mono" w:hAnsi="Cascadia Mono" w:eastAsia="Cascadia Mono"/>
+          <w:color w:val="000000"/>
+          <w:sz w:val="19"/>
+          <w:szCs w:val="24"/>
+          <w:highlight w:val="white"/>
+        </w:rPr>
+        <w:t xml:space="preserve">        }</w:t>
+      </w:r>
+    </w:p>
+    <w:p>
+      <w:pPr>
+        <w:spacing w:beforeLines="0" w:afterLines="0"/>
+        <w:jc w:val="left"/>
+        <w:rPr>
+          <w:rFonts w:hint="default" w:ascii="Cascadia Mono" w:hAnsi="Cascadia Mono" w:eastAsia="Cascadia Mono"/>
+          <w:color w:val="000000"/>
+          <w:sz w:val="19"/>
+          <w:szCs w:val="24"/>
+          <w:highlight w:val="white"/>
+        </w:rPr>
+      </w:pPr>
+    </w:p>
+    <w:p>
+      <w:pPr>
+        <w:spacing w:beforeLines="0" w:afterLines="0"/>
+        <w:jc w:val="left"/>
+        <w:rPr>
+          <w:rFonts w:hint="default" w:ascii="Cascadia Mono" w:hAnsi="Cascadia Mono" w:eastAsia="Cascadia Mono"/>
+          <w:color w:val="000000"/>
+          <w:sz w:val="19"/>
+          <w:szCs w:val="24"/>
+          <w:highlight w:val="white"/>
+        </w:rPr>
+      </w:pPr>
+      <w:r>
+        <w:rPr>
+          <w:rFonts w:hint="default" w:ascii="Cascadia Mono" w:hAnsi="Cascadia Mono" w:eastAsia="Cascadia Mono"/>
+          <w:color w:val="000000"/>
+          <w:sz w:val="19"/>
+          <w:szCs w:val="24"/>
+          <w:highlight w:val="white"/>
+        </w:rPr>
+        <w:t xml:space="preserve">        </w:t>
+      </w:r>
+      <w:r>
+        <w:rPr>
+          <w:rFonts w:hint="default" w:ascii="Cascadia Mono" w:hAnsi="Cascadia Mono" w:eastAsia="Cascadia Mono"/>
+          <w:color w:val="008000"/>
+          <w:sz w:val="19"/>
+          <w:szCs w:val="24"/>
+          <w:highlight w:val="white"/>
+        </w:rPr>
+        <w:t>//DEMAIS MÉTODOS</w:t>
+      </w:r>
+    </w:p>
+    <w:p>
+      <w:pPr>
+        <w:spacing w:beforeLines="0" w:afterLines="0"/>
+        <w:jc w:val="left"/>
+        <w:rPr>
+          <w:rFonts w:hint="default" w:ascii="Cascadia Mono" w:hAnsi="Cascadia Mono" w:eastAsia="Cascadia Mono"/>
+          <w:color w:val="000000"/>
+          <w:sz w:val="19"/>
+          <w:szCs w:val="24"/>
+          <w:highlight w:val="white"/>
+        </w:rPr>
+      </w:pPr>
+      <w:r>
+        <w:rPr>
+          <w:rFonts w:hint="default" w:ascii="Cascadia Mono" w:hAnsi="Cascadia Mono" w:eastAsia="Cascadia Mono"/>
+          <w:color w:val="000000"/>
+          <w:sz w:val="19"/>
+          <w:szCs w:val="24"/>
+          <w:highlight w:val="white"/>
+        </w:rPr>
+        <w:t xml:space="preserve">        </w:t>
+      </w:r>
+      <w:r>
+        <w:rPr>
+          <w:rFonts w:hint="default" w:ascii="Cascadia Mono" w:hAnsi="Cascadia Mono" w:eastAsia="Cascadia Mono"/>
+          <w:color w:val="0000FF"/>
+          <w:sz w:val="19"/>
+          <w:szCs w:val="24"/>
+          <w:highlight w:val="white"/>
+        </w:rPr>
+        <w:t>public</w:t>
+      </w:r>
+      <w:r>
+        <w:rPr>
+          <w:rFonts w:hint="default" w:ascii="Cascadia Mono" w:hAnsi="Cascadia Mono" w:eastAsia="Cascadia Mono"/>
+          <w:color w:val="000000"/>
+          <w:sz w:val="19"/>
+          <w:szCs w:val="24"/>
+          <w:highlight w:val="white"/>
+        </w:rPr>
+        <w:t xml:space="preserve"> </w:t>
+      </w:r>
+      <w:r>
+        <w:rPr>
+          <w:rFonts w:hint="default" w:ascii="Cascadia Mono" w:hAnsi="Cascadia Mono" w:eastAsia="Cascadia Mono"/>
+          <w:color w:val="0000FF"/>
+          <w:sz w:val="19"/>
+          <w:szCs w:val="24"/>
+          <w:highlight w:val="white"/>
+        </w:rPr>
+        <w:t>async</w:t>
+      </w:r>
+      <w:r>
+        <w:rPr>
+          <w:rFonts w:hint="default" w:ascii="Cascadia Mono" w:hAnsi="Cascadia Mono" w:eastAsia="Cascadia Mono"/>
+          <w:color w:val="000000"/>
+          <w:sz w:val="19"/>
+          <w:szCs w:val="24"/>
+          <w:highlight w:val="white"/>
+        </w:rPr>
+        <w:t xml:space="preserve"> </w:t>
+      </w:r>
+      <w:r>
+        <w:rPr>
+          <w:rFonts w:hint="default" w:ascii="Cascadia Mono" w:hAnsi="Cascadia Mono" w:eastAsia="Cascadia Mono"/>
+          <w:color w:val="2B91AF"/>
+          <w:sz w:val="19"/>
+          <w:szCs w:val="24"/>
+          <w:highlight w:val="white"/>
+        </w:rPr>
+        <w:t>Task</w:t>
+      </w:r>
+      <w:r>
+        <w:rPr>
+          <w:rFonts w:hint="default" w:ascii="Cascadia Mono" w:hAnsi="Cascadia Mono" w:eastAsia="Cascadia Mono"/>
+          <w:color w:val="000000"/>
+          <w:sz w:val="19"/>
+          <w:szCs w:val="24"/>
+          <w:highlight w:val="white"/>
+        </w:rPr>
+        <w:t xml:space="preserve"> Cadastra(</w:t>
+      </w:r>
+      <w:r>
+        <w:rPr>
+          <w:rFonts w:hint="default" w:ascii="Cascadia Mono" w:hAnsi="Cascadia Mono" w:eastAsia="Cascadia Mono"/>
+          <w:color w:val="2B91AF"/>
+          <w:sz w:val="19"/>
+          <w:szCs w:val="24"/>
+          <w:highlight w:val="white"/>
+        </w:rPr>
+        <w:t>CreateUsuarioDto</w:t>
+      </w:r>
+      <w:r>
+        <w:rPr>
+          <w:rFonts w:hint="default" w:ascii="Cascadia Mono" w:hAnsi="Cascadia Mono" w:eastAsia="Cascadia Mono"/>
+          <w:color w:val="000000"/>
+          <w:sz w:val="19"/>
+          <w:szCs w:val="24"/>
+          <w:highlight w:val="white"/>
+        </w:rPr>
+        <w:t xml:space="preserve"> dto)</w:t>
+      </w:r>
+    </w:p>
+    <w:p>
+      <w:pPr>
+        <w:spacing w:beforeLines="0" w:afterLines="0"/>
+        <w:jc w:val="left"/>
+        <w:rPr>
+          <w:rFonts w:hint="default" w:ascii="Cascadia Mono" w:hAnsi="Cascadia Mono" w:eastAsia="Cascadia Mono"/>
+          <w:color w:val="000000"/>
+          <w:sz w:val="19"/>
+          <w:szCs w:val="24"/>
+          <w:highlight w:val="white"/>
+        </w:rPr>
+      </w:pPr>
+      <w:r>
+        <w:rPr>
+          <w:rFonts w:hint="default" w:ascii="Cascadia Mono" w:hAnsi="Cascadia Mono" w:eastAsia="Cascadia Mono"/>
+          <w:color w:val="000000"/>
+          <w:sz w:val="19"/>
+          <w:szCs w:val="24"/>
+          <w:highlight w:val="white"/>
+        </w:rPr>
+        <w:t xml:space="preserve">        {</w:t>
+      </w:r>
+    </w:p>
+    <w:p>
+      <w:pPr>
+        <w:spacing w:beforeLines="0" w:afterLines="0"/>
+        <w:jc w:val="left"/>
+        <w:rPr>
+          <w:rFonts w:hint="default" w:ascii="Cascadia Mono" w:hAnsi="Cascadia Mono" w:eastAsia="Cascadia Mono"/>
+          <w:color w:val="000000"/>
+          <w:sz w:val="19"/>
+          <w:szCs w:val="24"/>
+          <w:highlight w:val="white"/>
+        </w:rPr>
+      </w:pPr>
+      <w:r>
+        <w:rPr>
+          <w:rFonts w:hint="default" w:ascii="Cascadia Mono" w:hAnsi="Cascadia Mono" w:eastAsia="Cascadia Mono"/>
+          <w:color w:val="000000"/>
+          <w:sz w:val="19"/>
+          <w:szCs w:val="24"/>
+          <w:highlight w:val="white"/>
+        </w:rPr>
+        <w:t xml:space="preserve">            </w:t>
+      </w:r>
+      <w:r>
+        <w:rPr>
+          <w:rFonts w:hint="default" w:ascii="Cascadia Mono" w:hAnsi="Cascadia Mono" w:eastAsia="Cascadia Mono"/>
+          <w:color w:val="2B91AF"/>
+          <w:sz w:val="19"/>
+          <w:szCs w:val="24"/>
+          <w:highlight w:val="white"/>
+        </w:rPr>
+        <w:t>Usuario</w:t>
+      </w:r>
+      <w:r>
+        <w:rPr>
+          <w:rFonts w:hint="default" w:ascii="Cascadia Mono" w:hAnsi="Cascadia Mono" w:eastAsia="Cascadia Mono"/>
+          <w:color w:val="000000"/>
+          <w:sz w:val="19"/>
+          <w:szCs w:val="24"/>
+          <w:highlight w:val="white"/>
+        </w:rPr>
+        <w:t xml:space="preserve"> usuario = _mapper.Map&lt;</w:t>
+      </w:r>
+      <w:r>
+        <w:rPr>
+          <w:rFonts w:hint="default" w:ascii="Cascadia Mono" w:hAnsi="Cascadia Mono" w:eastAsia="Cascadia Mono"/>
+          <w:color w:val="2B91AF"/>
+          <w:sz w:val="19"/>
+          <w:szCs w:val="24"/>
+          <w:highlight w:val="white"/>
+        </w:rPr>
+        <w:t>Usuario</w:t>
+      </w:r>
+      <w:r>
+        <w:rPr>
+          <w:rFonts w:hint="default" w:ascii="Cascadia Mono" w:hAnsi="Cascadia Mono" w:eastAsia="Cascadia Mono"/>
+          <w:color w:val="000000"/>
+          <w:sz w:val="19"/>
+          <w:szCs w:val="24"/>
+          <w:highlight w:val="white"/>
+        </w:rPr>
+        <w:t>&gt;(dto);</w:t>
+      </w:r>
+    </w:p>
+    <w:p>
+      <w:pPr>
+        <w:spacing w:beforeLines="0" w:afterLines="0"/>
+        <w:jc w:val="left"/>
+        <w:rPr>
+          <w:rFonts w:hint="default" w:ascii="Cascadia Mono" w:hAnsi="Cascadia Mono" w:eastAsia="Cascadia Mono"/>
+          <w:color w:val="000000"/>
+          <w:sz w:val="19"/>
+          <w:szCs w:val="24"/>
+          <w:highlight w:val="white"/>
+        </w:rPr>
+      </w:pPr>
+    </w:p>
+    <w:p>
+      <w:pPr>
+        <w:spacing w:beforeLines="0" w:afterLines="0"/>
+        <w:jc w:val="left"/>
+        <w:rPr>
+          <w:rFonts w:hint="default" w:ascii="Cascadia Mono" w:hAnsi="Cascadia Mono" w:eastAsia="Cascadia Mono"/>
+          <w:color w:val="000000"/>
+          <w:sz w:val="19"/>
+          <w:szCs w:val="24"/>
+          <w:highlight w:val="white"/>
+        </w:rPr>
+      </w:pPr>
+      <w:r>
+        <w:rPr>
+          <w:rFonts w:hint="default" w:ascii="Cascadia Mono" w:hAnsi="Cascadia Mono" w:eastAsia="Cascadia Mono"/>
+          <w:color w:val="000000"/>
+          <w:sz w:val="19"/>
+          <w:szCs w:val="24"/>
+          <w:highlight w:val="white"/>
+        </w:rPr>
+        <w:t xml:space="preserve">            </w:t>
+      </w:r>
+      <w:r>
+        <w:rPr>
+          <w:rFonts w:hint="default" w:ascii="Cascadia Mono" w:hAnsi="Cascadia Mono" w:eastAsia="Cascadia Mono"/>
+          <w:color w:val="008000"/>
+          <w:sz w:val="19"/>
+          <w:szCs w:val="24"/>
+          <w:highlight w:val="white"/>
+        </w:rPr>
+        <w:t>//CRIAÇÃO USUÁRIO IDENTITY (USUÁRIO E SENHA)</w:t>
+      </w:r>
+    </w:p>
+    <w:p>
+      <w:pPr>
+        <w:spacing w:beforeLines="0" w:afterLines="0"/>
+        <w:jc w:val="left"/>
+        <w:rPr>
+          <w:rFonts w:hint="default" w:ascii="Cascadia Mono" w:hAnsi="Cascadia Mono" w:eastAsia="Cascadia Mono"/>
+          <w:color w:val="000000"/>
+          <w:sz w:val="19"/>
+          <w:szCs w:val="24"/>
+          <w:highlight w:val="white"/>
+        </w:rPr>
+      </w:pPr>
+      <w:r>
+        <w:rPr>
+          <w:rFonts w:hint="default" w:ascii="Cascadia Mono" w:hAnsi="Cascadia Mono" w:eastAsia="Cascadia Mono"/>
+          <w:color w:val="000000"/>
+          <w:sz w:val="19"/>
+          <w:szCs w:val="24"/>
+          <w:highlight w:val="white"/>
+        </w:rPr>
+        <w:t xml:space="preserve">            </w:t>
+      </w:r>
+      <w:r>
+        <w:rPr>
+          <w:rFonts w:hint="default" w:ascii="Cascadia Mono" w:hAnsi="Cascadia Mono" w:eastAsia="Cascadia Mono"/>
+          <w:color w:val="008000"/>
+          <w:sz w:val="19"/>
+          <w:szCs w:val="24"/>
+          <w:highlight w:val="white"/>
+        </w:rPr>
+        <w:t>//SENHA VEM DO OBJETO dto NESSE CASO, JÁ QUE OBJETO usuario NÃO TEM CAMPO SENHA</w:t>
+      </w:r>
+    </w:p>
+    <w:p>
+      <w:pPr>
+        <w:spacing w:beforeLines="0" w:afterLines="0"/>
+        <w:jc w:val="left"/>
+        <w:rPr>
+          <w:rFonts w:hint="default" w:ascii="Cascadia Mono" w:hAnsi="Cascadia Mono" w:eastAsia="Cascadia Mono"/>
+          <w:color w:val="000000"/>
+          <w:sz w:val="19"/>
+          <w:szCs w:val="24"/>
+          <w:highlight w:val="white"/>
+        </w:rPr>
+      </w:pPr>
+      <w:r>
+        <w:rPr>
+          <w:rFonts w:hint="default" w:ascii="Cascadia Mono" w:hAnsi="Cascadia Mono" w:eastAsia="Cascadia Mono"/>
+          <w:color w:val="000000"/>
+          <w:sz w:val="19"/>
+          <w:szCs w:val="24"/>
+          <w:highlight w:val="white"/>
+        </w:rPr>
+        <w:t xml:space="preserve">            </w:t>
+      </w:r>
+      <w:r>
+        <w:rPr>
+          <w:rFonts w:hint="default" w:ascii="Cascadia Mono" w:hAnsi="Cascadia Mono" w:eastAsia="Cascadia Mono"/>
+          <w:color w:val="008000"/>
+          <w:sz w:val="19"/>
+          <w:szCs w:val="24"/>
+          <w:highlight w:val="white"/>
+        </w:rPr>
+        <w:t>//await - INDICA QUE O PROGRAMA AGUARDA O USUÁRIO SER CRIADO PARA SALVAR EM resultado</w:t>
+      </w:r>
+    </w:p>
+    <w:p>
+      <w:pPr>
+        <w:spacing w:beforeLines="0" w:afterLines="0"/>
+        <w:jc w:val="left"/>
+        <w:rPr>
+          <w:rFonts w:hint="default" w:ascii="Cascadia Mono" w:hAnsi="Cascadia Mono" w:eastAsia="Cascadia Mono"/>
+          <w:color w:val="000000"/>
+          <w:sz w:val="19"/>
+          <w:szCs w:val="24"/>
+          <w:highlight w:val="white"/>
+        </w:rPr>
+      </w:pPr>
+      <w:r>
+        <w:rPr>
+          <w:rFonts w:hint="default" w:ascii="Cascadia Mono" w:hAnsi="Cascadia Mono" w:eastAsia="Cascadia Mono"/>
+          <w:color w:val="000000"/>
+          <w:sz w:val="19"/>
+          <w:szCs w:val="24"/>
+          <w:highlight w:val="white"/>
+        </w:rPr>
+        <w:t xml:space="preserve">            </w:t>
+      </w:r>
+      <w:r>
+        <w:rPr>
+          <w:rFonts w:hint="default" w:ascii="Cascadia Mono" w:hAnsi="Cascadia Mono" w:eastAsia="Cascadia Mono"/>
+          <w:color w:val="2B91AF"/>
+          <w:sz w:val="19"/>
+          <w:szCs w:val="24"/>
+          <w:highlight w:val="white"/>
+        </w:rPr>
+        <w:t>IdentityResult</w:t>
+      </w:r>
+      <w:r>
+        <w:rPr>
+          <w:rFonts w:hint="default" w:ascii="Cascadia Mono" w:hAnsi="Cascadia Mono" w:eastAsia="Cascadia Mono"/>
+          <w:color w:val="000000"/>
+          <w:sz w:val="19"/>
+          <w:szCs w:val="24"/>
+          <w:highlight w:val="white"/>
+        </w:rPr>
+        <w:t xml:space="preserve"> resultado = </w:t>
+      </w:r>
+      <w:r>
+        <w:rPr>
+          <w:rFonts w:hint="default" w:ascii="Cascadia Mono" w:hAnsi="Cascadia Mono" w:eastAsia="Cascadia Mono"/>
+          <w:color w:val="0000FF"/>
+          <w:sz w:val="19"/>
+          <w:szCs w:val="24"/>
+          <w:highlight w:val="white"/>
+        </w:rPr>
+        <w:t>await</w:t>
+      </w:r>
+      <w:r>
+        <w:rPr>
+          <w:rFonts w:hint="default" w:ascii="Cascadia Mono" w:hAnsi="Cascadia Mono" w:eastAsia="Cascadia Mono"/>
+          <w:color w:val="000000"/>
+          <w:sz w:val="19"/>
+          <w:szCs w:val="24"/>
+          <w:highlight w:val="white"/>
+        </w:rPr>
+        <w:t xml:space="preserve"> _userManager.CreateAsync(usuario, dto.Password);</w:t>
+      </w:r>
+    </w:p>
+    <w:p>
+      <w:pPr>
+        <w:spacing w:beforeLines="0" w:afterLines="0"/>
+        <w:jc w:val="left"/>
+        <w:rPr>
+          <w:rFonts w:hint="default" w:ascii="Cascadia Mono" w:hAnsi="Cascadia Mono" w:eastAsia="Cascadia Mono"/>
+          <w:color w:val="000000"/>
+          <w:sz w:val="19"/>
+          <w:szCs w:val="24"/>
+          <w:highlight w:val="white"/>
+        </w:rPr>
+      </w:pPr>
+    </w:p>
+    <w:p>
+      <w:pPr>
+        <w:spacing w:beforeLines="0" w:afterLines="0"/>
+        <w:jc w:val="left"/>
+        <w:rPr>
+          <w:rFonts w:hint="default" w:ascii="Cascadia Mono" w:hAnsi="Cascadia Mono" w:eastAsia="Cascadia Mono"/>
+          <w:color w:val="000000"/>
+          <w:sz w:val="19"/>
+          <w:szCs w:val="24"/>
+          <w:highlight w:val="white"/>
+        </w:rPr>
+      </w:pPr>
+      <w:r>
+        <w:rPr>
+          <w:rFonts w:hint="default" w:ascii="Cascadia Mono" w:hAnsi="Cascadia Mono" w:eastAsia="Cascadia Mono"/>
+          <w:color w:val="000000"/>
+          <w:sz w:val="19"/>
+          <w:szCs w:val="24"/>
+          <w:highlight w:val="white"/>
+        </w:rPr>
+        <w:t xml:space="preserve">            </w:t>
+      </w:r>
+      <w:r>
+        <w:rPr>
+          <w:rFonts w:hint="default" w:ascii="Cascadia Mono" w:hAnsi="Cascadia Mono" w:eastAsia="Cascadia Mono"/>
+          <w:color w:val="008000"/>
+          <w:sz w:val="19"/>
+          <w:szCs w:val="24"/>
+          <w:highlight w:val="white"/>
+        </w:rPr>
+        <w:t>//EM CASO DE FALHA</w:t>
+      </w:r>
+    </w:p>
+    <w:p>
+      <w:pPr>
+        <w:spacing w:beforeLines="0" w:afterLines="0"/>
+        <w:jc w:val="left"/>
+        <w:rPr>
+          <w:rFonts w:hint="default" w:ascii="Cascadia Mono" w:hAnsi="Cascadia Mono" w:eastAsia="Cascadia Mono"/>
+          <w:color w:val="000000"/>
+          <w:sz w:val="19"/>
+          <w:szCs w:val="24"/>
+          <w:highlight w:val="white"/>
+        </w:rPr>
+      </w:pPr>
+      <w:r>
+        <w:rPr>
+          <w:rFonts w:hint="default" w:ascii="Cascadia Mono" w:hAnsi="Cascadia Mono" w:eastAsia="Cascadia Mono"/>
+          <w:color w:val="000000"/>
+          <w:sz w:val="19"/>
+          <w:szCs w:val="24"/>
+          <w:highlight w:val="white"/>
+        </w:rPr>
+        <w:t xml:space="preserve">            </w:t>
+      </w:r>
+      <w:r>
+        <w:rPr>
+          <w:rFonts w:hint="default" w:ascii="Cascadia Mono" w:hAnsi="Cascadia Mono" w:eastAsia="Cascadia Mono"/>
+          <w:color w:val="0000FF"/>
+          <w:sz w:val="19"/>
+          <w:szCs w:val="24"/>
+          <w:highlight w:val="white"/>
+        </w:rPr>
+        <w:t>if</w:t>
+      </w:r>
+      <w:r>
+        <w:rPr>
+          <w:rFonts w:hint="default" w:ascii="Cascadia Mono" w:hAnsi="Cascadia Mono" w:eastAsia="Cascadia Mono"/>
+          <w:color w:val="000000"/>
+          <w:sz w:val="19"/>
+          <w:szCs w:val="24"/>
+          <w:highlight w:val="white"/>
+        </w:rPr>
+        <w:t xml:space="preserve"> (!resultado.Succeeded)</w:t>
+      </w:r>
+    </w:p>
+    <w:p>
+      <w:pPr>
+        <w:spacing w:beforeLines="0" w:afterLines="0"/>
+        <w:jc w:val="left"/>
+        <w:rPr>
+          <w:rFonts w:hint="default" w:ascii="Cascadia Mono" w:hAnsi="Cascadia Mono" w:eastAsia="Cascadia Mono"/>
+          <w:color w:val="000000"/>
+          <w:sz w:val="19"/>
+          <w:szCs w:val="24"/>
+          <w:highlight w:val="white"/>
+        </w:rPr>
+      </w:pPr>
+      <w:r>
+        <w:rPr>
+          <w:rFonts w:hint="default" w:ascii="Cascadia Mono" w:hAnsi="Cascadia Mono" w:eastAsia="Cascadia Mono"/>
+          <w:color w:val="000000"/>
+          <w:sz w:val="19"/>
+          <w:szCs w:val="24"/>
+          <w:highlight w:val="white"/>
+        </w:rPr>
+        <w:t xml:space="preserve">            {</w:t>
+      </w:r>
+    </w:p>
+    <w:p>
+      <w:pPr>
+        <w:spacing w:beforeLines="0" w:afterLines="0"/>
+        <w:jc w:val="left"/>
+        <w:rPr>
+          <w:rFonts w:hint="default" w:ascii="Cascadia Mono" w:hAnsi="Cascadia Mono" w:eastAsia="Cascadia Mono"/>
+          <w:color w:val="000000"/>
+          <w:sz w:val="19"/>
+          <w:szCs w:val="24"/>
+          <w:highlight w:val="white"/>
+        </w:rPr>
+      </w:pPr>
+      <w:r>
+        <w:rPr>
+          <w:rFonts w:hint="default" w:ascii="Cascadia Mono" w:hAnsi="Cascadia Mono" w:eastAsia="Cascadia Mono"/>
+          <w:color w:val="000000"/>
+          <w:sz w:val="19"/>
+          <w:szCs w:val="24"/>
+          <w:highlight w:val="white"/>
+        </w:rPr>
+        <w:t xml:space="preserve">                </w:t>
+      </w:r>
+      <w:r>
+        <w:rPr>
+          <w:rFonts w:hint="default" w:ascii="Cascadia Mono" w:hAnsi="Cascadia Mono" w:eastAsia="Cascadia Mono"/>
+          <w:color w:val="0000FF"/>
+          <w:sz w:val="19"/>
+          <w:szCs w:val="24"/>
+          <w:highlight w:val="white"/>
+        </w:rPr>
+        <w:t>throw</w:t>
+      </w:r>
+      <w:r>
+        <w:rPr>
+          <w:rFonts w:hint="default" w:ascii="Cascadia Mono" w:hAnsi="Cascadia Mono" w:eastAsia="Cascadia Mono"/>
+          <w:color w:val="000000"/>
+          <w:sz w:val="19"/>
+          <w:szCs w:val="24"/>
+          <w:highlight w:val="white"/>
+        </w:rPr>
+        <w:t xml:space="preserve"> </w:t>
+      </w:r>
+      <w:r>
+        <w:rPr>
+          <w:rFonts w:hint="default" w:ascii="Cascadia Mono" w:hAnsi="Cascadia Mono" w:eastAsia="Cascadia Mono"/>
+          <w:color w:val="0000FF"/>
+          <w:sz w:val="19"/>
+          <w:szCs w:val="24"/>
+          <w:highlight w:val="white"/>
+        </w:rPr>
+        <w:t>new</w:t>
+      </w:r>
+      <w:r>
+        <w:rPr>
+          <w:rFonts w:hint="default" w:ascii="Cascadia Mono" w:hAnsi="Cascadia Mono" w:eastAsia="Cascadia Mono"/>
+          <w:color w:val="000000"/>
+          <w:sz w:val="19"/>
+          <w:szCs w:val="24"/>
+          <w:highlight w:val="white"/>
+        </w:rPr>
+        <w:t xml:space="preserve"> </w:t>
+      </w:r>
+      <w:r>
+        <w:rPr>
+          <w:rFonts w:hint="default" w:ascii="Cascadia Mono" w:hAnsi="Cascadia Mono" w:eastAsia="Cascadia Mono"/>
+          <w:color w:val="2B91AF"/>
+          <w:sz w:val="19"/>
+          <w:szCs w:val="24"/>
+          <w:highlight w:val="white"/>
+        </w:rPr>
+        <w:t>ApplicationException</w:t>
+      </w:r>
+      <w:r>
+        <w:rPr>
+          <w:rFonts w:hint="default" w:ascii="Cascadia Mono" w:hAnsi="Cascadia Mono" w:eastAsia="Cascadia Mono"/>
+          <w:color w:val="000000"/>
+          <w:sz w:val="19"/>
+          <w:szCs w:val="24"/>
+          <w:highlight w:val="white"/>
+        </w:rPr>
+        <w:t>(</w:t>
+      </w:r>
+      <w:r>
+        <w:rPr>
+          <w:rFonts w:hint="default" w:ascii="Cascadia Mono" w:hAnsi="Cascadia Mono" w:eastAsia="Cascadia Mono"/>
+          <w:color w:val="A31515"/>
+          <w:sz w:val="19"/>
+          <w:szCs w:val="24"/>
+          <w:highlight w:val="white"/>
+        </w:rPr>
+        <w:t>"Falha ao cadastrar usuário"</w:t>
+      </w:r>
+      <w:r>
+        <w:rPr>
+          <w:rFonts w:hint="default" w:ascii="Cascadia Mono" w:hAnsi="Cascadia Mono" w:eastAsia="Cascadia Mono"/>
+          <w:color w:val="000000"/>
+          <w:sz w:val="19"/>
+          <w:szCs w:val="24"/>
+          <w:highlight w:val="white"/>
+        </w:rPr>
+        <w:t>);</w:t>
+      </w:r>
+    </w:p>
+    <w:p>
+      <w:pPr>
+        <w:spacing w:beforeLines="0" w:afterLines="0"/>
+        <w:jc w:val="left"/>
+        <w:rPr>
+          <w:rFonts w:hint="default" w:ascii="Cascadia Mono" w:hAnsi="Cascadia Mono" w:eastAsia="Cascadia Mono"/>
+          <w:color w:val="000000"/>
+          <w:sz w:val="19"/>
+          <w:szCs w:val="24"/>
+          <w:highlight w:val="white"/>
+        </w:rPr>
+      </w:pPr>
+      <w:r>
+        <w:rPr>
+          <w:rFonts w:hint="default" w:ascii="Cascadia Mono" w:hAnsi="Cascadia Mono" w:eastAsia="Cascadia Mono"/>
+          <w:color w:val="000000"/>
+          <w:sz w:val="19"/>
+          <w:szCs w:val="24"/>
+          <w:highlight w:val="white"/>
+        </w:rPr>
+        <w:t xml:space="preserve">            }</w:t>
+      </w:r>
+    </w:p>
+    <w:p>
+      <w:pPr>
+        <w:spacing w:beforeLines="0" w:afterLines="0"/>
+        <w:jc w:val="left"/>
+        <w:rPr>
+          <w:rFonts w:hint="default" w:ascii="Cascadia Mono" w:hAnsi="Cascadia Mono" w:eastAsia="Cascadia Mono"/>
+          <w:color w:val="000000"/>
+          <w:sz w:val="19"/>
+          <w:szCs w:val="24"/>
+          <w:highlight w:val="white"/>
+        </w:rPr>
+      </w:pPr>
+      <w:r>
+        <w:rPr>
+          <w:rFonts w:hint="default" w:ascii="Cascadia Mono" w:hAnsi="Cascadia Mono" w:eastAsia="Cascadia Mono"/>
+          <w:color w:val="000000"/>
+          <w:sz w:val="19"/>
+          <w:szCs w:val="24"/>
+          <w:highlight w:val="white"/>
+        </w:rPr>
+        <w:t xml:space="preserve">        }</w:t>
+      </w:r>
+    </w:p>
+    <w:p>
+      <w:pPr>
+        <w:spacing w:beforeLines="0" w:afterLines="0"/>
+        <w:jc w:val="left"/>
+        <w:rPr>
+          <w:rFonts w:hint="default" w:ascii="Cascadia Mono" w:hAnsi="Cascadia Mono" w:eastAsia="Cascadia Mono"/>
+          <w:color w:val="000000"/>
+          <w:sz w:val="19"/>
+          <w:szCs w:val="24"/>
+          <w:highlight w:val="white"/>
+        </w:rPr>
+      </w:pPr>
+      <w:r>
+        <w:rPr>
+          <w:rFonts w:hint="default" w:ascii="Cascadia Mono" w:hAnsi="Cascadia Mono" w:eastAsia="Cascadia Mono"/>
+          <w:color w:val="000000"/>
+          <w:sz w:val="19"/>
+          <w:szCs w:val="24"/>
+          <w:highlight w:val="white"/>
+        </w:rPr>
+        <w:t xml:space="preserve">    }</w:t>
+      </w:r>
+    </w:p>
+    <w:p>
+      <w:pPr>
+        <w:jc w:val="left"/>
+        <w:rPr>
+          <w:rFonts w:hint="default" w:ascii="Cascadia Mono" w:hAnsi="Cascadia Mono" w:cs="Cascadia Mono"/>
+          <w:sz w:val="24"/>
+          <w:szCs w:val="24"/>
+          <w:lang w:val="pt-BR"/>
+        </w:rPr>
+      </w:pPr>
+      <w:r>
+        <w:rPr>
+          <w:rFonts w:hint="default" w:ascii="Cascadia Mono" w:hAnsi="Cascadia Mono" w:eastAsia="Cascadia Mono"/>
+          <w:color w:val="000000"/>
+          <w:sz w:val="19"/>
+          <w:szCs w:val="24"/>
+          <w:highlight w:val="white"/>
+        </w:rPr>
+        <w:t>}</w:t>
+      </w:r>
+    </w:p>
+    <w:p>
+      <w:pPr>
+        <w:jc w:val="left"/>
+        <w:rPr>
+          <w:rFonts w:hint="default" w:ascii="Cascadia Mono" w:hAnsi="Cascadia Mono" w:cs="Cascadia Mono"/>
+          <w:sz w:val="24"/>
+          <w:szCs w:val="24"/>
+        </w:rPr>
+      </w:pPr>
+    </w:p>
+    <w:p>
+      <w:pPr>
+        <w:jc w:val="left"/>
+        <w:rPr>
+          <w:rFonts w:hint="default" w:ascii="Cascadia Mono" w:hAnsi="Cascadia Mono" w:cs="Cascadia Mono"/>
+          <w:sz w:val="24"/>
+          <w:szCs w:val="24"/>
+          <w:lang w:val="pt-BR"/>
+        </w:rPr>
+      </w:pPr>
+      <w:r>
+        <w:rPr>
+          <w:rFonts w:hint="default" w:ascii="Cascadia Mono" w:hAnsi="Cascadia Mono" w:cs="Cascadia Mono"/>
+          <w:sz w:val="24"/>
+          <w:szCs w:val="24"/>
+          <w:lang w:val="pt-BR"/>
+        </w:rPr>
+        <w:t>E deixar Controllers-&gt;UsuarioController como:</w:t>
+      </w:r>
+    </w:p>
+    <w:p>
+      <w:pPr>
+        <w:spacing w:beforeLines="0" w:afterLines="0"/>
+        <w:jc w:val="left"/>
+        <w:rPr>
+          <w:rFonts w:hint="default" w:ascii="Cascadia Mono" w:hAnsi="Cascadia Mono" w:eastAsia="Cascadia Mono"/>
+          <w:color w:val="000000"/>
+          <w:sz w:val="19"/>
+          <w:szCs w:val="24"/>
+          <w:highlight w:val="white"/>
+        </w:rPr>
+      </w:pPr>
+      <w:r>
+        <w:rPr>
+          <w:rFonts w:hint="default" w:ascii="Cascadia Mono" w:hAnsi="Cascadia Mono" w:eastAsia="Cascadia Mono"/>
+          <w:color w:val="000000"/>
+          <w:sz w:val="19"/>
+          <w:szCs w:val="24"/>
+          <w:highlight w:val="white"/>
+        </w:rPr>
+        <w:t xml:space="preserve">    [</w:t>
+      </w:r>
+      <w:r>
+        <w:rPr>
+          <w:rFonts w:hint="default" w:ascii="Cascadia Mono" w:hAnsi="Cascadia Mono" w:eastAsia="Cascadia Mono"/>
+          <w:color w:val="2B91AF"/>
+          <w:sz w:val="19"/>
+          <w:szCs w:val="24"/>
+          <w:highlight w:val="white"/>
+        </w:rPr>
+        <w:t>ApiController</w:t>
+      </w:r>
+      <w:r>
+        <w:rPr>
+          <w:rFonts w:hint="default" w:ascii="Cascadia Mono" w:hAnsi="Cascadia Mono" w:eastAsia="Cascadia Mono"/>
+          <w:color w:val="000000"/>
+          <w:sz w:val="19"/>
+          <w:szCs w:val="24"/>
+          <w:highlight w:val="white"/>
+        </w:rPr>
+        <w:t>]</w:t>
+      </w:r>
+    </w:p>
+    <w:p>
+      <w:pPr>
+        <w:spacing w:beforeLines="0" w:afterLines="0"/>
+        <w:jc w:val="left"/>
+        <w:rPr>
+          <w:rFonts w:hint="default" w:ascii="Cascadia Mono" w:hAnsi="Cascadia Mono" w:eastAsia="Cascadia Mono"/>
+          <w:color w:val="000000"/>
+          <w:sz w:val="19"/>
+          <w:szCs w:val="24"/>
+          <w:highlight w:val="white"/>
+        </w:rPr>
+      </w:pPr>
+      <w:r>
+        <w:rPr>
+          <w:rFonts w:hint="default" w:ascii="Cascadia Mono" w:hAnsi="Cascadia Mono" w:eastAsia="Cascadia Mono"/>
+          <w:color w:val="000000"/>
+          <w:sz w:val="19"/>
+          <w:szCs w:val="24"/>
+          <w:highlight w:val="white"/>
+        </w:rPr>
+        <w:t xml:space="preserve">    [</w:t>
+      </w:r>
+      <w:r>
+        <w:rPr>
+          <w:rFonts w:hint="default" w:ascii="Cascadia Mono" w:hAnsi="Cascadia Mono" w:eastAsia="Cascadia Mono"/>
+          <w:color w:val="2B91AF"/>
+          <w:sz w:val="19"/>
+          <w:szCs w:val="24"/>
+          <w:highlight w:val="white"/>
+        </w:rPr>
+        <w:t>Route</w:t>
+      </w:r>
+      <w:r>
+        <w:rPr>
+          <w:rFonts w:hint="default" w:ascii="Cascadia Mono" w:hAnsi="Cascadia Mono" w:eastAsia="Cascadia Mono"/>
+          <w:color w:val="000000"/>
+          <w:sz w:val="19"/>
+          <w:szCs w:val="24"/>
+          <w:highlight w:val="white"/>
+        </w:rPr>
+        <w:t>(</w:t>
+      </w:r>
+      <w:r>
+        <w:rPr>
+          <w:rFonts w:hint="default" w:ascii="Cascadia Mono" w:hAnsi="Cascadia Mono" w:eastAsia="Cascadia Mono"/>
+          <w:color w:val="A31515"/>
+          <w:sz w:val="19"/>
+          <w:szCs w:val="24"/>
+          <w:highlight w:val="white"/>
+        </w:rPr>
+        <w:t>"[Controller]"</w:t>
+      </w:r>
+      <w:r>
+        <w:rPr>
+          <w:rFonts w:hint="default" w:ascii="Cascadia Mono" w:hAnsi="Cascadia Mono" w:eastAsia="Cascadia Mono"/>
+          <w:color w:val="000000"/>
+          <w:sz w:val="19"/>
+          <w:szCs w:val="24"/>
+          <w:highlight w:val="white"/>
+        </w:rPr>
+        <w:t>)]</w:t>
+      </w:r>
+    </w:p>
+    <w:p>
+      <w:pPr>
+        <w:spacing w:beforeLines="0" w:afterLines="0"/>
+        <w:jc w:val="left"/>
+        <w:rPr>
+          <w:rFonts w:hint="default" w:ascii="Cascadia Mono" w:hAnsi="Cascadia Mono" w:eastAsia="Cascadia Mono"/>
+          <w:color w:val="2B91AF"/>
+          <w:sz w:val="19"/>
+          <w:szCs w:val="24"/>
+          <w:highlight w:val="white"/>
+        </w:rPr>
+      </w:pPr>
+      <w:r>
+        <w:rPr>
+          <w:rFonts w:hint="default" w:ascii="Cascadia Mono" w:hAnsi="Cascadia Mono" w:eastAsia="Cascadia Mono"/>
+          <w:color w:val="000000"/>
+          <w:sz w:val="19"/>
+          <w:szCs w:val="24"/>
+          <w:highlight w:val="white"/>
+        </w:rPr>
+        <w:t xml:space="preserve">    </w:t>
+      </w:r>
+      <w:r>
+        <w:rPr>
+          <w:rFonts w:hint="default" w:ascii="Cascadia Mono" w:hAnsi="Cascadia Mono" w:eastAsia="Cascadia Mono"/>
+          <w:color w:val="0000FF"/>
+          <w:sz w:val="19"/>
+          <w:szCs w:val="24"/>
+          <w:highlight w:val="white"/>
+        </w:rPr>
+        <w:t>public</w:t>
+      </w:r>
+      <w:r>
+        <w:rPr>
+          <w:rFonts w:hint="default" w:ascii="Cascadia Mono" w:hAnsi="Cascadia Mono" w:eastAsia="Cascadia Mono"/>
+          <w:color w:val="000000"/>
+          <w:sz w:val="19"/>
+          <w:szCs w:val="24"/>
+          <w:highlight w:val="white"/>
+        </w:rPr>
+        <w:t xml:space="preserve"> </w:t>
+      </w:r>
+      <w:r>
+        <w:rPr>
+          <w:rFonts w:hint="default" w:ascii="Cascadia Mono" w:hAnsi="Cascadia Mono" w:eastAsia="Cascadia Mono"/>
+          <w:color w:val="0000FF"/>
+          <w:sz w:val="19"/>
+          <w:szCs w:val="24"/>
+          <w:highlight w:val="white"/>
+        </w:rPr>
+        <w:t>class</w:t>
+      </w:r>
+      <w:r>
+        <w:rPr>
+          <w:rFonts w:hint="default" w:ascii="Cascadia Mono" w:hAnsi="Cascadia Mono" w:eastAsia="Cascadia Mono"/>
+          <w:color w:val="000000"/>
+          <w:sz w:val="19"/>
+          <w:szCs w:val="24"/>
+          <w:highlight w:val="white"/>
+        </w:rPr>
+        <w:t xml:space="preserve"> </w:t>
+      </w:r>
+      <w:r>
+        <w:rPr>
+          <w:rFonts w:hint="default" w:ascii="Cascadia Mono" w:hAnsi="Cascadia Mono" w:eastAsia="Cascadia Mono"/>
+          <w:color w:val="2B91AF"/>
+          <w:sz w:val="19"/>
+          <w:szCs w:val="24"/>
+          <w:highlight w:val="white"/>
+        </w:rPr>
+        <w:t>UsuarioController</w:t>
+      </w:r>
+      <w:r>
+        <w:rPr>
+          <w:rFonts w:hint="default" w:ascii="Cascadia Mono" w:hAnsi="Cascadia Mono" w:eastAsia="Cascadia Mono"/>
+          <w:color w:val="000000"/>
+          <w:sz w:val="19"/>
+          <w:szCs w:val="24"/>
+          <w:highlight w:val="white"/>
+        </w:rPr>
+        <w:t xml:space="preserve"> : </w:t>
+      </w:r>
+      <w:r>
+        <w:rPr>
+          <w:rFonts w:hint="default" w:ascii="Cascadia Mono" w:hAnsi="Cascadia Mono" w:eastAsia="Cascadia Mono"/>
+          <w:color w:val="2B91AF"/>
+          <w:sz w:val="19"/>
+          <w:szCs w:val="24"/>
+          <w:highlight w:val="white"/>
+        </w:rPr>
+        <w:t>ControllerBase</w:t>
+      </w:r>
+    </w:p>
+    <w:p>
+      <w:pPr>
+        <w:spacing w:beforeLines="0" w:afterLines="0"/>
+        <w:jc w:val="left"/>
+        <w:rPr>
+          <w:rFonts w:hint="default" w:ascii="Cascadia Mono" w:hAnsi="Cascadia Mono" w:eastAsia="Cascadia Mono"/>
+          <w:color w:val="000000"/>
+          <w:sz w:val="19"/>
+          <w:szCs w:val="24"/>
+          <w:highlight w:val="white"/>
+        </w:rPr>
+      </w:pPr>
+      <w:r>
+        <w:rPr>
+          <w:rFonts w:hint="default" w:ascii="Cascadia Mono" w:hAnsi="Cascadia Mono" w:eastAsia="Cascadia Mono"/>
+          <w:color w:val="000000"/>
+          <w:sz w:val="19"/>
+          <w:szCs w:val="24"/>
+          <w:highlight w:val="white"/>
+        </w:rPr>
+        <w:t xml:space="preserve">    {</w:t>
+      </w:r>
+    </w:p>
+    <w:p>
+      <w:pPr>
+        <w:spacing w:beforeLines="0" w:afterLines="0"/>
+        <w:jc w:val="left"/>
+        <w:rPr>
+          <w:rFonts w:hint="default" w:ascii="Cascadia Mono" w:hAnsi="Cascadia Mono" w:eastAsia="Cascadia Mono"/>
+          <w:color w:val="000000"/>
+          <w:sz w:val="19"/>
+          <w:szCs w:val="24"/>
+          <w:highlight w:val="white"/>
+        </w:rPr>
+      </w:pPr>
+    </w:p>
+    <w:p>
+      <w:pPr>
+        <w:spacing w:beforeLines="0" w:afterLines="0"/>
+        <w:jc w:val="left"/>
+        <w:rPr>
+          <w:rFonts w:hint="default" w:ascii="Cascadia Mono" w:hAnsi="Cascadia Mono" w:eastAsia="Cascadia Mono"/>
+          <w:color w:val="008000"/>
+          <w:sz w:val="19"/>
+          <w:szCs w:val="24"/>
+          <w:highlight w:val="white"/>
+        </w:rPr>
+      </w:pPr>
+      <w:r>
+        <w:rPr>
+          <w:rFonts w:hint="default" w:ascii="Cascadia Mono" w:hAnsi="Cascadia Mono" w:eastAsia="Cascadia Mono"/>
+          <w:color w:val="000000"/>
+          <w:sz w:val="19"/>
+          <w:szCs w:val="24"/>
+          <w:highlight w:val="white"/>
+        </w:rPr>
+        <w:t xml:space="preserve">        </w:t>
+      </w:r>
+      <w:r>
+        <w:rPr>
+          <w:rFonts w:hint="default" w:ascii="Cascadia Mono" w:hAnsi="Cascadia Mono" w:eastAsia="Cascadia Mono"/>
+          <w:color w:val="008000"/>
+          <w:sz w:val="19"/>
+          <w:szCs w:val="24"/>
+          <w:highlight w:val="white"/>
+        </w:rPr>
+        <w:t>//PROPRIEDADES</w:t>
+      </w:r>
+    </w:p>
+    <w:p>
+      <w:pPr>
+        <w:spacing w:beforeLines="0" w:afterLines="0"/>
+        <w:jc w:val="left"/>
+        <w:rPr>
+          <w:rFonts w:hint="default" w:ascii="Cascadia Mono" w:hAnsi="Cascadia Mono" w:eastAsia="Cascadia Mono"/>
+          <w:color w:val="008000"/>
+          <w:sz w:val="19"/>
+          <w:szCs w:val="24"/>
+          <w:highlight w:val="white"/>
+        </w:rPr>
+      </w:pPr>
+      <w:r>
+        <w:rPr>
+          <w:rFonts w:hint="default" w:ascii="Cascadia Mono" w:hAnsi="Cascadia Mono" w:eastAsia="Cascadia Mono"/>
+          <w:color w:val="000000"/>
+          <w:sz w:val="19"/>
+          <w:szCs w:val="24"/>
+          <w:highlight w:val="white"/>
+        </w:rPr>
+        <w:t xml:space="preserve">        </w:t>
+      </w:r>
+      <w:r>
+        <w:rPr>
+          <w:rFonts w:hint="default" w:ascii="Cascadia Mono" w:hAnsi="Cascadia Mono" w:eastAsia="Cascadia Mono"/>
+          <w:color w:val="0000FF"/>
+          <w:sz w:val="19"/>
+          <w:szCs w:val="24"/>
+          <w:highlight w:val="white"/>
+        </w:rPr>
+        <w:t>private</w:t>
+      </w:r>
+      <w:r>
+        <w:rPr>
+          <w:rFonts w:hint="default" w:ascii="Cascadia Mono" w:hAnsi="Cascadia Mono" w:eastAsia="Cascadia Mono"/>
+          <w:color w:val="000000"/>
+          <w:sz w:val="19"/>
+          <w:szCs w:val="24"/>
+          <w:highlight w:val="white"/>
+        </w:rPr>
+        <w:t xml:space="preserve"> </w:t>
+      </w:r>
+      <w:r>
+        <w:rPr>
+          <w:rFonts w:hint="default" w:ascii="Cascadia Mono" w:hAnsi="Cascadia Mono" w:eastAsia="Cascadia Mono"/>
+          <w:color w:val="2B91AF"/>
+          <w:sz w:val="19"/>
+          <w:szCs w:val="24"/>
+          <w:highlight w:val="white"/>
+        </w:rPr>
+        <w:t>CadastroService</w:t>
+      </w:r>
+      <w:r>
+        <w:rPr>
+          <w:rFonts w:hint="default" w:ascii="Cascadia Mono" w:hAnsi="Cascadia Mono" w:eastAsia="Cascadia Mono"/>
+          <w:color w:val="000000"/>
+          <w:sz w:val="19"/>
+          <w:szCs w:val="24"/>
+          <w:highlight w:val="white"/>
+        </w:rPr>
+        <w:t xml:space="preserve"> _cadastroService;</w:t>
+      </w:r>
+      <w:r>
+        <w:rPr>
+          <w:rFonts w:hint="default" w:ascii="Cascadia Mono" w:hAnsi="Cascadia Mono" w:eastAsia="Cascadia Mono"/>
+          <w:color w:val="008000"/>
+          <w:sz w:val="19"/>
+          <w:szCs w:val="24"/>
+          <w:highlight w:val="white"/>
+        </w:rPr>
+        <w:t>//SERVIÇO QUE CONTÉM A LÓGIDA DO CADASTRO</w:t>
+      </w:r>
+    </w:p>
+    <w:p>
+      <w:pPr>
+        <w:spacing w:beforeLines="0" w:afterLines="0"/>
+        <w:jc w:val="left"/>
+        <w:rPr>
+          <w:rFonts w:hint="default" w:ascii="Cascadia Mono" w:hAnsi="Cascadia Mono" w:eastAsia="Cascadia Mono"/>
+          <w:color w:val="008000"/>
+          <w:sz w:val="19"/>
+          <w:szCs w:val="24"/>
+          <w:highlight w:val="white"/>
+        </w:rPr>
+      </w:pPr>
+    </w:p>
+    <w:p>
+      <w:pPr>
+        <w:spacing w:beforeLines="0" w:afterLines="0"/>
+        <w:jc w:val="left"/>
+        <w:rPr>
+          <w:rFonts w:hint="default" w:ascii="Cascadia Mono" w:hAnsi="Cascadia Mono" w:eastAsia="Cascadia Mono"/>
+          <w:color w:val="008000"/>
+          <w:sz w:val="19"/>
+          <w:szCs w:val="24"/>
+          <w:highlight w:val="white"/>
+        </w:rPr>
+      </w:pPr>
+      <w:r>
+        <w:rPr>
+          <w:rFonts w:hint="default" w:ascii="Cascadia Mono" w:hAnsi="Cascadia Mono" w:eastAsia="Cascadia Mono"/>
+          <w:color w:val="000000"/>
+          <w:sz w:val="19"/>
+          <w:szCs w:val="24"/>
+          <w:highlight w:val="white"/>
+        </w:rPr>
+        <w:t xml:space="preserve">        </w:t>
+      </w:r>
+      <w:r>
+        <w:rPr>
+          <w:rFonts w:hint="default" w:ascii="Cascadia Mono" w:hAnsi="Cascadia Mono" w:eastAsia="Cascadia Mono"/>
+          <w:color w:val="008000"/>
+          <w:sz w:val="19"/>
+          <w:szCs w:val="24"/>
+          <w:highlight w:val="white"/>
+        </w:rPr>
+        <w:t>//CONSTRUTOR</w:t>
+      </w:r>
+    </w:p>
+    <w:p>
+      <w:pPr>
+        <w:spacing w:beforeLines="0" w:afterLines="0"/>
+        <w:jc w:val="left"/>
+        <w:rPr>
+          <w:rFonts w:hint="default" w:ascii="Cascadia Mono" w:hAnsi="Cascadia Mono" w:eastAsia="Cascadia Mono"/>
+          <w:color w:val="000000"/>
+          <w:sz w:val="19"/>
+          <w:szCs w:val="24"/>
+          <w:highlight w:val="white"/>
+        </w:rPr>
+      </w:pPr>
+      <w:r>
+        <w:rPr>
+          <w:rFonts w:hint="default" w:ascii="Cascadia Mono" w:hAnsi="Cascadia Mono" w:eastAsia="Cascadia Mono"/>
+          <w:color w:val="000000"/>
+          <w:sz w:val="19"/>
+          <w:szCs w:val="24"/>
+          <w:highlight w:val="white"/>
+        </w:rPr>
+        <w:t xml:space="preserve">        </w:t>
+      </w:r>
+      <w:r>
+        <w:rPr>
+          <w:rFonts w:hint="default" w:ascii="Cascadia Mono" w:hAnsi="Cascadia Mono" w:eastAsia="Cascadia Mono"/>
+          <w:color w:val="0000FF"/>
+          <w:sz w:val="19"/>
+          <w:szCs w:val="24"/>
+          <w:highlight w:val="white"/>
+        </w:rPr>
+        <w:t>public</w:t>
+      </w:r>
+      <w:r>
+        <w:rPr>
+          <w:rFonts w:hint="default" w:ascii="Cascadia Mono" w:hAnsi="Cascadia Mono" w:eastAsia="Cascadia Mono"/>
+          <w:color w:val="000000"/>
+          <w:sz w:val="19"/>
+          <w:szCs w:val="24"/>
+          <w:highlight w:val="white"/>
+        </w:rPr>
+        <w:t xml:space="preserve"> </w:t>
+      </w:r>
+      <w:r>
+        <w:rPr>
+          <w:rFonts w:hint="default" w:ascii="Cascadia Mono" w:hAnsi="Cascadia Mono" w:eastAsia="Cascadia Mono"/>
+          <w:color w:val="2B91AF"/>
+          <w:sz w:val="19"/>
+          <w:szCs w:val="24"/>
+          <w:highlight w:val="white"/>
+        </w:rPr>
+        <w:t>UsuarioController</w:t>
+      </w:r>
+      <w:r>
+        <w:rPr>
+          <w:rFonts w:hint="default" w:ascii="Cascadia Mono" w:hAnsi="Cascadia Mono" w:eastAsia="Cascadia Mono"/>
+          <w:color w:val="000000"/>
+          <w:sz w:val="19"/>
+          <w:szCs w:val="24"/>
+          <w:highlight w:val="white"/>
+        </w:rPr>
+        <w:t>(</w:t>
+      </w:r>
+      <w:r>
+        <w:rPr>
+          <w:rFonts w:hint="default" w:ascii="Cascadia Mono" w:hAnsi="Cascadia Mono" w:eastAsia="Cascadia Mono"/>
+          <w:color w:val="2B91AF"/>
+          <w:sz w:val="19"/>
+          <w:szCs w:val="24"/>
+          <w:highlight w:val="white"/>
+        </w:rPr>
+        <w:t>CadastroService</w:t>
+      </w:r>
+      <w:r>
+        <w:rPr>
+          <w:rFonts w:hint="default" w:ascii="Cascadia Mono" w:hAnsi="Cascadia Mono" w:eastAsia="Cascadia Mono"/>
+          <w:color w:val="000000"/>
+          <w:sz w:val="19"/>
+          <w:szCs w:val="24"/>
+          <w:highlight w:val="white"/>
+        </w:rPr>
+        <w:t xml:space="preserve"> cadastroService)</w:t>
+      </w:r>
+    </w:p>
+    <w:p>
+      <w:pPr>
+        <w:spacing w:beforeLines="0" w:afterLines="0"/>
+        <w:jc w:val="left"/>
+        <w:rPr>
+          <w:rFonts w:hint="default" w:ascii="Cascadia Mono" w:hAnsi="Cascadia Mono" w:eastAsia="Cascadia Mono"/>
+          <w:color w:val="000000"/>
+          <w:sz w:val="19"/>
+          <w:szCs w:val="24"/>
+          <w:highlight w:val="white"/>
+        </w:rPr>
+      </w:pPr>
+      <w:r>
+        <w:rPr>
+          <w:rFonts w:hint="default" w:ascii="Cascadia Mono" w:hAnsi="Cascadia Mono" w:eastAsia="Cascadia Mono"/>
+          <w:color w:val="000000"/>
+          <w:sz w:val="19"/>
+          <w:szCs w:val="24"/>
+          <w:highlight w:val="white"/>
+        </w:rPr>
+        <w:t xml:space="preserve">        {</w:t>
+      </w:r>
+    </w:p>
+    <w:p>
+      <w:pPr>
+        <w:spacing w:beforeLines="0" w:afterLines="0"/>
+        <w:jc w:val="left"/>
+        <w:rPr>
+          <w:rFonts w:hint="default" w:ascii="Cascadia Mono" w:hAnsi="Cascadia Mono" w:eastAsia="Cascadia Mono"/>
+          <w:color w:val="000000"/>
+          <w:sz w:val="19"/>
+          <w:szCs w:val="24"/>
+          <w:highlight w:val="white"/>
+        </w:rPr>
+      </w:pPr>
+      <w:r>
+        <w:rPr>
+          <w:rFonts w:hint="default" w:ascii="Cascadia Mono" w:hAnsi="Cascadia Mono" w:eastAsia="Cascadia Mono"/>
+          <w:color w:val="000000"/>
+          <w:sz w:val="19"/>
+          <w:szCs w:val="24"/>
+          <w:highlight w:val="white"/>
+        </w:rPr>
+        <w:t xml:space="preserve">            _cadastroService = cadastroService;</w:t>
+      </w:r>
+    </w:p>
+    <w:p>
+      <w:pPr>
+        <w:spacing w:beforeLines="0" w:afterLines="0"/>
+        <w:jc w:val="left"/>
+        <w:rPr>
+          <w:rFonts w:hint="default" w:ascii="Cascadia Mono" w:hAnsi="Cascadia Mono" w:eastAsia="Cascadia Mono"/>
+          <w:color w:val="000000"/>
+          <w:sz w:val="19"/>
+          <w:szCs w:val="24"/>
+          <w:highlight w:val="white"/>
+        </w:rPr>
+      </w:pPr>
+      <w:r>
+        <w:rPr>
+          <w:rFonts w:hint="default" w:ascii="Cascadia Mono" w:hAnsi="Cascadia Mono" w:eastAsia="Cascadia Mono"/>
+          <w:color w:val="000000"/>
+          <w:sz w:val="19"/>
+          <w:szCs w:val="24"/>
+          <w:highlight w:val="white"/>
+        </w:rPr>
+        <w:t xml:space="preserve">        }</w:t>
+      </w:r>
+    </w:p>
+    <w:p>
+      <w:pPr>
+        <w:spacing w:beforeLines="0" w:afterLines="0"/>
+        <w:jc w:val="left"/>
+        <w:rPr>
+          <w:rFonts w:hint="default" w:ascii="Cascadia Mono" w:hAnsi="Cascadia Mono" w:eastAsia="Cascadia Mono"/>
+          <w:color w:val="000000"/>
+          <w:sz w:val="19"/>
+          <w:szCs w:val="24"/>
+          <w:highlight w:val="white"/>
+        </w:rPr>
+      </w:pPr>
+    </w:p>
+    <w:p>
+      <w:pPr>
+        <w:spacing w:beforeLines="0" w:afterLines="0"/>
+        <w:jc w:val="left"/>
+        <w:rPr>
+          <w:rFonts w:hint="default" w:ascii="Cascadia Mono" w:hAnsi="Cascadia Mono" w:eastAsia="Cascadia Mono"/>
+          <w:color w:val="008000"/>
+          <w:sz w:val="19"/>
+          <w:szCs w:val="24"/>
+          <w:highlight w:val="white"/>
+        </w:rPr>
+      </w:pPr>
+      <w:r>
+        <w:rPr>
+          <w:rFonts w:hint="default" w:ascii="Cascadia Mono" w:hAnsi="Cascadia Mono" w:eastAsia="Cascadia Mono"/>
+          <w:color w:val="000000"/>
+          <w:sz w:val="19"/>
+          <w:szCs w:val="24"/>
+          <w:highlight w:val="white"/>
+        </w:rPr>
+        <w:t xml:space="preserve">        </w:t>
+      </w:r>
+      <w:r>
+        <w:rPr>
+          <w:rFonts w:hint="default" w:ascii="Cascadia Mono" w:hAnsi="Cascadia Mono" w:eastAsia="Cascadia Mono"/>
+          <w:color w:val="008000"/>
+          <w:sz w:val="19"/>
+          <w:szCs w:val="24"/>
+          <w:highlight w:val="white"/>
+        </w:rPr>
+        <w:t>//DEMAIS MÉTODOS</w:t>
+      </w:r>
+    </w:p>
+    <w:p>
+      <w:pPr>
+        <w:spacing w:beforeLines="0" w:afterLines="0"/>
+        <w:jc w:val="left"/>
+        <w:rPr>
+          <w:rFonts w:hint="default" w:ascii="Cascadia Mono" w:hAnsi="Cascadia Mono" w:eastAsia="Cascadia Mono"/>
+          <w:color w:val="000000"/>
+          <w:sz w:val="19"/>
+          <w:szCs w:val="24"/>
+          <w:highlight w:val="white"/>
+        </w:rPr>
+      </w:pPr>
+      <w:r>
+        <w:rPr>
+          <w:rFonts w:hint="default" w:ascii="Cascadia Mono" w:hAnsi="Cascadia Mono" w:eastAsia="Cascadia Mono"/>
+          <w:color w:val="000000"/>
+          <w:sz w:val="19"/>
+          <w:szCs w:val="24"/>
+          <w:highlight w:val="white"/>
+        </w:rPr>
+        <w:t xml:space="preserve">        [</w:t>
+      </w:r>
+      <w:r>
+        <w:rPr>
+          <w:rFonts w:hint="default" w:ascii="Cascadia Mono" w:hAnsi="Cascadia Mono" w:eastAsia="Cascadia Mono"/>
+          <w:color w:val="2B91AF"/>
+          <w:sz w:val="19"/>
+          <w:szCs w:val="24"/>
+          <w:highlight w:val="white"/>
+        </w:rPr>
+        <w:t>HttpPost</w:t>
+      </w:r>
+      <w:r>
+        <w:rPr>
+          <w:rFonts w:hint="default" w:ascii="Cascadia Mono" w:hAnsi="Cascadia Mono" w:eastAsia="Cascadia Mono"/>
+          <w:color w:val="000000"/>
+          <w:sz w:val="19"/>
+          <w:szCs w:val="24"/>
+          <w:highlight w:val="white"/>
+        </w:rPr>
+        <w:t>]</w:t>
+      </w:r>
+    </w:p>
+    <w:p>
+      <w:pPr>
+        <w:spacing w:beforeLines="0" w:afterLines="0"/>
+        <w:jc w:val="left"/>
+        <w:rPr>
+          <w:rFonts w:hint="default" w:ascii="Cascadia Mono" w:hAnsi="Cascadia Mono" w:eastAsia="Cascadia Mono"/>
+          <w:color w:val="000000"/>
+          <w:sz w:val="19"/>
+          <w:szCs w:val="24"/>
+          <w:highlight w:val="white"/>
+        </w:rPr>
+      </w:pPr>
+      <w:r>
+        <w:rPr>
+          <w:rFonts w:hint="default" w:ascii="Cascadia Mono" w:hAnsi="Cascadia Mono" w:eastAsia="Cascadia Mono"/>
+          <w:color w:val="000000"/>
+          <w:sz w:val="19"/>
+          <w:szCs w:val="24"/>
+          <w:highlight w:val="white"/>
+        </w:rPr>
+        <w:t xml:space="preserve">        </w:t>
+      </w:r>
+      <w:r>
+        <w:rPr>
+          <w:rFonts w:hint="default" w:ascii="Cascadia Mono" w:hAnsi="Cascadia Mono" w:eastAsia="Cascadia Mono"/>
+          <w:color w:val="0000FF"/>
+          <w:sz w:val="19"/>
+          <w:szCs w:val="24"/>
+          <w:highlight w:val="white"/>
+        </w:rPr>
+        <w:t>public</w:t>
+      </w:r>
+      <w:r>
+        <w:rPr>
+          <w:rFonts w:hint="default" w:ascii="Cascadia Mono" w:hAnsi="Cascadia Mono" w:eastAsia="Cascadia Mono"/>
+          <w:color w:val="000000"/>
+          <w:sz w:val="19"/>
+          <w:szCs w:val="24"/>
+          <w:highlight w:val="white"/>
+        </w:rPr>
+        <w:t xml:space="preserve"> </w:t>
+      </w:r>
+      <w:r>
+        <w:rPr>
+          <w:rFonts w:hint="default" w:ascii="Cascadia Mono" w:hAnsi="Cascadia Mono" w:eastAsia="Cascadia Mono"/>
+          <w:color w:val="0000FF"/>
+          <w:sz w:val="19"/>
+          <w:szCs w:val="24"/>
+          <w:highlight w:val="white"/>
+        </w:rPr>
+        <w:t>async</w:t>
+      </w:r>
+      <w:r>
+        <w:rPr>
+          <w:rFonts w:hint="default" w:ascii="Cascadia Mono" w:hAnsi="Cascadia Mono" w:eastAsia="Cascadia Mono"/>
+          <w:color w:val="000000"/>
+          <w:sz w:val="19"/>
+          <w:szCs w:val="24"/>
+          <w:highlight w:val="white"/>
+        </w:rPr>
+        <w:t xml:space="preserve"> </w:t>
+      </w:r>
+      <w:r>
+        <w:rPr>
+          <w:rFonts w:hint="default" w:ascii="Cascadia Mono" w:hAnsi="Cascadia Mono" w:eastAsia="Cascadia Mono"/>
+          <w:color w:val="2B91AF"/>
+          <w:sz w:val="19"/>
+          <w:szCs w:val="24"/>
+          <w:highlight w:val="white"/>
+        </w:rPr>
+        <w:t>Task</w:t>
+      </w:r>
+      <w:r>
+        <w:rPr>
+          <w:rFonts w:hint="default" w:ascii="Cascadia Mono" w:hAnsi="Cascadia Mono" w:eastAsia="Cascadia Mono"/>
+          <w:color w:val="000000"/>
+          <w:sz w:val="19"/>
+          <w:szCs w:val="24"/>
+          <w:highlight w:val="white"/>
+        </w:rPr>
+        <w:t>&lt;</w:t>
+      </w:r>
+      <w:r>
+        <w:rPr>
+          <w:rFonts w:hint="default" w:ascii="Cascadia Mono" w:hAnsi="Cascadia Mono" w:eastAsia="Cascadia Mono"/>
+          <w:color w:val="2B91AF"/>
+          <w:sz w:val="19"/>
+          <w:szCs w:val="24"/>
+          <w:highlight w:val="white"/>
+        </w:rPr>
+        <w:t>IActionResult</w:t>
+      </w:r>
+      <w:r>
+        <w:rPr>
+          <w:rFonts w:hint="default" w:ascii="Cascadia Mono" w:hAnsi="Cascadia Mono" w:eastAsia="Cascadia Mono"/>
+          <w:color w:val="000000"/>
+          <w:sz w:val="19"/>
+          <w:szCs w:val="24"/>
+          <w:highlight w:val="white"/>
+        </w:rPr>
+        <w:t>&gt; CadastraUsuario(</w:t>
+      </w:r>
+      <w:r>
+        <w:rPr>
+          <w:rFonts w:hint="default" w:ascii="Cascadia Mono" w:hAnsi="Cascadia Mono" w:eastAsia="Cascadia Mono"/>
+          <w:color w:val="2B91AF"/>
+          <w:sz w:val="19"/>
+          <w:szCs w:val="24"/>
+          <w:highlight w:val="white"/>
+        </w:rPr>
+        <w:t>CreateUsuarioDto</w:t>
+      </w:r>
+      <w:r>
+        <w:rPr>
+          <w:rFonts w:hint="default" w:ascii="Cascadia Mono" w:hAnsi="Cascadia Mono" w:eastAsia="Cascadia Mono"/>
+          <w:color w:val="000000"/>
+          <w:sz w:val="19"/>
+          <w:szCs w:val="24"/>
+          <w:highlight w:val="white"/>
+        </w:rPr>
+        <w:t xml:space="preserve"> dto)</w:t>
+      </w:r>
+    </w:p>
+    <w:p>
+      <w:pPr>
+        <w:spacing w:beforeLines="0" w:afterLines="0"/>
+        <w:jc w:val="left"/>
+        <w:rPr>
+          <w:rFonts w:hint="default" w:ascii="Cascadia Mono" w:hAnsi="Cascadia Mono" w:eastAsia="Cascadia Mono"/>
+          <w:color w:val="008000"/>
+          <w:sz w:val="19"/>
+          <w:szCs w:val="24"/>
+          <w:highlight w:val="white"/>
+        </w:rPr>
+      </w:pPr>
+      <w:r>
+        <w:rPr>
+          <w:rFonts w:hint="default" w:ascii="Cascadia Mono" w:hAnsi="Cascadia Mono" w:eastAsia="Cascadia Mono"/>
+          <w:color w:val="000000"/>
+          <w:sz w:val="19"/>
+          <w:szCs w:val="24"/>
+          <w:highlight w:val="white"/>
+        </w:rPr>
+        <w:t xml:space="preserve">        {    </w:t>
+      </w:r>
+      <w:r>
+        <w:rPr>
+          <w:rFonts w:hint="default" w:ascii="Cascadia Mono" w:hAnsi="Cascadia Mono" w:eastAsia="Cascadia Mono"/>
+          <w:color w:val="008000"/>
+          <w:sz w:val="19"/>
+          <w:szCs w:val="24"/>
+          <w:highlight w:val="white"/>
+        </w:rPr>
+        <w:t>//async Task - RETORNO DE MÉTODO await É TIPO async Task&lt;&gt;</w:t>
+      </w:r>
+    </w:p>
+    <w:p>
+      <w:pPr>
+        <w:spacing w:beforeLines="0" w:afterLines="0"/>
+        <w:jc w:val="left"/>
+        <w:rPr>
+          <w:rFonts w:hint="default" w:ascii="Cascadia Mono" w:hAnsi="Cascadia Mono" w:eastAsia="Cascadia Mono"/>
+          <w:color w:val="008000"/>
+          <w:sz w:val="19"/>
+          <w:szCs w:val="24"/>
+          <w:highlight w:val="white"/>
+        </w:rPr>
+      </w:pPr>
+    </w:p>
+    <w:p>
+      <w:pPr>
+        <w:spacing w:beforeLines="0" w:afterLines="0"/>
+        <w:jc w:val="left"/>
+        <w:rPr>
+          <w:rFonts w:hint="default" w:ascii="Cascadia Mono" w:hAnsi="Cascadia Mono" w:eastAsia="Cascadia Mono"/>
+          <w:color w:val="008000"/>
+          <w:sz w:val="19"/>
+          <w:szCs w:val="24"/>
+          <w:highlight w:val="white"/>
+        </w:rPr>
+      </w:pPr>
+      <w:r>
+        <w:rPr>
+          <w:rFonts w:hint="default" w:ascii="Cascadia Mono" w:hAnsi="Cascadia Mono" w:eastAsia="Cascadia Mono"/>
+          <w:color w:val="000000"/>
+          <w:sz w:val="19"/>
+          <w:szCs w:val="24"/>
+          <w:highlight w:val="white"/>
+        </w:rPr>
+        <w:t xml:space="preserve">            </w:t>
+      </w:r>
+      <w:r>
+        <w:rPr>
+          <w:rFonts w:hint="default" w:ascii="Cascadia Mono" w:hAnsi="Cascadia Mono" w:eastAsia="Cascadia Mono"/>
+          <w:color w:val="008000"/>
+          <w:sz w:val="19"/>
+          <w:szCs w:val="24"/>
+          <w:highlight w:val="white"/>
+        </w:rPr>
+        <w:t>//LÓGICA DE CADASTRO COMO SERVIÇO EM Services-&gt;CadastroService-&gt;Cadastra()</w:t>
+      </w:r>
+    </w:p>
+    <w:p>
+      <w:pPr>
+        <w:spacing w:beforeLines="0" w:afterLines="0"/>
+        <w:jc w:val="left"/>
+        <w:rPr>
+          <w:rFonts w:hint="default" w:ascii="Cascadia Mono" w:hAnsi="Cascadia Mono" w:eastAsia="Cascadia Mono"/>
+          <w:color w:val="000000"/>
+          <w:sz w:val="19"/>
+          <w:szCs w:val="24"/>
+          <w:highlight w:val="white"/>
+        </w:rPr>
+      </w:pPr>
+      <w:r>
+        <w:rPr>
+          <w:rFonts w:hint="default" w:ascii="Cascadia Mono" w:hAnsi="Cascadia Mono" w:eastAsia="Cascadia Mono"/>
+          <w:color w:val="000000"/>
+          <w:sz w:val="19"/>
+          <w:szCs w:val="24"/>
+          <w:highlight w:val="white"/>
+        </w:rPr>
+        <w:t xml:space="preserve">            </w:t>
+      </w:r>
+      <w:r>
+        <w:rPr>
+          <w:rFonts w:hint="default" w:ascii="Cascadia Mono" w:hAnsi="Cascadia Mono" w:eastAsia="Cascadia Mono"/>
+          <w:color w:val="0000FF"/>
+          <w:sz w:val="19"/>
+          <w:szCs w:val="24"/>
+          <w:highlight w:val="white"/>
+        </w:rPr>
+        <w:t>await</w:t>
+      </w:r>
+      <w:r>
+        <w:rPr>
+          <w:rFonts w:hint="default" w:ascii="Cascadia Mono" w:hAnsi="Cascadia Mono" w:eastAsia="Cascadia Mono"/>
+          <w:color w:val="000000"/>
+          <w:sz w:val="19"/>
+          <w:szCs w:val="24"/>
+          <w:highlight w:val="white"/>
+        </w:rPr>
+        <w:t xml:space="preserve"> _cadastroService.Cadastra(dto);</w:t>
+      </w:r>
+    </w:p>
+    <w:p>
+      <w:pPr>
+        <w:spacing w:beforeLines="0" w:afterLines="0"/>
+        <w:jc w:val="left"/>
+        <w:rPr>
+          <w:rFonts w:hint="default" w:ascii="Cascadia Mono" w:hAnsi="Cascadia Mono" w:eastAsia="Cascadia Mono"/>
+          <w:color w:val="008000"/>
+          <w:sz w:val="19"/>
+          <w:szCs w:val="24"/>
+          <w:highlight w:val="white"/>
+        </w:rPr>
+      </w:pPr>
+      <w:r>
+        <w:rPr>
+          <w:rFonts w:hint="default" w:ascii="Cascadia Mono" w:hAnsi="Cascadia Mono" w:eastAsia="Cascadia Mono"/>
+          <w:color w:val="000000"/>
+          <w:sz w:val="19"/>
+          <w:szCs w:val="24"/>
+          <w:highlight w:val="white"/>
+        </w:rPr>
+        <w:t xml:space="preserve">            </w:t>
+      </w:r>
+      <w:r>
+        <w:rPr>
+          <w:rFonts w:hint="default" w:ascii="Cascadia Mono" w:hAnsi="Cascadia Mono" w:eastAsia="Cascadia Mono"/>
+          <w:color w:val="0000FF"/>
+          <w:sz w:val="19"/>
+          <w:szCs w:val="24"/>
+          <w:highlight w:val="white"/>
+        </w:rPr>
+        <w:t>return</w:t>
+      </w:r>
+      <w:r>
+        <w:rPr>
+          <w:rFonts w:hint="default" w:ascii="Cascadia Mono" w:hAnsi="Cascadia Mono" w:eastAsia="Cascadia Mono"/>
+          <w:color w:val="000000"/>
+          <w:sz w:val="19"/>
+          <w:szCs w:val="24"/>
+          <w:highlight w:val="white"/>
+        </w:rPr>
+        <w:t xml:space="preserve"> Ok(</w:t>
+      </w:r>
+      <w:r>
+        <w:rPr>
+          <w:rFonts w:hint="default" w:ascii="Cascadia Mono" w:hAnsi="Cascadia Mono" w:eastAsia="Cascadia Mono"/>
+          <w:color w:val="A31515"/>
+          <w:sz w:val="19"/>
+          <w:szCs w:val="24"/>
+          <w:highlight w:val="white"/>
+        </w:rPr>
+        <w:t>"Usuário cadastrado!"</w:t>
+      </w:r>
+      <w:r>
+        <w:rPr>
+          <w:rFonts w:hint="default" w:ascii="Cascadia Mono" w:hAnsi="Cascadia Mono" w:eastAsia="Cascadia Mono"/>
+          <w:color w:val="000000"/>
+          <w:sz w:val="19"/>
+          <w:szCs w:val="24"/>
+          <w:highlight w:val="white"/>
+        </w:rPr>
+        <w:t xml:space="preserve">); </w:t>
+      </w:r>
+      <w:r>
+        <w:rPr>
+          <w:rFonts w:hint="default" w:ascii="Cascadia Mono" w:hAnsi="Cascadia Mono" w:eastAsia="Cascadia Mono"/>
+          <w:color w:val="008000"/>
+          <w:sz w:val="19"/>
+          <w:szCs w:val="24"/>
+          <w:highlight w:val="white"/>
+        </w:rPr>
+        <w:t>//200 CODE</w:t>
+      </w:r>
+    </w:p>
+    <w:p>
+      <w:pPr>
+        <w:spacing w:beforeLines="0" w:afterLines="0"/>
+        <w:jc w:val="left"/>
+        <w:rPr>
+          <w:rFonts w:hint="default" w:ascii="Cascadia Mono" w:hAnsi="Cascadia Mono" w:eastAsia="Cascadia Mono"/>
+          <w:color w:val="008000"/>
+          <w:sz w:val="19"/>
+          <w:szCs w:val="24"/>
+          <w:highlight w:val="white"/>
+        </w:rPr>
+      </w:pPr>
+    </w:p>
+    <w:p>
+      <w:pPr>
+        <w:spacing w:beforeLines="0" w:afterLines="0"/>
+        <w:jc w:val="left"/>
+        <w:rPr>
+          <w:rFonts w:hint="default" w:ascii="Cascadia Mono" w:hAnsi="Cascadia Mono" w:eastAsia="Cascadia Mono"/>
+          <w:color w:val="000000"/>
+          <w:sz w:val="19"/>
+          <w:szCs w:val="24"/>
+          <w:highlight w:val="white"/>
+        </w:rPr>
+      </w:pPr>
+      <w:r>
+        <w:rPr>
+          <w:rFonts w:hint="default" w:ascii="Cascadia Mono" w:hAnsi="Cascadia Mono" w:eastAsia="Cascadia Mono"/>
+          <w:color w:val="000000"/>
+          <w:sz w:val="19"/>
+          <w:szCs w:val="24"/>
+          <w:highlight w:val="white"/>
+        </w:rPr>
+        <w:t xml:space="preserve">        }</w:t>
+      </w:r>
+    </w:p>
+    <w:p>
+      <w:pPr>
+        <w:spacing w:beforeLines="0" w:afterLines="0"/>
+        <w:jc w:val="left"/>
+        <w:rPr>
+          <w:rFonts w:hint="default" w:ascii="Cascadia Mono" w:hAnsi="Cascadia Mono" w:eastAsia="Cascadia Mono"/>
+          <w:color w:val="000000"/>
+          <w:sz w:val="19"/>
+          <w:szCs w:val="24"/>
+          <w:highlight w:val="white"/>
+        </w:rPr>
+      </w:pPr>
+      <w:r>
+        <w:rPr>
+          <w:rFonts w:hint="default" w:ascii="Cascadia Mono" w:hAnsi="Cascadia Mono" w:eastAsia="Cascadia Mono"/>
+          <w:color w:val="000000"/>
+          <w:sz w:val="19"/>
+          <w:szCs w:val="24"/>
+          <w:highlight w:val="white"/>
+        </w:rPr>
+        <w:t xml:space="preserve">    }</w:t>
+      </w:r>
+    </w:p>
+    <w:p>
+      <w:pPr>
+        <w:jc w:val="left"/>
+        <w:rPr>
+          <w:rFonts w:hint="default" w:ascii="Cascadia Mono" w:hAnsi="Cascadia Mono" w:cs="Cascadia Mono"/>
+          <w:sz w:val="24"/>
+          <w:szCs w:val="24"/>
+          <w:lang w:val="pt-BR"/>
+        </w:rPr>
+      </w:pPr>
+      <w:r>
+        <w:rPr>
+          <w:rFonts w:hint="default" w:ascii="Cascadia Mono" w:hAnsi="Cascadia Mono" w:eastAsia="Cascadia Mono"/>
+          <w:color w:val="000000"/>
+          <w:sz w:val="19"/>
+          <w:szCs w:val="24"/>
+          <w:highlight w:val="white"/>
+        </w:rPr>
+        <w:t>}</w:t>
+      </w:r>
+    </w:p>
+    <w:p>
+      <w:pPr>
+        <w:jc w:val="left"/>
+        <w:rPr>
+          <w:rFonts w:hint="default" w:ascii="Cascadia Mono" w:hAnsi="Cascadia Mono" w:cs="Cascadia Mono"/>
+          <w:sz w:val="24"/>
+          <w:szCs w:val="24"/>
+        </w:rPr>
+      </w:pPr>
+    </w:p>
+    <w:p>
+      <w:pPr>
+        <w:jc w:val="left"/>
+        <w:rPr>
+          <w:rFonts w:hint="default" w:ascii="Cascadia Mono" w:hAnsi="Cascadia Mono" w:cs="Cascadia Mono"/>
+          <w:sz w:val="24"/>
+          <w:szCs w:val="24"/>
+          <w:lang w:val="pt-BR"/>
+        </w:rPr>
+      </w:pPr>
+      <w:r>
+        <w:rPr>
+          <w:rFonts w:hint="default" w:ascii="Cascadia Mono" w:hAnsi="Cascadia Mono" w:cs="Cascadia Mono"/>
+          <w:sz w:val="24"/>
+          <w:szCs w:val="24"/>
+          <w:lang w:val="pt-BR"/>
+        </w:rPr>
+        <w:t>Para que o .Net entenda que está sendo definido o funcionamento de um controller com um serviço, precisa ser configurado em Program, após builder de automapper:</w:t>
+      </w:r>
+    </w:p>
+    <w:p>
+      <w:pPr>
+        <w:spacing w:beforeLines="0" w:afterLines="0"/>
+        <w:jc w:val="left"/>
+        <w:rPr>
+          <w:rFonts w:hint="default" w:ascii="Cascadia Mono" w:hAnsi="Cascadia Mono" w:eastAsia="Cascadia Mono"/>
+          <w:color w:val="000000"/>
+          <w:sz w:val="19"/>
+          <w:szCs w:val="24"/>
+          <w:highlight w:val="white"/>
+        </w:rPr>
+      </w:pPr>
+      <w:r>
+        <w:rPr>
+          <w:rFonts w:hint="default" w:ascii="Cascadia Mono" w:hAnsi="Cascadia Mono" w:eastAsia="Cascadia Mono"/>
+          <w:color w:val="008000"/>
+          <w:sz w:val="19"/>
+          <w:szCs w:val="24"/>
+          <w:highlight w:val="white"/>
+        </w:rPr>
+        <w:t>//CONFIGURADO SERVICE Services-&gt;CadastroService</w:t>
+      </w:r>
+    </w:p>
+    <w:p>
+      <w:pPr>
+        <w:jc w:val="left"/>
+        <w:rPr>
+          <w:rFonts w:hint="default" w:ascii="Cascadia Mono" w:hAnsi="Cascadia Mono" w:cs="Cascadia Mono"/>
+          <w:sz w:val="24"/>
+          <w:szCs w:val="24"/>
+          <w:lang w:val="pt-BR"/>
+        </w:rPr>
+      </w:pPr>
+      <w:r>
+        <w:rPr>
+          <w:rFonts w:hint="default" w:ascii="Cascadia Mono" w:hAnsi="Cascadia Mono" w:eastAsia="Cascadia Mono"/>
+          <w:color w:val="000000"/>
+          <w:sz w:val="19"/>
+          <w:szCs w:val="24"/>
+          <w:highlight w:val="white"/>
+        </w:rPr>
+        <w:t>builder.Services.AddScoped&lt;</w:t>
+      </w:r>
+      <w:r>
+        <w:rPr>
+          <w:rFonts w:hint="default" w:ascii="Cascadia Mono" w:hAnsi="Cascadia Mono" w:eastAsia="Cascadia Mono"/>
+          <w:color w:val="2B91AF"/>
+          <w:sz w:val="19"/>
+          <w:szCs w:val="24"/>
+          <w:highlight w:val="white"/>
+        </w:rPr>
+        <w:t>CadastroService</w:t>
+      </w:r>
+      <w:r>
+        <w:rPr>
+          <w:rFonts w:hint="default" w:ascii="Cascadia Mono" w:hAnsi="Cascadia Mono" w:eastAsia="Cascadia Mono"/>
+          <w:color w:val="000000"/>
+          <w:sz w:val="19"/>
+          <w:szCs w:val="24"/>
+          <w:highlight w:val="white"/>
+        </w:rPr>
+        <w:t>&gt;();</w:t>
+      </w:r>
+    </w:p>
+    <w:p>
+      <w:pPr>
+        <w:rPr>
+          <w:rFonts w:hint="default" w:ascii="Cascadia Mono" w:hAnsi="Cascadia Mono" w:cs="Cascadia Mono"/>
+          <w:sz w:val="24"/>
+          <w:szCs w:val="24"/>
+        </w:rPr>
+      </w:pPr>
+      <w:r>
+        <w:rPr>
+          <w:rFonts w:hint="default" w:ascii="Cascadia Mono" w:hAnsi="Cascadia Mono" w:cs="Cascadia Mono"/>
+          <w:sz w:val="24"/>
+          <w:szCs w:val="24"/>
+        </w:rPr>
+        <w:t>Nesse momento, vamos usar o </w:t>
+      </w:r>
+      <w:r>
+        <w:rPr>
+          <w:rFonts w:hint="default" w:ascii="Cascadia Mono" w:hAnsi="Cascadia Mono" w:cs="Cascadia Mono"/>
+          <w:i/>
+          <w:iCs/>
+          <w:sz w:val="24"/>
+          <w:szCs w:val="24"/>
+        </w:rPr>
+        <w:t>AddScoped </w:t>
+      </w:r>
+      <w:r>
+        <w:rPr>
+          <w:rFonts w:hint="default" w:ascii="Cascadia Mono" w:hAnsi="Cascadia Mono" w:cs="Cascadia Mono"/>
+          <w:sz w:val="24"/>
+          <w:szCs w:val="24"/>
+        </w:rPr>
+        <w:t>assim o CadastroService sempre vai ser instanciado quando houver uma requisição nova que demande uma instância de CadastroService. Com isso, se fazemos uma requisição nova e chamamos o CadastroService, vamos instanciar um novo.</w:t>
+      </w:r>
+    </w:p>
+    <w:p>
+      <w:pPr>
+        <w:rPr>
+          <w:rFonts w:hint="default" w:ascii="Cascadia Mono" w:hAnsi="Cascadia Mono" w:cs="Cascadia Mono"/>
+          <w:sz w:val="24"/>
+          <w:szCs w:val="24"/>
+        </w:rPr>
+      </w:pPr>
+    </w:p>
+    <w:p>
+      <w:pPr>
+        <w:rPr>
+          <w:rFonts w:hint="default" w:ascii="Cascadia Mono" w:hAnsi="Cascadia Mono" w:cs="Cascadia Mono"/>
+          <w:sz w:val="24"/>
+          <w:szCs w:val="24"/>
+        </w:rPr>
+      </w:pPr>
+      <w:r>
+        <w:rPr>
+          <w:rFonts w:hint="default" w:ascii="Cascadia Mono" w:hAnsi="Cascadia Mono" w:cs="Cascadia Mono"/>
+          <w:sz w:val="24"/>
+          <w:szCs w:val="24"/>
+        </w:rPr>
+        <w:t>Se utilizássemos o </w:t>
+      </w:r>
+      <w:r>
+        <w:rPr>
+          <w:rFonts w:hint="default" w:ascii="Cascadia Mono" w:hAnsi="Cascadia Mono" w:cs="Cascadia Mono"/>
+          <w:i/>
+          <w:iCs/>
+          <w:sz w:val="24"/>
+          <w:szCs w:val="24"/>
+        </w:rPr>
+        <w:t>AddSingleton </w:t>
+      </w:r>
+      <w:r>
+        <w:rPr>
+          <w:rFonts w:hint="default" w:ascii="Cascadia Mono" w:hAnsi="Cascadia Mono" w:cs="Cascadia Mono"/>
+          <w:sz w:val="24"/>
+          <w:szCs w:val="24"/>
+        </w:rPr>
+        <w:t>seria um único CadastroService para todas as requisições que chegassem, ou seja, seria a mesma instância.</w:t>
+      </w:r>
+    </w:p>
+    <w:p>
+      <w:pPr>
+        <w:rPr>
+          <w:rFonts w:hint="default" w:ascii="Cascadia Mono" w:hAnsi="Cascadia Mono" w:cs="Cascadia Mono"/>
+          <w:sz w:val="24"/>
+          <w:szCs w:val="24"/>
+        </w:rPr>
+      </w:pPr>
+    </w:p>
+    <w:p>
+      <w:pPr>
+        <w:rPr>
+          <w:rFonts w:hint="default" w:ascii="Cascadia Mono" w:hAnsi="Cascadia Mono" w:cs="Cascadia Mono"/>
+          <w:sz w:val="24"/>
+          <w:szCs w:val="24"/>
+        </w:rPr>
+      </w:pPr>
+      <w:r>
+        <w:rPr>
+          <w:rFonts w:hint="default" w:ascii="Cascadia Mono" w:hAnsi="Cascadia Mono" w:cs="Cascadia Mono"/>
+          <w:sz w:val="24"/>
+          <w:szCs w:val="24"/>
+        </w:rPr>
+        <w:t>Já o </w:t>
+      </w:r>
+      <w:r>
+        <w:rPr>
+          <w:rFonts w:hint="default" w:ascii="Cascadia Mono" w:hAnsi="Cascadia Mono" w:cs="Cascadia Mono"/>
+          <w:i/>
+          <w:iCs/>
+          <w:sz w:val="24"/>
+          <w:szCs w:val="24"/>
+        </w:rPr>
+        <w:t>AddTransient </w:t>
+      </w:r>
+      <w:r>
+        <w:rPr>
+          <w:rFonts w:hint="default" w:ascii="Cascadia Mono" w:hAnsi="Cascadia Mono" w:cs="Cascadia Mono"/>
+          <w:sz w:val="24"/>
+          <w:szCs w:val="24"/>
+        </w:rPr>
+        <w:t>vai fazer sempre uma instância nova, mesmo que seja na mesma requisição. Assim, se chega uma requisição e precisamos de uma instância de CadastroService, vamos instanciar uma nova. Mas, se chega uma requisição e precisamos do CadastroService, também vai instanciar uma nova.</w:t>
+      </w:r>
+    </w:p>
+    <w:p>
+      <w:pPr>
+        <w:jc w:val="left"/>
+        <w:rPr>
+          <w:rFonts w:hint="default" w:ascii="Cascadia Mono" w:hAnsi="Cascadia Mono" w:cs="Cascadia Mono"/>
+          <w:sz w:val="24"/>
+          <w:szCs w:val="24"/>
+          <w:lang w:val="pt-BR"/>
+        </w:rPr>
+      </w:pPr>
+    </w:p>
+    <w:p>
+      <w:pPr>
+        <w:jc w:val="left"/>
+        <w:rPr>
+          <w:rFonts w:hint="default" w:ascii="Cascadia Mono" w:hAnsi="Cascadia Mono" w:cs="Cascadia Mono"/>
+          <w:sz w:val="24"/>
+          <w:szCs w:val="24"/>
+          <w:lang w:val="pt-BR"/>
+        </w:rPr>
+      </w:pPr>
+      <w:r>
+        <w:rPr>
+          <w:rFonts w:hint="default" w:ascii="Cascadia Mono" w:hAnsi="Cascadia Mono" w:cs="Cascadia Mono"/>
+          <w:sz w:val="24"/>
+          <w:szCs w:val="24"/>
+          <w:lang w:val="pt-BR"/>
+        </w:rPr>
+        <w:t xml:space="preserve">Após essas configurações, o cadastro de um novo usuário pode ser acessado pela mesma url </w:t>
+      </w:r>
+      <w:r>
+        <w:rPr>
+          <w:rFonts w:hint="default" w:ascii="Cascadia Mono" w:hAnsi="Cascadia Mono" w:cs="Cascadia Mono"/>
+          <w:sz w:val="24"/>
+          <w:szCs w:val="24"/>
+        </w:rPr>
+        <w:fldChar w:fldCharType="begin"/>
+      </w:r>
+      <w:r>
+        <w:rPr>
+          <w:rFonts w:hint="default" w:ascii="Cascadia Mono" w:hAnsi="Cascadia Mono" w:cs="Cascadia Mono"/>
+          <w:sz w:val="24"/>
+          <w:szCs w:val="24"/>
+        </w:rPr>
+        <w:instrText xml:space="preserve"> HYPERLINK "http://localhost:5076/usuario" </w:instrText>
+      </w:r>
+      <w:r>
+        <w:rPr>
+          <w:rFonts w:hint="default" w:ascii="Cascadia Mono" w:hAnsi="Cascadia Mono" w:cs="Cascadia Mono"/>
+          <w:sz w:val="24"/>
+          <w:szCs w:val="24"/>
+        </w:rPr>
+        <w:fldChar w:fldCharType="separate"/>
+      </w:r>
+      <w:r>
+        <w:rPr>
+          <w:rStyle w:val="5"/>
+          <w:rFonts w:hint="default" w:ascii="Cascadia Mono" w:hAnsi="Cascadia Mono" w:cs="Cascadia Mono"/>
+          <w:sz w:val="24"/>
+          <w:szCs w:val="24"/>
+        </w:rPr>
+        <w:t>http://localhost:5076/usuario</w:t>
+      </w:r>
+      <w:r>
+        <w:rPr>
+          <w:rFonts w:hint="default" w:ascii="Cascadia Mono" w:hAnsi="Cascadia Mono" w:cs="Cascadia Mono"/>
+          <w:sz w:val="24"/>
+          <w:szCs w:val="24"/>
+        </w:rPr>
+        <w:fldChar w:fldCharType="end"/>
+      </w:r>
+      <w:r>
+        <w:rPr>
+          <w:rFonts w:hint="default" w:ascii="Cascadia Mono" w:hAnsi="Cascadia Mono" w:cs="Cascadia Mono"/>
+          <w:sz w:val="24"/>
+          <w:szCs w:val="24"/>
+          <w:lang w:val="pt-BR"/>
+        </w:rPr>
+        <w:t xml:space="preserve"> </w:t>
+      </w:r>
+    </w:p>
+    <w:p>
+      <w:pPr>
+        <w:jc w:val="left"/>
+        <w:rPr>
+          <w:rFonts w:hint="default" w:ascii="Cascadia Mono" w:hAnsi="Cascadia Mono" w:cs="Cascadia Mono"/>
+          <w:sz w:val="24"/>
+          <w:szCs w:val="24"/>
+        </w:rPr>
+      </w:pPr>
+    </w:p>
+    <w:p>
+      <w:pPr>
+        <w:jc w:val="left"/>
+        <w:rPr>
+          <w:rFonts w:hint="default" w:ascii="Cascadia Mono" w:hAnsi="Cascadia Mono" w:cs="Cascadia Mono"/>
+          <w:sz w:val="24"/>
+          <w:szCs w:val="24"/>
+        </w:rPr>
+      </w:pPr>
+    </w:p>
+    <w:p>
+      <w:pPr>
+        <w:jc w:val="left"/>
+        <w:rPr>
+          <w:rFonts w:hint="default" w:ascii="Cascadia Mono" w:hAnsi="Cascadia Mono" w:cs="Cascadia Mono"/>
+          <w:sz w:val="24"/>
+          <w:szCs w:val="24"/>
+        </w:rPr>
+      </w:pPr>
+    </w:p>
+    <w:p>
+      <w:pPr>
+        <w:jc w:val="left"/>
+        <w:rPr>
+          <w:rFonts w:hint="default" w:ascii="Cascadia Mono" w:hAnsi="Cascadia Mono" w:cs="Cascadia Mono"/>
+          <w:sz w:val="24"/>
+          <w:szCs w:val="24"/>
+        </w:rPr>
+      </w:pPr>
+    </w:p>
+    <w:p>
+      <w:pPr>
+        <w:jc w:val="left"/>
+        <w:rPr>
+          <w:rFonts w:hint="default" w:ascii="Cascadia Mono" w:hAnsi="Cascadia Mono" w:cs="Cascadia Mono"/>
+          <w:sz w:val="24"/>
+          <w:szCs w:val="24"/>
+        </w:rPr>
+      </w:pPr>
+    </w:p>
+    <w:p>
+      <w:pPr>
+        <w:jc w:val="left"/>
+        <w:rPr>
+          <w:rFonts w:hint="default" w:ascii="Cascadia Mono" w:hAnsi="Cascadia Mono" w:cs="Cascadia Mono"/>
+          <w:sz w:val="24"/>
+          <w:szCs w:val="24"/>
+        </w:rPr>
+      </w:pPr>
+    </w:p>
+    <w:p>
+      <w:pPr>
+        <w:jc w:val="left"/>
+        <w:rPr>
+          <w:rFonts w:hint="default" w:ascii="Cascadia Mono" w:hAnsi="Cascadia Mono" w:cs="Cascadia Mono"/>
+          <w:sz w:val="24"/>
+          <w:szCs w:val="24"/>
+        </w:rPr>
+      </w:pPr>
+    </w:p>
+    <w:p>
+      <w:pPr>
+        <w:jc w:val="left"/>
+        <w:rPr>
+          <w:rFonts w:hint="default" w:ascii="Cascadia Mono" w:hAnsi="Cascadia Mono" w:cs="Cascadia Mono"/>
+          <w:sz w:val="24"/>
+          <w:szCs w:val="24"/>
+        </w:rPr>
+      </w:pPr>
+    </w:p>
+    <w:p>
+      <w:pPr>
+        <w:jc w:val="left"/>
+        <w:rPr>
+          <w:rFonts w:hint="default" w:ascii="Cascadia Mono" w:hAnsi="Cascadia Mono" w:cs="Cascadia Mono"/>
+          <w:sz w:val="24"/>
+          <w:szCs w:val="24"/>
+        </w:rPr>
+      </w:pPr>
+    </w:p>
+    <w:p>
+      <w:pPr>
+        <w:jc w:val="left"/>
+        <w:rPr>
+          <w:rFonts w:hint="default" w:ascii="Cascadia Mono" w:hAnsi="Cascadia Mono" w:cs="Cascadia Mono"/>
+          <w:sz w:val="24"/>
+          <w:szCs w:val="24"/>
+        </w:rPr>
+      </w:pPr>
+    </w:p>
+    <w:p>
+      <w:pPr>
+        <w:jc w:val="left"/>
+        <w:rPr>
+          <w:rFonts w:hint="default" w:ascii="Cascadia Mono" w:hAnsi="Cascadia Mono" w:cs="Cascadia Mono"/>
+          <w:sz w:val="24"/>
+          <w:szCs w:val="24"/>
+        </w:rPr>
+      </w:pPr>
+    </w:p>
+    <w:p>
+      <w:pPr>
+        <w:jc w:val="left"/>
+        <w:rPr>
+          <w:rFonts w:hint="default" w:ascii="Cascadia Mono" w:hAnsi="Cascadia Mono" w:cs="Cascadia Mono"/>
+          <w:sz w:val="24"/>
+          <w:szCs w:val="24"/>
+        </w:rPr>
+      </w:pPr>
+    </w:p>
+    <w:p>
+      <w:pPr>
+        <w:jc w:val="left"/>
+        <w:rPr>
+          <w:rFonts w:hint="default" w:ascii="Cascadia Mono" w:hAnsi="Cascadia Mono" w:cs="Cascadia Mono"/>
+          <w:sz w:val="24"/>
+          <w:szCs w:val="24"/>
+        </w:rPr>
+      </w:pPr>
+    </w:p>
+    <w:p>
+      <w:pPr>
+        <w:jc w:val="left"/>
+        <w:rPr>
+          <w:rFonts w:hint="default" w:ascii="Cascadia Mono" w:hAnsi="Cascadia Mono" w:cs="Cascadia Mono"/>
+          <w:sz w:val="24"/>
+          <w:szCs w:val="24"/>
+        </w:rPr>
+      </w:pPr>
+    </w:p>
+    <w:p>
+      <w:pPr>
+        <w:jc w:val="left"/>
+        <w:rPr>
+          <w:rFonts w:hint="default" w:ascii="Cascadia Mono" w:hAnsi="Cascadia Mono" w:cs="Cascadia Mono"/>
+          <w:sz w:val="24"/>
+          <w:szCs w:val="24"/>
+        </w:rPr>
+      </w:pPr>
+    </w:p>
+    <w:p>
+      <w:pPr>
+        <w:jc w:val="left"/>
+        <w:rPr>
+          <w:rFonts w:hint="default" w:ascii="Cascadia Mono" w:hAnsi="Cascadia Mono" w:cs="Cascadia Mono"/>
+          <w:sz w:val="24"/>
+          <w:szCs w:val="24"/>
+        </w:rPr>
+      </w:pPr>
+    </w:p>
+    <w:p>
+      <w:pPr>
+        <w:jc w:val="left"/>
+        <w:rPr>
+          <w:rFonts w:hint="default" w:ascii="Cascadia Mono" w:hAnsi="Cascadia Mono" w:cs="Cascadia Mono"/>
+          <w:sz w:val="24"/>
+          <w:szCs w:val="24"/>
+        </w:rPr>
+      </w:pPr>
+    </w:p>
+    <w:p>
+      <w:pPr>
+        <w:jc w:val="left"/>
+        <w:rPr>
+          <w:rFonts w:hint="default" w:ascii="Cascadia Mono" w:hAnsi="Cascadia Mono" w:cs="Cascadia Mono"/>
+          <w:sz w:val="24"/>
+          <w:szCs w:val="24"/>
+        </w:rPr>
+      </w:pPr>
+    </w:p>
+    <w:p>
+      <w:pPr>
+        <w:jc w:val="left"/>
+        <w:rPr>
+          <w:rFonts w:hint="default" w:ascii="Cascadia Mono" w:hAnsi="Cascadia Mono" w:cs="Cascadia Mono"/>
+          <w:sz w:val="24"/>
+          <w:szCs w:val="24"/>
+        </w:rPr>
+      </w:pPr>
+    </w:p>
+    <w:p>
+      <w:pPr>
+        <w:jc w:val="left"/>
+        <w:rPr>
+          <w:rFonts w:hint="default" w:ascii="Cascadia Mono" w:hAnsi="Cascadia Mono" w:cs="Cascadia Mono"/>
+          <w:sz w:val="24"/>
+          <w:szCs w:val="24"/>
+        </w:rPr>
+      </w:pPr>
+    </w:p>
+    <w:p>
+      <w:pPr>
+        <w:jc w:val="left"/>
+        <w:rPr>
+          <w:rFonts w:hint="default" w:ascii="Cascadia Mono" w:hAnsi="Cascadia Mono" w:cs="Cascadia Mono"/>
+          <w:sz w:val="24"/>
+          <w:szCs w:val="24"/>
+        </w:rPr>
+      </w:pPr>
+    </w:p>
+    <w:p>
+      <w:pPr>
+        <w:jc w:val="left"/>
+        <w:rPr>
+          <w:rFonts w:hint="default" w:ascii="Cascadia Mono" w:hAnsi="Cascadia Mono" w:cs="Cascadia Mono"/>
+          <w:sz w:val="24"/>
+          <w:szCs w:val="24"/>
+        </w:rPr>
+      </w:pPr>
+    </w:p>
+    <w:p>
+      <w:pPr>
+        <w:jc w:val="left"/>
+        <w:rPr>
+          <w:rFonts w:hint="default" w:ascii="Cascadia Mono" w:hAnsi="Cascadia Mono" w:cs="Cascadia Mono"/>
+          <w:sz w:val="24"/>
+          <w:szCs w:val="24"/>
+        </w:rPr>
+      </w:pPr>
+    </w:p>
+    <w:p>
+      <w:pPr>
+        <w:jc w:val="left"/>
+        <w:rPr>
+          <w:rFonts w:hint="default" w:ascii="Cascadia Mono" w:hAnsi="Cascadia Mono" w:cs="Cascadia Mono"/>
+          <w:sz w:val="24"/>
+          <w:szCs w:val="24"/>
+        </w:rPr>
+      </w:pPr>
+    </w:p>
+    <w:p>
+      <w:pPr>
+        <w:jc w:val="left"/>
+        <w:rPr>
+          <w:rFonts w:hint="default" w:ascii="Cascadia Mono" w:hAnsi="Cascadia Mono" w:cs="Cascadia Mono"/>
+          <w:sz w:val="24"/>
+          <w:szCs w:val="24"/>
+        </w:rPr>
+      </w:pPr>
+    </w:p>
+    <w:p>
+      <w:pPr>
+        <w:jc w:val="left"/>
+        <w:rPr>
+          <w:rFonts w:hint="default" w:ascii="Cascadia Mono" w:hAnsi="Cascadia Mono" w:cs="Cascadia Mono"/>
+          <w:sz w:val="24"/>
+          <w:szCs w:val="24"/>
+        </w:rPr>
+      </w:pPr>
+    </w:p>
+    <w:p>
+      <w:pPr>
+        <w:jc w:val="left"/>
+        <w:rPr>
+          <w:rFonts w:hint="default" w:ascii="Cascadia Mono" w:hAnsi="Cascadia Mono" w:cs="Cascadia Mono"/>
+          <w:sz w:val="24"/>
+          <w:szCs w:val="24"/>
+        </w:rPr>
+      </w:pPr>
+    </w:p>
+    <w:p>
+      <w:pPr>
+        <w:jc w:val="left"/>
+        <w:rPr>
+          <w:rFonts w:hint="default" w:ascii="Cascadia Mono" w:hAnsi="Cascadia Mono" w:cs="Cascadia Mono"/>
+          <w:sz w:val="24"/>
+          <w:szCs w:val="24"/>
+        </w:rPr>
+      </w:pPr>
+    </w:p>
+    <w:p>
+      <w:pPr>
+        <w:jc w:val="left"/>
+        <w:rPr>
+          <w:rFonts w:hint="default" w:ascii="Cascadia Mono" w:hAnsi="Cascadia Mono" w:cs="Cascadia Mono"/>
+          <w:sz w:val="24"/>
+          <w:szCs w:val="24"/>
+        </w:rPr>
+      </w:pPr>
+    </w:p>
+    <w:p>
+      <w:pPr>
+        <w:jc w:val="left"/>
+        <w:rPr>
+          <w:rFonts w:hint="default" w:ascii="Cascadia Mono" w:hAnsi="Cascadia Mono" w:cs="Cascadia Mono"/>
+          <w:sz w:val="24"/>
+          <w:szCs w:val="24"/>
+        </w:rPr>
+      </w:pPr>
+    </w:p>
+    <w:p>
+      <w:pPr>
+        <w:jc w:val="left"/>
+        <w:rPr>
+          <w:rFonts w:hint="default" w:ascii="Cascadia Mono" w:hAnsi="Cascadia Mono" w:cs="Cascadia Mono"/>
+          <w:sz w:val="24"/>
+          <w:szCs w:val="24"/>
+        </w:rPr>
+      </w:pPr>
+    </w:p>
+    <w:p>
+      <w:pPr>
+        <w:jc w:val="left"/>
+        <w:rPr>
+          <w:rFonts w:hint="default" w:ascii="Cascadia Mono" w:hAnsi="Cascadia Mono" w:cs="Cascadia Mono"/>
+          <w:sz w:val="24"/>
+          <w:szCs w:val="24"/>
+        </w:rPr>
+      </w:pPr>
+    </w:p>
+    <w:p>
+      <w:pPr>
+        <w:jc w:val="left"/>
+        <w:rPr>
+          <w:rFonts w:hint="default" w:ascii="Cascadia Mono" w:hAnsi="Cascadia Mono" w:cs="Cascadia Mono"/>
+          <w:sz w:val="24"/>
+          <w:szCs w:val="24"/>
+        </w:rPr>
+      </w:pPr>
+    </w:p>
+    <w:p>
+      <w:pPr>
+        <w:jc w:val="left"/>
+        <w:rPr>
+          <w:rFonts w:hint="default" w:ascii="Cascadia Mono" w:hAnsi="Cascadia Mono" w:cs="Cascadia Mono"/>
+          <w:sz w:val="24"/>
+          <w:szCs w:val="24"/>
+        </w:rPr>
+      </w:pPr>
+    </w:p>
+    <w:p>
+      <w:pPr>
+        <w:jc w:val="left"/>
+        <w:rPr>
+          <w:rFonts w:hint="default" w:ascii="Cascadia Mono" w:hAnsi="Cascadia Mono" w:cs="Cascadia Mono"/>
+          <w:sz w:val="24"/>
+          <w:szCs w:val="24"/>
+        </w:rPr>
+      </w:pPr>
+    </w:p>
+    <w:p>
+      <w:pPr>
+        <w:jc w:val="left"/>
+        <w:rPr>
+          <w:rFonts w:hint="default" w:ascii="Cascadia Mono" w:hAnsi="Cascadia Mono" w:cs="Cascadia Mono"/>
+          <w:sz w:val="24"/>
+          <w:szCs w:val="24"/>
+        </w:rPr>
+      </w:pPr>
+    </w:p>
+    <w:p>
+      <w:pPr>
+        <w:jc w:val="left"/>
+        <w:rPr>
+          <w:rFonts w:hint="default" w:ascii="Cascadia Mono" w:hAnsi="Cascadia Mono" w:cs="Cascadia Mono"/>
+          <w:sz w:val="24"/>
+          <w:szCs w:val="24"/>
+        </w:rPr>
+      </w:pPr>
+    </w:p>
+    <w:p>
+      <w:pPr>
+        <w:jc w:val="left"/>
+        <w:rPr>
+          <w:rFonts w:hint="default" w:ascii="Cascadia Mono" w:hAnsi="Cascadia Mono" w:cs="Cascadia Mono"/>
+          <w:sz w:val="24"/>
+          <w:szCs w:val="24"/>
+        </w:rPr>
+      </w:pPr>
+    </w:p>
+    <w:p>
+      <w:pPr>
+        <w:jc w:val="left"/>
+        <w:rPr>
+          <w:rFonts w:hint="default" w:ascii="Cascadia Mono" w:hAnsi="Cascadia Mono" w:cs="Cascadia Mono"/>
+          <w:sz w:val="24"/>
+          <w:szCs w:val="24"/>
+        </w:rPr>
+      </w:pPr>
+    </w:p>
+    <w:p>
+      <w:pPr>
+        <w:jc w:val="left"/>
+        <w:rPr>
+          <w:rFonts w:hint="default" w:ascii="Cascadia Mono" w:hAnsi="Cascadia Mono" w:cs="Cascadia Mono"/>
+          <w:sz w:val="24"/>
+          <w:szCs w:val="24"/>
+        </w:rPr>
+      </w:pPr>
+    </w:p>
+    <w:p>
+      <w:pPr>
+        <w:jc w:val="left"/>
+        <w:rPr>
+          <w:rFonts w:hint="default" w:ascii="Cascadia Mono" w:hAnsi="Cascadia Mono" w:cs="Cascadia Mono"/>
+          <w:sz w:val="24"/>
+          <w:szCs w:val="24"/>
+        </w:rPr>
+      </w:pPr>
+    </w:p>
+    <w:p>
+      <w:pPr>
+        <w:jc w:val="left"/>
+        <w:rPr>
+          <w:rFonts w:hint="default" w:ascii="Cascadia Mono" w:hAnsi="Cascadia Mono" w:cs="Cascadia Mono"/>
+          <w:sz w:val="24"/>
+          <w:szCs w:val="24"/>
+        </w:rPr>
+      </w:pPr>
+    </w:p>
+    <w:p>
+      <w:pPr>
+        <w:jc w:val="left"/>
+        <w:rPr>
+          <w:rFonts w:hint="default" w:ascii="Cascadia Mono" w:hAnsi="Cascadia Mono" w:cs="Cascadia Mono"/>
+          <w:sz w:val="24"/>
+          <w:szCs w:val="24"/>
+        </w:rPr>
+      </w:pPr>
+    </w:p>
+    <w:p>
+      <w:pPr>
+        <w:jc w:val="left"/>
+        <w:rPr>
+          <w:rFonts w:hint="default" w:ascii="Cascadia Mono" w:hAnsi="Cascadia Mono" w:cs="Cascadia Mono"/>
+          <w:sz w:val="24"/>
+          <w:szCs w:val="24"/>
+        </w:rPr>
+      </w:pPr>
+    </w:p>
+    <w:p>
+      <w:pPr>
+        <w:jc w:val="left"/>
         <w:rPr>
           <w:rFonts w:hint="default" w:ascii="Cascadia Mono" w:hAnsi="Cascadia Mono" w:cs="Cascadia Mono"/>
           <w:sz w:val="24"/>
@@ -4365,7 +7205,7 @@
   <w:docDefaults>
     <w:rPrDefault>
       <w:rPr>
-        <w:rFonts w:asciiTheme="minorHAnsi" w:hAnsiTheme="minorHAnsi" w:eastAsiaTheme="minorEastAsia" w:cstheme="minorBidi"/>
+        <w:rFonts w:ascii="Times New Roman" w:hAnsi="Times New Roman" w:eastAsia="SimSun" w:cs="Times New Roman"/>
       </w:rPr>
     </w:rPrDefault>
     <w:pPrDefault/>
@@ -4436,7 +7276,7 @@
     <w:lsdException w:qFormat="1" w:unhideWhenUsed="0" w:uiPriority="0" w:semiHidden="0" w:name="Title"/>
     <w:lsdException w:unhideWhenUsed="0" w:uiPriority="0" w:semiHidden="0" w:name="Closing"/>
     <w:lsdException w:unhideWhenUsed="0" w:uiPriority="0" w:semiHidden="0" w:name="Signature"/>
-    <w:lsdException w:unhideWhenUsed="0" w:uiPriority="0" w:name="Default Paragraph Font"/>
+    <w:lsdException w:qFormat="1" w:unhideWhenUsed="0" w:uiPriority="0" w:name="Default Paragraph Font"/>
     <w:lsdException w:unhideWhenUsed="0" w:uiPriority="0" w:semiHidden="0" w:name="Body Text"/>
     <w:lsdException w:unhideWhenUsed="0" w:uiPriority="0" w:semiHidden="0" w:name="Body Text Indent"/>
     <w:lsdException w:unhideWhenUsed="0" w:uiPriority="0" w:semiHidden="0" w:name="List Continue"/>
@@ -4632,6 +7472,7 @@
   <w:style w:type="character" w:default="1" w:styleId="2">
     <w:name w:val="Default Paragraph Font"/>
     <w:semiHidden/>
+    <w:qFormat/>
     <w:uiPriority w:val="0"/>
   </w:style>
   <w:style w:type="table" w:default="1" w:styleId="3">
@@ -4647,6 +7488,40 @@
         <w:right w:w="108" w:type="dxa"/>
       </w:tblCellMar>
     </w:tblPr>
+  </w:style>
+  <w:style w:type="character" w:styleId="4">
+    <w:name w:val="HTML Code"/>
+    <w:basedOn w:val="2"/>
+    <w:uiPriority w:val="0"/>
+    <w:rPr>
+      <w:rFonts w:ascii="Courier New" w:hAnsi="Courier New" w:cs="Courier New"/>
+      <w:sz w:val="20"/>
+      <w:szCs w:val="20"/>
+    </w:rPr>
+  </w:style>
+  <w:style w:type="character" w:styleId="5">
+    <w:name w:val="Hyperlink"/>
+    <w:basedOn w:val="2"/>
+    <w:uiPriority w:val="0"/>
+    <w:rPr>
+      <w:color w:val="0000FF"/>
+      <w:u w:val="single"/>
+    </w:rPr>
+  </w:style>
+  <w:style w:type="paragraph" w:styleId="6">
+    <w:name w:val="Normal (Web)"/>
+    <w:uiPriority w:val="0"/>
+    <w:pPr>
+      <w:spacing w:before="0" w:beforeAutospacing="1" w:after="0" w:afterAutospacing="1"/>
+      <w:ind w:left="0" w:right="0"/>
+      <w:jc w:val="left"/>
+    </w:pPr>
+    <w:rPr>
+      <w:kern w:val="0"/>
+      <w:sz w:val="24"/>
+      <w:szCs w:val="24"/>
+      <w:lang w:val="en-US" w:eastAsia="zh-CN" w:bidi="ar"/>
+    </w:rPr>
   </w:style>
 </w:styles>
 </file>

</xml_diff>

<commit_message>
JSON Web Token  - JWT in Login
</commit_message>
<xml_diff>
--- a/Notes.docx
+++ b/Notes.docx
@@ -8819,48 +8819,236 @@
         </w:rPr>
         <w:t xml:space="preserve"> Login de usuário</w:t>
       </w:r>
+    </w:p>
+    <w:p>
+      <w:pPr>
+        <w:jc w:val="left"/>
+        <w:rPr>
+          <w:rFonts w:hint="default" w:ascii="Cascadia Mono" w:hAnsi="Cascadia Mono" w:cs="Cascadia Mono"/>
+          <w:sz w:val="24"/>
+          <w:szCs w:val="24"/>
+        </w:rPr>
+      </w:pPr>
+    </w:p>
+    <w:p>
+      <w:pPr>
+        <w:jc w:val="left"/>
+        <w:rPr>
+          <w:rFonts w:hint="default" w:ascii="Cascadia Mono" w:hAnsi="Cascadia Mono" w:cs="Cascadia Mono"/>
+          <w:sz w:val="24"/>
+          <w:szCs w:val="24"/>
+        </w:rPr>
+      </w:pPr>
+    </w:p>
+    <w:p>
+      <w:pPr>
+        <w:jc w:val="left"/>
+        <w:rPr>
+          <w:rFonts w:hint="default" w:ascii="Cascadia Mono" w:hAnsi="Cascadia Mono" w:cs="Cascadia Mono"/>
+          <w:sz w:val="24"/>
+          <w:szCs w:val="24"/>
+        </w:rPr>
+      </w:pPr>
+    </w:p>
+    <w:p>
+      <w:pPr>
+        <w:jc w:val="left"/>
+        <w:rPr>
+          <w:rFonts w:hint="default" w:ascii="Cascadia Mono" w:hAnsi="Cascadia Mono" w:cs="Cascadia Mono"/>
+          <w:b/>
+          <w:bCs/>
+          <w:sz w:val="24"/>
+          <w:szCs w:val="24"/>
+          <w:u w:val="single"/>
+          <w:lang w:val="pt-BR"/>
+        </w:rPr>
+      </w:pPr>
+      <w:r>
+        <w:rPr>
+          <w:rFonts w:hint="default" w:ascii="Cascadia Mono" w:hAnsi="Cascadia Mono" w:cs="Cascadia Mono"/>
+          <w:b/>
+          <w:bCs/>
+          <w:sz w:val="24"/>
+          <w:szCs w:val="24"/>
+          <w:u w:val="single"/>
+          <w:lang w:val="pt-BR"/>
+        </w:rPr>
+        <w:t>JSON WEB TOKEN</w:t>
+      </w:r>
+    </w:p>
+    <w:p>
+      <w:pPr>
+        <w:jc w:val="left"/>
+        <w:rPr>
+          <w:rFonts w:hint="default" w:ascii="Cascadia Mono" w:hAnsi="Cascadia Mono" w:cs="Cascadia Mono"/>
+          <w:sz w:val="24"/>
+          <w:szCs w:val="24"/>
+          <w:lang w:val="pt-BR"/>
+        </w:rPr>
+      </w:pPr>
+      <w:r>
+        <w:rPr>
+          <w:rFonts w:hint="default" w:ascii="Cascadia Mono" w:hAnsi="Cascadia Mono" w:cs="Cascadia Mono"/>
+          <w:sz w:val="24"/>
+          <w:szCs w:val="24"/>
+          <w:lang w:val="pt-BR"/>
+        </w:rPr>
+        <w:t>Uma sequência de caractéres gerado por encoding hs256. São uma maneira de garantir ao sistema que o usuário está logado, exigindo esse token, gerado no momento do login, para acessar os métodos devidos.</w:t>
+      </w:r>
+    </w:p>
+    <w:p>
+      <w:pPr>
+        <w:jc w:val="left"/>
+        <w:rPr>
+          <w:rFonts w:hint="default" w:ascii="Cascadia Mono" w:hAnsi="Cascadia Mono" w:cs="Cascadia Mono"/>
+          <w:b/>
+          <w:bCs/>
+          <w:sz w:val="24"/>
+          <w:szCs w:val="24"/>
+          <w:u w:val="none"/>
+          <w:lang w:val="pt-BR"/>
+        </w:rPr>
+      </w:pPr>
+    </w:p>
+    <w:p>
+      <w:pPr>
+        <w:jc w:val="left"/>
+        <w:rPr>
+          <w:rFonts w:hint="default" w:ascii="Cascadia Mono" w:hAnsi="Cascadia Mono" w:cs="Cascadia Mono"/>
+          <w:b w:val="0"/>
+          <w:bCs w:val="0"/>
+          <w:sz w:val="24"/>
+          <w:szCs w:val="24"/>
+          <w:u w:val="none"/>
+          <w:lang w:val="pt-BR"/>
+        </w:rPr>
+      </w:pPr>
+      <w:r>
+        <w:rPr>
+          <w:rFonts w:hint="default" w:ascii="Cascadia Mono" w:hAnsi="Cascadia Mono" w:cs="Cascadia Mono"/>
+          <w:b/>
+          <w:bCs/>
+          <w:sz w:val="24"/>
+          <w:szCs w:val="24"/>
+          <w:u w:val="none"/>
+          <w:lang w:val="pt-BR"/>
+        </w:rPr>
+        <w:t>Baixar</w:t>
+      </w:r>
+      <w:r>
+        <w:rPr>
+          <w:rFonts w:hint="default" w:ascii="Cascadia Mono" w:hAnsi="Cascadia Mono" w:cs="Cascadia Mono"/>
+          <w:b w:val="0"/>
+          <w:bCs w:val="0"/>
+          <w:sz w:val="24"/>
+          <w:szCs w:val="24"/>
+          <w:u w:val="none"/>
+          <w:lang w:val="pt-BR"/>
+        </w:rPr>
+        <w:t>-&gt;Ferramentas-&gt;Gerenciador de Pacotes do NuGet-&gt;Gerenciar Pacotes NuGet para Solução-&gt;</w:t>
+      </w:r>
+    </w:p>
+    <w:p>
+      <w:pPr>
+        <w:jc w:val="left"/>
+        <w:rPr>
+          <w:rFonts w:hint="default" w:ascii="Cascadia Mono" w:hAnsi="Cascadia Mono" w:cs="Cascadia Mono"/>
+          <w:b w:val="0"/>
+          <w:bCs w:val="0"/>
+          <w:sz w:val="24"/>
+          <w:szCs w:val="24"/>
+          <w:u w:val="none"/>
+          <w:lang w:val="pt-BR"/>
+        </w:rPr>
+      </w:pPr>
+      <w:r>
+        <w:rPr>
+          <w:rFonts w:hint="default" w:ascii="Cascadia Mono" w:hAnsi="Cascadia Mono" w:cs="Cascadia Mono"/>
+          <w:b w:val="0"/>
+          <w:bCs w:val="0"/>
+          <w:sz w:val="24"/>
+          <w:szCs w:val="24"/>
+          <w:u w:val="none"/>
+          <w:lang w:val="pt-BR"/>
+        </w:rPr>
+        <w:t>System.IdentityModel.Tokens.Jwt (v.6.27.0</w:t>
+      </w:r>
       <w:bookmarkStart w:id="0" w:name="_GoBack"/>
       <w:bookmarkEnd w:id="0"/>
-    </w:p>
-    <w:p>
-      <w:pPr>
-        <w:jc w:val="left"/>
-        <w:rPr>
-          <w:rFonts w:hint="default" w:ascii="Cascadia Mono" w:hAnsi="Cascadia Mono" w:cs="Cascadia Mono"/>
-          <w:sz w:val="24"/>
-          <w:szCs w:val="24"/>
-        </w:rPr>
-      </w:pPr>
-    </w:p>
-    <w:p>
-      <w:pPr>
-        <w:jc w:val="left"/>
-        <w:rPr>
-          <w:rFonts w:hint="default" w:ascii="Cascadia Mono" w:hAnsi="Cascadia Mono" w:cs="Cascadia Mono"/>
-          <w:sz w:val="24"/>
-          <w:szCs w:val="24"/>
-        </w:rPr>
-      </w:pPr>
-    </w:p>
-    <w:p>
-      <w:pPr>
-        <w:jc w:val="left"/>
-        <w:rPr>
-          <w:rFonts w:hint="default" w:ascii="Cascadia Mono" w:hAnsi="Cascadia Mono" w:cs="Cascadia Mono"/>
-          <w:sz w:val="24"/>
-          <w:szCs w:val="24"/>
-        </w:rPr>
-      </w:pPr>
-    </w:p>
-    <w:p>
-      <w:pPr>
-        <w:jc w:val="left"/>
-        <w:rPr>
-          <w:rFonts w:hint="default" w:ascii="Cascadia Mono" w:hAnsi="Cascadia Mono" w:cs="Cascadia Mono"/>
-          <w:sz w:val="24"/>
-          <w:szCs w:val="24"/>
-        </w:rPr>
-      </w:pPr>
+      <w:r>
+        <w:rPr>
+          <w:rFonts w:hint="default" w:ascii="Cascadia Mono" w:hAnsi="Cascadia Mono" w:cs="Cascadia Mono"/>
+          <w:b w:val="0"/>
+          <w:bCs w:val="0"/>
+          <w:sz w:val="24"/>
+          <w:szCs w:val="24"/>
+          <w:u w:val="none"/>
+          <w:lang w:val="pt-BR"/>
+        </w:rPr>
+        <w:t>)</w:t>
+      </w:r>
+    </w:p>
+    <w:p>
+      <w:pPr>
+        <w:jc w:val="left"/>
+        <w:rPr>
+          <w:rFonts w:hint="default" w:ascii="Cascadia Mono" w:hAnsi="Cascadia Mono" w:cs="Cascadia Mono"/>
+          <w:sz w:val="24"/>
+          <w:szCs w:val="24"/>
+          <w:lang w:val="pt-BR"/>
+        </w:rPr>
+      </w:pPr>
+    </w:p>
+    <w:p>
+      <w:pPr>
+        <w:jc w:val="left"/>
+        <w:rPr>
+          <w:rFonts w:hint="default" w:ascii="Cascadia Mono" w:hAnsi="Cascadia Mono" w:cs="Cascadia Mono"/>
+          <w:sz w:val="24"/>
+          <w:szCs w:val="24"/>
+          <w:lang w:val="pt-BR"/>
+        </w:rPr>
+      </w:pPr>
+    </w:p>
+    <w:p>
+      <w:pPr>
+        <w:jc w:val="left"/>
+        <w:rPr>
+          <w:rFonts w:hint="default" w:ascii="Cascadia Mono" w:hAnsi="Cascadia Mono" w:cs="Cascadia Mono"/>
+          <w:sz w:val="24"/>
+          <w:szCs w:val="24"/>
+          <w:lang w:val="pt-BR"/>
+        </w:rPr>
+      </w:pPr>
+      <w:r>
+        <w:rPr>
+          <w:rFonts w:hint="default" w:ascii="Cascadia Mono" w:hAnsi="Cascadia Mono" w:cs="Cascadia Mono"/>
+          <w:sz w:val="24"/>
+          <w:szCs w:val="24"/>
+          <w:lang w:val="pt-BR"/>
+        </w:rPr>
+        <w:t>Services-&gt;UsuarioService</w:t>
+      </w:r>
+    </w:p>
+    <w:p>
+      <w:pPr>
+        <w:jc w:val="left"/>
+        <w:rPr>
+          <w:rFonts w:hint="default" w:ascii="Cascadia Mono" w:hAnsi="Cascadia Mono" w:cs="Cascadia Mono"/>
+          <w:sz w:val="24"/>
+          <w:szCs w:val="24"/>
+          <w:lang w:val="pt-BR"/>
+        </w:rPr>
+      </w:pPr>
+      <w:r>
+        <w:rPr>
+          <w:rFonts w:hint="default" w:ascii="Cascadia Mono" w:hAnsi="Cascadia Mono" w:cs="Cascadia Mono"/>
+          <w:sz w:val="24"/>
+          <w:szCs w:val="24"/>
+          <w:lang w:val="pt-BR"/>
+        </w:rPr>
+        <w:t>Services-&gt;TokenService</w:t>
+      </w:r>
     </w:p>
     <w:p>
       <w:pPr>
@@ -9318,14 +9506,14 @@
     <w:lsdException w:unhideWhenUsed="0" w:uiPriority="0" w:semiHidden="0" w:name="Body Text Indent 2"/>
     <w:lsdException w:unhideWhenUsed="0" w:uiPriority="0" w:semiHidden="0" w:name="Body Text Indent 3"/>
     <w:lsdException w:unhideWhenUsed="0" w:uiPriority="0" w:semiHidden="0" w:name="Block Text"/>
-    <w:lsdException w:unhideWhenUsed="0" w:uiPriority="0" w:semiHidden="0" w:name="Hyperlink"/>
+    <w:lsdException w:qFormat="1" w:unhideWhenUsed="0" w:uiPriority="0" w:semiHidden="0" w:name="Hyperlink"/>
     <w:lsdException w:unhideWhenUsed="0" w:uiPriority="0" w:semiHidden="0" w:name="FollowedHyperlink"/>
     <w:lsdException w:qFormat="1" w:unhideWhenUsed="0" w:uiPriority="0" w:semiHidden="0" w:name="Strong"/>
     <w:lsdException w:qFormat="1" w:unhideWhenUsed="0" w:uiPriority="0" w:semiHidden="0" w:name="Emphasis"/>
     <w:lsdException w:unhideWhenUsed="0" w:uiPriority="0" w:semiHidden="0" w:name="Document Map"/>
     <w:lsdException w:unhideWhenUsed="0" w:uiPriority="0" w:semiHidden="0" w:name="Plain Text"/>
     <w:lsdException w:unhideWhenUsed="0" w:uiPriority="0" w:semiHidden="0" w:name="E-mail Signature"/>
-    <w:lsdException w:unhideWhenUsed="0" w:uiPriority="0" w:semiHidden="0" w:name="Normal (Web)"/>
+    <w:lsdException w:qFormat="1" w:unhideWhenUsed="0" w:uiPriority="0" w:semiHidden="0" w:name="Normal (Web)"/>
     <w:lsdException w:unhideWhenUsed="0" w:uiPriority="0" w:semiHidden="0" w:name="HTML Acronym"/>
     <w:lsdException w:unhideWhenUsed="0" w:uiPriority="0" w:semiHidden="0" w:name="HTML Address"/>
     <w:lsdException w:unhideWhenUsed="0" w:uiPriority="0" w:semiHidden="0" w:name="HTML Cite"/>
@@ -9524,6 +9712,7 @@
   <w:style w:type="character" w:styleId="5">
     <w:name w:val="Hyperlink"/>
     <w:basedOn w:val="2"/>
+    <w:qFormat/>
     <w:uiPriority w:val="0"/>
     <w:rPr>
       <w:color w:val="0000FF"/>
@@ -9532,6 +9721,7 @@
   </w:style>
   <w:style w:type="paragraph" w:styleId="6">
     <w:name w:val="Normal (Web)"/>
+    <w:qFormat/>
     <w:uiPriority w:val="0"/>
     <w:pPr>
       <w:spacing w:before="0" w:beforeAutospacing="1" w:after="0" w:afterAutospacing="1"/>
@@ -9539,6 +9729,7 @@
       <w:jc w:val="left"/>
     </w:pPr>
     <w:rPr>
+      <w:rFonts w:ascii="Times New Roman" w:hAnsi="Times New Roman" w:eastAsia="SimSun" w:cs="Times New Roman"/>
       <w:kern w:val="0"/>
       <w:sz w:val="24"/>
       <w:szCs w:val="24"/>

</xml_diff>

<commit_message>
JWT in Login - OK
</commit_message>
<xml_diff>
--- a/Notes.docx
+++ b/Notes.docx
@@ -8971,104 +8971,3521 @@
           <w:u w:val="none"/>
           <w:lang w:val="pt-BR"/>
         </w:rPr>
-        <w:t>System.IdentityModel.Tokens.Jwt (v.6.27.0</w:t>
+        <w:t>System.IdentityModel.Tokens.Jwt (v.6.27.0)</w:t>
+      </w:r>
+    </w:p>
+    <w:p>
+      <w:pPr>
+        <w:jc w:val="left"/>
+        <w:rPr>
+          <w:rFonts w:hint="default" w:ascii="Cascadia Mono" w:hAnsi="Cascadia Mono" w:cs="Cascadia Mono"/>
+          <w:sz w:val="24"/>
+          <w:szCs w:val="24"/>
+          <w:lang w:val="pt-BR"/>
+        </w:rPr>
+      </w:pPr>
+    </w:p>
+    <w:p>
+      <w:pPr>
+        <w:jc w:val="left"/>
+        <w:rPr>
+          <w:rFonts w:hint="default" w:ascii="Cascadia Mono" w:hAnsi="Cascadia Mono" w:cs="Cascadia Mono"/>
+          <w:sz w:val="24"/>
+          <w:szCs w:val="24"/>
+          <w:lang w:val="pt-BR"/>
+        </w:rPr>
+      </w:pPr>
+    </w:p>
+    <w:p>
+      <w:pPr>
+        <w:jc w:val="left"/>
+        <w:rPr>
+          <w:rFonts w:hint="default" w:ascii="Cascadia Mono" w:hAnsi="Cascadia Mono" w:cs="Cascadia Mono"/>
+          <w:sz w:val="24"/>
+          <w:szCs w:val="24"/>
+          <w:lang w:val="pt-BR"/>
+        </w:rPr>
+      </w:pPr>
+      <w:r>
+        <w:rPr>
+          <w:rFonts w:hint="default" w:ascii="Cascadia Mono" w:hAnsi="Cascadia Mono" w:cs="Cascadia Mono"/>
+          <w:sz w:val="24"/>
+          <w:szCs w:val="24"/>
+          <w:lang w:val="pt-BR"/>
+        </w:rPr>
+        <w:t>Services-&gt;UsuarioService</w:t>
+      </w:r>
+    </w:p>
+    <w:p>
+      <w:pPr>
+        <w:spacing w:beforeLines="0" w:afterLines="0"/>
+        <w:jc w:val="left"/>
+        <w:rPr>
+          <w:rFonts w:hint="default" w:ascii="Cascadia Mono" w:hAnsi="Cascadia Mono" w:eastAsia="Cascadia Mono"/>
+          <w:color w:val="008000"/>
+          <w:sz w:val="19"/>
+          <w:szCs w:val="24"/>
+          <w:highlight w:val="white"/>
+        </w:rPr>
+      </w:pPr>
+      <w:r>
+        <w:rPr>
+          <w:rFonts w:hint="default" w:ascii="Cascadia Mono" w:hAnsi="Cascadia Mono" w:eastAsia="Cascadia Mono"/>
+          <w:color w:val="008000"/>
+          <w:sz w:val="19"/>
+          <w:szCs w:val="24"/>
+          <w:highlight w:val="white"/>
+        </w:rPr>
+        <w:t>//MÉTODO QUE REALIZA O LOGIN DO USUÁRIO</w:t>
+      </w:r>
+    </w:p>
+    <w:p>
+      <w:pPr>
+        <w:spacing w:beforeLines="0" w:afterLines="0"/>
+        <w:jc w:val="left"/>
+        <w:rPr>
+          <w:rFonts w:hint="default" w:ascii="Cascadia Mono" w:hAnsi="Cascadia Mono" w:eastAsia="Cascadia Mono"/>
+          <w:color w:val="000000"/>
+          <w:sz w:val="19"/>
+          <w:szCs w:val="24"/>
+          <w:highlight w:val="white"/>
+        </w:rPr>
+      </w:pPr>
+      <w:r>
+        <w:rPr>
+          <w:rFonts w:hint="default" w:ascii="Cascadia Mono" w:hAnsi="Cascadia Mono" w:eastAsia="Cascadia Mono"/>
+          <w:color w:val="0000FF"/>
+          <w:sz w:val="19"/>
+          <w:szCs w:val="24"/>
+          <w:highlight w:val="white"/>
+        </w:rPr>
+        <w:t>public</w:t>
+      </w:r>
+      <w:r>
+        <w:rPr>
+          <w:rFonts w:hint="default" w:ascii="Cascadia Mono" w:hAnsi="Cascadia Mono" w:eastAsia="Cascadia Mono"/>
+          <w:color w:val="000000"/>
+          <w:sz w:val="19"/>
+          <w:szCs w:val="24"/>
+          <w:highlight w:val="white"/>
+        </w:rPr>
+        <w:t xml:space="preserve"> </w:t>
+      </w:r>
+      <w:r>
+        <w:rPr>
+          <w:rFonts w:hint="default" w:ascii="Cascadia Mono" w:hAnsi="Cascadia Mono" w:eastAsia="Cascadia Mono"/>
+          <w:color w:val="0000FF"/>
+          <w:sz w:val="19"/>
+          <w:szCs w:val="24"/>
+          <w:highlight w:val="white"/>
+        </w:rPr>
+        <w:t>async</w:t>
+      </w:r>
+      <w:r>
+        <w:rPr>
+          <w:rFonts w:hint="default" w:ascii="Cascadia Mono" w:hAnsi="Cascadia Mono" w:eastAsia="Cascadia Mono"/>
+          <w:color w:val="000000"/>
+          <w:sz w:val="19"/>
+          <w:szCs w:val="24"/>
+          <w:highlight w:val="white"/>
+        </w:rPr>
+        <w:t xml:space="preserve"> </w:t>
+      </w:r>
+      <w:r>
+        <w:rPr>
+          <w:rFonts w:hint="default" w:ascii="Cascadia Mono" w:hAnsi="Cascadia Mono" w:eastAsia="Cascadia Mono"/>
+          <w:color w:val="2B91AF"/>
+          <w:sz w:val="19"/>
+          <w:szCs w:val="24"/>
+          <w:highlight w:val="white"/>
+        </w:rPr>
+        <w:t>Task</w:t>
+      </w:r>
+      <w:r>
+        <w:rPr>
+          <w:rFonts w:hint="default" w:ascii="Cascadia Mono" w:hAnsi="Cascadia Mono" w:eastAsia="Cascadia Mono"/>
+          <w:color w:val="000000"/>
+          <w:sz w:val="19"/>
+          <w:szCs w:val="24"/>
+          <w:highlight w:val="white"/>
+        </w:rPr>
+        <w:t>&lt;</w:t>
+      </w:r>
+      <w:r>
+        <w:rPr>
+          <w:rFonts w:hint="default" w:ascii="Cascadia Mono" w:hAnsi="Cascadia Mono" w:eastAsia="Cascadia Mono"/>
+          <w:color w:val="0000FF"/>
+          <w:sz w:val="19"/>
+          <w:szCs w:val="24"/>
+          <w:highlight w:val="white"/>
+        </w:rPr>
+        <w:t>string</w:t>
+      </w:r>
+      <w:r>
+        <w:rPr>
+          <w:rFonts w:hint="default" w:ascii="Cascadia Mono" w:hAnsi="Cascadia Mono" w:eastAsia="Cascadia Mono"/>
+          <w:color w:val="000000"/>
+          <w:sz w:val="19"/>
+          <w:szCs w:val="24"/>
+          <w:highlight w:val="white"/>
+        </w:rPr>
+        <w:t>&gt; Login(</w:t>
+      </w:r>
+      <w:r>
+        <w:rPr>
+          <w:rFonts w:hint="default" w:ascii="Cascadia Mono" w:hAnsi="Cascadia Mono" w:eastAsia="Cascadia Mono"/>
+          <w:color w:val="2B91AF"/>
+          <w:sz w:val="19"/>
+          <w:szCs w:val="24"/>
+          <w:highlight w:val="white"/>
+        </w:rPr>
+        <w:t>LoginUsuarioDto</w:t>
+      </w:r>
+      <w:r>
+        <w:rPr>
+          <w:rFonts w:hint="default" w:ascii="Cascadia Mono" w:hAnsi="Cascadia Mono" w:eastAsia="Cascadia Mono"/>
+          <w:color w:val="000000"/>
+          <w:sz w:val="19"/>
+          <w:szCs w:val="24"/>
+          <w:highlight w:val="white"/>
+        </w:rPr>
+        <w:t xml:space="preserve"> dto)</w:t>
+      </w:r>
+    </w:p>
+    <w:p>
+      <w:pPr>
+        <w:spacing w:beforeLines="0" w:afterLines="0"/>
+        <w:jc w:val="left"/>
+        <w:rPr>
+          <w:rFonts w:hint="default" w:ascii="Cascadia Mono" w:hAnsi="Cascadia Mono" w:eastAsia="Cascadia Mono"/>
+          <w:color w:val="008000"/>
+          <w:sz w:val="19"/>
+          <w:szCs w:val="24"/>
+          <w:highlight w:val="white"/>
+        </w:rPr>
+      </w:pPr>
+      <w:r>
+        <w:rPr>
+          <w:rFonts w:hint="default" w:ascii="Cascadia Mono" w:hAnsi="Cascadia Mono" w:eastAsia="Cascadia Mono"/>
+          <w:color w:val="000000"/>
+          <w:sz w:val="19"/>
+          <w:szCs w:val="24"/>
+          <w:highlight w:val="white"/>
+        </w:rPr>
+        <w:t xml:space="preserve">{    </w:t>
+      </w:r>
+      <w:r>
+        <w:rPr>
+          <w:rFonts w:hint="default" w:ascii="Cascadia Mono" w:hAnsi="Cascadia Mono" w:eastAsia="Cascadia Mono"/>
+          <w:color w:val="008000"/>
+          <w:sz w:val="19"/>
+          <w:szCs w:val="24"/>
+          <w:highlight w:val="white"/>
+        </w:rPr>
+        <w:t>//async Taks&lt;&gt; - POR CAUSA DO await</w:t>
+      </w:r>
+    </w:p>
+    <w:p>
+      <w:pPr>
+        <w:spacing w:beforeLines="0" w:afterLines="0"/>
+        <w:jc w:val="left"/>
+        <w:rPr>
+          <w:rFonts w:hint="default" w:ascii="Cascadia Mono" w:hAnsi="Cascadia Mono" w:eastAsia="Cascadia Mono"/>
+          <w:color w:val="008000"/>
+          <w:sz w:val="19"/>
+          <w:szCs w:val="24"/>
+          <w:highlight w:val="white"/>
+        </w:rPr>
+      </w:pPr>
+      <w:r>
+        <w:rPr>
+          <w:rFonts w:hint="default" w:ascii="Cascadia Mono" w:hAnsi="Cascadia Mono" w:eastAsia="Cascadia Mono"/>
+          <w:color w:val="000000"/>
+          <w:sz w:val="19"/>
+          <w:szCs w:val="24"/>
+          <w:highlight w:val="white"/>
+        </w:rPr>
+        <w:t xml:space="preserve">     </w:t>
+      </w:r>
+      <w:r>
+        <w:rPr>
+          <w:rFonts w:hint="default" w:ascii="Cascadia Mono" w:hAnsi="Cascadia Mono" w:eastAsia="Cascadia Mono"/>
+          <w:color w:val="008000"/>
+          <w:sz w:val="19"/>
+          <w:szCs w:val="24"/>
+          <w:highlight w:val="white"/>
+        </w:rPr>
+        <w:t>//string - POR QUE O TOKEN RETORNADO É STRING</w:t>
+      </w:r>
+    </w:p>
+    <w:p>
+      <w:pPr>
+        <w:spacing w:beforeLines="0" w:afterLines="0"/>
+        <w:jc w:val="left"/>
+        <w:rPr>
+          <w:rFonts w:hint="default" w:ascii="Cascadia Mono" w:hAnsi="Cascadia Mono" w:eastAsia="Cascadia Mono"/>
+          <w:color w:val="008000"/>
+          <w:sz w:val="19"/>
+          <w:szCs w:val="24"/>
+          <w:highlight w:val="white"/>
+        </w:rPr>
+      </w:pPr>
+    </w:p>
+    <w:p>
+      <w:pPr>
+        <w:spacing w:beforeLines="0" w:afterLines="0"/>
+        <w:jc w:val="left"/>
+        <w:rPr>
+          <w:rFonts w:hint="default" w:ascii="Cascadia Mono" w:hAnsi="Cascadia Mono" w:eastAsia="Cascadia Mono"/>
+          <w:color w:val="000000"/>
+          <w:sz w:val="19"/>
+          <w:szCs w:val="24"/>
+          <w:highlight w:val="white"/>
+        </w:rPr>
+      </w:pPr>
+      <w:r>
+        <w:rPr>
+          <w:rFonts w:hint="default" w:ascii="Cascadia Mono" w:hAnsi="Cascadia Mono" w:eastAsia="Cascadia Mono"/>
+          <w:color w:val="000000"/>
+          <w:sz w:val="19"/>
+          <w:szCs w:val="24"/>
+          <w:highlight w:val="white"/>
+        </w:rPr>
+        <w:t xml:space="preserve">    </w:t>
+      </w:r>
+      <w:r>
+        <w:rPr>
+          <w:rFonts w:hint="default" w:ascii="Cascadia Mono" w:hAnsi="Cascadia Mono" w:eastAsia="Cascadia Mono"/>
+          <w:color w:val="0000FF"/>
+          <w:sz w:val="19"/>
+          <w:szCs w:val="24"/>
+          <w:highlight w:val="white"/>
+        </w:rPr>
+        <w:t>var</w:t>
+      </w:r>
+      <w:r>
+        <w:rPr>
+          <w:rFonts w:hint="default" w:ascii="Cascadia Mono" w:hAnsi="Cascadia Mono" w:eastAsia="Cascadia Mono"/>
+          <w:color w:val="000000"/>
+          <w:sz w:val="19"/>
+          <w:szCs w:val="24"/>
+          <w:highlight w:val="white"/>
+        </w:rPr>
+        <w:t xml:space="preserve"> resultado = </w:t>
+      </w:r>
+      <w:r>
+        <w:rPr>
+          <w:rFonts w:hint="default" w:ascii="Cascadia Mono" w:hAnsi="Cascadia Mono" w:eastAsia="Cascadia Mono"/>
+          <w:color w:val="0000FF"/>
+          <w:sz w:val="19"/>
+          <w:szCs w:val="24"/>
+          <w:highlight w:val="white"/>
+        </w:rPr>
+        <w:t>await</w:t>
+      </w:r>
+      <w:r>
+        <w:rPr>
+          <w:rFonts w:hint="default" w:ascii="Cascadia Mono" w:hAnsi="Cascadia Mono" w:eastAsia="Cascadia Mono"/>
+          <w:color w:val="000000"/>
+          <w:sz w:val="19"/>
+          <w:szCs w:val="24"/>
+          <w:highlight w:val="white"/>
+        </w:rPr>
+        <w:t xml:space="preserve"> _signInManager.PasswordSignInAsync(dto.Username,</w:t>
+      </w:r>
+    </w:p>
+    <w:p>
+      <w:pPr>
+        <w:spacing w:beforeLines="0" w:afterLines="0"/>
+        <w:jc w:val="left"/>
+        <w:rPr>
+          <w:rFonts w:hint="default" w:ascii="Cascadia Mono" w:hAnsi="Cascadia Mono" w:eastAsia="Cascadia Mono"/>
+          <w:color w:val="000000"/>
+          <w:sz w:val="19"/>
+          <w:szCs w:val="24"/>
+          <w:highlight w:val="white"/>
+        </w:rPr>
+      </w:pPr>
+      <w:r>
+        <w:rPr>
+          <w:rFonts w:hint="default" w:ascii="Cascadia Mono" w:hAnsi="Cascadia Mono" w:eastAsia="Cascadia Mono"/>
+          <w:color w:val="000000"/>
+          <w:sz w:val="19"/>
+          <w:szCs w:val="24"/>
+          <w:highlight w:val="white"/>
+        </w:rPr>
+        <w:t xml:space="preserve">                                                             dto.Password, </w:t>
+      </w:r>
+    </w:p>
+    <w:p>
+      <w:pPr>
+        <w:spacing w:beforeLines="0" w:afterLines="0"/>
+        <w:jc w:val="left"/>
+        <w:rPr>
+          <w:rFonts w:hint="default" w:ascii="Cascadia Mono" w:hAnsi="Cascadia Mono" w:eastAsia="Cascadia Mono"/>
+          <w:color w:val="000000"/>
+          <w:sz w:val="19"/>
+          <w:szCs w:val="24"/>
+          <w:highlight w:val="white"/>
+        </w:rPr>
+      </w:pPr>
+      <w:r>
+        <w:rPr>
+          <w:rFonts w:hint="default" w:ascii="Cascadia Mono" w:hAnsi="Cascadia Mono" w:eastAsia="Cascadia Mono"/>
+          <w:color w:val="000000"/>
+          <w:sz w:val="19"/>
+          <w:szCs w:val="24"/>
+          <w:highlight w:val="white"/>
+        </w:rPr>
+        <w:t xml:space="preserve">                                                             </w:t>
+      </w:r>
+      <w:r>
+        <w:rPr>
+          <w:rFonts w:hint="default" w:ascii="Cascadia Mono" w:hAnsi="Cascadia Mono" w:eastAsia="Cascadia Mono"/>
+          <w:color w:val="0000FF"/>
+          <w:sz w:val="19"/>
+          <w:szCs w:val="24"/>
+          <w:highlight w:val="white"/>
+        </w:rPr>
+        <w:t>false</w:t>
+      </w:r>
+      <w:r>
+        <w:rPr>
+          <w:rFonts w:hint="default" w:ascii="Cascadia Mono" w:hAnsi="Cascadia Mono" w:eastAsia="Cascadia Mono"/>
+          <w:color w:val="000000"/>
+          <w:sz w:val="19"/>
+          <w:szCs w:val="24"/>
+          <w:highlight w:val="white"/>
+        </w:rPr>
+        <w:t xml:space="preserve">, </w:t>
+      </w:r>
+      <w:r>
+        <w:rPr>
+          <w:rFonts w:hint="default" w:ascii="Cascadia Mono" w:hAnsi="Cascadia Mono" w:eastAsia="Cascadia Mono"/>
+          <w:color w:val="0000FF"/>
+          <w:sz w:val="19"/>
+          <w:szCs w:val="24"/>
+          <w:highlight w:val="white"/>
+        </w:rPr>
+        <w:t>false</w:t>
+      </w:r>
+      <w:r>
+        <w:rPr>
+          <w:rFonts w:hint="default" w:ascii="Cascadia Mono" w:hAnsi="Cascadia Mono" w:eastAsia="Cascadia Mono"/>
+          <w:color w:val="000000"/>
+          <w:sz w:val="19"/>
+          <w:szCs w:val="24"/>
+          <w:highlight w:val="white"/>
+        </w:rPr>
+        <w:t>);</w:t>
+      </w:r>
+    </w:p>
+    <w:p>
+      <w:pPr>
+        <w:spacing w:beforeLines="0" w:afterLines="0"/>
+        <w:jc w:val="left"/>
+        <w:rPr>
+          <w:rFonts w:hint="default" w:ascii="Cascadia Mono" w:hAnsi="Cascadia Mono" w:eastAsia="Cascadia Mono"/>
+          <w:color w:val="008000"/>
+          <w:sz w:val="19"/>
+          <w:szCs w:val="24"/>
+          <w:highlight w:val="white"/>
+        </w:rPr>
+      </w:pPr>
+      <w:r>
+        <w:rPr>
+          <w:rFonts w:hint="default" w:ascii="Cascadia Mono" w:hAnsi="Cascadia Mono" w:eastAsia="Cascadia Mono"/>
+          <w:color w:val="000000"/>
+          <w:sz w:val="19"/>
+          <w:szCs w:val="24"/>
+          <w:highlight w:val="white"/>
+        </w:rPr>
+        <w:t xml:space="preserve">    </w:t>
+      </w:r>
+      <w:r>
+        <w:rPr>
+          <w:rFonts w:hint="default" w:ascii="Cascadia Mono" w:hAnsi="Cascadia Mono" w:eastAsia="Cascadia Mono"/>
+          <w:color w:val="008000"/>
+          <w:sz w:val="19"/>
+          <w:szCs w:val="24"/>
+          <w:highlight w:val="white"/>
+        </w:rPr>
+        <w:t>//LOGIN FALHOU</w:t>
+      </w:r>
+    </w:p>
+    <w:p>
+      <w:pPr>
+        <w:spacing w:beforeLines="0" w:afterLines="0"/>
+        <w:jc w:val="left"/>
+        <w:rPr>
+          <w:rFonts w:hint="default" w:ascii="Cascadia Mono" w:hAnsi="Cascadia Mono" w:eastAsia="Cascadia Mono"/>
+          <w:color w:val="000000"/>
+          <w:sz w:val="19"/>
+          <w:szCs w:val="24"/>
+          <w:highlight w:val="white"/>
+        </w:rPr>
+      </w:pPr>
+      <w:r>
+        <w:rPr>
+          <w:rFonts w:hint="default" w:ascii="Cascadia Mono" w:hAnsi="Cascadia Mono" w:eastAsia="Cascadia Mono"/>
+          <w:color w:val="000000"/>
+          <w:sz w:val="19"/>
+          <w:szCs w:val="24"/>
+          <w:highlight w:val="white"/>
+        </w:rPr>
+        <w:t xml:space="preserve">    </w:t>
+      </w:r>
+      <w:r>
+        <w:rPr>
+          <w:rFonts w:hint="default" w:ascii="Cascadia Mono" w:hAnsi="Cascadia Mono" w:eastAsia="Cascadia Mono"/>
+          <w:color w:val="0000FF"/>
+          <w:sz w:val="19"/>
+          <w:szCs w:val="24"/>
+          <w:highlight w:val="white"/>
+        </w:rPr>
+        <w:t>if</w:t>
+      </w:r>
+      <w:r>
+        <w:rPr>
+          <w:rFonts w:hint="default" w:ascii="Cascadia Mono" w:hAnsi="Cascadia Mono" w:eastAsia="Cascadia Mono"/>
+          <w:color w:val="000000"/>
+          <w:sz w:val="19"/>
+          <w:szCs w:val="24"/>
+          <w:highlight w:val="white"/>
+        </w:rPr>
+        <w:t xml:space="preserve"> (!resultado.Succeeded)</w:t>
+      </w:r>
+    </w:p>
+    <w:p>
+      <w:pPr>
+        <w:spacing w:beforeLines="0" w:afterLines="0"/>
+        <w:jc w:val="left"/>
+        <w:rPr>
+          <w:rFonts w:hint="default" w:ascii="Cascadia Mono" w:hAnsi="Cascadia Mono" w:eastAsia="Cascadia Mono"/>
+          <w:color w:val="000000"/>
+          <w:sz w:val="19"/>
+          <w:szCs w:val="24"/>
+          <w:highlight w:val="white"/>
+        </w:rPr>
+      </w:pPr>
+      <w:r>
+        <w:rPr>
+          <w:rFonts w:hint="default" w:ascii="Cascadia Mono" w:hAnsi="Cascadia Mono" w:eastAsia="Cascadia Mono"/>
+          <w:color w:val="000000"/>
+          <w:sz w:val="19"/>
+          <w:szCs w:val="24"/>
+          <w:highlight w:val="white"/>
+        </w:rPr>
+        <w:t xml:space="preserve">    {</w:t>
+      </w:r>
+    </w:p>
+    <w:p>
+      <w:pPr>
+        <w:spacing w:beforeLines="0" w:afterLines="0"/>
+        <w:jc w:val="left"/>
+        <w:rPr>
+          <w:rFonts w:hint="default" w:ascii="Cascadia Mono" w:hAnsi="Cascadia Mono" w:eastAsia="Cascadia Mono"/>
+          <w:color w:val="000000"/>
+          <w:sz w:val="19"/>
+          <w:szCs w:val="24"/>
+          <w:highlight w:val="white"/>
+        </w:rPr>
+      </w:pPr>
+      <w:r>
+        <w:rPr>
+          <w:rFonts w:hint="default" w:ascii="Cascadia Mono" w:hAnsi="Cascadia Mono" w:eastAsia="Cascadia Mono"/>
+          <w:color w:val="000000"/>
+          <w:sz w:val="19"/>
+          <w:szCs w:val="24"/>
+          <w:highlight w:val="white"/>
+        </w:rPr>
+        <w:t xml:space="preserve">        </w:t>
+      </w:r>
+      <w:r>
+        <w:rPr>
+          <w:rFonts w:hint="default" w:ascii="Cascadia Mono" w:hAnsi="Cascadia Mono" w:eastAsia="Cascadia Mono"/>
+          <w:color w:val="0000FF"/>
+          <w:sz w:val="19"/>
+          <w:szCs w:val="24"/>
+          <w:highlight w:val="white"/>
+        </w:rPr>
+        <w:t>throw</w:t>
+      </w:r>
+      <w:r>
+        <w:rPr>
+          <w:rFonts w:hint="default" w:ascii="Cascadia Mono" w:hAnsi="Cascadia Mono" w:eastAsia="Cascadia Mono"/>
+          <w:color w:val="000000"/>
+          <w:sz w:val="19"/>
+          <w:szCs w:val="24"/>
+          <w:highlight w:val="white"/>
+        </w:rPr>
+        <w:t xml:space="preserve"> </w:t>
+      </w:r>
+      <w:r>
+        <w:rPr>
+          <w:rFonts w:hint="default" w:ascii="Cascadia Mono" w:hAnsi="Cascadia Mono" w:eastAsia="Cascadia Mono"/>
+          <w:color w:val="0000FF"/>
+          <w:sz w:val="19"/>
+          <w:szCs w:val="24"/>
+          <w:highlight w:val="white"/>
+        </w:rPr>
+        <w:t>new</w:t>
+      </w:r>
+      <w:r>
+        <w:rPr>
+          <w:rFonts w:hint="default" w:ascii="Cascadia Mono" w:hAnsi="Cascadia Mono" w:eastAsia="Cascadia Mono"/>
+          <w:color w:val="000000"/>
+          <w:sz w:val="19"/>
+          <w:szCs w:val="24"/>
+          <w:highlight w:val="white"/>
+        </w:rPr>
+        <w:t xml:space="preserve"> </w:t>
+      </w:r>
+      <w:r>
+        <w:rPr>
+          <w:rFonts w:hint="default" w:ascii="Cascadia Mono" w:hAnsi="Cascadia Mono" w:eastAsia="Cascadia Mono"/>
+          <w:color w:val="2B91AF"/>
+          <w:sz w:val="19"/>
+          <w:szCs w:val="24"/>
+          <w:highlight w:val="white"/>
+        </w:rPr>
+        <w:t>ApplicationException</w:t>
+      </w:r>
+      <w:r>
+        <w:rPr>
+          <w:rFonts w:hint="default" w:ascii="Cascadia Mono" w:hAnsi="Cascadia Mono" w:eastAsia="Cascadia Mono"/>
+          <w:color w:val="000000"/>
+          <w:sz w:val="19"/>
+          <w:szCs w:val="24"/>
+          <w:highlight w:val="white"/>
+        </w:rPr>
+        <w:t>(</w:t>
+      </w:r>
+      <w:r>
+        <w:rPr>
+          <w:rFonts w:hint="default" w:ascii="Cascadia Mono" w:hAnsi="Cascadia Mono" w:eastAsia="Cascadia Mono"/>
+          <w:color w:val="A31515"/>
+          <w:sz w:val="19"/>
+          <w:szCs w:val="24"/>
+          <w:highlight w:val="white"/>
+        </w:rPr>
+        <w:t>"Usuário não autenticado"</w:t>
+      </w:r>
+      <w:r>
+        <w:rPr>
+          <w:rFonts w:hint="default" w:ascii="Cascadia Mono" w:hAnsi="Cascadia Mono" w:eastAsia="Cascadia Mono"/>
+          <w:color w:val="000000"/>
+          <w:sz w:val="19"/>
+          <w:szCs w:val="24"/>
+          <w:highlight w:val="white"/>
+        </w:rPr>
+        <w:t>);</w:t>
+      </w:r>
+    </w:p>
+    <w:p>
+      <w:pPr>
+        <w:spacing w:beforeLines="0" w:afterLines="0"/>
+        <w:jc w:val="left"/>
+        <w:rPr>
+          <w:rFonts w:hint="default" w:ascii="Cascadia Mono" w:hAnsi="Cascadia Mono" w:eastAsia="Cascadia Mono"/>
+          <w:color w:val="000000"/>
+          <w:sz w:val="19"/>
+          <w:szCs w:val="24"/>
+          <w:highlight w:val="white"/>
+        </w:rPr>
+      </w:pPr>
+      <w:r>
+        <w:rPr>
+          <w:rFonts w:hint="default" w:ascii="Cascadia Mono" w:hAnsi="Cascadia Mono" w:eastAsia="Cascadia Mono"/>
+          <w:color w:val="000000"/>
+          <w:sz w:val="19"/>
+          <w:szCs w:val="24"/>
+          <w:highlight w:val="white"/>
+        </w:rPr>
+        <w:t xml:space="preserve">    }</w:t>
+      </w:r>
+    </w:p>
+    <w:p>
+      <w:pPr>
+        <w:spacing w:beforeLines="0" w:afterLines="0"/>
+        <w:jc w:val="left"/>
+        <w:rPr>
+          <w:rFonts w:hint="default" w:ascii="Cascadia Mono" w:hAnsi="Cascadia Mono" w:eastAsia="Cascadia Mono"/>
+          <w:color w:val="000000"/>
+          <w:sz w:val="19"/>
+          <w:szCs w:val="24"/>
+          <w:highlight w:val="white"/>
+        </w:rPr>
+      </w:pPr>
+    </w:p>
+    <w:p>
+      <w:pPr>
+        <w:spacing w:beforeLines="0" w:afterLines="0"/>
+        <w:jc w:val="left"/>
+        <w:rPr>
+          <w:rFonts w:hint="default" w:ascii="Cascadia Mono" w:hAnsi="Cascadia Mono" w:eastAsia="Cascadia Mono"/>
+          <w:color w:val="008000"/>
+          <w:sz w:val="19"/>
+          <w:szCs w:val="24"/>
+          <w:highlight w:val="white"/>
+        </w:rPr>
+      </w:pPr>
+      <w:r>
+        <w:rPr>
+          <w:rFonts w:hint="default" w:ascii="Cascadia Mono" w:hAnsi="Cascadia Mono" w:eastAsia="Cascadia Mono"/>
+          <w:color w:val="000000"/>
+          <w:sz w:val="19"/>
+          <w:szCs w:val="24"/>
+          <w:highlight w:val="white"/>
+        </w:rPr>
+        <w:t xml:space="preserve">    </w:t>
+      </w:r>
+      <w:r>
+        <w:rPr>
+          <w:rFonts w:hint="default" w:ascii="Cascadia Mono" w:hAnsi="Cascadia Mono" w:eastAsia="Cascadia Mono"/>
+          <w:color w:val="008000"/>
+          <w:sz w:val="19"/>
+          <w:szCs w:val="24"/>
+          <w:highlight w:val="white"/>
+        </w:rPr>
+        <w:t>//LOGIN OK</w:t>
+      </w:r>
+    </w:p>
+    <w:p>
+      <w:pPr>
+        <w:spacing w:beforeLines="0" w:afterLines="0"/>
+        <w:jc w:val="left"/>
+        <w:rPr>
+          <w:rFonts w:hint="default" w:ascii="Cascadia Mono" w:hAnsi="Cascadia Mono" w:eastAsia="Cascadia Mono"/>
+          <w:color w:val="008000"/>
+          <w:sz w:val="19"/>
+          <w:szCs w:val="24"/>
+          <w:highlight w:val="white"/>
+        </w:rPr>
+      </w:pPr>
+      <w:r>
+        <w:rPr>
+          <w:rFonts w:hint="default" w:ascii="Cascadia Mono" w:hAnsi="Cascadia Mono" w:eastAsia="Cascadia Mono"/>
+          <w:color w:val="000000"/>
+          <w:sz w:val="19"/>
+          <w:szCs w:val="24"/>
+          <w:highlight w:val="white"/>
+        </w:rPr>
+        <w:t xml:space="preserve">    </w:t>
+      </w:r>
+      <w:r>
+        <w:rPr>
+          <w:rFonts w:hint="default" w:ascii="Cascadia Mono" w:hAnsi="Cascadia Mono" w:eastAsia="Cascadia Mono"/>
+          <w:color w:val="008000"/>
+          <w:sz w:val="19"/>
+          <w:szCs w:val="24"/>
+          <w:highlight w:val="white"/>
+        </w:rPr>
+        <w:t>//CONSULTAR QUAL O USUÁRIO ATUAL - PELO Username (MAIÚSCULO)</w:t>
+      </w:r>
+    </w:p>
+    <w:p>
+      <w:pPr>
+        <w:spacing w:beforeLines="0" w:afterLines="0"/>
+        <w:jc w:val="left"/>
+        <w:rPr>
+          <w:rFonts w:hint="default" w:ascii="Cascadia Mono" w:hAnsi="Cascadia Mono" w:eastAsia="Cascadia Mono"/>
+          <w:color w:val="008000"/>
+          <w:sz w:val="19"/>
+          <w:szCs w:val="24"/>
+          <w:highlight w:val="white"/>
+        </w:rPr>
+      </w:pPr>
+      <w:r>
+        <w:rPr>
+          <w:rFonts w:hint="default" w:ascii="Cascadia Mono" w:hAnsi="Cascadia Mono" w:eastAsia="Cascadia Mono"/>
+          <w:color w:val="000000"/>
+          <w:sz w:val="19"/>
+          <w:szCs w:val="24"/>
+          <w:highlight w:val="white"/>
+        </w:rPr>
+        <w:t xml:space="preserve">    </w:t>
+      </w:r>
+      <w:r>
+        <w:rPr>
+          <w:rFonts w:hint="default" w:ascii="Cascadia Mono" w:hAnsi="Cascadia Mono" w:eastAsia="Cascadia Mono"/>
+          <w:color w:val="008000"/>
+          <w:sz w:val="19"/>
+          <w:szCs w:val="24"/>
+          <w:highlight w:val="white"/>
+        </w:rPr>
+        <w:t>//Username é único? (Identity GARANTE)</w:t>
+      </w:r>
+    </w:p>
+    <w:p>
+      <w:pPr>
+        <w:spacing w:beforeLines="0" w:afterLines="0"/>
+        <w:jc w:val="left"/>
+        <w:rPr>
+          <w:rFonts w:hint="default" w:ascii="Cascadia Mono" w:hAnsi="Cascadia Mono" w:eastAsia="Cascadia Mono"/>
+          <w:color w:val="000000"/>
+          <w:sz w:val="19"/>
+          <w:szCs w:val="24"/>
+          <w:highlight w:val="white"/>
+        </w:rPr>
+      </w:pPr>
+      <w:r>
+        <w:rPr>
+          <w:rFonts w:hint="default" w:ascii="Cascadia Mono" w:hAnsi="Cascadia Mono" w:eastAsia="Cascadia Mono"/>
+          <w:color w:val="000000"/>
+          <w:sz w:val="19"/>
+          <w:szCs w:val="24"/>
+          <w:highlight w:val="white"/>
+        </w:rPr>
+        <w:t xml:space="preserve">    </w:t>
+      </w:r>
+      <w:r>
+        <w:rPr>
+          <w:rFonts w:hint="default" w:ascii="Cascadia Mono" w:hAnsi="Cascadia Mono" w:eastAsia="Cascadia Mono"/>
+          <w:color w:val="0000FF"/>
+          <w:sz w:val="19"/>
+          <w:szCs w:val="24"/>
+          <w:highlight w:val="white"/>
+        </w:rPr>
+        <w:t>var</w:t>
+      </w:r>
+      <w:r>
+        <w:rPr>
+          <w:rFonts w:hint="default" w:ascii="Cascadia Mono" w:hAnsi="Cascadia Mono" w:eastAsia="Cascadia Mono"/>
+          <w:color w:val="000000"/>
+          <w:sz w:val="19"/>
+          <w:szCs w:val="24"/>
+          <w:highlight w:val="white"/>
+        </w:rPr>
+        <w:t xml:space="preserve"> usuario = _signInManager</w:t>
+      </w:r>
+    </w:p>
+    <w:p>
+      <w:pPr>
+        <w:spacing w:beforeLines="0" w:afterLines="0"/>
+        <w:jc w:val="left"/>
+        <w:rPr>
+          <w:rFonts w:hint="default" w:ascii="Cascadia Mono" w:hAnsi="Cascadia Mono" w:eastAsia="Cascadia Mono"/>
+          <w:color w:val="000000"/>
+          <w:sz w:val="19"/>
+          <w:szCs w:val="24"/>
+          <w:highlight w:val="white"/>
+        </w:rPr>
+      </w:pPr>
+      <w:r>
+        <w:rPr>
+          <w:rFonts w:hint="default" w:ascii="Cascadia Mono" w:hAnsi="Cascadia Mono" w:eastAsia="Cascadia Mono"/>
+          <w:color w:val="000000"/>
+          <w:sz w:val="19"/>
+          <w:szCs w:val="24"/>
+          <w:highlight w:val="white"/>
+        </w:rPr>
+        <w:t xml:space="preserve">        .UserManager</w:t>
+      </w:r>
+    </w:p>
+    <w:p>
+      <w:pPr>
+        <w:spacing w:beforeLines="0" w:afterLines="0"/>
+        <w:jc w:val="left"/>
+        <w:rPr>
+          <w:rFonts w:hint="default" w:ascii="Cascadia Mono" w:hAnsi="Cascadia Mono" w:eastAsia="Cascadia Mono"/>
+          <w:color w:val="000000"/>
+          <w:sz w:val="19"/>
+          <w:szCs w:val="24"/>
+          <w:highlight w:val="white"/>
+        </w:rPr>
+      </w:pPr>
+      <w:r>
+        <w:rPr>
+          <w:rFonts w:hint="default" w:ascii="Cascadia Mono" w:hAnsi="Cascadia Mono" w:eastAsia="Cascadia Mono"/>
+          <w:color w:val="000000"/>
+          <w:sz w:val="19"/>
+          <w:szCs w:val="24"/>
+          <w:highlight w:val="white"/>
+        </w:rPr>
+        <w:t xml:space="preserve">        .Users</w:t>
+      </w:r>
+    </w:p>
+    <w:p>
+      <w:pPr>
+        <w:spacing w:beforeLines="0" w:afterLines="0"/>
+        <w:jc w:val="left"/>
+        <w:rPr>
+          <w:rFonts w:hint="default" w:ascii="Cascadia Mono" w:hAnsi="Cascadia Mono" w:eastAsia="Cascadia Mono"/>
+          <w:color w:val="000000"/>
+          <w:sz w:val="19"/>
+          <w:szCs w:val="24"/>
+          <w:highlight w:val="white"/>
+        </w:rPr>
+      </w:pPr>
+      <w:r>
+        <w:rPr>
+          <w:rFonts w:hint="default" w:ascii="Cascadia Mono" w:hAnsi="Cascadia Mono" w:eastAsia="Cascadia Mono"/>
+          <w:color w:val="000000"/>
+          <w:sz w:val="19"/>
+          <w:szCs w:val="24"/>
+          <w:highlight w:val="white"/>
+        </w:rPr>
+        <w:t xml:space="preserve">        .FirstOrDefault(user =&gt; user.NormalizedUserName == dto.Username.ToUpper());</w:t>
+      </w:r>
+    </w:p>
+    <w:p>
+      <w:pPr>
+        <w:spacing w:beforeLines="0" w:afterLines="0"/>
+        <w:jc w:val="left"/>
+        <w:rPr>
+          <w:rFonts w:hint="default" w:ascii="Cascadia Mono" w:hAnsi="Cascadia Mono" w:eastAsia="Cascadia Mono"/>
+          <w:color w:val="000000"/>
+          <w:sz w:val="19"/>
+          <w:szCs w:val="24"/>
+          <w:highlight w:val="white"/>
+        </w:rPr>
+      </w:pPr>
+    </w:p>
+    <w:p>
+      <w:pPr>
+        <w:spacing w:beforeLines="0" w:afterLines="0"/>
+        <w:jc w:val="left"/>
+        <w:rPr>
+          <w:rFonts w:hint="default" w:ascii="Cascadia Mono" w:hAnsi="Cascadia Mono" w:eastAsia="Cascadia Mono"/>
+          <w:color w:val="008000"/>
+          <w:sz w:val="19"/>
+          <w:szCs w:val="24"/>
+          <w:highlight w:val="white"/>
+        </w:rPr>
+      </w:pPr>
+      <w:r>
+        <w:rPr>
+          <w:rFonts w:hint="default" w:ascii="Cascadia Mono" w:hAnsi="Cascadia Mono" w:eastAsia="Cascadia Mono"/>
+          <w:color w:val="000000"/>
+          <w:sz w:val="19"/>
+          <w:szCs w:val="24"/>
+          <w:highlight w:val="white"/>
+        </w:rPr>
+        <w:t xml:space="preserve">    </w:t>
+      </w:r>
+      <w:r>
+        <w:rPr>
+          <w:rFonts w:hint="default" w:ascii="Cascadia Mono" w:hAnsi="Cascadia Mono" w:eastAsia="Cascadia Mono"/>
+          <w:color w:val="008000"/>
+          <w:sz w:val="19"/>
+          <w:szCs w:val="24"/>
+          <w:highlight w:val="white"/>
+        </w:rPr>
+        <w:t>//OBTER O TOKEN DE ACESSO PARA ESSE USUÁRIO</w:t>
+      </w:r>
+    </w:p>
+    <w:p>
+      <w:pPr>
+        <w:spacing w:beforeLines="0" w:afterLines="0"/>
+        <w:jc w:val="left"/>
+        <w:rPr>
+          <w:rFonts w:hint="default" w:ascii="Cascadia Mono" w:hAnsi="Cascadia Mono" w:eastAsia="Cascadia Mono"/>
+          <w:color w:val="000000"/>
+          <w:sz w:val="19"/>
+          <w:szCs w:val="24"/>
+          <w:highlight w:val="white"/>
+        </w:rPr>
+      </w:pPr>
+      <w:r>
+        <w:rPr>
+          <w:rFonts w:hint="default" w:ascii="Cascadia Mono" w:hAnsi="Cascadia Mono" w:eastAsia="Cascadia Mono"/>
+          <w:color w:val="000000"/>
+          <w:sz w:val="19"/>
+          <w:szCs w:val="24"/>
+          <w:highlight w:val="white"/>
+        </w:rPr>
+        <w:t xml:space="preserve">    </w:t>
+      </w:r>
+      <w:r>
+        <w:rPr>
+          <w:rFonts w:hint="default" w:ascii="Cascadia Mono" w:hAnsi="Cascadia Mono" w:eastAsia="Cascadia Mono"/>
+          <w:color w:val="0000FF"/>
+          <w:sz w:val="19"/>
+          <w:szCs w:val="24"/>
+          <w:highlight w:val="white"/>
+        </w:rPr>
+        <w:t>var</w:t>
+      </w:r>
+      <w:r>
+        <w:rPr>
+          <w:rFonts w:hint="default" w:ascii="Cascadia Mono" w:hAnsi="Cascadia Mono" w:eastAsia="Cascadia Mono"/>
+          <w:color w:val="000000"/>
+          <w:sz w:val="19"/>
+          <w:szCs w:val="24"/>
+          <w:highlight w:val="white"/>
+        </w:rPr>
+        <w:t xml:space="preserve"> token = _tokenService.GenerateToken(usuario);</w:t>
+      </w:r>
+    </w:p>
+    <w:p>
+      <w:pPr>
+        <w:spacing w:beforeLines="0" w:afterLines="0"/>
+        <w:jc w:val="left"/>
+        <w:rPr>
+          <w:rFonts w:hint="default" w:ascii="Cascadia Mono" w:hAnsi="Cascadia Mono" w:eastAsia="Cascadia Mono"/>
+          <w:color w:val="000000"/>
+          <w:sz w:val="19"/>
+          <w:szCs w:val="24"/>
+          <w:highlight w:val="white"/>
+        </w:rPr>
+      </w:pPr>
+    </w:p>
+    <w:p>
+      <w:pPr>
+        <w:spacing w:beforeLines="0" w:afterLines="0"/>
+        <w:jc w:val="left"/>
+        <w:rPr>
+          <w:rFonts w:hint="default" w:ascii="Cascadia Mono" w:hAnsi="Cascadia Mono" w:eastAsia="Cascadia Mono"/>
+          <w:color w:val="008000"/>
+          <w:sz w:val="19"/>
+          <w:szCs w:val="24"/>
+          <w:highlight w:val="white"/>
+        </w:rPr>
+      </w:pPr>
+      <w:r>
+        <w:rPr>
+          <w:rFonts w:hint="default" w:ascii="Cascadia Mono" w:hAnsi="Cascadia Mono" w:eastAsia="Cascadia Mono"/>
+          <w:color w:val="000000"/>
+          <w:sz w:val="19"/>
+          <w:szCs w:val="24"/>
+          <w:highlight w:val="white"/>
+        </w:rPr>
+        <w:t xml:space="preserve">    </w:t>
+      </w:r>
+      <w:r>
+        <w:rPr>
+          <w:rFonts w:hint="default" w:ascii="Cascadia Mono" w:hAnsi="Cascadia Mono" w:eastAsia="Cascadia Mono"/>
+          <w:color w:val="008000"/>
+          <w:sz w:val="19"/>
+          <w:szCs w:val="24"/>
+          <w:highlight w:val="white"/>
+        </w:rPr>
+        <w:t>//RETORNÁ-LO</w:t>
+      </w:r>
+    </w:p>
+    <w:p>
+      <w:pPr>
+        <w:spacing w:beforeLines="0" w:afterLines="0"/>
+        <w:jc w:val="left"/>
+        <w:rPr>
+          <w:rFonts w:hint="default" w:ascii="Cascadia Mono" w:hAnsi="Cascadia Mono" w:eastAsia="Cascadia Mono"/>
+          <w:color w:val="000000"/>
+          <w:sz w:val="19"/>
+          <w:szCs w:val="24"/>
+          <w:highlight w:val="white"/>
+        </w:rPr>
+      </w:pPr>
+      <w:r>
+        <w:rPr>
+          <w:rFonts w:hint="default" w:ascii="Cascadia Mono" w:hAnsi="Cascadia Mono" w:eastAsia="Cascadia Mono"/>
+          <w:color w:val="000000"/>
+          <w:sz w:val="19"/>
+          <w:szCs w:val="24"/>
+          <w:highlight w:val="white"/>
+        </w:rPr>
+        <w:t xml:space="preserve">    </w:t>
+      </w:r>
+      <w:r>
+        <w:rPr>
+          <w:rFonts w:hint="default" w:ascii="Cascadia Mono" w:hAnsi="Cascadia Mono" w:eastAsia="Cascadia Mono"/>
+          <w:color w:val="0000FF"/>
+          <w:sz w:val="19"/>
+          <w:szCs w:val="24"/>
+          <w:highlight w:val="white"/>
+        </w:rPr>
+        <w:t>return</w:t>
+      </w:r>
+      <w:r>
+        <w:rPr>
+          <w:rFonts w:hint="default" w:ascii="Cascadia Mono" w:hAnsi="Cascadia Mono" w:eastAsia="Cascadia Mono"/>
+          <w:color w:val="000000"/>
+          <w:sz w:val="19"/>
+          <w:szCs w:val="24"/>
+          <w:highlight w:val="white"/>
+        </w:rPr>
+        <w:t xml:space="preserve"> token;</w:t>
+      </w:r>
+    </w:p>
+    <w:p>
+      <w:pPr>
+        <w:jc w:val="left"/>
+        <w:rPr>
+          <w:rFonts w:hint="default" w:ascii="Cascadia Mono" w:hAnsi="Cascadia Mono" w:eastAsia="Cascadia Mono"/>
+          <w:color w:val="000000"/>
+          <w:sz w:val="19"/>
+          <w:szCs w:val="24"/>
+          <w:highlight w:val="white"/>
+        </w:rPr>
+      </w:pPr>
+      <w:r>
+        <w:rPr>
+          <w:rFonts w:hint="default" w:ascii="Cascadia Mono" w:hAnsi="Cascadia Mono" w:eastAsia="Cascadia Mono"/>
+          <w:color w:val="000000"/>
+          <w:sz w:val="19"/>
+          <w:szCs w:val="24"/>
+          <w:highlight w:val="white"/>
+        </w:rPr>
+        <w:t>}</w:t>
+      </w:r>
+    </w:p>
+    <w:p>
+      <w:pPr>
+        <w:jc w:val="left"/>
+        <w:rPr>
+          <w:rFonts w:hint="default" w:ascii="Cascadia Mono" w:hAnsi="Cascadia Mono" w:eastAsia="Cascadia Mono"/>
+          <w:color w:val="000000"/>
+          <w:sz w:val="19"/>
+          <w:szCs w:val="24"/>
+          <w:highlight w:val="white"/>
+          <w:lang w:val="pt-BR"/>
+        </w:rPr>
+      </w:pPr>
+    </w:p>
+    <w:p>
+      <w:pPr>
+        <w:jc w:val="left"/>
+        <w:rPr>
+          <w:rFonts w:hint="default" w:ascii="Cascadia Mono" w:hAnsi="Cascadia Mono" w:cs="Cascadia Mono"/>
+          <w:sz w:val="24"/>
+          <w:szCs w:val="24"/>
+          <w:lang w:val="pt-BR"/>
+        </w:rPr>
+      </w:pPr>
+      <w:r>
+        <w:rPr>
+          <w:rFonts w:hint="default" w:ascii="Cascadia Mono" w:hAnsi="Cascadia Mono" w:cs="Cascadia Mono"/>
+          <w:sz w:val="24"/>
+          <w:szCs w:val="24"/>
+          <w:lang w:val="pt-BR"/>
+        </w:rPr>
+        <w:t>Services-&gt;TokenService</w:t>
+      </w:r>
+    </w:p>
+    <w:p>
+      <w:pPr>
+        <w:spacing w:beforeLines="0" w:afterLines="0"/>
+        <w:jc w:val="left"/>
+        <w:rPr>
+          <w:rFonts w:hint="default" w:ascii="Cascadia Mono" w:hAnsi="Cascadia Mono" w:eastAsia="Cascadia Mono"/>
+          <w:color w:val="000000"/>
+          <w:sz w:val="19"/>
+          <w:szCs w:val="24"/>
+          <w:highlight w:val="white"/>
+        </w:rPr>
+      </w:pPr>
+      <w:r>
+        <w:rPr>
+          <w:rFonts w:hint="default" w:ascii="Cascadia Mono" w:hAnsi="Cascadia Mono" w:eastAsia="Cascadia Mono"/>
+          <w:color w:val="0000FF"/>
+          <w:sz w:val="19"/>
+          <w:szCs w:val="24"/>
+          <w:highlight w:val="white"/>
+        </w:rPr>
+        <w:t>using</w:t>
+      </w:r>
+      <w:r>
+        <w:rPr>
+          <w:rFonts w:hint="default" w:ascii="Cascadia Mono" w:hAnsi="Cascadia Mono" w:eastAsia="Cascadia Mono"/>
+          <w:color w:val="000000"/>
+          <w:sz w:val="19"/>
+          <w:szCs w:val="24"/>
+          <w:highlight w:val="white"/>
+        </w:rPr>
+        <w:t xml:space="preserve"> Microsoft.IdentityModel.Tokens;</w:t>
+      </w:r>
+    </w:p>
+    <w:p>
+      <w:pPr>
+        <w:spacing w:beforeLines="0" w:afterLines="0"/>
+        <w:jc w:val="left"/>
+        <w:rPr>
+          <w:rFonts w:hint="default" w:ascii="Cascadia Mono" w:hAnsi="Cascadia Mono" w:eastAsia="Cascadia Mono"/>
+          <w:color w:val="000000"/>
+          <w:sz w:val="19"/>
+          <w:szCs w:val="24"/>
+          <w:highlight w:val="white"/>
+        </w:rPr>
+      </w:pPr>
+      <w:r>
+        <w:rPr>
+          <w:rFonts w:hint="default" w:ascii="Cascadia Mono" w:hAnsi="Cascadia Mono" w:eastAsia="Cascadia Mono"/>
+          <w:color w:val="0000FF"/>
+          <w:sz w:val="19"/>
+          <w:szCs w:val="24"/>
+          <w:highlight w:val="white"/>
+        </w:rPr>
+        <w:t>using</w:t>
+      </w:r>
+      <w:r>
+        <w:rPr>
+          <w:rFonts w:hint="default" w:ascii="Cascadia Mono" w:hAnsi="Cascadia Mono" w:eastAsia="Cascadia Mono"/>
+          <w:color w:val="000000"/>
+          <w:sz w:val="19"/>
+          <w:szCs w:val="24"/>
+          <w:highlight w:val="white"/>
+        </w:rPr>
+        <w:t xml:space="preserve"> System.IdentityModel.Tokens.Jwt;</w:t>
+      </w:r>
+    </w:p>
+    <w:p>
+      <w:pPr>
+        <w:spacing w:beforeLines="0" w:afterLines="0"/>
+        <w:jc w:val="left"/>
+        <w:rPr>
+          <w:rFonts w:hint="default" w:ascii="Cascadia Mono" w:hAnsi="Cascadia Mono" w:eastAsia="Cascadia Mono"/>
+          <w:color w:val="000000"/>
+          <w:sz w:val="19"/>
+          <w:szCs w:val="24"/>
+          <w:highlight w:val="white"/>
+        </w:rPr>
+      </w:pPr>
+      <w:r>
+        <w:rPr>
+          <w:rFonts w:hint="default" w:ascii="Cascadia Mono" w:hAnsi="Cascadia Mono" w:eastAsia="Cascadia Mono"/>
+          <w:color w:val="0000FF"/>
+          <w:sz w:val="19"/>
+          <w:szCs w:val="24"/>
+          <w:highlight w:val="white"/>
+        </w:rPr>
+        <w:t>using</w:t>
+      </w:r>
+      <w:r>
+        <w:rPr>
+          <w:rFonts w:hint="default" w:ascii="Cascadia Mono" w:hAnsi="Cascadia Mono" w:eastAsia="Cascadia Mono"/>
+          <w:color w:val="000000"/>
+          <w:sz w:val="19"/>
+          <w:szCs w:val="24"/>
+          <w:highlight w:val="white"/>
+        </w:rPr>
+        <w:t xml:space="preserve"> System.Security.Claims;</w:t>
+      </w:r>
+    </w:p>
+    <w:p>
+      <w:pPr>
+        <w:spacing w:beforeLines="0" w:afterLines="0"/>
+        <w:jc w:val="left"/>
+        <w:rPr>
+          <w:rFonts w:hint="default" w:ascii="Cascadia Mono" w:hAnsi="Cascadia Mono" w:eastAsia="Cascadia Mono"/>
+          <w:color w:val="000000"/>
+          <w:sz w:val="19"/>
+          <w:szCs w:val="24"/>
+          <w:highlight w:val="white"/>
+        </w:rPr>
+      </w:pPr>
+      <w:r>
+        <w:rPr>
+          <w:rFonts w:hint="default" w:ascii="Cascadia Mono" w:hAnsi="Cascadia Mono" w:eastAsia="Cascadia Mono"/>
+          <w:color w:val="0000FF"/>
+          <w:sz w:val="19"/>
+          <w:szCs w:val="24"/>
+          <w:highlight w:val="white"/>
+        </w:rPr>
+        <w:t>using</w:t>
+      </w:r>
+      <w:r>
+        <w:rPr>
+          <w:rFonts w:hint="default" w:ascii="Cascadia Mono" w:hAnsi="Cascadia Mono" w:eastAsia="Cascadia Mono"/>
+          <w:color w:val="000000"/>
+          <w:sz w:val="19"/>
+          <w:szCs w:val="24"/>
+          <w:highlight w:val="white"/>
+        </w:rPr>
+        <w:t xml:space="preserve"> System.Text;</w:t>
+      </w:r>
+    </w:p>
+    <w:p>
+      <w:pPr>
+        <w:spacing w:beforeLines="0" w:afterLines="0"/>
+        <w:jc w:val="left"/>
+        <w:rPr>
+          <w:rFonts w:hint="default" w:ascii="Cascadia Mono" w:hAnsi="Cascadia Mono" w:eastAsia="Cascadia Mono"/>
+          <w:color w:val="000000"/>
+          <w:sz w:val="19"/>
+          <w:szCs w:val="24"/>
+          <w:highlight w:val="white"/>
+        </w:rPr>
+      </w:pPr>
+      <w:r>
+        <w:rPr>
+          <w:rFonts w:hint="default" w:ascii="Cascadia Mono" w:hAnsi="Cascadia Mono" w:eastAsia="Cascadia Mono"/>
+          <w:color w:val="0000FF"/>
+          <w:sz w:val="19"/>
+          <w:szCs w:val="24"/>
+          <w:highlight w:val="white"/>
+        </w:rPr>
+        <w:t>using</w:t>
+      </w:r>
+      <w:r>
+        <w:rPr>
+          <w:rFonts w:hint="default" w:ascii="Cascadia Mono" w:hAnsi="Cascadia Mono" w:eastAsia="Cascadia Mono"/>
+          <w:color w:val="000000"/>
+          <w:sz w:val="19"/>
+          <w:szCs w:val="24"/>
+          <w:highlight w:val="white"/>
+        </w:rPr>
+        <w:t xml:space="preserve"> UsuariosApi.Models;</w:t>
+      </w:r>
+    </w:p>
+    <w:p>
+      <w:pPr>
+        <w:spacing w:beforeLines="0" w:afterLines="0"/>
+        <w:jc w:val="left"/>
+        <w:rPr>
+          <w:rFonts w:hint="default" w:ascii="Cascadia Mono" w:hAnsi="Cascadia Mono" w:eastAsia="Cascadia Mono"/>
+          <w:color w:val="000000"/>
+          <w:sz w:val="19"/>
+          <w:szCs w:val="24"/>
+          <w:highlight w:val="white"/>
+        </w:rPr>
+      </w:pPr>
+    </w:p>
+    <w:p>
+      <w:pPr>
+        <w:spacing w:beforeLines="0" w:afterLines="0"/>
+        <w:jc w:val="left"/>
+        <w:rPr>
+          <w:rFonts w:hint="default" w:ascii="Cascadia Mono" w:hAnsi="Cascadia Mono" w:eastAsia="Cascadia Mono"/>
+          <w:color w:val="000000"/>
+          <w:sz w:val="19"/>
+          <w:szCs w:val="24"/>
+          <w:highlight w:val="white"/>
+        </w:rPr>
+      </w:pPr>
+      <w:r>
+        <w:rPr>
+          <w:rFonts w:hint="default" w:ascii="Cascadia Mono" w:hAnsi="Cascadia Mono" w:eastAsia="Cascadia Mono"/>
+          <w:color w:val="0000FF"/>
+          <w:sz w:val="19"/>
+          <w:szCs w:val="24"/>
+          <w:highlight w:val="white"/>
+        </w:rPr>
+        <w:t>namespace</w:t>
+      </w:r>
+      <w:r>
+        <w:rPr>
+          <w:rFonts w:hint="default" w:ascii="Cascadia Mono" w:hAnsi="Cascadia Mono" w:eastAsia="Cascadia Mono"/>
+          <w:color w:val="000000"/>
+          <w:sz w:val="19"/>
+          <w:szCs w:val="24"/>
+          <w:highlight w:val="white"/>
+        </w:rPr>
+        <w:t xml:space="preserve"> UsuariosApi.Services</w:t>
+      </w:r>
+    </w:p>
+    <w:p>
+      <w:pPr>
+        <w:spacing w:beforeLines="0" w:afterLines="0"/>
+        <w:jc w:val="left"/>
+        <w:rPr>
+          <w:rFonts w:hint="default" w:ascii="Cascadia Mono" w:hAnsi="Cascadia Mono" w:eastAsia="Cascadia Mono"/>
+          <w:color w:val="000000"/>
+          <w:sz w:val="19"/>
+          <w:szCs w:val="24"/>
+          <w:highlight w:val="white"/>
+        </w:rPr>
+      </w:pPr>
+      <w:r>
+        <w:rPr>
+          <w:rFonts w:hint="default" w:ascii="Cascadia Mono" w:hAnsi="Cascadia Mono" w:eastAsia="Cascadia Mono"/>
+          <w:color w:val="000000"/>
+          <w:sz w:val="19"/>
+          <w:szCs w:val="24"/>
+          <w:highlight w:val="white"/>
+        </w:rPr>
+        <w:t>{</w:t>
+      </w:r>
+    </w:p>
+    <w:p>
+      <w:pPr>
+        <w:spacing w:beforeLines="0" w:afterLines="0"/>
+        <w:jc w:val="left"/>
+        <w:rPr>
+          <w:rFonts w:hint="default" w:ascii="Cascadia Mono" w:hAnsi="Cascadia Mono" w:eastAsia="Cascadia Mono"/>
+          <w:color w:val="000000"/>
+          <w:sz w:val="19"/>
+          <w:szCs w:val="24"/>
+          <w:highlight w:val="white"/>
+        </w:rPr>
+      </w:pPr>
+      <w:r>
+        <w:rPr>
+          <w:rFonts w:hint="default" w:ascii="Cascadia Mono" w:hAnsi="Cascadia Mono" w:eastAsia="Cascadia Mono"/>
+          <w:color w:val="000000"/>
+          <w:sz w:val="19"/>
+          <w:szCs w:val="24"/>
+          <w:highlight w:val="white"/>
+        </w:rPr>
+        <w:t xml:space="preserve">    </w:t>
+      </w:r>
+      <w:r>
+        <w:rPr>
+          <w:rFonts w:hint="default" w:ascii="Cascadia Mono" w:hAnsi="Cascadia Mono" w:eastAsia="Cascadia Mono"/>
+          <w:color w:val="0000FF"/>
+          <w:sz w:val="19"/>
+          <w:szCs w:val="24"/>
+          <w:highlight w:val="white"/>
+        </w:rPr>
+        <w:t>public</w:t>
+      </w:r>
+      <w:r>
+        <w:rPr>
+          <w:rFonts w:hint="default" w:ascii="Cascadia Mono" w:hAnsi="Cascadia Mono" w:eastAsia="Cascadia Mono"/>
+          <w:color w:val="000000"/>
+          <w:sz w:val="19"/>
+          <w:szCs w:val="24"/>
+          <w:highlight w:val="white"/>
+        </w:rPr>
+        <w:t xml:space="preserve"> </w:t>
+      </w:r>
+      <w:r>
+        <w:rPr>
+          <w:rFonts w:hint="default" w:ascii="Cascadia Mono" w:hAnsi="Cascadia Mono" w:eastAsia="Cascadia Mono"/>
+          <w:color w:val="0000FF"/>
+          <w:sz w:val="19"/>
+          <w:szCs w:val="24"/>
+          <w:highlight w:val="white"/>
+        </w:rPr>
+        <w:t>class</w:t>
+      </w:r>
+      <w:r>
+        <w:rPr>
+          <w:rFonts w:hint="default" w:ascii="Cascadia Mono" w:hAnsi="Cascadia Mono" w:eastAsia="Cascadia Mono"/>
+          <w:color w:val="000000"/>
+          <w:sz w:val="19"/>
+          <w:szCs w:val="24"/>
+          <w:highlight w:val="white"/>
+        </w:rPr>
+        <w:t xml:space="preserve"> </w:t>
+      </w:r>
+      <w:r>
+        <w:rPr>
+          <w:rFonts w:hint="default" w:ascii="Cascadia Mono" w:hAnsi="Cascadia Mono" w:eastAsia="Cascadia Mono"/>
+          <w:color w:val="2B91AF"/>
+          <w:sz w:val="19"/>
+          <w:szCs w:val="24"/>
+          <w:highlight w:val="white"/>
+        </w:rPr>
+        <w:t>TokenService</w:t>
+      </w:r>
+    </w:p>
+    <w:p>
+      <w:pPr>
+        <w:spacing w:beforeLines="0" w:afterLines="0"/>
+        <w:jc w:val="left"/>
+        <w:rPr>
+          <w:rFonts w:hint="default" w:ascii="Cascadia Mono" w:hAnsi="Cascadia Mono" w:eastAsia="Cascadia Mono"/>
+          <w:color w:val="000000"/>
+          <w:sz w:val="19"/>
+          <w:szCs w:val="24"/>
+          <w:highlight w:val="white"/>
+        </w:rPr>
+      </w:pPr>
+      <w:r>
+        <w:rPr>
+          <w:rFonts w:hint="default" w:ascii="Cascadia Mono" w:hAnsi="Cascadia Mono" w:eastAsia="Cascadia Mono"/>
+          <w:color w:val="000000"/>
+          <w:sz w:val="19"/>
+          <w:szCs w:val="24"/>
+          <w:highlight w:val="white"/>
+        </w:rPr>
+        <w:t xml:space="preserve">    {</w:t>
+      </w:r>
+    </w:p>
+    <w:p>
+      <w:pPr>
+        <w:spacing w:beforeLines="0" w:afterLines="0"/>
+        <w:jc w:val="left"/>
+        <w:rPr>
+          <w:rFonts w:hint="default" w:ascii="Cascadia Mono" w:hAnsi="Cascadia Mono" w:eastAsia="Cascadia Mono"/>
+          <w:color w:val="000000"/>
+          <w:sz w:val="19"/>
+          <w:szCs w:val="24"/>
+          <w:highlight w:val="white"/>
+        </w:rPr>
+      </w:pPr>
+      <w:r>
+        <w:rPr>
+          <w:rFonts w:hint="default" w:ascii="Cascadia Mono" w:hAnsi="Cascadia Mono" w:eastAsia="Cascadia Mono"/>
+          <w:color w:val="000000"/>
+          <w:sz w:val="19"/>
+          <w:szCs w:val="24"/>
+          <w:highlight w:val="white"/>
+        </w:rPr>
+        <w:t xml:space="preserve">        </w:t>
+      </w:r>
+      <w:r>
+        <w:rPr>
+          <w:rFonts w:hint="default" w:ascii="Cascadia Mono" w:hAnsi="Cascadia Mono" w:eastAsia="Cascadia Mono"/>
+          <w:color w:val="008000"/>
+          <w:sz w:val="19"/>
+          <w:szCs w:val="24"/>
+          <w:highlight w:val="white"/>
+        </w:rPr>
+        <w:t>//PROPRIEDADES</w:t>
+      </w:r>
+    </w:p>
+    <w:p>
+      <w:pPr>
+        <w:spacing w:beforeLines="0" w:afterLines="0"/>
+        <w:jc w:val="left"/>
+        <w:rPr>
+          <w:rFonts w:hint="default" w:ascii="Cascadia Mono" w:hAnsi="Cascadia Mono" w:eastAsia="Cascadia Mono"/>
+          <w:color w:val="000000"/>
+          <w:sz w:val="19"/>
+          <w:szCs w:val="24"/>
+          <w:highlight w:val="white"/>
+        </w:rPr>
+      </w:pPr>
+    </w:p>
+    <w:p>
+      <w:pPr>
+        <w:spacing w:beforeLines="0" w:afterLines="0"/>
+        <w:jc w:val="left"/>
+        <w:rPr>
+          <w:rFonts w:hint="default" w:ascii="Cascadia Mono" w:hAnsi="Cascadia Mono" w:eastAsia="Cascadia Mono"/>
+          <w:color w:val="000000"/>
+          <w:sz w:val="19"/>
+          <w:szCs w:val="24"/>
+          <w:highlight w:val="white"/>
+        </w:rPr>
+      </w:pPr>
+      <w:r>
+        <w:rPr>
+          <w:rFonts w:hint="default" w:ascii="Cascadia Mono" w:hAnsi="Cascadia Mono" w:eastAsia="Cascadia Mono"/>
+          <w:color w:val="000000"/>
+          <w:sz w:val="19"/>
+          <w:szCs w:val="24"/>
+          <w:highlight w:val="white"/>
+        </w:rPr>
+        <w:t xml:space="preserve">        </w:t>
+      </w:r>
+      <w:r>
+        <w:rPr>
+          <w:rFonts w:hint="default" w:ascii="Cascadia Mono" w:hAnsi="Cascadia Mono" w:eastAsia="Cascadia Mono"/>
+          <w:color w:val="008000"/>
+          <w:sz w:val="19"/>
+          <w:szCs w:val="24"/>
+          <w:highlight w:val="white"/>
+        </w:rPr>
+        <w:t>//CONSTRUTOR</w:t>
+      </w:r>
+    </w:p>
+    <w:p>
+      <w:pPr>
+        <w:spacing w:beforeLines="0" w:afterLines="0"/>
+        <w:jc w:val="left"/>
+        <w:rPr>
+          <w:rFonts w:hint="default" w:ascii="Cascadia Mono" w:hAnsi="Cascadia Mono" w:eastAsia="Cascadia Mono"/>
+          <w:color w:val="000000"/>
+          <w:sz w:val="19"/>
+          <w:szCs w:val="24"/>
+          <w:highlight w:val="white"/>
+        </w:rPr>
+      </w:pPr>
+    </w:p>
+    <w:p>
+      <w:pPr>
+        <w:spacing w:beforeLines="0" w:afterLines="0"/>
+        <w:jc w:val="left"/>
+        <w:rPr>
+          <w:rFonts w:hint="default" w:ascii="Cascadia Mono" w:hAnsi="Cascadia Mono" w:eastAsia="Cascadia Mono"/>
+          <w:color w:val="000000"/>
+          <w:sz w:val="19"/>
+          <w:szCs w:val="24"/>
+          <w:highlight w:val="white"/>
+        </w:rPr>
+      </w:pPr>
+      <w:r>
+        <w:rPr>
+          <w:rFonts w:hint="default" w:ascii="Cascadia Mono" w:hAnsi="Cascadia Mono" w:eastAsia="Cascadia Mono"/>
+          <w:color w:val="000000"/>
+          <w:sz w:val="19"/>
+          <w:szCs w:val="24"/>
+          <w:highlight w:val="white"/>
+        </w:rPr>
+        <w:t xml:space="preserve">        </w:t>
+      </w:r>
+      <w:r>
+        <w:rPr>
+          <w:rFonts w:hint="default" w:ascii="Cascadia Mono" w:hAnsi="Cascadia Mono" w:eastAsia="Cascadia Mono"/>
+          <w:color w:val="008000"/>
+          <w:sz w:val="19"/>
+          <w:szCs w:val="24"/>
+          <w:highlight w:val="white"/>
+        </w:rPr>
+        <w:t>//DEMAIS MÉTODOS</w:t>
+      </w:r>
+    </w:p>
+    <w:p>
+      <w:pPr>
+        <w:spacing w:beforeLines="0" w:afterLines="0"/>
+        <w:jc w:val="left"/>
+        <w:rPr>
+          <w:rFonts w:hint="default" w:ascii="Cascadia Mono" w:hAnsi="Cascadia Mono" w:eastAsia="Cascadia Mono"/>
+          <w:color w:val="000000"/>
+          <w:sz w:val="19"/>
+          <w:szCs w:val="24"/>
+          <w:highlight w:val="white"/>
+        </w:rPr>
+      </w:pPr>
+      <w:r>
+        <w:rPr>
+          <w:rFonts w:hint="default" w:ascii="Cascadia Mono" w:hAnsi="Cascadia Mono" w:eastAsia="Cascadia Mono"/>
+          <w:color w:val="000000"/>
+          <w:sz w:val="19"/>
+          <w:szCs w:val="24"/>
+          <w:highlight w:val="white"/>
+        </w:rPr>
+        <w:t xml:space="preserve">        </w:t>
+      </w:r>
+      <w:r>
+        <w:rPr>
+          <w:rFonts w:hint="default" w:ascii="Cascadia Mono" w:hAnsi="Cascadia Mono" w:eastAsia="Cascadia Mono"/>
+          <w:color w:val="008000"/>
+          <w:sz w:val="19"/>
+          <w:szCs w:val="24"/>
+          <w:highlight w:val="white"/>
+        </w:rPr>
+        <w:t xml:space="preserve">//MÉTODO QUE GERA O JSON WEB TOKEN-JWT, DADO UM OBJETO USUARIO </w:t>
+      </w:r>
+    </w:p>
+    <w:p>
+      <w:pPr>
+        <w:spacing w:beforeLines="0" w:afterLines="0"/>
+        <w:jc w:val="left"/>
+        <w:rPr>
+          <w:rFonts w:hint="default" w:ascii="Cascadia Mono" w:hAnsi="Cascadia Mono" w:eastAsia="Cascadia Mono"/>
+          <w:color w:val="000000"/>
+          <w:sz w:val="19"/>
+          <w:szCs w:val="24"/>
+          <w:highlight w:val="white"/>
+        </w:rPr>
+      </w:pPr>
+      <w:r>
+        <w:rPr>
+          <w:rFonts w:hint="default" w:ascii="Cascadia Mono" w:hAnsi="Cascadia Mono" w:eastAsia="Cascadia Mono"/>
+          <w:color w:val="000000"/>
+          <w:sz w:val="19"/>
+          <w:szCs w:val="24"/>
+          <w:highlight w:val="white"/>
+        </w:rPr>
+        <w:t xml:space="preserve">        </w:t>
+      </w:r>
+      <w:r>
+        <w:rPr>
+          <w:rFonts w:hint="default" w:ascii="Cascadia Mono" w:hAnsi="Cascadia Mono" w:eastAsia="Cascadia Mono"/>
+          <w:color w:val="0000FF"/>
+          <w:sz w:val="19"/>
+          <w:szCs w:val="24"/>
+          <w:highlight w:val="white"/>
+        </w:rPr>
+        <w:t>public</w:t>
+      </w:r>
+      <w:r>
+        <w:rPr>
+          <w:rFonts w:hint="default" w:ascii="Cascadia Mono" w:hAnsi="Cascadia Mono" w:eastAsia="Cascadia Mono"/>
+          <w:color w:val="000000"/>
+          <w:sz w:val="19"/>
+          <w:szCs w:val="24"/>
+          <w:highlight w:val="white"/>
+        </w:rPr>
+        <w:t xml:space="preserve"> </w:t>
+      </w:r>
+      <w:r>
+        <w:rPr>
+          <w:rFonts w:hint="default" w:ascii="Cascadia Mono" w:hAnsi="Cascadia Mono" w:eastAsia="Cascadia Mono"/>
+          <w:color w:val="0000FF"/>
+          <w:sz w:val="19"/>
+          <w:szCs w:val="24"/>
+          <w:highlight w:val="white"/>
+        </w:rPr>
+        <w:t>string</w:t>
+      </w:r>
+      <w:r>
+        <w:rPr>
+          <w:rFonts w:hint="default" w:ascii="Cascadia Mono" w:hAnsi="Cascadia Mono" w:eastAsia="Cascadia Mono"/>
+          <w:color w:val="000000"/>
+          <w:sz w:val="19"/>
+          <w:szCs w:val="24"/>
+          <w:highlight w:val="white"/>
+        </w:rPr>
+        <w:t xml:space="preserve"> GenerateToken(</w:t>
+      </w:r>
+      <w:r>
+        <w:rPr>
+          <w:rFonts w:hint="default" w:ascii="Cascadia Mono" w:hAnsi="Cascadia Mono" w:eastAsia="Cascadia Mono"/>
+          <w:color w:val="2B91AF"/>
+          <w:sz w:val="19"/>
+          <w:szCs w:val="24"/>
+          <w:highlight w:val="white"/>
+        </w:rPr>
+        <w:t>Usuario</w:t>
+      </w:r>
+      <w:r>
+        <w:rPr>
+          <w:rFonts w:hint="default" w:ascii="Cascadia Mono" w:hAnsi="Cascadia Mono" w:eastAsia="Cascadia Mono"/>
+          <w:color w:val="000000"/>
+          <w:sz w:val="19"/>
+          <w:szCs w:val="24"/>
+          <w:highlight w:val="white"/>
+        </w:rPr>
+        <w:t xml:space="preserve"> usuario)</w:t>
+      </w:r>
+    </w:p>
+    <w:p>
+      <w:pPr>
+        <w:spacing w:beforeLines="0" w:afterLines="0"/>
+        <w:jc w:val="left"/>
+        <w:rPr>
+          <w:rFonts w:hint="default" w:ascii="Cascadia Mono" w:hAnsi="Cascadia Mono" w:eastAsia="Cascadia Mono"/>
+          <w:color w:val="000000"/>
+          <w:sz w:val="19"/>
+          <w:szCs w:val="24"/>
+          <w:highlight w:val="white"/>
+        </w:rPr>
+      </w:pPr>
+      <w:r>
+        <w:rPr>
+          <w:rFonts w:hint="default" w:ascii="Cascadia Mono" w:hAnsi="Cascadia Mono" w:eastAsia="Cascadia Mono"/>
+          <w:color w:val="000000"/>
+          <w:sz w:val="19"/>
+          <w:szCs w:val="24"/>
+          <w:highlight w:val="white"/>
+        </w:rPr>
+        <w:t xml:space="preserve">        {</w:t>
+      </w:r>
+    </w:p>
+    <w:p>
+      <w:pPr>
+        <w:spacing w:beforeLines="0" w:afterLines="0"/>
+        <w:jc w:val="left"/>
+        <w:rPr>
+          <w:rFonts w:hint="default" w:ascii="Cascadia Mono" w:hAnsi="Cascadia Mono" w:eastAsia="Cascadia Mono"/>
+          <w:color w:val="000000"/>
+          <w:sz w:val="19"/>
+          <w:szCs w:val="24"/>
+          <w:highlight w:val="white"/>
+        </w:rPr>
+      </w:pPr>
+      <w:r>
+        <w:rPr>
+          <w:rFonts w:hint="default" w:ascii="Cascadia Mono" w:hAnsi="Cascadia Mono" w:eastAsia="Cascadia Mono"/>
+          <w:color w:val="000000"/>
+          <w:sz w:val="19"/>
+          <w:szCs w:val="24"/>
+          <w:highlight w:val="white"/>
+        </w:rPr>
+        <w:t xml:space="preserve">            </w:t>
+      </w:r>
+      <w:r>
+        <w:rPr>
+          <w:rFonts w:hint="default" w:ascii="Cascadia Mono" w:hAnsi="Cascadia Mono" w:eastAsia="Cascadia Mono"/>
+          <w:color w:val="008000"/>
+          <w:sz w:val="19"/>
+          <w:szCs w:val="24"/>
+          <w:highlight w:val="white"/>
+        </w:rPr>
+        <w:t>//Claim[] - VETOR DE REIVINDICAÇÕES PARA A GERAÇÃO DO JWT</w:t>
+      </w:r>
+    </w:p>
+    <w:p>
+      <w:pPr>
+        <w:spacing w:beforeLines="0" w:afterLines="0"/>
+        <w:jc w:val="left"/>
+        <w:rPr>
+          <w:rFonts w:hint="default" w:ascii="Cascadia Mono" w:hAnsi="Cascadia Mono" w:eastAsia="Cascadia Mono"/>
+          <w:color w:val="000000"/>
+          <w:sz w:val="19"/>
+          <w:szCs w:val="24"/>
+          <w:highlight w:val="white"/>
+        </w:rPr>
+      </w:pPr>
+      <w:r>
+        <w:rPr>
+          <w:rFonts w:hint="default" w:ascii="Cascadia Mono" w:hAnsi="Cascadia Mono" w:eastAsia="Cascadia Mono"/>
+          <w:color w:val="000000"/>
+          <w:sz w:val="19"/>
+          <w:szCs w:val="24"/>
+          <w:highlight w:val="white"/>
+        </w:rPr>
+        <w:t xml:space="preserve">            </w:t>
+      </w:r>
+      <w:r>
+        <w:rPr>
+          <w:rFonts w:hint="default" w:ascii="Cascadia Mono" w:hAnsi="Cascadia Mono" w:eastAsia="Cascadia Mono"/>
+          <w:color w:val="2B91AF"/>
+          <w:sz w:val="19"/>
+          <w:szCs w:val="24"/>
+          <w:highlight w:val="white"/>
+        </w:rPr>
+        <w:t>Claim</w:t>
+      </w:r>
+      <w:r>
+        <w:rPr>
+          <w:rFonts w:hint="default" w:ascii="Cascadia Mono" w:hAnsi="Cascadia Mono" w:eastAsia="Cascadia Mono"/>
+          <w:color w:val="000000"/>
+          <w:sz w:val="19"/>
+          <w:szCs w:val="24"/>
+          <w:highlight w:val="white"/>
+        </w:rPr>
+        <w:t xml:space="preserve">[] claims = </w:t>
+      </w:r>
+      <w:r>
+        <w:rPr>
+          <w:rFonts w:hint="default" w:ascii="Cascadia Mono" w:hAnsi="Cascadia Mono" w:eastAsia="Cascadia Mono"/>
+          <w:color w:val="0000FF"/>
+          <w:sz w:val="19"/>
+          <w:szCs w:val="24"/>
+          <w:highlight w:val="white"/>
+        </w:rPr>
+        <w:t>new</w:t>
+      </w:r>
+      <w:r>
+        <w:rPr>
+          <w:rFonts w:hint="default" w:ascii="Cascadia Mono" w:hAnsi="Cascadia Mono" w:eastAsia="Cascadia Mono"/>
+          <w:color w:val="000000"/>
+          <w:sz w:val="19"/>
+          <w:szCs w:val="24"/>
+          <w:highlight w:val="white"/>
+        </w:rPr>
+        <w:t xml:space="preserve"> </w:t>
+      </w:r>
+      <w:r>
+        <w:rPr>
+          <w:rFonts w:hint="default" w:ascii="Cascadia Mono" w:hAnsi="Cascadia Mono" w:eastAsia="Cascadia Mono"/>
+          <w:color w:val="2B91AF"/>
+          <w:sz w:val="19"/>
+          <w:szCs w:val="24"/>
+          <w:highlight w:val="white"/>
+        </w:rPr>
+        <w:t>Claim</w:t>
+      </w:r>
+      <w:r>
+        <w:rPr>
+          <w:rFonts w:hint="default" w:ascii="Cascadia Mono" w:hAnsi="Cascadia Mono" w:eastAsia="Cascadia Mono"/>
+          <w:color w:val="000000"/>
+          <w:sz w:val="19"/>
+          <w:szCs w:val="24"/>
+          <w:highlight w:val="white"/>
+        </w:rPr>
+        <w:t>[]</w:t>
+      </w:r>
+    </w:p>
+    <w:p>
+      <w:pPr>
+        <w:spacing w:beforeLines="0" w:afterLines="0"/>
+        <w:jc w:val="left"/>
+        <w:rPr>
+          <w:rFonts w:hint="default" w:ascii="Cascadia Mono" w:hAnsi="Cascadia Mono" w:eastAsia="Cascadia Mono"/>
+          <w:color w:val="000000"/>
+          <w:sz w:val="19"/>
+          <w:szCs w:val="24"/>
+          <w:highlight w:val="white"/>
+        </w:rPr>
+      </w:pPr>
+      <w:r>
+        <w:rPr>
+          <w:rFonts w:hint="default" w:ascii="Cascadia Mono" w:hAnsi="Cascadia Mono" w:eastAsia="Cascadia Mono"/>
+          <w:color w:val="000000"/>
+          <w:sz w:val="19"/>
+          <w:szCs w:val="24"/>
+          <w:highlight w:val="white"/>
+        </w:rPr>
+        <w:t xml:space="preserve">            {</w:t>
+      </w:r>
+    </w:p>
+    <w:p>
+      <w:pPr>
+        <w:spacing w:beforeLines="0" w:afterLines="0"/>
+        <w:jc w:val="left"/>
+        <w:rPr>
+          <w:rFonts w:hint="default" w:ascii="Cascadia Mono" w:hAnsi="Cascadia Mono" w:eastAsia="Cascadia Mono"/>
+          <w:color w:val="000000"/>
+          <w:sz w:val="19"/>
+          <w:szCs w:val="24"/>
+          <w:highlight w:val="white"/>
+        </w:rPr>
+      </w:pPr>
+      <w:r>
+        <w:rPr>
+          <w:rFonts w:hint="default" w:ascii="Cascadia Mono" w:hAnsi="Cascadia Mono" w:eastAsia="Cascadia Mono"/>
+          <w:color w:val="000000"/>
+          <w:sz w:val="19"/>
+          <w:szCs w:val="24"/>
+          <w:highlight w:val="white"/>
+        </w:rPr>
+        <w:t xml:space="preserve">                </w:t>
+      </w:r>
+      <w:r>
+        <w:rPr>
+          <w:rFonts w:hint="default" w:ascii="Cascadia Mono" w:hAnsi="Cascadia Mono" w:eastAsia="Cascadia Mono"/>
+          <w:color w:val="0000FF"/>
+          <w:sz w:val="19"/>
+          <w:szCs w:val="24"/>
+          <w:highlight w:val="white"/>
+        </w:rPr>
+        <w:t>new</w:t>
+      </w:r>
+      <w:r>
+        <w:rPr>
+          <w:rFonts w:hint="default" w:ascii="Cascadia Mono" w:hAnsi="Cascadia Mono" w:eastAsia="Cascadia Mono"/>
+          <w:color w:val="000000"/>
+          <w:sz w:val="19"/>
+          <w:szCs w:val="24"/>
+          <w:highlight w:val="white"/>
+        </w:rPr>
+        <w:t xml:space="preserve"> </w:t>
+      </w:r>
+      <w:r>
+        <w:rPr>
+          <w:rFonts w:hint="default" w:ascii="Cascadia Mono" w:hAnsi="Cascadia Mono" w:eastAsia="Cascadia Mono"/>
+          <w:color w:val="2B91AF"/>
+          <w:sz w:val="19"/>
+          <w:szCs w:val="24"/>
+          <w:highlight w:val="white"/>
+        </w:rPr>
+        <w:t>Claim</w:t>
+      </w:r>
+      <w:r>
+        <w:rPr>
+          <w:rFonts w:hint="default" w:ascii="Cascadia Mono" w:hAnsi="Cascadia Mono" w:eastAsia="Cascadia Mono"/>
+          <w:color w:val="000000"/>
+          <w:sz w:val="19"/>
+          <w:szCs w:val="24"/>
+          <w:highlight w:val="white"/>
+        </w:rPr>
+        <w:t>(</w:t>
+      </w:r>
+      <w:r>
+        <w:rPr>
+          <w:rFonts w:hint="default" w:ascii="Cascadia Mono" w:hAnsi="Cascadia Mono" w:eastAsia="Cascadia Mono"/>
+          <w:color w:val="A31515"/>
+          <w:sz w:val="19"/>
+          <w:szCs w:val="24"/>
+          <w:highlight w:val="white"/>
+        </w:rPr>
+        <w:t>"username"</w:t>
+      </w:r>
+      <w:r>
+        <w:rPr>
+          <w:rFonts w:hint="default" w:ascii="Cascadia Mono" w:hAnsi="Cascadia Mono" w:eastAsia="Cascadia Mono"/>
+          <w:color w:val="000000"/>
+          <w:sz w:val="19"/>
+          <w:szCs w:val="24"/>
+          <w:highlight w:val="white"/>
+        </w:rPr>
+        <w:t>, usuario.UserName),</w:t>
+      </w:r>
+    </w:p>
+    <w:p>
+      <w:pPr>
+        <w:spacing w:beforeLines="0" w:afterLines="0"/>
+        <w:jc w:val="left"/>
+        <w:rPr>
+          <w:rFonts w:hint="default" w:ascii="Cascadia Mono" w:hAnsi="Cascadia Mono" w:eastAsia="Cascadia Mono"/>
+          <w:color w:val="000000"/>
+          <w:sz w:val="19"/>
+          <w:szCs w:val="24"/>
+          <w:highlight w:val="white"/>
+        </w:rPr>
+      </w:pPr>
+      <w:r>
+        <w:rPr>
+          <w:rFonts w:hint="default" w:ascii="Cascadia Mono" w:hAnsi="Cascadia Mono" w:eastAsia="Cascadia Mono"/>
+          <w:color w:val="000000"/>
+          <w:sz w:val="19"/>
+          <w:szCs w:val="24"/>
+          <w:highlight w:val="white"/>
+        </w:rPr>
+        <w:t xml:space="preserve">                </w:t>
+      </w:r>
+      <w:r>
+        <w:rPr>
+          <w:rFonts w:hint="default" w:ascii="Cascadia Mono" w:hAnsi="Cascadia Mono" w:eastAsia="Cascadia Mono"/>
+          <w:color w:val="0000FF"/>
+          <w:sz w:val="19"/>
+          <w:szCs w:val="24"/>
+          <w:highlight w:val="white"/>
+        </w:rPr>
+        <w:t>new</w:t>
+      </w:r>
+      <w:r>
+        <w:rPr>
+          <w:rFonts w:hint="default" w:ascii="Cascadia Mono" w:hAnsi="Cascadia Mono" w:eastAsia="Cascadia Mono"/>
+          <w:color w:val="000000"/>
+          <w:sz w:val="19"/>
+          <w:szCs w:val="24"/>
+          <w:highlight w:val="white"/>
+        </w:rPr>
+        <w:t xml:space="preserve"> </w:t>
+      </w:r>
+      <w:r>
+        <w:rPr>
+          <w:rFonts w:hint="default" w:ascii="Cascadia Mono" w:hAnsi="Cascadia Mono" w:eastAsia="Cascadia Mono"/>
+          <w:color w:val="2B91AF"/>
+          <w:sz w:val="19"/>
+          <w:szCs w:val="24"/>
+          <w:highlight w:val="white"/>
+        </w:rPr>
+        <w:t>Claim</w:t>
+      </w:r>
+      <w:r>
+        <w:rPr>
+          <w:rFonts w:hint="default" w:ascii="Cascadia Mono" w:hAnsi="Cascadia Mono" w:eastAsia="Cascadia Mono"/>
+          <w:color w:val="000000"/>
+          <w:sz w:val="19"/>
+          <w:szCs w:val="24"/>
+          <w:highlight w:val="white"/>
+        </w:rPr>
+        <w:t>(</w:t>
+      </w:r>
+      <w:r>
+        <w:rPr>
+          <w:rFonts w:hint="default" w:ascii="Cascadia Mono" w:hAnsi="Cascadia Mono" w:eastAsia="Cascadia Mono"/>
+          <w:color w:val="A31515"/>
+          <w:sz w:val="19"/>
+          <w:szCs w:val="24"/>
+          <w:highlight w:val="white"/>
+        </w:rPr>
+        <w:t>"id"</w:t>
+      </w:r>
+      <w:r>
+        <w:rPr>
+          <w:rFonts w:hint="default" w:ascii="Cascadia Mono" w:hAnsi="Cascadia Mono" w:eastAsia="Cascadia Mono"/>
+          <w:color w:val="000000"/>
+          <w:sz w:val="19"/>
+          <w:szCs w:val="24"/>
+          <w:highlight w:val="white"/>
+        </w:rPr>
+        <w:t>, usuario.Id),</w:t>
+      </w:r>
+      <w:r>
+        <w:rPr>
+          <w:rFonts w:hint="default" w:ascii="Cascadia Mono" w:hAnsi="Cascadia Mono" w:eastAsia="Cascadia Mono"/>
+          <w:color w:val="008000"/>
+          <w:sz w:val="19"/>
+          <w:szCs w:val="24"/>
+          <w:highlight w:val="white"/>
+        </w:rPr>
+        <w:t>//GERADO PELO BD</w:t>
+      </w:r>
+    </w:p>
+    <w:p>
+      <w:pPr>
+        <w:spacing w:beforeLines="0" w:afterLines="0"/>
+        <w:jc w:val="left"/>
+        <w:rPr>
+          <w:rFonts w:hint="default" w:ascii="Cascadia Mono" w:hAnsi="Cascadia Mono" w:eastAsia="Cascadia Mono"/>
+          <w:color w:val="000000"/>
+          <w:sz w:val="19"/>
+          <w:szCs w:val="24"/>
+          <w:highlight w:val="white"/>
+        </w:rPr>
+      </w:pPr>
+      <w:r>
+        <w:rPr>
+          <w:rFonts w:hint="default" w:ascii="Cascadia Mono" w:hAnsi="Cascadia Mono" w:eastAsia="Cascadia Mono"/>
+          <w:color w:val="000000"/>
+          <w:sz w:val="19"/>
+          <w:szCs w:val="24"/>
+          <w:highlight w:val="white"/>
+        </w:rPr>
+        <w:t xml:space="preserve">                </w:t>
+      </w:r>
+      <w:r>
+        <w:rPr>
+          <w:rFonts w:hint="default" w:ascii="Cascadia Mono" w:hAnsi="Cascadia Mono" w:eastAsia="Cascadia Mono"/>
+          <w:color w:val="0000FF"/>
+          <w:sz w:val="19"/>
+          <w:szCs w:val="24"/>
+          <w:highlight w:val="white"/>
+        </w:rPr>
+        <w:t>new</w:t>
+      </w:r>
+      <w:r>
+        <w:rPr>
+          <w:rFonts w:hint="default" w:ascii="Cascadia Mono" w:hAnsi="Cascadia Mono" w:eastAsia="Cascadia Mono"/>
+          <w:color w:val="000000"/>
+          <w:sz w:val="19"/>
+          <w:szCs w:val="24"/>
+          <w:highlight w:val="white"/>
+        </w:rPr>
+        <w:t xml:space="preserve"> </w:t>
+      </w:r>
+      <w:r>
+        <w:rPr>
+          <w:rFonts w:hint="default" w:ascii="Cascadia Mono" w:hAnsi="Cascadia Mono" w:eastAsia="Cascadia Mono"/>
+          <w:color w:val="2B91AF"/>
+          <w:sz w:val="19"/>
+          <w:szCs w:val="24"/>
+          <w:highlight w:val="white"/>
+        </w:rPr>
+        <w:t>Claim</w:t>
+      </w:r>
+      <w:r>
+        <w:rPr>
+          <w:rFonts w:hint="default" w:ascii="Cascadia Mono" w:hAnsi="Cascadia Mono" w:eastAsia="Cascadia Mono"/>
+          <w:color w:val="000000"/>
+          <w:sz w:val="19"/>
+          <w:szCs w:val="24"/>
+          <w:highlight w:val="white"/>
+        </w:rPr>
+        <w:t>(</w:t>
+      </w:r>
+      <w:r>
+        <w:rPr>
+          <w:rFonts w:hint="default" w:ascii="Cascadia Mono" w:hAnsi="Cascadia Mono" w:eastAsia="Cascadia Mono"/>
+          <w:color w:val="2B91AF"/>
+          <w:sz w:val="19"/>
+          <w:szCs w:val="24"/>
+          <w:highlight w:val="white"/>
+        </w:rPr>
+        <w:t>ClaimTypes</w:t>
+      </w:r>
+      <w:r>
+        <w:rPr>
+          <w:rFonts w:hint="default" w:ascii="Cascadia Mono" w:hAnsi="Cascadia Mono" w:eastAsia="Cascadia Mono"/>
+          <w:color w:val="000000"/>
+          <w:sz w:val="19"/>
+          <w:szCs w:val="24"/>
+          <w:highlight w:val="white"/>
+        </w:rPr>
+        <w:t>.DateOfBirth, usuario.DataNascimento.ToString())</w:t>
+      </w:r>
+    </w:p>
+    <w:p>
+      <w:pPr>
+        <w:spacing w:beforeLines="0" w:afterLines="0"/>
+        <w:jc w:val="left"/>
+        <w:rPr>
+          <w:rFonts w:hint="default" w:ascii="Cascadia Mono" w:hAnsi="Cascadia Mono" w:eastAsia="Cascadia Mono"/>
+          <w:color w:val="000000"/>
+          <w:sz w:val="19"/>
+          <w:szCs w:val="24"/>
+          <w:highlight w:val="white"/>
+        </w:rPr>
+      </w:pPr>
+      <w:r>
+        <w:rPr>
+          <w:rFonts w:hint="default" w:ascii="Cascadia Mono" w:hAnsi="Cascadia Mono" w:eastAsia="Cascadia Mono"/>
+          <w:color w:val="000000"/>
+          <w:sz w:val="19"/>
+          <w:szCs w:val="24"/>
+          <w:highlight w:val="white"/>
+        </w:rPr>
+        <w:t xml:space="preserve">                </w:t>
+      </w:r>
+      <w:r>
+        <w:rPr>
+          <w:rFonts w:hint="default" w:ascii="Cascadia Mono" w:hAnsi="Cascadia Mono" w:eastAsia="Cascadia Mono"/>
+          <w:color w:val="008000"/>
+          <w:sz w:val="19"/>
+          <w:szCs w:val="24"/>
+          <w:highlight w:val="white"/>
+        </w:rPr>
+        <w:t>//HÁ MUITOS ClaimTypes PARA CADA TIPO DE CAMPO</w:t>
+      </w:r>
+    </w:p>
+    <w:p>
+      <w:pPr>
+        <w:spacing w:beforeLines="0" w:afterLines="0"/>
+        <w:jc w:val="left"/>
+        <w:rPr>
+          <w:rFonts w:hint="default" w:ascii="Cascadia Mono" w:hAnsi="Cascadia Mono" w:eastAsia="Cascadia Mono"/>
+          <w:color w:val="000000"/>
+          <w:sz w:val="19"/>
+          <w:szCs w:val="24"/>
+          <w:highlight w:val="white"/>
+        </w:rPr>
+      </w:pPr>
+      <w:r>
+        <w:rPr>
+          <w:rFonts w:hint="default" w:ascii="Cascadia Mono" w:hAnsi="Cascadia Mono" w:eastAsia="Cascadia Mono"/>
+          <w:color w:val="000000"/>
+          <w:sz w:val="19"/>
+          <w:szCs w:val="24"/>
+          <w:highlight w:val="white"/>
+        </w:rPr>
+        <w:t xml:space="preserve">            };</w:t>
+      </w:r>
+    </w:p>
+    <w:p>
+      <w:pPr>
+        <w:spacing w:beforeLines="0" w:afterLines="0"/>
+        <w:jc w:val="left"/>
+        <w:rPr>
+          <w:rFonts w:hint="default" w:ascii="Cascadia Mono" w:hAnsi="Cascadia Mono" w:eastAsia="Cascadia Mono"/>
+          <w:color w:val="000000"/>
+          <w:sz w:val="19"/>
+          <w:szCs w:val="24"/>
+          <w:highlight w:val="white"/>
+        </w:rPr>
+      </w:pPr>
+    </w:p>
+    <w:p>
+      <w:pPr>
+        <w:spacing w:beforeLines="0" w:afterLines="0"/>
+        <w:jc w:val="left"/>
+        <w:rPr>
+          <w:rFonts w:hint="default" w:ascii="Cascadia Mono" w:hAnsi="Cascadia Mono" w:eastAsia="Cascadia Mono"/>
+          <w:color w:val="000000"/>
+          <w:sz w:val="19"/>
+          <w:szCs w:val="24"/>
+          <w:highlight w:val="white"/>
+        </w:rPr>
+      </w:pPr>
+      <w:r>
+        <w:rPr>
+          <w:rFonts w:hint="default" w:ascii="Cascadia Mono" w:hAnsi="Cascadia Mono" w:eastAsia="Cascadia Mono"/>
+          <w:color w:val="000000"/>
+          <w:sz w:val="19"/>
+          <w:szCs w:val="24"/>
+          <w:highlight w:val="white"/>
+        </w:rPr>
+        <w:t xml:space="preserve">            </w:t>
+      </w:r>
+      <w:r>
+        <w:rPr>
+          <w:rFonts w:hint="default" w:ascii="Cascadia Mono" w:hAnsi="Cascadia Mono" w:eastAsia="Cascadia Mono"/>
+          <w:color w:val="008000"/>
+          <w:sz w:val="19"/>
+          <w:szCs w:val="24"/>
+          <w:highlight w:val="white"/>
+        </w:rPr>
+        <w:t>//CHAVE DE GERAÇÃO DAS CREDENCIAIS</w:t>
+      </w:r>
+    </w:p>
+    <w:p>
+      <w:pPr>
+        <w:spacing w:beforeLines="0" w:afterLines="0"/>
+        <w:jc w:val="left"/>
+        <w:rPr>
+          <w:rFonts w:hint="default" w:ascii="Cascadia Mono" w:hAnsi="Cascadia Mono" w:eastAsia="Cascadia Mono"/>
+          <w:color w:val="000000"/>
+          <w:sz w:val="19"/>
+          <w:szCs w:val="24"/>
+          <w:highlight w:val="white"/>
+        </w:rPr>
+      </w:pPr>
+      <w:r>
+        <w:rPr>
+          <w:rFonts w:hint="default" w:ascii="Cascadia Mono" w:hAnsi="Cascadia Mono" w:eastAsia="Cascadia Mono"/>
+          <w:color w:val="000000"/>
+          <w:sz w:val="19"/>
+          <w:szCs w:val="24"/>
+          <w:highlight w:val="white"/>
+        </w:rPr>
+        <w:t xml:space="preserve">            </w:t>
+      </w:r>
+      <w:r>
+        <w:rPr>
+          <w:rFonts w:hint="default" w:ascii="Cascadia Mono" w:hAnsi="Cascadia Mono" w:eastAsia="Cascadia Mono"/>
+          <w:color w:val="0000FF"/>
+          <w:sz w:val="19"/>
+          <w:szCs w:val="24"/>
+          <w:highlight w:val="white"/>
+        </w:rPr>
+        <w:t>var</w:t>
+      </w:r>
+      <w:r>
+        <w:rPr>
+          <w:rFonts w:hint="default" w:ascii="Cascadia Mono" w:hAnsi="Cascadia Mono" w:eastAsia="Cascadia Mono"/>
+          <w:color w:val="000000"/>
+          <w:sz w:val="19"/>
+          <w:szCs w:val="24"/>
+          <w:highlight w:val="white"/>
+        </w:rPr>
+        <w:t xml:space="preserve"> chave = </w:t>
+      </w:r>
+      <w:r>
+        <w:rPr>
+          <w:rFonts w:hint="default" w:ascii="Cascadia Mono" w:hAnsi="Cascadia Mono" w:eastAsia="Cascadia Mono"/>
+          <w:color w:val="0000FF"/>
+          <w:sz w:val="19"/>
+          <w:szCs w:val="24"/>
+          <w:highlight w:val="white"/>
+        </w:rPr>
+        <w:t>new</w:t>
+      </w:r>
+      <w:r>
+        <w:rPr>
+          <w:rFonts w:hint="default" w:ascii="Cascadia Mono" w:hAnsi="Cascadia Mono" w:eastAsia="Cascadia Mono"/>
+          <w:color w:val="000000"/>
+          <w:sz w:val="19"/>
+          <w:szCs w:val="24"/>
+          <w:highlight w:val="white"/>
+        </w:rPr>
+        <w:t xml:space="preserve"> </w:t>
+      </w:r>
+      <w:r>
+        <w:rPr>
+          <w:rFonts w:hint="default" w:ascii="Cascadia Mono" w:hAnsi="Cascadia Mono" w:eastAsia="Cascadia Mono"/>
+          <w:color w:val="2B91AF"/>
+          <w:sz w:val="19"/>
+          <w:szCs w:val="24"/>
+          <w:highlight w:val="white"/>
+        </w:rPr>
+        <w:t>SymmetricSecurityKey</w:t>
+      </w:r>
+      <w:r>
+        <w:rPr>
+          <w:rFonts w:hint="default" w:ascii="Cascadia Mono" w:hAnsi="Cascadia Mono" w:eastAsia="Cascadia Mono"/>
+          <w:color w:val="000000"/>
+          <w:sz w:val="19"/>
+          <w:szCs w:val="24"/>
+          <w:highlight w:val="white"/>
+        </w:rPr>
+        <w:t>(</w:t>
+      </w:r>
+      <w:r>
+        <w:rPr>
+          <w:rFonts w:hint="default" w:ascii="Cascadia Mono" w:hAnsi="Cascadia Mono" w:eastAsia="Cascadia Mono"/>
+          <w:color w:val="2B91AF"/>
+          <w:sz w:val="19"/>
+          <w:szCs w:val="24"/>
+          <w:highlight w:val="white"/>
+        </w:rPr>
+        <w:t>Encoding</w:t>
+      </w:r>
+      <w:r>
+        <w:rPr>
+          <w:rFonts w:hint="default" w:ascii="Cascadia Mono" w:hAnsi="Cascadia Mono" w:eastAsia="Cascadia Mono"/>
+          <w:color w:val="000000"/>
+          <w:sz w:val="19"/>
+          <w:szCs w:val="24"/>
+          <w:highlight w:val="white"/>
+        </w:rPr>
+        <w:t>.UTF8.GetBytes(</w:t>
+      </w:r>
+      <w:r>
+        <w:rPr>
+          <w:rFonts w:hint="default" w:ascii="Cascadia Mono" w:hAnsi="Cascadia Mono" w:eastAsia="Cascadia Mono"/>
+          <w:color w:val="A31515"/>
+          <w:sz w:val="19"/>
+          <w:szCs w:val="24"/>
+          <w:highlight w:val="white"/>
+        </w:rPr>
+        <w:t>"luciano"</w:t>
+      </w:r>
+      <w:r>
+        <w:rPr>
+          <w:rFonts w:hint="default" w:ascii="Cascadia Mono" w:hAnsi="Cascadia Mono" w:eastAsia="Cascadia Mono"/>
+          <w:color w:val="000000"/>
+          <w:sz w:val="19"/>
+          <w:szCs w:val="24"/>
+          <w:highlight w:val="white"/>
+        </w:rPr>
+        <w:t>));</w:t>
+      </w:r>
+    </w:p>
+    <w:p>
+      <w:pPr>
+        <w:spacing w:beforeLines="0" w:afterLines="0"/>
+        <w:jc w:val="left"/>
+        <w:rPr>
+          <w:rFonts w:hint="default" w:ascii="Cascadia Mono" w:hAnsi="Cascadia Mono" w:eastAsia="Cascadia Mono"/>
+          <w:color w:val="000000"/>
+          <w:sz w:val="19"/>
+          <w:szCs w:val="24"/>
+          <w:highlight w:val="white"/>
+        </w:rPr>
+      </w:pPr>
+      <w:r>
+        <w:rPr>
+          <w:rFonts w:hint="default" w:ascii="Cascadia Mono" w:hAnsi="Cascadia Mono" w:eastAsia="Cascadia Mono"/>
+          <w:color w:val="000000"/>
+          <w:sz w:val="19"/>
+          <w:szCs w:val="24"/>
+          <w:highlight w:val="white"/>
+        </w:rPr>
+        <w:t xml:space="preserve">            </w:t>
+      </w:r>
+      <w:r>
+        <w:rPr>
+          <w:rFonts w:hint="default" w:ascii="Cascadia Mono" w:hAnsi="Cascadia Mono" w:eastAsia="Cascadia Mono"/>
+          <w:color w:val="008000"/>
+          <w:sz w:val="19"/>
+          <w:szCs w:val="24"/>
+          <w:highlight w:val="white"/>
+        </w:rPr>
+        <w:t>//GERAÇÃO DA CHAVE USA UMA SEQUENCIA QUALQUER DE CARACTERES - luciano OU QUALQUER OUTRA COISA</w:t>
+      </w:r>
+    </w:p>
+    <w:p>
+      <w:pPr>
+        <w:spacing w:beforeLines="0" w:afterLines="0"/>
+        <w:jc w:val="left"/>
+        <w:rPr>
+          <w:rFonts w:hint="default" w:ascii="Cascadia Mono" w:hAnsi="Cascadia Mono" w:eastAsia="Cascadia Mono"/>
+          <w:color w:val="000000"/>
+          <w:sz w:val="19"/>
+          <w:szCs w:val="24"/>
+          <w:highlight w:val="white"/>
+        </w:rPr>
+      </w:pPr>
+    </w:p>
+    <w:p>
+      <w:pPr>
+        <w:spacing w:beforeLines="0" w:afterLines="0"/>
+        <w:jc w:val="left"/>
+        <w:rPr>
+          <w:rFonts w:hint="default" w:ascii="Cascadia Mono" w:hAnsi="Cascadia Mono" w:eastAsia="Cascadia Mono"/>
+          <w:color w:val="000000"/>
+          <w:sz w:val="19"/>
+          <w:szCs w:val="24"/>
+          <w:highlight w:val="white"/>
+        </w:rPr>
+      </w:pPr>
+      <w:r>
+        <w:rPr>
+          <w:rFonts w:hint="default" w:ascii="Cascadia Mono" w:hAnsi="Cascadia Mono" w:eastAsia="Cascadia Mono"/>
+          <w:color w:val="000000"/>
+          <w:sz w:val="19"/>
+          <w:szCs w:val="24"/>
+          <w:highlight w:val="white"/>
+        </w:rPr>
+        <w:t xml:space="preserve">            </w:t>
+      </w:r>
+      <w:r>
+        <w:rPr>
+          <w:rFonts w:hint="default" w:ascii="Cascadia Mono" w:hAnsi="Cascadia Mono" w:eastAsia="Cascadia Mono"/>
+          <w:color w:val="008000"/>
+          <w:sz w:val="19"/>
+          <w:szCs w:val="24"/>
+          <w:highlight w:val="white"/>
+        </w:rPr>
+        <w:t>//CREDENCIAIS</w:t>
+      </w:r>
+    </w:p>
+    <w:p>
+      <w:pPr>
+        <w:spacing w:beforeLines="0" w:afterLines="0"/>
+        <w:jc w:val="left"/>
+        <w:rPr>
+          <w:rFonts w:hint="default" w:ascii="Cascadia Mono" w:hAnsi="Cascadia Mono" w:eastAsia="Cascadia Mono"/>
+          <w:color w:val="000000"/>
+          <w:sz w:val="19"/>
+          <w:szCs w:val="24"/>
+          <w:highlight w:val="white"/>
+        </w:rPr>
+      </w:pPr>
+      <w:r>
+        <w:rPr>
+          <w:rFonts w:hint="default" w:ascii="Cascadia Mono" w:hAnsi="Cascadia Mono" w:eastAsia="Cascadia Mono"/>
+          <w:color w:val="000000"/>
+          <w:sz w:val="19"/>
+          <w:szCs w:val="24"/>
+          <w:highlight w:val="white"/>
+        </w:rPr>
+        <w:t xml:space="preserve">            </w:t>
+      </w:r>
+      <w:r>
+        <w:rPr>
+          <w:rFonts w:hint="default" w:ascii="Cascadia Mono" w:hAnsi="Cascadia Mono" w:eastAsia="Cascadia Mono"/>
+          <w:color w:val="0000FF"/>
+          <w:sz w:val="19"/>
+          <w:szCs w:val="24"/>
+          <w:highlight w:val="white"/>
+        </w:rPr>
+        <w:t>var</w:t>
+      </w:r>
+      <w:r>
+        <w:rPr>
+          <w:rFonts w:hint="default" w:ascii="Cascadia Mono" w:hAnsi="Cascadia Mono" w:eastAsia="Cascadia Mono"/>
+          <w:color w:val="000000"/>
+          <w:sz w:val="19"/>
+          <w:szCs w:val="24"/>
+          <w:highlight w:val="white"/>
+        </w:rPr>
+        <w:t xml:space="preserve"> signingCredentials = </w:t>
+      </w:r>
+      <w:r>
+        <w:rPr>
+          <w:rFonts w:hint="default" w:ascii="Cascadia Mono" w:hAnsi="Cascadia Mono" w:eastAsia="Cascadia Mono"/>
+          <w:color w:val="0000FF"/>
+          <w:sz w:val="19"/>
+          <w:szCs w:val="24"/>
+          <w:highlight w:val="white"/>
+        </w:rPr>
+        <w:t>new</w:t>
+      </w:r>
+      <w:r>
+        <w:rPr>
+          <w:rFonts w:hint="default" w:ascii="Cascadia Mono" w:hAnsi="Cascadia Mono" w:eastAsia="Cascadia Mono"/>
+          <w:color w:val="000000"/>
+          <w:sz w:val="19"/>
+          <w:szCs w:val="24"/>
+          <w:highlight w:val="white"/>
+        </w:rPr>
+        <w:t xml:space="preserve"> </w:t>
+      </w:r>
+      <w:r>
+        <w:rPr>
+          <w:rFonts w:hint="default" w:ascii="Cascadia Mono" w:hAnsi="Cascadia Mono" w:eastAsia="Cascadia Mono"/>
+          <w:color w:val="2B91AF"/>
+          <w:sz w:val="19"/>
+          <w:szCs w:val="24"/>
+          <w:highlight w:val="white"/>
+        </w:rPr>
+        <w:t>SigningCredentials</w:t>
+      </w:r>
+      <w:r>
+        <w:rPr>
+          <w:rFonts w:hint="default" w:ascii="Cascadia Mono" w:hAnsi="Cascadia Mono" w:eastAsia="Cascadia Mono"/>
+          <w:color w:val="000000"/>
+          <w:sz w:val="19"/>
+          <w:szCs w:val="24"/>
+          <w:highlight w:val="white"/>
+        </w:rPr>
+        <w:t xml:space="preserve">(chave, </w:t>
+      </w:r>
+      <w:r>
+        <w:rPr>
+          <w:rFonts w:hint="default" w:ascii="Cascadia Mono" w:hAnsi="Cascadia Mono" w:eastAsia="Cascadia Mono"/>
+          <w:color w:val="2B91AF"/>
+          <w:sz w:val="19"/>
+          <w:szCs w:val="24"/>
+          <w:highlight w:val="white"/>
+        </w:rPr>
+        <w:t>SecurityAlgorithms</w:t>
+      </w:r>
+      <w:r>
+        <w:rPr>
+          <w:rFonts w:hint="default" w:ascii="Cascadia Mono" w:hAnsi="Cascadia Mono" w:eastAsia="Cascadia Mono"/>
+          <w:color w:val="000000"/>
+          <w:sz w:val="19"/>
+          <w:szCs w:val="24"/>
+          <w:highlight w:val="white"/>
+        </w:rPr>
+        <w:t>.HmacSha256);</w:t>
+      </w:r>
+    </w:p>
+    <w:p>
+      <w:pPr>
+        <w:spacing w:beforeLines="0" w:afterLines="0"/>
+        <w:jc w:val="left"/>
+        <w:rPr>
+          <w:rFonts w:hint="default" w:ascii="Cascadia Mono" w:hAnsi="Cascadia Mono" w:eastAsia="Cascadia Mono"/>
+          <w:color w:val="000000"/>
+          <w:sz w:val="19"/>
+          <w:szCs w:val="24"/>
+          <w:highlight w:val="white"/>
+        </w:rPr>
+      </w:pPr>
+      <w:r>
+        <w:rPr>
+          <w:rFonts w:hint="default" w:ascii="Cascadia Mono" w:hAnsi="Cascadia Mono" w:eastAsia="Cascadia Mono"/>
+          <w:color w:val="000000"/>
+          <w:sz w:val="19"/>
+          <w:szCs w:val="24"/>
+          <w:highlight w:val="white"/>
+        </w:rPr>
+        <w:t xml:space="preserve">            </w:t>
+      </w:r>
+      <w:r>
+        <w:rPr>
+          <w:rFonts w:hint="default" w:ascii="Cascadia Mono" w:hAnsi="Cascadia Mono" w:eastAsia="Cascadia Mono"/>
+          <w:color w:val="008000"/>
+          <w:sz w:val="19"/>
+          <w:szCs w:val="24"/>
+          <w:highlight w:val="white"/>
+        </w:rPr>
+        <w:t>//SecurityAlgorithms.HmacSha256 - Algorito de criptografia sha256</w:t>
+      </w:r>
+    </w:p>
+    <w:p>
+      <w:pPr>
+        <w:spacing w:beforeLines="0" w:afterLines="0"/>
+        <w:jc w:val="left"/>
+        <w:rPr>
+          <w:rFonts w:hint="default" w:ascii="Cascadia Mono" w:hAnsi="Cascadia Mono" w:eastAsia="Cascadia Mono"/>
+          <w:color w:val="000000"/>
+          <w:sz w:val="19"/>
+          <w:szCs w:val="24"/>
+          <w:highlight w:val="white"/>
+        </w:rPr>
+      </w:pPr>
+    </w:p>
+    <w:p>
+      <w:pPr>
+        <w:spacing w:beforeLines="0" w:afterLines="0"/>
+        <w:jc w:val="left"/>
+        <w:rPr>
+          <w:rFonts w:hint="default" w:ascii="Cascadia Mono" w:hAnsi="Cascadia Mono" w:eastAsia="Cascadia Mono"/>
+          <w:color w:val="000000"/>
+          <w:sz w:val="19"/>
+          <w:szCs w:val="24"/>
+          <w:highlight w:val="white"/>
+        </w:rPr>
+      </w:pPr>
+      <w:r>
+        <w:rPr>
+          <w:rFonts w:hint="default" w:ascii="Cascadia Mono" w:hAnsi="Cascadia Mono" w:eastAsia="Cascadia Mono"/>
+          <w:color w:val="000000"/>
+          <w:sz w:val="19"/>
+          <w:szCs w:val="24"/>
+          <w:highlight w:val="white"/>
+        </w:rPr>
+        <w:t xml:space="preserve">            </w:t>
+      </w:r>
+      <w:r>
+        <w:rPr>
+          <w:rFonts w:hint="default" w:ascii="Cascadia Mono" w:hAnsi="Cascadia Mono" w:eastAsia="Cascadia Mono"/>
+          <w:color w:val="008000"/>
+          <w:sz w:val="19"/>
+          <w:szCs w:val="24"/>
+          <w:highlight w:val="white"/>
+        </w:rPr>
+        <w:t>//GERAÇÃO JWT COM CREDENCIAIS</w:t>
+      </w:r>
+    </w:p>
+    <w:p>
+      <w:pPr>
+        <w:spacing w:beforeLines="0" w:afterLines="0"/>
+        <w:jc w:val="left"/>
+        <w:rPr>
+          <w:rFonts w:hint="default" w:ascii="Cascadia Mono" w:hAnsi="Cascadia Mono" w:eastAsia="Cascadia Mono"/>
+          <w:color w:val="000000"/>
+          <w:sz w:val="19"/>
+          <w:szCs w:val="24"/>
+          <w:highlight w:val="white"/>
+        </w:rPr>
+      </w:pPr>
+      <w:r>
+        <w:rPr>
+          <w:rFonts w:hint="default" w:ascii="Cascadia Mono" w:hAnsi="Cascadia Mono" w:eastAsia="Cascadia Mono"/>
+          <w:color w:val="000000"/>
+          <w:sz w:val="19"/>
+          <w:szCs w:val="24"/>
+          <w:highlight w:val="white"/>
+        </w:rPr>
+        <w:t xml:space="preserve">            </w:t>
+      </w:r>
+      <w:r>
+        <w:rPr>
+          <w:rFonts w:hint="default" w:ascii="Cascadia Mono" w:hAnsi="Cascadia Mono" w:eastAsia="Cascadia Mono"/>
+          <w:color w:val="0000FF"/>
+          <w:sz w:val="19"/>
+          <w:szCs w:val="24"/>
+          <w:highlight w:val="white"/>
+        </w:rPr>
+        <w:t>var</w:t>
+      </w:r>
+      <w:r>
+        <w:rPr>
+          <w:rFonts w:hint="default" w:ascii="Cascadia Mono" w:hAnsi="Cascadia Mono" w:eastAsia="Cascadia Mono"/>
+          <w:color w:val="000000"/>
+          <w:sz w:val="19"/>
+          <w:szCs w:val="24"/>
+          <w:highlight w:val="white"/>
+        </w:rPr>
+        <w:t xml:space="preserve"> token = </w:t>
+      </w:r>
+      <w:r>
+        <w:rPr>
+          <w:rFonts w:hint="default" w:ascii="Cascadia Mono" w:hAnsi="Cascadia Mono" w:eastAsia="Cascadia Mono"/>
+          <w:color w:val="0000FF"/>
+          <w:sz w:val="19"/>
+          <w:szCs w:val="24"/>
+          <w:highlight w:val="white"/>
+        </w:rPr>
+        <w:t>new</w:t>
+      </w:r>
+      <w:r>
+        <w:rPr>
+          <w:rFonts w:hint="default" w:ascii="Cascadia Mono" w:hAnsi="Cascadia Mono" w:eastAsia="Cascadia Mono"/>
+          <w:color w:val="000000"/>
+          <w:sz w:val="19"/>
+          <w:szCs w:val="24"/>
+          <w:highlight w:val="white"/>
+        </w:rPr>
+        <w:t xml:space="preserve"> </w:t>
+      </w:r>
+      <w:r>
+        <w:rPr>
+          <w:rFonts w:hint="default" w:ascii="Cascadia Mono" w:hAnsi="Cascadia Mono" w:eastAsia="Cascadia Mono"/>
+          <w:color w:val="2B91AF"/>
+          <w:sz w:val="19"/>
+          <w:szCs w:val="24"/>
+          <w:highlight w:val="white"/>
+        </w:rPr>
+        <w:t>JwtSecurityToken</w:t>
+      </w:r>
+    </w:p>
+    <w:p>
+      <w:pPr>
+        <w:spacing w:beforeLines="0" w:afterLines="0"/>
+        <w:jc w:val="left"/>
+        <w:rPr>
+          <w:rFonts w:hint="default" w:ascii="Cascadia Mono" w:hAnsi="Cascadia Mono" w:eastAsia="Cascadia Mono"/>
+          <w:color w:val="000000"/>
+          <w:sz w:val="19"/>
+          <w:szCs w:val="24"/>
+          <w:highlight w:val="white"/>
+        </w:rPr>
+      </w:pPr>
+      <w:r>
+        <w:rPr>
+          <w:rFonts w:hint="default" w:ascii="Cascadia Mono" w:hAnsi="Cascadia Mono" w:eastAsia="Cascadia Mono"/>
+          <w:color w:val="000000"/>
+          <w:sz w:val="19"/>
+          <w:szCs w:val="24"/>
+          <w:highlight w:val="white"/>
+        </w:rPr>
+        <w:t xml:space="preserve">                (</w:t>
+      </w:r>
+    </w:p>
+    <w:p>
+      <w:pPr>
+        <w:spacing w:beforeLines="0" w:afterLines="0"/>
+        <w:jc w:val="left"/>
+        <w:rPr>
+          <w:rFonts w:hint="default" w:ascii="Cascadia Mono" w:hAnsi="Cascadia Mono" w:eastAsia="Cascadia Mono"/>
+          <w:color w:val="000000"/>
+          <w:sz w:val="19"/>
+          <w:szCs w:val="24"/>
+          <w:highlight w:val="white"/>
+        </w:rPr>
+      </w:pPr>
+      <w:r>
+        <w:rPr>
+          <w:rFonts w:hint="default" w:ascii="Cascadia Mono" w:hAnsi="Cascadia Mono" w:eastAsia="Cascadia Mono"/>
+          <w:color w:val="000000"/>
+          <w:sz w:val="19"/>
+          <w:szCs w:val="24"/>
+          <w:highlight w:val="white"/>
+        </w:rPr>
+        <w:t xml:space="preserve">                expires: </w:t>
+      </w:r>
+      <w:r>
+        <w:rPr>
+          <w:rFonts w:hint="default" w:ascii="Cascadia Mono" w:hAnsi="Cascadia Mono" w:eastAsia="Cascadia Mono"/>
+          <w:color w:val="2B91AF"/>
+          <w:sz w:val="19"/>
+          <w:szCs w:val="24"/>
+          <w:highlight w:val="white"/>
+        </w:rPr>
+        <w:t>DateTime</w:t>
+      </w:r>
+      <w:r>
+        <w:rPr>
+          <w:rFonts w:hint="default" w:ascii="Cascadia Mono" w:hAnsi="Cascadia Mono" w:eastAsia="Cascadia Mono"/>
+          <w:color w:val="000000"/>
+          <w:sz w:val="19"/>
+          <w:szCs w:val="24"/>
+          <w:highlight w:val="white"/>
+        </w:rPr>
+        <w:t>.Now.AddMinutes(10),</w:t>
+      </w:r>
+      <w:r>
+        <w:rPr>
+          <w:rFonts w:hint="default" w:ascii="Cascadia Mono" w:hAnsi="Cascadia Mono" w:eastAsia="Cascadia Mono"/>
+          <w:color w:val="008000"/>
+          <w:sz w:val="19"/>
+          <w:szCs w:val="24"/>
+          <w:highlight w:val="white"/>
+        </w:rPr>
+        <w:t>//EXPIRA EM 10MIN</w:t>
+      </w:r>
+    </w:p>
+    <w:p>
+      <w:pPr>
+        <w:spacing w:beforeLines="0" w:afterLines="0"/>
+        <w:jc w:val="left"/>
+        <w:rPr>
+          <w:rFonts w:hint="default" w:ascii="Cascadia Mono" w:hAnsi="Cascadia Mono" w:eastAsia="Cascadia Mono"/>
+          <w:color w:val="000000"/>
+          <w:sz w:val="19"/>
+          <w:szCs w:val="24"/>
+          <w:highlight w:val="white"/>
+        </w:rPr>
+      </w:pPr>
+      <w:r>
+        <w:rPr>
+          <w:rFonts w:hint="default" w:ascii="Cascadia Mono" w:hAnsi="Cascadia Mono" w:eastAsia="Cascadia Mono"/>
+          <w:color w:val="000000"/>
+          <w:sz w:val="19"/>
+          <w:szCs w:val="24"/>
+          <w:highlight w:val="white"/>
+        </w:rPr>
+        <w:t xml:space="preserve">                claims: claims,</w:t>
+      </w:r>
+      <w:r>
+        <w:rPr>
+          <w:rFonts w:hint="default" w:ascii="Cascadia Mono" w:hAnsi="Cascadia Mono" w:eastAsia="Cascadia Mono"/>
+          <w:color w:val="008000"/>
+          <w:sz w:val="19"/>
+          <w:szCs w:val="24"/>
+          <w:highlight w:val="white"/>
+        </w:rPr>
+        <w:t>//REINVINDICAÇÕES PASSADAS ACIMA</w:t>
+      </w:r>
+    </w:p>
+    <w:p>
+      <w:pPr>
+        <w:spacing w:beforeLines="0" w:afterLines="0"/>
+        <w:jc w:val="left"/>
+        <w:rPr>
+          <w:rFonts w:hint="default" w:ascii="Cascadia Mono" w:hAnsi="Cascadia Mono" w:eastAsia="Cascadia Mono"/>
+          <w:color w:val="000000"/>
+          <w:sz w:val="19"/>
+          <w:szCs w:val="24"/>
+          <w:highlight w:val="white"/>
+        </w:rPr>
+      </w:pPr>
+      <w:r>
+        <w:rPr>
+          <w:rFonts w:hint="default" w:ascii="Cascadia Mono" w:hAnsi="Cascadia Mono" w:eastAsia="Cascadia Mono"/>
+          <w:color w:val="000000"/>
+          <w:sz w:val="19"/>
+          <w:szCs w:val="24"/>
+          <w:highlight w:val="white"/>
+        </w:rPr>
+        <w:t xml:space="preserve">                signingCredentials: signingCredentials</w:t>
+      </w:r>
+    </w:p>
+    <w:p>
+      <w:pPr>
+        <w:spacing w:beforeLines="0" w:afterLines="0"/>
+        <w:jc w:val="left"/>
+        <w:rPr>
+          <w:rFonts w:hint="default" w:ascii="Cascadia Mono" w:hAnsi="Cascadia Mono" w:eastAsia="Cascadia Mono"/>
+          <w:color w:val="000000"/>
+          <w:sz w:val="19"/>
+          <w:szCs w:val="24"/>
+          <w:highlight w:val="white"/>
+        </w:rPr>
+      </w:pPr>
+      <w:r>
+        <w:rPr>
+          <w:rFonts w:hint="default" w:ascii="Cascadia Mono" w:hAnsi="Cascadia Mono" w:eastAsia="Cascadia Mono"/>
+          <w:color w:val="000000"/>
+          <w:sz w:val="19"/>
+          <w:szCs w:val="24"/>
+          <w:highlight w:val="white"/>
+        </w:rPr>
+        <w:t xml:space="preserve">                );</w:t>
+      </w:r>
+    </w:p>
+    <w:p>
+      <w:pPr>
+        <w:spacing w:beforeLines="0" w:afterLines="0"/>
+        <w:jc w:val="left"/>
+        <w:rPr>
+          <w:rFonts w:hint="default" w:ascii="Cascadia Mono" w:hAnsi="Cascadia Mono" w:eastAsia="Cascadia Mono"/>
+          <w:color w:val="000000"/>
+          <w:sz w:val="19"/>
+          <w:szCs w:val="24"/>
+          <w:highlight w:val="white"/>
+        </w:rPr>
+      </w:pPr>
+    </w:p>
+    <w:p>
+      <w:pPr>
+        <w:spacing w:beforeLines="0" w:afterLines="0"/>
+        <w:jc w:val="left"/>
+        <w:rPr>
+          <w:rFonts w:hint="default" w:ascii="Cascadia Mono" w:hAnsi="Cascadia Mono" w:eastAsia="Cascadia Mono"/>
+          <w:color w:val="000000"/>
+          <w:sz w:val="19"/>
+          <w:szCs w:val="24"/>
+          <w:highlight w:val="white"/>
+        </w:rPr>
+      </w:pPr>
+      <w:r>
+        <w:rPr>
+          <w:rFonts w:hint="default" w:ascii="Cascadia Mono" w:hAnsi="Cascadia Mono" w:eastAsia="Cascadia Mono"/>
+          <w:color w:val="000000"/>
+          <w:sz w:val="19"/>
+          <w:szCs w:val="24"/>
+          <w:highlight w:val="white"/>
+        </w:rPr>
+        <w:t xml:space="preserve">            </w:t>
+      </w:r>
+      <w:r>
+        <w:rPr>
+          <w:rFonts w:hint="default" w:ascii="Cascadia Mono" w:hAnsi="Cascadia Mono" w:eastAsia="Cascadia Mono"/>
+          <w:color w:val="008000"/>
+          <w:sz w:val="19"/>
+          <w:szCs w:val="24"/>
+          <w:highlight w:val="white"/>
+        </w:rPr>
+        <w:t>//RETORNO TOKEN EM FORMA DE STRING</w:t>
+      </w:r>
+    </w:p>
+    <w:p>
+      <w:pPr>
+        <w:spacing w:beforeLines="0" w:afterLines="0"/>
+        <w:jc w:val="left"/>
+        <w:rPr>
+          <w:rFonts w:hint="default" w:ascii="Cascadia Mono" w:hAnsi="Cascadia Mono" w:eastAsia="Cascadia Mono"/>
+          <w:color w:val="000000"/>
+          <w:sz w:val="19"/>
+          <w:szCs w:val="24"/>
+          <w:highlight w:val="white"/>
+        </w:rPr>
+      </w:pPr>
+      <w:r>
+        <w:rPr>
+          <w:rFonts w:hint="default" w:ascii="Cascadia Mono" w:hAnsi="Cascadia Mono" w:eastAsia="Cascadia Mono"/>
+          <w:color w:val="000000"/>
+          <w:sz w:val="19"/>
+          <w:szCs w:val="24"/>
+          <w:highlight w:val="white"/>
+        </w:rPr>
+        <w:t xml:space="preserve">            </w:t>
+      </w:r>
+      <w:r>
+        <w:rPr>
+          <w:rFonts w:hint="default" w:ascii="Cascadia Mono" w:hAnsi="Cascadia Mono" w:eastAsia="Cascadia Mono"/>
+          <w:color w:val="0000FF"/>
+          <w:sz w:val="19"/>
+          <w:szCs w:val="24"/>
+          <w:highlight w:val="white"/>
+        </w:rPr>
+        <w:t>return</w:t>
+      </w:r>
+      <w:r>
+        <w:rPr>
+          <w:rFonts w:hint="default" w:ascii="Cascadia Mono" w:hAnsi="Cascadia Mono" w:eastAsia="Cascadia Mono"/>
+          <w:color w:val="000000"/>
+          <w:sz w:val="19"/>
+          <w:szCs w:val="24"/>
+          <w:highlight w:val="white"/>
+        </w:rPr>
+        <w:t xml:space="preserve"> </w:t>
+      </w:r>
+      <w:r>
+        <w:rPr>
+          <w:rFonts w:hint="default" w:ascii="Cascadia Mono" w:hAnsi="Cascadia Mono" w:eastAsia="Cascadia Mono"/>
+          <w:color w:val="0000FF"/>
+          <w:sz w:val="19"/>
+          <w:szCs w:val="24"/>
+          <w:highlight w:val="white"/>
+        </w:rPr>
+        <w:t>new</w:t>
+      </w:r>
+      <w:r>
+        <w:rPr>
+          <w:rFonts w:hint="default" w:ascii="Cascadia Mono" w:hAnsi="Cascadia Mono" w:eastAsia="Cascadia Mono"/>
+          <w:color w:val="000000"/>
+          <w:sz w:val="19"/>
+          <w:szCs w:val="24"/>
+          <w:highlight w:val="white"/>
+        </w:rPr>
+        <w:t xml:space="preserve"> </w:t>
+      </w:r>
+      <w:r>
+        <w:rPr>
+          <w:rFonts w:hint="default" w:ascii="Cascadia Mono" w:hAnsi="Cascadia Mono" w:eastAsia="Cascadia Mono"/>
+          <w:color w:val="2B91AF"/>
+          <w:sz w:val="19"/>
+          <w:szCs w:val="24"/>
+          <w:highlight w:val="white"/>
+        </w:rPr>
+        <w:t>JwtSecurityTokenHandler</w:t>
+      </w:r>
+      <w:r>
+        <w:rPr>
+          <w:rFonts w:hint="default" w:ascii="Cascadia Mono" w:hAnsi="Cascadia Mono" w:eastAsia="Cascadia Mono"/>
+          <w:color w:val="000000"/>
+          <w:sz w:val="19"/>
+          <w:szCs w:val="24"/>
+          <w:highlight w:val="white"/>
+        </w:rPr>
+        <w:t>().WriteToken(token);</w:t>
+      </w:r>
+    </w:p>
+    <w:p>
+      <w:pPr>
+        <w:spacing w:beforeLines="0" w:afterLines="0"/>
+        <w:jc w:val="left"/>
+        <w:rPr>
+          <w:rFonts w:hint="default" w:ascii="Cascadia Mono" w:hAnsi="Cascadia Mono" w:eastAsia="Cascadia Mono"/>
+          <w:color w:val="000000"/>
+          <w:sz w:val="19"/>
+          <w:szCs w:val="24"/>
+          <w:highlight w:val="white"/>
+        </w:rPr>
+      </w:pPr>
+      <w:r>
+        <w:rPr>
+          <w:rFonts w:hint="default" w:ascii="Cascadia Mono" w:hAnsi="Cascadia Mono" w:eastAsia="Cascadia Mono"/>
+          <w:color w:val="000000"/>
+          <w:sz w:val="19"/>
+          <w:szCs w:val="24"/>
+          <w:highlight w:val="white"/>
+        </w:rPr>
+        <w:t xml:space="preserve">        }</w:t>
+      </w:r>
+    </w:p>
+    <w:p>
+      <w:pPr>
+        <w:spacing w:beforeLines="0" w:afterLines="0"/>
+        <w:jc w:val="left"/>
+        <w:rPr>
+          <w:rFonts w:hint="default" w:ascii="Cascadia Mono" w:hAnsi="Cascadia Mono" w:eastAsia="Cascadia Mono"/>
+          <w:color w:val="000000"/>
+          <w:sz w:val="19"/>
+          <w:szCs w:val="24"/>
+          <w:highlight w:val="white"/>
+        </w:rPr>
+      </w:pPr>
+      <w:r>
+        <w:rPr>
+          <w:rFonts w:hint="default" w:ascii="Cascadia Mono" w:hAnsi="Cascadia Mono" w:eastAsia="Cascadia Mono"/>
+          <w:color w:val="000000"/>
+          <w:sz w:val="19"/>
+          <w:szCs w:val="24"/>
+          <w:highlight w:val="white"/>
+        </w:rPr>
+        <w:t xml:space="preserve">    }</w:t>
+      </w:r>
+    </w:p>
+    <w:p>
+      <w:pPr>
+        <w:jc w:val="left"/>
+        <w:rPr>
+          <w:rFonts w:hint="default" w:ascii="Cascadia Mono" w:hAnsi="Cascadia Mono" w:eastAsia="Cascadia Mono"/>
+          <w:color w:val="000000"/>
+          <w:sz w:val="19"/>
+          <w:szCs w:val="24"/>
+          <w:highlight w:val="white"/>
+        </w:rPr>
+      </w:pPr>
+      <w:r>
+        <w:rPr>
+          <w:rFonts w:hint="default" w:ascii="Cascadia Mono" w:hAnsi="Cascadia Mono" w:eastAsia="Cascadia Mono"/>
+          <w:color w:val="000000"/>
+          <w:sz w:val="19"/>
+          <w:szCs w:val="24"/>
+          <w:highlight w:val="white"/>
+        </w:rPr>
+        <w:t>}</w:t>
+      </w:r>
+    </w:p>
+    <w:p>
+      <w:pPr>
+        <w:jc w:val="left"/>
+        <w:rPr>
+          <w:rFonts w:hint="default" w:ascii="Cascadia Mono" w:hAnsi="Cascadia Mono" w:eastAsia="Cascadia Mono"/>
+          <w:color w:val="000000"/>
+          <w:sz w:val="19"/>
+          <w:szCs w:val="24"/>
+          <w:highlight w:val="white"/>
+          <w:lang w:val="pt-BR"/>
+        </w:rPr>
+      </w:pPr>
+    </w:p>
+    <w:p>
+      <w:pPr>
+        <w:jc w:val="left"/>
+        <w:rPr>
+          <w:rFonts w:hint="default" w:ascii="Cascadia Mono" w:hAnsi="Cascadia Mono" w:cs="Cascadia Mono"/>
+          <w:sz w:val="24"/>
+          <w:szCs w:val="24"/>
+          <w:lang w:val="pt-BR"/>
+        </w:rPr>
+      </w:pPr>
+      <w:r>
+        <w:rPr>
+          <w:rFonts w:hint="default" w:ascii="Cascadia Mono" w:hAnsi="Cascadia Mono" w:cs="Cascadia Mono"/>
+          <w:sz w:val="24"/>
+          <w:szCs w:val="24"/>
+          <w:lang w:val="pt-BR"/>
+        </w:rPr>
+        <w:t>Program-&gt; linha 34, abaixo de UsuarioService</w:t>
+      </w:r>
+    </w:p>
+    <w:p>
+      <w:pPr>
+        <w:spacing w:beforeLines="0" w:afterLines="0"/>
+        <w:jc w:val="left"/>
+        <w:rPr>
+          <w:rFonts w:hint="default" w:ascii="Cascadia Mono" w:hAnsi="Cascadia Mono" w:eastAsia="Cascadia Mono"/>
+          <w:color w:val="000000"/>
+          <w:sz w:val="19"/>
+          <w:szCs w:val="24"/>
+          <w:highlight w:val="white"/>
+        </w:rPr>
+      </w:pPr>
+      <w:r>
+        <w:rPr>
+          <w:rFonts w:hint="default" w:ascii="Cascadia Mono" w:hAnsi="Cascadia Mono" w:eastAsia="Cascadia Mono"/>
+          <w:color w:val="008000"/>
+          <w:sz w:val="19"/>
+          <w:szCs w:val="24"/>
+          <w:highlight w:val="white"/>
+        </w:rPr>
+        <w:t>//CONFIGURADO SERVICE Services-&gt;TokenService</w:t>
+      </w:r>
+    </w:p>
+    <w:p>
+      <w:pPr>
+        <w:jc w:val="left"/>
+        <w:rPr>
+          <w:rFonts w:hint="default" w:ascii="Cascadia Mono" w:hAnsi="Cascadia Mono" w:cs="Cascadia Mono"/>
+          <w:sz w:val="24"/>
+          <w:szCs w:val="24"/>
+          <w:lang w:val="pt-BR"/>
+        </w:rPr>
+      </w:pPr>
+      <w:r>
+        <w:rPr>
+          <w:rFonts w:hint="default" w:ascii="Cascadia Mono" w:hAnsi="Cascadia Mono" w:eastAsia="Cascadia Mono"/>
+          <w:color w:val="000000"/>
+          <w:sz w:val="19"/>
+          <w:szCs w:val="24"/>
+          <w:highlight w:val="white"/>
+        </w:rPr>
+        <w:t>builder.Services.AddScoped&lt;</w:t>
+      </w:r>
+      <w:r>
+        <w:rPr>
+          <w:rFonts w:hint="default" w:ascii="Cascadia Mono" w:hAnsi="Cascadia Mono" w:eastAsia="Cascadia Mono"/>
+          <w:color w:val="2B91AF"/>
+          <w:sz w:val="19"/>
+          <w:szCs w:val="24"/>
+          <w:highlight w:val="white"/>
+        </w:rPr>
+        <w:t>TokenService</w:t>
+      </w:r>
+      <w:r>
+        <w:rPr>
+          <w:rFonts w:hint="default" w:ascii="Cascadia Mono" w:hAnsi="Cascadia Mono" w:eastAsia="Cascadia Mono"/>
+          <w:color w:val="000000"/>
+          <w:sz w:val="19"/>
+          <w:szCs w:val="24"/>
+          <w:highlight w:val="white"/>
+        </w:rPr>
+        <w:t>&gt;();</w:t>
+      </w:r>
+    </w:p>
+    <w:p>
+      <w:pPr>
+        <w:jc w:val="left"/>
+        <w:rPr>
+          <w:rFonts w:hint="default" w:ascii="Cascadia Mono" w:hAnsi="Cascadia Mono" w:cs="Cascadia Mono"/>
+          <w:sz w:val="24"/>
+          <w:szCs w:val="24"/>
+          <w:lang w:val="pt-BR"/>
+        </w:rPr>
+      </w:pPr>
+    </w:p>
+    <w:p>
+      <w:pPr>
+        <w:jc w:val="left"/>
+        <w:rPr>
+          <w:rFonts w:hint="default" w:ascii="Cascadia Mono" w:hAnsi="Cascadia Mono" w:cs="Cascadia Mono"/>
+          <w:sz w:val="24"/>
+          <w:szCs w:val="24"/>
+          <w:lang w:val="pt-BR"/>
+        </w:rPr>
+      </w:pPr>
+      <w:r>
+        <w:rPr>
+          <w:rFonts w:hint="default" w:ascii="Cascadia Mono" w:hAnsi="Cascadia Mono" w:cs="Cascadia Mono"/>
+          <w:sz w:val="24"/>
+          <w:szCs w:val="24"/>
+          <w:lang w:val="pt-BR"/>
+        </w:rPr>
+        <w:t>Controllers-&gt;UsuarioController- Método Login</w:t>
+      </w:r>
+    </w:p>
+    <w:p>
+      <w:pPr>
+        <w:spacing w:beforeLines="0" w:afterLines="0"/>
+        <w:jc w:val="left"/>
+        <w:rPr>
+          <w:rFonts w:hint="default" w:ascii="Cascadia Mono" w:hAnsi="Cascadia Mono" w:eastAsia="Cascadia Mono"/>
+          <w:color w:val="008000"/>
+          <w:sz w:val="19"/>
+          <w:szCs w:val="24"/>
+          <w:highlight w:val="white"/>
+        </w:rPr>
+      </w:pPr>
+      <w:r>
+        <w:rPr>
+          <w:rFonts w:hint="default" w:ascii="Cascadia Mono" w:hAnsi="Cascadia Mono" w:eastAsia="Cascadia Mono"/>
+          <w:color w:val="008000"/>
+          <w:sz w:val="19"/>
+          <w:szCs w:val="24"/>
+          <w:highlight w:val="white"/>
+        </w:rPr>
+        <w:t>//MÉTODO QUE UTILIZA SERVIÇO UsuarioService-&gt;Login PARA LOGAR USUÁRIO</w:t>
+      </w:r>
+    </w:p>
+    <w:p>
+      <w:pPr>
+        <w:spacing w:beforeLines="0" w:afterLines="0"/>
+        <w:jc w:val="left"/>
+        <w:rPr>
+          <w:rFonts w:hint="default" w:ascii="Cascadia Mono" w:hAnsi="Cascadia Mono" w:eastAsia="Cascadia Mono"/>
+          <w:color w:val="008000"/>
+          <w:sz w:val="19"/>
+          <w:szCs w:val="24"/>
+          <w:highlight w:val="white"/>
+        </w:rPr>
+      </w:pPr>
+      <w:r>
+        <w:rPr>
+          <w:rFonts w:hint="default" w:ascii="Cascadia Mono" w:hAnsi="Cascadia Mono" w:eastAsia="Cascadia Mono"/>
+          <w:color w:val="000000"/>
+          <w:sz w:val="19"/>
+          <w:szCs w:val="24"/>
+          <w:highlight w:val="white"/>
+        </w:rPr>
+        <w:t>[</w:t>
+      </w:r>
+      <w:r>
+        <w:rPr>
+          <w:rFonts w:hint="default" w:ascii="Cascadia Mono" w:hAnsi="Cascadia Mono" w:eastAsia="Cascadia Mono"/>
+          <w:color w:val="2B91AF"/>
+          <w:sz w:val="19"/>
+          <w:szCs w:val="24"/>
+          <w:highlight w:val="white"/>
+        </w:rPr>
+        <w:t>HttpPost</w:t>
+      </w:r>
+      <w:r>
+        <w:rPr>
+          <w:rFonts w:hint="default" w:ascii="Cascadia Mono" w:hAnsi="Cascadia Mono" w:eastAsia="Cascadia Mono"/>
+          <w:color w:val="000000"/>
+          <w:sz w:val="19"/>
+          <w:szCs w:val="24"/>
+          <w:highlight w:val="white"/>
+        </w:rPr>
+        <w:t>(</w:t>
+      </w:r>
+      <w:r>
+        <w:rPr>
+          <w:rFonts w:hint="default" w:ascii="Cascadia Mono" w:hAnsi="Cascadia Mono" w:eastAsia="Cascadia Mono"/>
+          <w:color w:val="A31515"/>
+          <w:sz w:val="19"/>
+          <w:szCs w:val="24"/>
+          <w:highlight w:val="white"/>
+        </w:rPr>
+        <w:t>"login"</w:t>
+      </w:r>
+      <w:r>
+        <w:rPr>
+          <w:rFonts w:hint="default" w:ascii="Cascadia Mono" w:hAnsi="Cascadia Mono" w:eastAsia="Cascadia Mono"/>
+          <w:color w:val="000000"/>
+          <w:sz w:val="19"/>
+          <w:szCs w:val="24"/>
+          <w:highlight w:val="white"/>
+        </w:rPr>
+        <w:t>)]</w:t>
+      </w:r>
+      <w:r>
+        <w:rPr>
+          <w:rFonts w:hint="default" w:ascii="Cascadia Mono" w:hAnsi="Cascadia Mono" w:eastAsia="Cascadia Mono"/>
+          <w:color w:val="008000"/>
+          <w:sz w:val="19"/>
+          <w:szCs w:val="24"/>
+          <w:highlight w:val="white"/>
+        </w:rPr>
+        <w:t>//ROTA login DIFERENCIA DOS DEMAIS MÉTODOS POST</w:t>
+      </w:r>
+    </w:p>
+    <w:p>
+      <w:pPr>
+        <w:spacing w:beforeLines="0" w:afterLines="0"/>
+        <w:jc w:val="left"/>
+        <w:rPr>
+          <w:rFonts w:hint="default" w:ascii="Cascadia Mono" w:hAnsi="Cascadia Mono" w:eastAsia="Cascadia Mono"/>
+          <w:color w:val="000000"/>
+          <w:sz w:val="19"/>
+          <w:szCs w:val="24"/>
+          <w:highlight w:val="white"/>
+        </w:rPr>
+      </w:pPr>
+      <w:r>
+        <w:rPr>
+          <w:rFonts w:hint="default" w:ascii="Cascadia Mono" w:hAnsi="Cascadia Mono" w:eastAsia="Cascadia Mono"/>
+          <w:color w:val="0000FF"/>
+          <w:sz w:val="19"/>
+          <w:szCs w:val="24"/>
+          <w:highlight w:val="white"/>
+        </w:rPr>
+        <w:t>public</w:t>
+      </w:r>
+      <w:r>
+        <w:rPr>
+          <w:rFonts w:hint="default" w:ascii="Cascadia Mono" w:hAnsi="Cascadia Mono" w:eastAsia="Cascadia Mono"/>
+          <w:color w:val="000000"/>
+          <w:sz w:val="19"/>
+          <w:szCs w:val="24"/>
+          <w:highlight w:val="white"/>
+        </w:rPr>
+        <w:t xml:space="preserve"> </w:t>
+      </w:r>
+      <w:r>
+        <w:rPr>
+          <w:rFonts w:hint="default" w:ascii="Cascadia Mono" w:hAnsi="Cascadia Mono" w:eastAsia="Cascadia Mono"/>
+          <w:color w:val="0000FF"/>
+          <w:sz w:val="19"/>
+          <w:szCs w:val="24"/>
+          <w:highlight w:val="white"/>
+        </w:rPr>
+        <w:t>async</w:t>
+      </w:r>
+      <w:r>
+        <w:rPr>
+          <w:rFonts w:hint="default" w:ascii="Cascadia Mono" w:hAnsi="Cascadia Mono" w:eastAsia="Cascadia Mono"/>
+          <w:color w:val="000000"/>
+          <w:sz w:val="19"/>
+          <w:szCs w:val="24"/>
+          <w:highlight w:val="white"/>
+        </w:rPr>
+        <w:t xml:space="preserve"> </w:t>
+      </w:r>
+      <w:r>
+        <w:rPr>
+          <w:rFonts w:hint="default" w:ascii="Cascadia Mono" w:hAnsi="Cascadia Mono" w:eastAsia="Cascadia Mono"/>
+          <w:color w:val="2B91AF"/>
+          <w:sz w:val="19"/>
+          <w:szCs w:val="24"/>
+          <w:highlight w:val="white"/>
+        </w:rPr>
+        <w:t>Task</w:t>
+      </w:r>
+      <w:r>
+        <w:rPr>
+          <w:rFonts w:hint="default" w:ascii="Cascadia Mono" w:hAnsi="Cascadia Mono" w:eastAsia="Cascadia Mono"/>
+          <w:color w:val="000000"/>
+          <w:sz w:val="19"/>
+          <w:szCs w:val="24"/>
+          <w:highlight w:val="white"/>
+        </w:rPr>
+        <w:t>&lt;</w:t>
+      </w:r>
+      <w:r>
+        <w:rPr>
+          <w:rFonts w:hint="default" w:ascii="Cascadia Mono" w:hAnsi="Cascadia Mono" w:eastAsia="Cascadia Mono"/>
+          <w:color w:val="2B91AF"/>
+          <w:sz w:val="19"/>
+          <w:szCs w:val="24"/>
+          <w:highlight w:val="white"/>
+        </w:rPr>
+        <w:t>IActionResult</w:t>
+      </w:r>
+      <w:r>
+        <w:rPr>
+          <w:rFonts w:hint="default" w:ascii="Cascadia Mono" w:hAnsi="Cascadia Mono" w:eastAsia="Cascadia Mono"/>
+          <w:color w:val="000000"/>
+          <w:sz w:val="19"/>
+          <w:szCs w:val="24"/>
+          <w:highlight w:val="white"/>
+        </w:rPr>
+        <w:t>&gt; Login(</w:t>
+      </w:r>
+      <w:r>
+        <w:rPr>
+          <w:rFonts w:hint="default" w:ascii="Cascadia Mono" w:hAnsi="Cascadia Mono" w:eastAsia="Cascadia Mono"/>
+          <w:color w:val="2B91AF"/>
+          <w:sz w:val="19"/>
+          <w:szCs w:val="24"/>
+          <w:highlight w:val="white"/>
+        </w:rPr>
+        <w:t>LoginUsuarioDto</w:t>
+      </w:r>
+      <w:r>
+        <w:rPr>
+          <w:rFonts w:hint="default" w:ascii="Cascadia Mono" w:hAnsi="Cascadia Mono" w:eastAsia="Cascadia Mono"/>
+          <w:color w:val="000000"/>
+          <w:sz w:val="19"/>
+          <w:szCs w:val="24"/>
+          <w:highlight w:val="white"/>
+        </w:rPr>
+        <w:t xml:space="preserve"> dto)</w:t>
+      </w:r>
+    </w:p>
+    <w:p>
+      <w:pPr>
+        <w:spacing w:beforeLines="0" w:afterLines="0"/>
+        <w:jc w:val="left"/>
+        <w:rPr>
+          <w:rFonts w:hint="default" w:ascii="Cascadia Mono" w:hAnsi="Cascadia Mono" w:eastAsia="Cascadia Mono"/>
+          <w:color w:val="000000"/>
+          <w:sz w:val="19"/>
+          <w:szCs w:val="24"/>
+          <w:highlight w:val="white"/>
+        </w:rPr>
+      </w:pPr>
+      <w:r>
+        <w:rPr>
+          <w:rFonts w:hint="default" w:ascii="Cascadia Mono" w:hAnsi="Cascadia Mono" w:eastAsia="Cascadia Mono"/>
+          <w:color w:val="000000"/>
+          <w:sz w:val="19"/>
+          <w:szCs w:val="24"/>
+          <w:highlight w:val="white"/>
+        </w:rPr>
+        <w:t>{</w:t>
+      </w:r>
+    </w:p>
+    <w:p>
+      <w:pPr>
+        <w:spacing w:beforeLines="0" w:afterLines="0"/>
+        <w:jc w:val="left"/>
+        <w:rPr>
+          <w:rFonts w:hint="default" w:ascii="Cascadia Mono" w:hAnsi="Cascadia Mono" w:eastAsia="Cascadia Mono"/>
+          <w:color w:val="000000"/>
+          <w:sz w:val="19"/>
+          <w:szCs w:val="24"/>
+          <w:highlight w:val="white"/>
+        </w:rPr>
+      </w:pPr>
+      <w:r>
+        <w:rPr>
+          <w:rFonts w:hint="default" w:ascii="Cascadia Mono" w:hAnsi="Cascadia Mono" w:eastAsia="Cascadia Mono"/>
+          <w:color w:val="000000"/>
+          <w:sz w:val="19"/>
+          <w:szCs w:val="24"/>
+          <w:highlight w:val="white"/>
+        </w:rPr>
+        <w:t xml:space="preserve">    </w:t>
+      </w:r>
+      <w:r>
+        <w:rPr>
+          <w:rFonts w:hint="default" w:ascii="Cascadia Mono" w:hAnsi="Cascadia Mono" w:eastAsia="Cascadia Mono"/>
+          <w:color w:val="0000FF"/>
+          <w:sz w:val="19"/>
+          <w:szCs w:val="24"/>
+          <w:highlight w:val="white"/>
+        </w:rPr>
+        <w:t>var</w:t>
+      </w:r>
+      <w:r>
+        <w:rPr>
+          <w:rFonts w:hint="default" w:ascii="Cascadia Mono" w:hAnsi="Cascadia Mono" w:eastAsia="Cascadia Mono"/>
+          <w:color w:val="000000"/>
+          <w:sz w:val="19"/>
+          <w:szCs w:val="24"/>
+          <w:highlight w:val="white"/>
+        </w:rPr>
+        <w:t xml:space="preserve"> token = </w:t>
+      </w:r>
+      <w:r>
+        <w:rPr>
+          <w:rFonts w:hint="default" w:ascii="Cascadia Mono" w:hAnsi="Cascadia Mono" w:eastAsia="Cascadia Mono"/>
+          <w:color w:val="0000FF"/>
+          <w:sz w:val="19"/>
+          <w:szCs w:val="24"/>
+          <w:highlight w:val="white"/>
+        </w:rPr>
+        <w:t>await</w:t>
+      </w:r>
+      <w:r>
+        <w:rPr>
+          <w:rFonts w:hint="default" w:ascii="Cascadia Mono" w:hAnsi="Cascadia Mono" w:eastAsia="Cascadia Mono"/>
+          <w:color w:val="000000"/>
+          <w:sz w:val="19"/>
+          <w:szCs w:val="24"/>
+          <w:highlight w:val="white"/>
+        </w:rPr>
+        <w:t xml:space="preserve"> _usuarioService.Login(dto);</w:t>
+      </w:r>
+    </w:p>
+    <w:p>
+      <w:pPr>
+        <w:spacing w:beforeLines="0" w:afterLines="0"/>
+        <w:jc w:val="left"/>
+        <w:rPr>
+          <w:rFonts w:hint="default" w:ascii="Cascadia Mono" w:hAnsi="Cascadia Mono" w:eastAsia="Cascadia Mono"/>
+          <w:color w:val="000000"/>
+          <w:sz w:val="19"/>
+          <w:szCs w:val="24"/>
+          <w:highlight w:val="white"/>
+        </w:rPr>
+      </w:pPr>
+      <w:r>
+        <w:rPr>
+          <w:rFonts w:hint="default" w:ascii="Cascadia Mono" w:hAnsi="Cascadia Mono" w:eastAsia="Cascadia Mono"/>
+          <w:color w:val="000000"/>
+          <w:sz w:val="19"/>
+          <w:szCs w:val="24"/>
+          <w:highlight w:val="white"/>
+        </w:rPr>
+        <w:t xml:space="preserve">    </w:t>
+      </w:r>
+      <w:r>
+        <w:rPr>
+          <w:rFonts w:hint="default" w:ascii="Cascadia Mono" w:hAnsi="Cascadia Mono" w:eastAsia="Cascadia Mono"/>
+          <w:color w:val="0000FF"/>
+          <w:sz w:val="19"/>
+          <w:szCs w:val="24"/>
+          <w:highlight w:val="white"/>
+        </w:rPr>
+        <w:t>return</w:t>
+      </w:r>
+      <w:r>
+        <w:rPr>
+          <w:rFonts w:hint="default" w:ascii="Cascadia Mono" w:hAnsi="Cascadia Mono" w:eastAsia="Cascadia Mono"/>
+          <w:color w:val="000000"/>
+          <w:sz w:val="19"/>
+          <w:szCs w:val="24"/>
+          <w:highlight w:val="white"/>
+        </w:rPr>
+        <w:t xml:space="preserve"> Ok(token);</w:t>
+      </w:r>
+    </w:p>
+    <w:p>
+      <w:pPr>
+        <w:jc w:val="left"/>
+        <w:rPr>
+          <w:rFonts w:hint="default" w:ascii="Cascadia Mono" w:hAnsi="Cascadia Mono" w:eastAsia="Cascadia Mono"/>
+          <w:color w:val="000000"/>
+          <w:sz w:val="19"/>
+          <w:szCs w:val="24"/>
+          <w:highlight w:val="white"/>
+        </w:rPr>
+      </w:pPr>
+      <w:r>
+        <w:rPr>
+          <w:rFonts w:hint="default" w:ascii="Cascadia Mono" w:hAnsi="Cascadia Mono" w:eastAsia="Cascadia Mono"/>
+          <w:color w:val="000000"/>
+          <w:sz w:val="19"/>
+          <w:szCs w:val="24"/>
+          <w:highlight w:val="white"/>
+        </w:rPr>
+        <w:t>}</w:t>
+      </w:r>
+    </w:p>
+    <w:p>
+      <w:pPr>
+        <w:jc w:val="left"/>
+        <w:rPr>
+          <w:rFonts w:hint="default" w:ascii="Cascadia Mono" w:hAnsi="Cascadia Mono" w:eastAsia="Cascadia Mono"/>
+          <w:color w:val="000000"/>
+          <w:sz w:val="19"/>
+          <w:szCs w:val="24"/>
+          <w:highlight w:val="white"/>
+        </w:rPr>
+      </w:pPr>
+    </w:p>
+    <w:p>
+      <w:pPr>
+        <w:jc w:val="left"/>
+        <w:rPr>
+          <w:rFonts w:hint="default" w:ascii="Cascadia Mono" w:hAnsi="Cascadia Mono" w:cs="Cascadia Mono"/>
+          <w:sz w:val="24"/>
+          <w:szCs w:val="24"/>
+          <w:lang w:val="pt-BR"/>
+        </w:rPr>
+      </w:pPr>
+      <w:r>
+        <w:rPr>
+          <w:rFonts w:hint="default" w:ascii="Cascadia Mono" w:hAnsi="Cascadia Mono" w:cs="Cascadia Mono"/>
+          <w:sz w:val="24"/>
+          <w:szCs w:val="24"/>
+          <w:lang w:val="pt-BR"/>
+        </w:rPr>
+        <w:t>Com essas mudanças, agora, sempre que o login é efetuado com sucesso, é gerado um retorno com o token de acesso.</w:t>
       </w:r>
       <w:bookmarkStart w:id="0" w:name="_GoBack"/>
       <w:bookmarkEnd w:id="0"/>
-      <w:r>
-        <w:rPr>
-          <w:rFonts w:hint="default" w:ascii="Cascadia Mono" w:hAnsi="Cascadia Mono" w:cs="Cascadia Mono"/>
-          <w:b w:val="0"/>
-          <w:bCs w:val="0"/>
-          <w:sz w:val="24"/>
-          <w:szCs w:val="24"/>
-          <w:u w:val="none"/>
-          <w:lang w:val="pt-BR"/>
-        </w:rPr>
-        <w:t>)</w:t>
-      </w:r>
-    </w:p>
-    <w:p>
-      <w:pPr>
-        <w:jc w:val="left"/>
-        <w:rPr>
-          <w:rFonts w:hint="default" w:ascii="Cascadia Mono" w:hAnsi="Cascadia Mono" w:cs="Cascadia Mono"/>
-          <w:sz w:val="24"/>
-          <w:szCs w:val="24"/>
-          <w:lang w:val="pt-BR"/>
-        </w:rPr>
-      </w:pPr>
-    </w:p>
-    <w:p>
-      <w:pPr>
-        <w:jc w:val="left"/>
-        <w:rPr>
-          <w:rFonts w:hint="default" w:ascii="Cascadia Mono" w:hAnsi="Cascadia Mono" w:cs="Cascadia Mono"/>
-          <w:sz w:val="24"/>
-          <w:szCs w:val="24"/>
-          <w:lang w:val="pt-BR"/>
-        </w:rPr>
-      </w:pPr>
-    </w:p>
-    <w:p>
-      <w:pPr>
-        <w:jc w:val="left"/>
-        <w:rPr>
-          <w:rFonts w:hint="default" w:ascii="Cascadia Mono" w:hAnsi="Cascadia Mono" w:cs="Cascadia Mono"/>
-          <w:sz w:val="24"/>
-          <w:szCs w:val="24"/>
-          <w:lang w:val="pt-BR"/>
-        </w:rPr>
-      </w:pPr>
-      <w:r>
-        <w:rPr>
-          <w:rFonts w:hint="default" w:ascii="Cascadia Mono" w:hAnsi="Cascadia Mono" w:cs="Cascadia Mono"/>
-          <w:sz w:val="24"/>
-          <w:szCs w:val="24"/>
-          <w:lang w:val="pt-BR"/>
-        </w:rPr>
-        <w:t>Services-&gt;UsuarioService</w:t>
-      </w:r>
-    </w:p>
-    <w:p>
-      <w:pPr>
-        <w:jc w:val="left"/>
-        <w:rPr>
-          <w:rFonts w:hint="default" w:ascii="Cascadia Mono" w:hAnsi="Cascadia Mono" w:cs="Cascadia Mono"/>
-          <w:sz w:val="24"/>
-          <w:szCs w:val="24"/>
-          <w:lang w:val="pt-BR"/>
-        </w:rPr>
-      </w:pPr>
-      <w:r>
-        <w:rPr>
-          <w:rFonts w:hint="default" w:ascii="Cascadia Mono" w:hAnsi="Cascadia Mono" w:cs="Cascadia Mono"/>
-          <w:sz w:val="24"/>
-          <w:szCs w:val="24"/>
-          <w:lang w:val="pt-BR"/>
-        </w:rPr>
-        <w:t>Services-&gt;TokenService</w:t>
-      </w:r>
-    </w:p>
-    <w:p>
-      <w:pPr>
-        <w:jc w:val="left"/>
-        <w:rPr>
-          <w:rFonts w:hint="default" w:ascii="Cascadia Mono" w:hAnsi="Cascadia Mono" w:cs="Cascadia Mono"/>
-          <w:sz w:val="24"/>
-          <w:szCs w:val="24"/>
-        </w:rPr>
-      </w:pPr>
-    </w:p>
-    <w:p>
-      <w:pPr>
-        <w:jc w:val="left"/>
-        <w:rPr>
-          <w:rFonts w:hint="default" w:ascii="Cascadia Mono" w:hAnsi="Cascadia Mono" w:cs="Cascadia Mono"/>
-          <w:sz w:val="24"/>
-          <w:szCs w:val="24"/>
-        </w:rPr>
-      </w:pPr>
     </w:p>
     <w:p>
       <w:pPr>
@@ -9517,7 +12934,7 @@
     <w:lsdException w:unhideWhenUsed="0" w:uiPriority="0" w:semiHidden="0" w:name="HTML Acronym"/>
     <w:lsdException w:unhideWhenUsed="0" w:uiPriority="0" w:semiHidden="0" w:name="HTML Address"/>
     <w:lsdException w:unhideWhenUsed="0" w:uiPriority="0" w:semiHidden="0" w:name="HTML Cite"/>
-    <w:lsdException w:unhideWhenUsed="0" w:uiPriority="0" w:semiHidden="0" w:name="HTML Code"/>
+    <w:lsdException w:qFormat="1" w:unhideWhenUsed="0" w:uiPriority="0" w:semiHidden="0" w:name="HTML Code"/>
     <w:lsdException w:unhideWhenUsed="0" w:uiPriority="0" w:semiHidden="0" w:name="HTML Definition"/>
     <w:lsdException w:unhideWhenUsed="0" w:uiPriority="0" w:semiHidden="0" w:name="HTML Keyboard"/>
     <w:lsdException w:unhideWhenUsed="0" w:uiPriority="0" w:semiHidden="0" w:name="HTML Preformatted"/>
@@ -9702,6 +13119,7 @@
   <w:style w:type="character" w:styleId="4">
     <w:name w:val="HTML Code"/>
     <w:basedOn w:val="2"/>
+    <w:qFormat/>
     <w:uiPriority w:val="0"/>
     <w:rPr>
       <w:rFonts w:ascii="Courier New" w:hAnsi="Courier New" w:cs="Courier New"/>

</xml_diff>

<commit_message>
JWT - Minimum Age Policy - To complete
</commit_message>
<xml_diff>
--- a/Notes.docx
+++ b/Notes.docx
@@ -12469,20 +12469,679 @@
       <w:pPr>
         <w:jc w:val="left"/>
         <w:rPr>
-          <w:rFonts w:hint="default" w:ascii="Cascadia Mono" w:hAnsi="Cascadia Mono" w:cs="Cascadia Mono"/>
-          <w:sz w:val="24"/>
-          <w:szCs w:val="24"/>
-          <w:lang w:val="pt-BR"/>
-        </w:rPr>
-      </w:pPr>
-      <w:r>
-        <w:rPr>
-          <w:rFonts w:hint="default" w:ascii="Cascadia Mono" w:hAnsi="Cascadia Mono" w:cs="Cascadia Mono"/>
-          <w:sz w:val="24"/>
-          <w:szCs w:val="24"/>
-          <w:lang w:val="pt-BR"/>
-        </w:rPr>
-        <w:t>Com essas mudanças, agora, sempre que o login é efetuado com sucesso, é gerado um retorno com o token de acesso.</w:t>
+          <w:rFonts w:hint="default" w:ascii="Cascadia Mono" w:hAnsi="Cascadia Mono"/>
+          <w:i w:val="0"/>
+          <w:iCs w:val="0"/>
+          <w:sz w:val="24"/>
+          <w:szCs w:val="24"/>
+          <w:lang w:val="pt-BR"/>
+        </w:rPr>
+      </w:pPr>
+      <w:r>
+        <w:rPr>
+          <w:rFonts w:hint="default" w:ascii="Cascadia Mono" w:hAnsi="Cascadia Mono" w:cs="Cascadia Mono"/>
+          <w:sz w:val="24"/>
+          <w:szCs w:val="24"/>
+          <w:lang w:val="pt-BR"/>
+        </w:rPr>
+        <w:t xml:space="preserve">Com essas mudanças, agora, sempre que o login é efetuado com sucesso, é gerado um retorno com o token de acesso. Esse token pode ser </w:t>
+      </w:r>
+      <w:r>
+        <w:rPr>
+          <w:rFonts w:hint="default" w:ascii="Cascadia Mono" w:hAnsi="Cascadia Mono" w:cs="Cascadia Mono"/>
+          <w:i/>
+          <w:iCs/>
+          <w:sz w:val="24"/>
+          <w:szCs w:val="24"/>
+          <w:lang w:val="pt-BR"/>
+        </w:rPr>
+        <w:t xml:space="preserve">decoded </w:t>
+      </w:r>
+      <w:r>
+        <w:rPr>
+          <w:rFonts w:hint="default" w:ascii="Cascadia Mono" w:hAnsi="Cascadia Mono" w:cs="Cascadia Mono"/>
+          <w:i w:val="0"/>
+          <w:iCs w:val="0"/>
+          <w:sz w:val="24"/>
+          <w:szCs w:val="24"/>
+          <w:lang w:val="pt-BR"/>
+        </w:rPr>
+        <w:t xml:space="preserve">em </w:t>
+      </w:r>
+      <w:r>
+        <w:rPr>
+          <w:rFonts w:hint="default" w:ascii="Cascadia Mono" w:hAnsi="Cascadia Mono"/>
+          <w:i w:val="0"/>
+          <w:iCs w:val="0"/>
+          <w:sz w:val="24"/>
+          <w:szCs w:val="24"/>
+          <w:lang w:val="pt-BR"/>
+        </w:rPr>
+        <w:fldChar w:fldCharType="begin"/>
+      </w:r>
+      <w:r>
+        <w:rPr>
+          <w:rFonts w:hint="default" w:ascii="Cascadia Mono" w:hAnsi="Cascadia Mono"/>
+          <w:i w:val="0"/>
+          <w:iCs w:val="0"/>
+          <w:sz w:val="24"/>
+          <w:szCs w:val="24"/>
+          <w:lang w:val="pt-BR"/>
+        </w:rPr>
+        <w:instrText xml:space="preserve"> HYPERLINK "https://jwt.io/" </w:instrText>
+      </w:r>
+      <w:r>
+        <w:rPr>
+          <w:rFonts w:hint="default" w:ascii="Cascadia Mono" w:hAnsi="Cascadia Mono"/>
+          <w:i w:val="0"/>
+          <w:iCs w:val="0"/>
+          <w:sz w:val="24"/>
+          <w:szCs w:val="24"/>
+          <w:lang w:val="pt-BR"/>
+        </w:rPr>
+        <w:fldChar w:fldCharType="separate"/>
+      </w:r>
+      <w:r>
+        <w:rPr>
+          <w:rStyle w:val="5"/>
+          <w:rFonts w:hint="default" w:ascii="Cascadia Mono" w:hAnsi="Cascadia Mono"/>
+          <w:i w:val="0"/>
+          <w:iCs w:val="0"/>
+          <w:sz w:val="24"/>
+          <w:szCs w:val="24"/>
+          <w:lang w:val="pt-BR"/>
+        </w:rPr>
+        <w:t>https://jwt.io/</w:t>
+      </w:r>
+      <w:r>
+        <w:rPr>
+          <w:rFonts w:hint="default" w:ascii="Cascadia Mono" w:hAnsi="Cascadia Mono"/>
+          <w:i w:val="0"/>
+          <w:iCs w:val="0"/>
+          <w:sz w:val="24"/>
+          <w:szCs w:val="24"/>
+          <w:lang w:val="pt-BR"/>
+        </w:rPr>
+        <w:fldChar w:fldCharType="end"/>
+      </w:r>
+      <w:r>
+        <w:rPr>
+          <w:rFonts w:hint="default" w:ascii="Cascadia Mono" w:hAnsi="Cascadia Mono"/>
+          <w:i w:val="0"/>
+          <w:iCs w:val="0"/>
+          <w:sz w:val="24"/>
+          <w:szCs w:val="24"/>
+          <w:lang w:val="pt-BR"/>
+        </w:rPr>
+        <w:t xml:space="preserve"> </w:t>
+      </w:r>
+    </w:p>
+    <w:p>
+      <w:pPr>
+        <w:jc w:val="left"/>
+        <w:rPr>
+          <w:rFonts w:hint="default" w:ascii="Cascadia Mono" w:hAnsi="Cascadia Mono"/>
+          <w:i w:val="0"/>
+          <w:iCs w:val="0"/>
+          <w:sz w:val="24"/>
+          <w:szCs w:val="24"/>
+          <w:lang w:val="pt-BR"/>
+        </w:rPr>
+      </w:pPr>
+    </w:p>
+    <w:p>
+      <w:pPr>
+        <w:jc w:val="left"/>
+        <w:rPr>
+          <w:rFonts w:hint="default" w:ascii="Cascadia Mono" w:hAnsi="Cascadia Mono"/>
+          <w:i w:val="0"/>
+          <w:iCs w:val="0"/>
+          <w:sz w:val="24"/>
+          <w:szCs w:val="24"/>
+          <w:lang w:val="pt-BR"/>
+        </w:rPr>
+      </w:pPr>
+    </w:p>
+    <w:p>
+      <w:pPr>
+        <w:jc w:val="left"/>
+        <w:rPr>
+          <w:rFonts w:hint="default" w:ascii="Cascadia Mono" w:hAnsi="Cascadia Mono"/>
+          <w:b/>
+          <w:bCs/>
+          <w:i w:val="0"/>
+          <w:iCs w:val="0"/>
+          <w:sz w:val="24"/>
+          <w:szCs w:val="24"/>
+          <w:u w:val="single"/>
+          <w:lang w:val="pt-BR"/>
+        </w:rPr>
+      </w:pPr>
+      <w:r>
+        <w:rPr>
+          <w:rFonts w:hint="default" w:ascii="Cascadia Mono" w:hAnsi="Cascadia Mono"/>
+          <w:b/>
+          <w:bCs/>
+          <w:i w:val="0"/>
+          <w:iCs w:val="0"/>
+          <w:sz w:val="24"/>
+          <w:szCs w:val="24"/>
+          <w:u w:val="single"/>
+          <w:lang w:val="pt-BR"/>
+        </w:rPr>
+        <w:t>UTILIZANDO O TOKEN</w:t>
+      </w:r>
+    </w:p>
+    <w:p>
+      <w:pPr>
+        <w:jc w:val="left"/>
+        <w:rPr>
+          <w:rFonts w:hint="default" w:ascii="Cascadia Mono" w:hAnsi="Cascadia Mono" w:cs="Cascadia Mono"/>
+          <w:sz w:val="24"/>
+          <w:szCs w:val="24"/>
+          <w:lang w:val="pt-BR"/>
+        </w:rPr>
+      </w:pPr>
+      <w:r>
+        <w:rPr>
+          <w:rFonts w:hint="default" w:ascii="Cascadia Mono" w:hAnsi="Cascadia Mono" w:cs="Cascadia Mono"/>
+          <w:sz w:val="24"/>
+          <w:szCs w:val="24"/>
+          <w:lang w:val="pt-BR"/>
+        </w:rPr>
+        <w:t>Controllers-&gt;AcessoController - cria um método acessível somente se cumprida a política de idade mínima</w:t>
+      </w:r>
+    </w:p>
+    <w:p>
+      <w:pPr>
+        <w:jc w:val="left"/>
+        <w:rPr>
+          <w:rFonts w:hint="default" w:ascii="Cascadia Mono" w:hAnsi="Cascadia Mono" w:cs="Cascadia Mono"/>
+          <w:sz w:val="24"/>
+          <w:szCs w:val="24"/>
+          <w:lang w:val="pt-BR"/>
+        </w:rPr>
+      </w:pPr>
+    </w:p>
+    <w:p>
+      <w:pPr>
+        <w:jc w:val="left"/>
+        <w:rPr>
+          <w:rFonts w:hint="default" w:ascii="Cascadia Mono" w:hAnsi="Cascadia Mono" w:cs="Cascadia Mono"/>
+          <w:sz w:val="24"/>
+          <w:szCs w:val="24"/>
+          <w:lang w:val="pt-BR"/>
+        </w:rPr>
+      </w:pPr>
+      <w:r>
+        <w:rPr>
+          <w:rFonts w:hint="default" w:ascii="Cascadia Mono" w:hAnsi="Cascadia Mono" w:cs="Cascadia Mono"/>
+          <w:sz w:val="24"/>
+          <w:szCs w:val="24"/>
+          <w:lang w:val="pt-BR"/>
+        </w:rPr>
+        <w:t>Programs - configurar a idade mínima como política de acesso</w:t>
+      </w:r>
+    </w:p>
+    <w:p>
+      <w:pPr>
+        <w:spacing w:beforeLines="0" w:afterLines="0"/>
+        <w:jc w:val="left"/>
+        <w:rPr>
+          <w:rFonts w:hint="default" w:ascii="Cascadia Mono" w:hAnsi="Cascadia Mono" w:eastAsia="Cascadia Mono"/>
+          <w:color w:val="000000"/>
+          <w:sz w:val="19"/>
+          <w:szCs w:val="24"/>
+          <w:highlight w:val="white"/>
+        </w:rPr>
+      </w:pPr>
+      <w:r>
+        <w:rPr>
+          <w:rFonts w:hint="default" w:ascii="Cascadia Mono" w:hAnsi="Cascadia Mono" w:eastAsia="Cascadia Mono"/>
+          <w:color w:val="008000"/>
+          <w:sz w:val="19"/>
+          <w:szCs w:val="24"/>
+          <w:highlight w:val="white"/>
+        </w:rPr>
+        <w:t>//POLÍTICA DE ACESSO PARA AcessoController - [Authorize(Policy = "IdadeMinima")]</w:t>
+      </w:r>
+    </w:p>
+    <w:p>
+      <w:pPr>
+        <w:spacing w:beforeLines="0" w:afterLines="0"/>
+        <w:jc w:val="left"/>
+        <w:rPr>
+          <w:rFonts w:hint="default" w:ascii="Cascadia Mono" w:hAnsi="Cascadia Mono" w:eastAsia="Cascadia Mono"/>
+          <w:color w:val="000000"/>
+          <w:sz w:val="19"/>
+          <w:szCs w:val="24"/>
+          <w:highlight w:val="white"/>
+        </w:rPr>
+      </w:pPr>
+      <w:r>
+        <w:rPr>
+          <w:rFonts w:hint="default" w:ascii="Cascadia Mono" w:hAnsi="Cascadia Mono" w:eastAsia="Cascadia Mono"/>
+          <w:color w:val="000000"/>
+          <w:sz w:val="19"/>
+          <w:szCs w:val="24"/>
+          <w:highlight w:val="white"/>
+        </w:rPr>
+        <w:t>builder.Services.AddAuthorization(options =&gt;</w:t>
+      </w:r>
+    </w:p>
+    <w:p>
+      <w:pPr>
+        <w:spacing w:beforeLines="0" w:afterLines="0"/>
+        <w:jc w:val="left"/>
+        <w:rPr>
+          <w:rFonts w:hint="default" w:ascii="Cascadia Mono" w:hAnsi="Cascadia Mono" w:eastAsia="Cascadia Mono"/>
+          <w:color w:val="000000"/>
+          <w:sz w:val="19"/>
+          <w:szCs w:val="24"/>
+          <w:highlight w:val="white"/>
+        </w:rPr>
+      </w:pPr>
+      <w:r>
+        <w:rPr>
+          <w:rFonts w:hint="default" w:ascii="Cascadia Mono" w:hAnsi="Cascadia Mono" w:eastAsia="Cascadia Mono"/>
+          <w:color w:val="000000"/>
+          <w:sz w:val="19"/>
+          <w:szCs w:val="24"/>
+          <w:highlight w:val="white"/>
+        </w:rPr>
+        <w:t>{</w:t>
+      </w:r>
+    </w:p>
+    <w:p>
+      <w:pPr>
+        <w:spacing w:beforeLines="0" w:afterLines="0"/>
+        <w:jc w:val="left"/>
+        <w:rPr>
+          <w:rFonts w:hint="default" w:ascii="Cascadia Mono" w:hAnsi="Cascadia Mono" w:eastAsia="Cascadia Mono"/>
+          <w:color w:val="000000"/>
+          <w:sz w:val="19"/>
+          <w:szCs w:val="24"/>
+          <w:highlight w:val="white"/>
+        </w:rPr>
+      </w:pPr>
+      <w:r>
+        <w:rPr>
+          <w:rFonts w:hint="default" w:ascii="Cascadia Mono" w:hAnsi="Cascadia Mono" w:eastAsia="Cascadia Mono"/>
+          <w:color w:val="000000"/>
+          <w:sz w:val="19"/>
+          <w:szCs w:val="24"/>
+          <w:highlight w:val="white"/>
+        </w:rPr>
+        <w:t xml:space="preserve">    options.AddPolicy(</w:t>
+      </w:r>
+      <w:r>
+        <w:rPr>
+          <w:rFonts w:hint="default" w:ascii="Cascadia Mono" w:hAnsi="Cascadia Mono" w:eastAsia="Cascadia Mono"/>
+          <w:color w:val="A31515"/>
+          <w:sz w:val="19"/>
+          <w:szCs w:val="24"/>
+          <w:highlight w:val="white"/>
+        </w:rPr>
+        <w:t>"IdadeMinima"</w:t>
+      </w:r>
+      <w:r>
+        <w:rPr>
+          <w:rFonts w:hint="default" w:ascii="Cascadia Mono" w:hAnsi="Cascadia Mono" w:eastAsia="Cascadia Mono"/>
+          <w:color w:val="000000"/>
+          <w:sz w:val="19"/>
+          <w:szCs w:val="24"/>
+          <w:highlight w:val="white"/>
+        </w:rPr>
+        <w:t>, policy =&gt;</w:t>
+      </w:r>
+    </w:p>
+    <w:p>
+      <w:pPr>
+        <w:spacing w:beforeLines="0" w:afterLines="0"/>
+        <w:jc w:val="left"/>
+        <w:rPr>
+          <w:rFonts w:hint="default" w:ascii="Cascadia Mono" w:hAnsi="Cascadia Mono" w:eastAsia="Cascadia Mono"/>
+          <w:color w:val="000000"/>
+          <w:sz w:val="19"/>
+          <w:szCs w:val="24"/>
+          <w:highlight w:val="white"/>
+        </w:rPr>
+      </w:pPr>
+      <w:r>
+        <w:rPr>
+          <w:rFonts w:hint="default" w:ascii="Cascadia Mono" w:hAnsi="Cascadia Mono" w:eastAsia="Cascadia Mono"/>
+          <w:color w:val="000000"/>
+          <w:sz w:val="19"/>
+          <w:szCs w:val="24"/>
+          <w:highlight w:val="white"/>
+        </w:rPr>
+        <w:t xml:space="preserve">                      policy.AddRequirements(</w:t>
+      </w:r>
+      <w:r>
+        <w:rPr>
+          <w:rFonts w:hint="default" w:ascii="Cascadia Mono" w:hAnsi="Cascadia Mono" w:eastAsia="Cascadia Mono"/>
+          <w:color w:val="0000FF"/>
+          <w:sz w:val="19"/>
+          <w:szCs w:val="24"/>
+          <w:highlight w:val="white"/>
+        </w:rPr>
+        <w:t>new</w:t>
+      </w:r>
+      <w:r>
+        <w:rPr>
+          <w:rFonts w:hint="default" w:ascii="Cascadia Mono" w:hAnsi="Cascadia Mono" w:eastAsia="Cascadia Mono"/>
+          <w:color w:val="000000"/>
+          <w:sz w:val="19"/>
+          <w:szCs w:val="24"/>
+          <w:highlight w:val="white"/>
+        </w:rPr>
+        <w:t xml:space="preserve"> IdadeMinima(18))</w:t>
+      </w:r>
+    </w:p>
+    <w:p>
+      <w:pPr>
+        <w:spacing w:beforeLines="0" w:afterLines="0"/>
+        <w:jc w:val="left"/>
+        <w:rPr>
+          <w:rFonts w:hint="default" w:ascii="Cascadia Mono" w:hAnsi="Cascadia Mono" w:eastAsia="Cascadia Mono"/>
+          <w:color w:val="000000"/>
+          <w:sz w:val="19"/>
+          <w:szCs w:val="24"/>
+          <w:highlight w:val="white"/>
+        </w:rPr>
+      </w:pPr>
+      <w:r>
+        <w:rPr>
+          <w:rFonts w:hint="default" w:ascii="Cascadia Mono" w:hAnsi="Cascadia Mono" w:eastAsia="Cascadia Mono"/>
+          <w:color w:val="000000"/>
+          <w:sz w:val="19"/>
+          <w:szCs w:val="24"/>
+          <w:highlight w:val="white"/>
+        </w:rPr>
+        <w:t xml:space="preserve">                      );</w:t>
+      </w:r>
+    </w:p>
+    <w:p>
+      <w:pPr>
+        <w:jc w:val="left"/>
+        <w:rPr>
+          <w:rFonts w:hint="default" w:ascii="Cascadia Mono" w:hAnsi="Cascadia Mono" w:cs="Cascadia Mono"/>
+          <w:sz w:val="24"/>
+          <w:szCs w:val="24"/>
+          <w:lang w:val="pt-BR"/>
+        </w:rPr>
+      </w:pPr>
+      <w:r>
+        <w:rPr>
+          <w:rFonts w:hint="default" w:ascii="Cascadia Mono" w:hAnsi="Cascadia Mono" w:eastAsia="Cascadia Mono"/>
+          <w:color w:val="000000"/>
+          <w:sz w:val="19"/>
+          <w:szCs w:val="24"/>
+          <w:highlight w:val="white"/>
+        </w:rPr>
+        <w:t>});</w:t>
+      </w:r>
+    </w:p>
+    <w:p>
+      <w:pPr>
+        <w:jc w:val="left"/>
+        <w:rPr>
+          <w:rFonts w:hint="default" w:ascii="Cascadia Mono" w:hAnsi="Cascadia Mono" w:cs="Cascadia Mono"/>
+          <w:sz w:val="24"/>
+          <w:szCs w:val="24"/>
+        </w:rPr>
+      </w:pPr>
+    </w:p>
+    <w:p>
+      <w:pPr>
+        <w:jc w:val="left"/>
+        <w:rPr>
+          <w:rFonts w:hint="default" w:ascii="Cascadia Mono" w:hAnsi="Cascadia Mono" w:cs="Cascadia Mono"/>
+          <w:sz w:val="24"/>
+          <w:szCs w:val="24"/>
+          <w:lang w:val="pt-BR"/>
+        </w:rPr>
+      </w:pPr>
+      <w:r>
+        <w:rPr>
+          <w:rFonts w:hint="default" w:ascii="Cascadia Mono" w:hAnsi="Cascadia Mono" w:cs="Cascadia Mono"/>
+          <w:sz w:val="24"/>
+          <w:szCs w:val="24"/>
+          <w:lang w:val="pt-BR"/>
+        </w:rPr>
+        <w:t>Authorization-&gt;IdadeMinima - Cria o “modelo” para a idade mínima</w:t>
+      </w:r>
+    </w:p>
+    <w:p>
+      <w:pPr>
+        <w:jc w:val="left"/>
+        <w:rPr>
+          <w:rFonts w:hint="default" w:ascii="Cascadia Mono" w:hAnsi="Cascadia Mono" w:cs="Cascadia Mono"/>
+          <w:sz w:val="24"/>
+          <w:szCs w:val="24"/>
+          <w:lang w:val="pt-BR"/>
+        </w:rPr>
+      </w:pPr>
+    </w:p>
+    <w:p>
+      <w:pPr>
+        <w:jc w:val="left"/>
+        <w:rPr>
+          <w:rFonts w:hint="default" w:ascii="Cascadia Mono" w:hAnsi="Cascadia Mono" w:cs="Cascadia Mono"/>
+          <w:i w:val="0"/>
+          <w:iCs w:val="0"/>
+          <w:sz w:val="24"/>
+          <w:szCs w:val="24"/>
+          <w:lang w:val="pt-BR"/>
+        </w:rPr>
+      </w:pPr>
+      <w:r>
+        <w:rPr>
+          <w:rFonts w:hint="default" w:ascii="Cascadia Mono" w:hAnsi="Cascadia Mono" w:cs="Cascadia Mono"/>
+          <w:sz w:val="24"/>
+          <w:szCs w:val="24"/>
+          <w:lang w:val="pt-BR"/>
+        </w:rPr>
+        <w:t xml:space="preserve">Authorization-&gt;IdadeAuthorization - Implementa a lógica de comparação entre a informação de idade no token </w:t>
+      </w:r>
+      <w:r>
+        <w:rPr>
+          <w:rFonts w:hint="default" w:ascii="Cascadia Mono" w:hAnsi="Cascadia Mono" w:cs="Cascadia Mono"/>
+          <w:i/>
+          <w:iCs/>
+          <w:sz w:val="24"/>
+          <w:szCs w:val="24"/>
+          <w:lang w:val="pt-BR"/>
+        </w:rPr>
+        <w:t>decoded</w:t>
+      </w:r>
+      <w:r>
+        <w:rPr>
+          <w:rFonts w:hint="default" w:ascii="Cascadia Mono" w:hAnsi="Cascadia Mono" w:cs="Cascadia Mono"/>
+          <w:i w:val="0"/>
+          <w:iCs w:val="0"/>
+          <w:sz w:val="24"/>
+          <w:szCs w:val="24"/>
+          <w:lang w:val="pt-BR"/>
+        </w:rPr>
+        <w:t xml:space="preserve"> e a idade mínima definida em Program</w:t>
+      </w:r>
+    </w:p>
+    <w:p>
+      <w:pPr>
+        <w:jc w:val="left"/>
+        <w:rPr>
+          <w:rFonts w:hint="default" w:ascii="Cascadia Mono" w:hAnsi="Cascadia Mono" w:cs="Cascadia Mono"/>
+          <w:sz w:val="24"/>
+          <w:szCs w:val="24"/>
+          <w:lang w:val="pt-BR"/>
+        </w:rPr>
+      </w:pPr>
+    </w:p>
+    <w:p>
+      <w:pPr>
+        <w:jc w:val="left"/>
+        <w:rPr>
+          <w:rFonts w:hint="default" w:ascii="Cascadia Mono" w:hAnsi="Cascadia Mono" w:cs="Cascadia Mono"/>
+          <w:sz w:val="24"/>
+          <w:szCs w:val="24"/>
+          <w:lang w:val="pt-BR"/>
+        </w:rPr>
+      </w:pPr>
+      <w:r>
+        <w:rPr>
+          <w:rFonts w:hint="default" w:ascii="Cascadia Mono" w:hAnsi="Cascadia Mono" w:cs="Cascadia Mono"/>
+          <w:sz w:val="24"/>
+          <w:szCs w:val="24"/>
+          <w:lang w:val="pt-BR"/>
+        </w:rPr>
+        <w:t>Program - linha 32, abaixo do AutoMapper - Adicionar o serviço de IdadeAuthorization</w:t>
+      </w:r>
+    </w:p>
+    <w:p>
+      <w:pPr>
+        <w:jc w:val="left"/>
+        <w:rPr>
+          <w:rFonts w:hint="default" w:ascii="Cascadia Mono" w:hAnsi="Cascadia Mono" w:cs="Cascadia Mono"/>
+          <w:sz w:val="24"/>
+          <w:szCs w:val="24"/>
+          <w:lang w:val="pt-BR"/>
+        </w:rPr>
+      </w:pPr>
+    </w:p>
+    <w:p>
+      <w:pPr>
+        <w:jc w:val="left"/>
+        <w:rPr>
+          <w:rFonts w:hint="default" w:ascii="Cascadia Mono" w:hAnsi="Cascadia Mono" w:cs="Cascadia Mono"/>
+          <w:sz w:val="24"/>
+          <w:szCs w:val="24"/>
+          <w:lang w:val="pt-BR"/>
+        </w:rPr>
+      </w:pPr>
+      <w:r>
+        <w:rPr>
+          <w:rFonts w:hint="default" w:ascii="Cascadia Mono" w:hAnsi="Cascadia Mono" w:cs="Cascadia Mono"/>
+          <w:sz w:val="24"/>
+          <w:szCs w:val="24"/>
+          <w:lang w:val="pt-BR"/>
+        </w:rPr>
+        <w:t>No postman</w:t>
+      </w:r>
+    </w:p>
+    <w:p>
+      <w:pPr>
+        <w:jc w:val="left"/>
+        <w:rPr>
+          <w:rFonts w:hint="default" w:ascii="Cascadia Mono" w:hAnsi="Cascadia Mono" w:cs="Cascadia Mono"/>
+          <w:sz w:val="24"/>
+          <w:szCs w:val="24"/>
+          <w:lang w:val="pt-BR"/>
+        </w:rPr>
+      </w:pPr>
+      <w:r>
+        <w:rPr>
+          <w:rFonts w:hint="default" w:ascii="Cascadia Mono" w:hAnsi="Cascadia Mono" w:cs="Cascadia Mono"/>
+          <w:sz w:val="24"/>
+          <w:szCs w:val="24"/>
+          <w:lang w:val="pt-BR"/>
+        </w:rPr>
+        <w:t xml:space="preserve">GET - </w:t>
+      </w:r>
+      <w:r>
+        <w:rPr>
+          <w:rFonts w:hint="default" w:ascii="Cascadia Mono" w:hAnsi="Cascadia Mono" w:cs="Cascadia Mono"/>
+          <w:sz w:val="24"/>
+          <w:szCs w:val="24"/>
+          <w:lang w:val="pt-BR"/>
+        </w:rPr>
+        <w:fldChar w:fldCharType="begin"/>
+      </w:r>
+      <w:r>
+        <w:rPr>
+          <w:rFonts w:hint="default" w:ascii="Cascadia Mono" w:hAnsi="Cascadia Mono" w:cs="Cascadia Mono"/>
+          <w:sz w:val="24"/>
+          <w:szCs w:val="24"/>
+          <w:lang w:val="pt-BR"/>
+        </w:rPr>
+        <w:instrText xml:space="preserve"> HYPERLINK "http://localhost:5076/acesso" </w:instrText>
+      </w:r>
+      <w:r>
+        <w:rPr>
+          <w:rFonts w:hint="default" w:ascii="Cascadia Mono" w:hAnsi="Cascadia Mono" w:cs="Cascadia Mono"/>
+          <w:sz w:val="24"/>
+          <w:szCs w:val="24"/>
+          <w:lang w:val="pt-BR"/>
+        </w:rPr>
+        <w:fldChar w:fldCharType="separate"/>
+      </w:r>
+      <w:r>
+        <w:rPr>
+          <w:rStyle w:val="5"/>
+          <w:rFonts w:hint="default" w:ascii="Cascadia Mono" w:hAnsi="Cascadia Mono" w:cs="Cascadia Mono"/>
+          <w:sz w:val="24"/>
+          <w:szCs w:val="24"/>
+          <w:lang w:val="pt-BR"/>
+        </w:rPr>
+        <w:t>http://localhost:5076/acesso</w:t>
+      </w:r>
+      <w:r>
+        <w:rPr>
+          <w:rFonts w:hint="default" w:ascii="Cascadia Mono" w:hAnsi="Cascadia Mono" w:cs="Cascadia Mono"/>
+          <w:sz w:val="24"/>
+          <w:szCs w:val="24"/>
+          <w:lang w:val="pt-BR"/>
+        </w:rPr>
+        <w:fldChar w:fldCharType="end"/>
+      </w:r>
+      <w:r>
+        <w:rPr>
+          <w:rFonts w:hint="default" w:ascii="Cascadia Mono" w:hAnsi="Cascadia Mono" w:cs="Cascadia Mono"/>
+          <w:sz w:val="24"/>
+          <w:szCs w:val="24"/>
+          <w:lang w:val="pt-BR"/>
+        </w:rPr>
+        <w:t xml:space="preserve"> em Authorization-Beare Token com o token de acesso gerado em login</w:t>
+      </w:r>
+    </w:p>
+    <w:p>
+      <w:pPr>
+        <w:jc w:val="left"/>
+        <w:rPr>
+          <w:rFonts w:hint="default" w:ascii="Cascadia Mono" w:hAnsi="Cascadia Mono" w:cs="Cascadia Mono"/>
+          <w:sz w:val="24"/>
+          <w:szCs w:val="24"/>
+          <w:lang w:val="pt-BR"/>
+        </w:rPr>
+      </w:pPr>
+      <w:r>
+        <w:rPr>
+          <w:rFonts w:hint="default" w:ascii="Cascadia Mono" w:hAnsi="Cascadia Mono" w:cs="Cascadia Mono"/>
+          <w:sz w:val="24"/>
+          <w:szCs w:val="24"/>
+          <w:lang w:val="pt-BR"/>
+        </w:rPr>
+        <w:t>Mas, em IdadeAuthorization, dataNascimentoClaim está sendo null</w:t>
+      </w:r>
+    </w:p>
+    <w:p>
+      <w:pPr>
+        <w:jc w:val="left"/>
+        <w:rPr>
+          <w:rFonts w:hint="default" w:ascii="Cascadia Mono" w:hAnsi="Cascadia Mono" w:cs="Cascadia Mono"/>
+          <w:sz w:val="24"/>
+          <w:szCs w:val="24"/>
+          <w:lang w:val="pt-BR"/>
+        </w:rPr>
+      </w:pPr>
+      <w:r>
+        <w:rPr>
+          <w:rFonts w:hint="default" w:ascii="Cascadia Mono" w:hAnsi="Cascadia Mono" w:cs="Cascadia Mono"/>
+          <w:sz w:val="24"/>
+          <w:szCs w:val="24"/>
+          <w:lang w:val="pt-BR"/>
+        </w:rPr>
+        <w:t>PQ?</w:t>
       </w:r>
       <w:bookmarkStart w:id="0" w:name="_GoBack"/>
       <w:bookmarkEnd w:id="0"/>
@@ -12494,16 +13153,7 @@
           <w:rFonts w:hint="default" w:ascii="Cascadia Mono" w:hAnsi="Cascadia Mono" w:cs="Cascadia Mono"/>
           <w:sz w:val="24"/>
           <w:szCs w:val="24"/>
-        </w:rPr>
-      </w:pPr>
-    </w:p>
-    <w:p>
-      <w:pPr>
-        <w:jc w:val="left"/>
-        <w:rPr>
-          <w:rFonts w:hint="default" w:ascii="Cascadia Mono" w:hAnsi="Cascadia Mono" w:cs="Cascadia Mono"/>
-          <w:sz w:val="24"/>
-          <w:szCs w:val="24"/>
+          <w:lang w:val="pt-BR"/>
         </w:rPr>
       </w:pPr>
     </w:p>

</xml_diff>

<commit_message>
JWT Minimum Age Policy - OK
</commit_message>
<xml_diff>
--- a/Notes.docx
+++ b/Notes.docx
@@ -13101,111 +13101,919 @@
           <w:szCs w:val="24"/>
           <w:lang w:val="pt-BR"/>
         </w:rPr>
-        <w:t xml:space="preserve"> em Authorization-Beare Token com o token de acesso gerado em login</w:t>
-      </w:r>
-    </w:p>
-    <w:p>
-      <w:pPr>
-        <w:jc w:val="left"/>
-        <w:rPr>
-          <w:rFonts w:hint="default" w:ascii="Cascadia Mono" w:hAnsi="Cascadia Mono" w:cs="Cascadia Mono"/>
-          <w:sz w:val="24"/>
-          <w:szCs w:val="24"/>
-          <w:lang w:val="pt-BR"/>
-        </w:rPr>
-      </w:pPr>
-      <w:r>
-        <w:rPr>
-          <w:rFonts w:hint="default" w:ascii="Cascadia Mono" w:hAnsi="Cascadia Mono" w:cs="Cascadia Mono"/>
-          <w:sz w:val="24"/>
-          <w:szCs w:val="24"/>
-          <w:lang w:val="pt-BR"/>
-        </w:rPr>
-        <w:t>Mas, em IdadeAuthorization, dataNascimentoClaim está sendo null</w:t>
-      </w:r>
-    </w:p>
-    <w:p>
-      <w:pPr>
-        <w:jc w:val="left"/>
-        <w:rPr>
-          <w:rFonts w:hint="default" w:ascii="Cascadia Mono" w:hAnsi="Cascadia Mono" w:cs="Cascadia Mono"/>
-          <w:sz w:val="24"/>
-          <w:szCs w:val="24"/>
-          <w:lang w:val="pt-BR"/>
-        </w:rPr>
-      </w:pPr>
-      <w:r>
-        <w:rPr>
-          <w:rFonts w:hint="default" w:ascii="Cascadia Mono" w:hAnsi="Cascadia Mono" w:cs="Cascadia Mono"/>
-          <w:sz w:val="24"/>
-          <w:szCs w:val="24"/>
-          <w:lang w:val="pt-BR"/>
-        </w:rPr>
-        <w:t>PQ?</w:t>
+        <w:t xml:space="preserve"> em Authorization-Beare Token com o token de acesso gerado em qualquer login bem sucedido</w:t>
+      </w:r>
+    </w:p>
+    <w:p>
+      <w:pPr>
+        <w:jc w:val="left"/>
+        <w:rPr>
+          <w:rFonts w:hint="default" w:ascii="Cascadia Mono" w:hAnsi="Cascadia Mono" w:cs="Cascadia Mono"/>
+          <w:sz w:val="24"/>
+          <w:szCs w:val="24"/>
+          <w:lang w:val="pt-BR"/>
+        </w:rPr>
+      </w:pPr>
+    </w:p>
+    <w:p>
+      <w:pPr>
+        <w:jc w:val="left"/>
+        <w:rPr>
+          <w:rFonts w:hint="default" w:ascii="Cascadia Mono" w:hAnsi="Cascadia Mono" w:cs="Cascadia Mono"/>
+          <w:color w:val="FF0000"/>
+          <w:sz w:val="24"/>
+          <w:szCs w:val="24"/>
+          <w:lang w:val="pt-BR"/>
+        </w:rPr>
+      </w:pPr>
+      <w:r>
+        <w:rPr>
+          <w:rFonts w:hint="default" w:ascii="Cascadia Mono" w:hAnsi="Cascadia Mono" w:cs="Cascadia Mono"/>
+          <w:color w:val="FF0000"/>
+          <w:sz w:val="24"/>
+          <w:szCs w:val="24"/>
+          <w:lang w:val="pt-BR"/>
+        </w:rPr>
+        <w:t>Mas, em IdadeAuthorization, dataNascimentoClaim está sendo null, porque ainda falta explicitarmos o uso do token.</w:t>
+      </w:r>
+    </w:p>
+    <w:p>
+      <w:pPr>
+        <w:jc w:val="left"/>
+        <w:rPr>
+          <w:rFonts w:hint="default" w:ascii="Cascadia Mono" w:hAnsi="Cascadia Mono" w:cs="Cascadia Mono"/>
+          <w:sz w:val="24"/>
+          <w:szCs w:val="24"/>
+          <w:lang w:val="pt-BR"/>
+        </w:rPr>
+      </w:pPr>
+    </w:p>
+    <w:p>
+      <w:pPr>
+        <w:jc w:val="left"/>
+        <w:rPr>
+          <w:rFonts w:hint="default" w:ascii="Cascadia Mono" w:hAnsi="Cascadia Mono" w:cs="Cascadia Mono"/>
+          <w:b w:val="0"/>
+          <w:bCs w:val="0"/>
+          <w:sz w:val="24"/>
+          <w:szCs w:val="24"/>
+          <w:u w:val="none"/>
+          <w:lang w:val="pt-BR"/>
+        </w:rPr>
+      </w:pPr>
+      <w:r>
+        <w:rPr>
+          <w:rFonts w:hint="default" w:ascii="Cascadia Mono" w:hAnsi="Cascadia Mono" w:cs="Cascadia Mono"/>
+          <w:b/>
+          <w:bCs/>
+          <w:sz w:val="24"/>
+          <w:szCs w:val="24"/>
+          <w:u w:val="none"/>
+          <w:lang w:val="pt-BR"/>
+        </w:rPr>
+        <w:t>Baixar</w:t>
+      </w:r>
+      <w:r>
+        <w:rPr>
+          <w:rFonts w:hint="default" w:ascii="Cascadia Mono" w:hAnsi="Cascadia Mono" w:cs="Cascadia Mono"/>
+          <w:b w:val="0"/>
+          <w:bCs w:val="0"/>
+          <w:sz w:val="24"/>
+          <w:szCs w:val="24"/>
+          <w:u w:val="none"/>
+          <w:lang w:val="pt-BR"/>
+        </w:rPr>
+        <w:t>-&gt;Ferramentas-&gt;Gerenciador de Pacotes do NuGet-&gt;Gerenciar Pacotes NuGet para Solução-&gt;</w:t>
+      </w:r>
+    </w:p>
+    <w:p>
+      <w:pPr>
+        <w:jc w:val="left"/>
+        <w:rPr>
+          <w:rFonts w:hint="default" w:ascii="Cascadia Mono" w:hAnsi="Cascadia Mono" w:cs="Cascadia Mono"/>
+          <w:sz w:val="24"/>
+          <w:szCs w:val="24"/>
+          <w:lang w:val="pt-BR"/>
+        </w:rPr>
+      </w:pPr>
+      <w:r>
+        <w:rPr>
+          <w:rFonts w:hint="default" w:ascii="Cascadia Mono" w:hAnsi="Cascadia Mono" w:cs="Cascadia Mono"/>
+          <w:b w:val="0"/>
+          <w:bCs w:val="0"/>
+          <w:sz w:val="24"/>
+          <w:szCs w:val="24"/>
+          <w:u w:val="none"/>
+          <w:lang w:val="pt-BR"/>
+        </w:rPr>
+        <w:t>Microsoft.AspNetCore.Authentication.JwtBearer(v.6.0.14)</w:t>
+      </w:r>
+    </w:p>
+    <w:p>
+      <w:pPr>
+        <w:jc w:val="left"/>
+        <w:rPr>
+          <w:rFonts w:hint="default" w:ascii="Cascadia Mono" w:hAnsi="Cascadia Mono" w:cs="Cascadia Mono"/>
+          <w:sz w:val="24"/>
+          <w:szCs w:val="24"/>
+        </w:rPr>
+      </w:pPr>
+    </w:p>
+    <w:p>
+      <w:pPr>
+        <w:jc w:val="left"/>
+        <w:rPr>
+          <w:rFonts w:hint="default" w:ascii="Cascadia Mono" w:hAnsi="Cascadia Mono" w:cs="Cascadia Mono"/>
+          <w:sz w:val="24"/>
+          <w:szCs w:val="24"/>
+          <w:lang w:val="pt-BR"/>
+        </w:rPr>
+      </w:pPr>
+      <w:r>
+        <w:rPr>
+          <w:rFonts w:hint="default" w:ascii="Cascadia Mono" w:hAnsi="Cascadia Mono" w:cs="Cascadia Mono"/>
+          <w:sz w:val="24"/>
+          <w:szCs w:val="24"/>
+          <w:lang w:val="pt-BR"/>
+        </w:rPr>
+        <w:t xml:space="preserve">Program-&gt;Linha 49, acima de de </w:t>
+      </w:r>
+      <w:r>
+        <w:rPr>
+          <w:rFonts w:hint="default" w:ascii="Cascadia Mono" w:hAnsi="Cascadia Mono" w:eastAsia="Cascadia Mono"/>
+          <w:color w:val="000000"/>
+          <w:sz w:val="19"/>
+          <w:szCs w:val="24"/>
+          <w:highlight w:val="white"/>
+        </w:rPr>
+        <w:t>builder.Services.AddAuthorization</w:t>
+      </w:r>
+    </w:p>
+    <w:p>
+      <w:pPr>
+        <w:spacing w:beforeLines="0" w:afterLines="0"/>
+        <w:jc w:val="left"/>
+        <w:rPr>
+          <w:rFonts w:hint="default" w:ascii="Cascadia Mono" w:hAnsi="Cascadia Mono" w:eastAsia="Cascadia Mono"/>
+          <w:color w:val="000000"/>
+          <w:sz w:val="19"/>
+          <w:szCs w:val="24"/>
+          <w:highlight w:val="white"/>
+        </w:rPr>
+      </w:pPr>
+      <w:r>
+        <w:rPr>
+          <w:rFonts w:hint="default" w:ascii="Cascadia Mono" w:hAnsi="Cascadia Mono" w:eastAsia="Cascadia Mono"/>
+          <w:color w:val="008000"/>
+          <w:sz w:val="19"/>
+          <w:szCs w:val="24"/>
+          <w:highlight w:val="white"/>
+        </w:rPr>
+        <w:t>//EXPLICITAÇÃO DO FUNCIOAMENTO DO TOKEN</w:t>
+      </w:r>
+    </w:p>
+    <w:p>
+      <w:pPr>
+        <w:spacing w:beforeLines="0" w:afterLines="0"/>
+        <w:jc w:val="left"/>
+        <w:rPr>
+          <w:rFonts w:hint="default" w:ascii="Cascadia Mono" w:hAnsi="Cascadia Mono" w:eastAsia="Cascadia Mono"/>
+          <w:color w:val="000000"/>
+          <w:sz w:val="19"/>
+          <w:szCs w:val="24"/>
+          <w:highlight w:val="white"/>
+        </w:rPr>
+      </w:pPr>
+      <w:r>
+        <w:rPr>
+          <w:rFonts w:hint="default" w:ascii="Cascadia Mono" w:hAnsi="Cascadia Mono" w:eastAsia="Cascadia Mono"/>
+          <w:color w:val="000000"/>
+          <w:sz w:val="19"/>
+          <w:szCs w:val="24"/>
+          <w:highlight w:val="white"/>
+        </w:rPr>
+        <w:t>builder.Services.AddAuthentication(options =&gt;</w:t>
+      </w:r>
+    </w:p>
+    <w:p>
+      <w:pPr>
+        <w:spacing w:beforeLines="0" w:afterLines="0"/>
+        <w:jc w:val="left"/>
+        <w:rPr>
+          <w:rFonts w:hint="default" w:ascii="Cascadia Mono" w:hAnsi="Cascadia Mono" w:eastAsia="Cascadia Mono"/>
+          <w:color w:val="000000"/>
+          <w:sz w:val="19"/>
+          <w:szCs w:val="24"/>
+          <w:highlight w:val="white"/>
+        </w:rPr>
+      </w:pPr>
+      <w:r>
+        <w:rPr>
+          <w:rFonts w:hint="default" w:ascii="Cascadia Mono" w:hAnsi="Cascadia Mono" w:eastAsia="Cascadia Mono"/>
+          <w:color w:val="000000"/>
+          <w:sz w:val="19"/>
+          <w:szCs w:val="24"/>
+          <w:highlight w:val="white"/>
+        </w:rPr>
+        <w:t>{</w:t>
+      </w:r>
+    </w:p>
+    <w:p>
+      <w:pPr>
+        <w:spacing w:beforeLines="0" w:afterLines="0"/>
+        <w:jc w:val="left"/>
+        <w:rPr>
+          <w:rFonts w:hint="default" w:ascii="Cascadia Mono" w:hAnsi="Cascadia Mono" w:eastAsia="Cascadia Mono"/>
+          <w:color w:val="000000"/>
+          <w:sz w:val="19"/>
+          <w:szCs w:val="24"/>
+          <w:highlight w:val="white"/>
+        </w:rPr>
+      </w:pPr>
+      <w:r>
+        <w:rPr>
+          <w:rFonts w:hint="default" w:ascii="Cascadia Mono" w:hAnsi="Cascadia Mono" w:eastAsia="Cascadia Mono"/>
+          <w:color w:val="000000"/>
+          <w:sz w:val="19"/>
+          <w:szCs w:val="24"/>
+          <w:highlight w:val="white"/>
+        </w:rPr>
+        <w:t xml:space="preserve">    options.DefaultAuthenticateScheme = </w:t>
+      </w:r>
+      <w:r>
+        <w:rPr>
+          <w:rFonts w:hint="default" w:ascii="Cascadia Mono" w:hAnsi="Cascadia Mono" w:eastAsia="Cascadia Mono"/>
+          <w:color w:val="2B91AF"/>
+          <w:sz w:val="19"/>
+          <w:szCs w:val="24"/>
+          <w:highlight w:val="white"/>
+        </w:rPr>
+        <w:t>JwtBearerDefaults</w:t>
+      </w:r>
+      <w:r>
+        <w:rPr>
+          <w:rFonts w:hint="default" w:ascii="Cascadia Mono" w:hAnsi="Cascadia Mono" w:eastAsia="Cascadia Mono"/>
+          <w:color w:val="000000"/>
+          <w:sz w:val="19"/>
+          <w:szCs w:val="24"/>
+          <w:highlight w:val="white"/>
+        </w:rPr>
+        <w:t>.AuthenticationScheme;</w:t>
+      </w:r>
+    </w:p>
+    <w:p>
+      <w:pPr>
+        <w:spacing w:beforeLines="0" w:afterLines="0"/>
+        <w:jc w:val="left"/>
+        <w:rPr>
+          <w:rFonts w:hint="default" w:ascii="Cascadia Mono" w:hAnsi="Cascadia Mono" w:eastAsia="Cascadia Mono"/>
+          <w:color w:val="000000"/>
+          <w:sz w:val="19"/>
+          <w:szCs w:val="24"/>
+          <w:highlight w:val="white"/>
+        </w:rPr>
+      </w:pPr>
+      <w:r>
+        <w:rPr>
+          <w:rFonts w:hint="default" w:ascii="Cascadia Mono" w:hAnsi="Cascadia Mono" w:eastAsia="Cascadia Mono"/>
+          <w:color w:val="000000"/>
+          <w:sz w:val="19"/>
+          <w:szCs w:val="24"/>
+          <w:highlight w:val="white"/>
+        </w:rPr>
+        <w:t>}).AddJwtBearer(options =&gt;</w:t>
+      </w:r>
+    </w:p>
+    <w:p>
+      <w:pPr>
+        <w:spacing w:beforeLines="0" w:afterLines="0"/>
+        <w:jc w:val="left"/>
+        <w:rPr>
+          <w:rFonts w:hint="default" w:ascii="Cascadia Mono" w:hAnsi="Cascadia Mono" w:eastAsia="Cascadia Mono"/>
+          <w:color w:val="000000"/>
+          <w:sz w:val="19"/>
+          <w:szCs w:val="24"/>
+          <w:highlight w:val="white"/>
+        </w:rPr>
+      </w:pPr>
+      <w:r>
+        <w:rPr>
+          <w:rFonts w:hint="default" w:ascii="Cascadia Mono" w:hAnsi="Cascadia Mono" w:eastAsia="Cascadia Mono"/>
+          <w:color w:val="000000"/>
+          <w:sz w:val="19"/>
+          <w:szCs w:val="24"/>
+          <w:highlight w:val="white"/>
+        </w:rPr>
+        <w:t>{</w:t>
+      </w:r>
+    </w:p>
+    <w:p>
+      <w:pPr>
+        <w:spacing w:beforeLines="0" w:afterLines="0"/>
+        <w:jc w:val="left"/>
+        <w:rPr>
+          <w:rFonts w:hint="default" w:ascii="Cascadia Mono" w:hAnsi="Cascadia Mono" w:eastAsia="Cascadia Mono"/>
+          <w:color w:val="000000"/>
+          <w:sz w:val="19"/>
+          <w:szCs w:val="24"/>
+          <w:highlight w:val="white"/>
+        </w:rPr>
+      </w:pPr>
+      <w:r>
+        <w:rPr>
+          <w:rFonts w:hint="default" w:ascii="Cascadia Mono" w:hAnsi="Cascadia Mono" w:eastAsia="Cascadia Mono"/>
+          <w:color w:val="000000"/>
+          <w:sz w:val="19"/>
+          <w:szCs w:val="24"/>
+          <w:highlight w:val="white"/>
+        </w:rPr>
+        <w:t xml:space="preserve">    options.TokenValidationParameters = </w:t>
+      </w:r>
+      <w:r>
+        <w:rPr>
+          <w:rFonts w:hint="default" w:ascii="Cascadia Mono" w:hAnsi="Cascadia Mono" w:eastAsia="Cascadia Mono"/>
+          <w:color w:val="0000FF"/>
+          <w:sz w:val="19"/>
+          <w:szCs w:val="24"/>
+          <w:highlight w:val="white"/>
+        </w:rPr>
+        <w:t>new</w:t>
+      </w:r>
+      <w:r>
+        <w:rPr>
+          <w:rFonts w:hint="default" w:ascii="Cascadia Mono" w:hAnsi="Cascadia Mono" w:eastAsia="Cascadia Mono"/>
+          <w:color w:val="000000"/>
+          <w:sz w:val="19"/>
+          <w:szCs w:val="24"/>
+          <w:highlight w:val="white"/>
+        </w:rPr>
+        <w:t xml:space="preserve"> Microsoft.IdentityModel.Tokens.</w:t>
+      </w:r>
+      <w:r>
+        <w:rPr>
+          <w:rFonts w:hint="default" w:ascii="Cascadia Mono" w:hAnsi="Cascadia Mono" w:eastAsia="Cascadia Mono"/>
+          <w:color w:val="2B91AF"/>
+          <w:sz w:val="19"/>
+          <w:szCs w:val="24"/>
+          <w:highlight w:val="white"/>
+        </w:rPr>
+        <w:t>TokenValidationParameters</w:t>
+      </w:r>
+    </w:p>
+    <w:p>
+      <w:pPr>
+        <w:spacing w:beforeLines="0" w:afterLines="0"/>
+        <w:jc w:val="left"/>
+        <w:rPr>
+          <w:rFonts w:hint="default" w:ascii="Cascadia Mono" w:hAnsi="Cascadia Mono" w:eastAsia="Cascadia Mono"/>
+          <w:color w:val="000000"/>
+          <w:sz w:val="19"/>
+          <w:szCs w:val="24"/>
+          <w:highlight w:val="white"/>
+        </w:rPr>
+      </w:pPr>
+      <w:r>
+        <w:rPr>
+          <w:rFonts w:hint="default" w:ascii="Cascadia Mono" w:hAnsi="Cascadia Mono" w:eastAsia="Cascadia Mono"/>
+          <w:color w:val="000000"/>
+          <w:sz w:val="19"/>
+          <w:szCs w:val="24"/>
+          <w:highlight w:val="white"/>
+        </w:rPr>
+        <w:t xml:space="preserve">    {</w:t>
+      </w:r>
+    </w:p>
+    <w:p>
+      <w:pPr>
+        <w:spacing w:beforeLines="0" w:afterLines="0"/>
+        <w:jc w:val="left"/>
+        <w:rPr>
+          <w:rFonts w:hint="default" w:ascii="Cascadia Mono" w:hAnsi="Cascadia Mono" w:eastAsia="Cascadia Mono"/>
+          <w:color w:val="000000"/>
+          <w:sz w:val="19"/>
+          <w:szCs w:val="24"/>
+          <w:highlight w:val="white"/>
+        </w:rPr>
+      </w:pPr>
+      <w:r>
+        <w:rPr>
+          <w:rFonts w:hint="default" w:ascii="Cascadia Mono" w:hAnsi="Cascadia Mono" w:eastAsia="Cascadia Mono"/>
+          <w:color w:val="000000"/>
+          <w:sz w:val="19"/>
+          <w:szCs w:val="24"/>
+          <w:highlight w:val="white"/>
+        </w:rPr>
+        <w:t xml:space="preserve">        ValidateIssuerSigningKey = </w:t>
+      </w:r>
+      <w:r>
+        <w:rPr>
+          <w:rFonts w:hint="default" w:ascii="Cascadia Mono" w:hAnsi="Cascadia Mono" w:eastAsia="Cascadia Mono"/>
+          <w:color w:val="0000FF"/>
+          <w:sz w:val="19"/>
+          <w:szCs w:val="24"/>
+          <w:highlight w:val="white"/>
+        </w:rPr>
+        <w:t>true</w:t>
+      </w:r>
+      <w:r>
+        <w:rPr>
+          <w:rFonts w:hint="default" w:ascii="Cascadia Mono" w:hAnsi="Cascadia Mono" w:eastAsia="Cascadia Mono"/>
+          <w:color w:val="000000"/>
+          <w:sz w:val="19"/>
+          <w:szCs w:val="24"/>
+          <w:highlight w:val="white"/>
+        </w:rPr>
+        <w:t>,</w:t>
+      </w:r>
+    </w:p>
+    <w:p>
+      <w:pPr>
+        <w:spacing w:beforeLines="0" w:afterLines="0"/>
+        <w:jc w:val="left"/>
+        <w:rPr>
+          <w:rFonts w:hint="default" w:ascii="Cascadia Mono" w:hAnsi="Cascadia Mono" w:eastAsia="Cascadia Mono"/>
+          <w:color w:val="000000"/>
+          <w:sz w:val="19"/>
+          <w:szCs w:val="24"/>
+          <w:highlight w:val="white"/>
+        </w:rPr>
+      </w:pPr>
+      <w:r>
+        <w:rPr>
+          <w:rFonts w:hint="default" w:ascii="Cascadia Mono" w:hAnsi="Cascadia Mono" w:eastAsia="Cascadia Mono"/>
+          <w:color w:val="000000"/>
+          <w:sz w:val="19"/>
+          <w:szCs w:val="24"/>
+          <w:highlight w:val="white"/>
+        </w:rPr>
+        <w:t xml:space="preserve">        IssuerSigningKey = </w:t>
+      </w:r>
+      <w:r>
+        <w:rPr>
+          <w:rFonts w:hint="default" w:ascii="Cascadia Mono" w:hAnsi="Cascadia Mono" w:eastAsia="Cascadia Mono"/>
+          <w:color w:val="0000FF"/>
+          <w:sz w:val="19"/>
+          <w:szCs w:val="24"/>
+          <w:highlight w:val="white"/>
+        </w:rPr>
+        <w:t>new</w:t>
+      </w:r>
+      <w:r>
+        <w:rPr>
+          <w:rFonts w:hint="default" w:ascii="Cascadia Mono" w:hAnsi="Cascadia Mono" w:eastAsia="Cascadia Mono"/>
+          <w:color w:val="000000"/>
+          <w:sz w:val="19"/>
+          <w:szCs w:val="24"/>
+          <w:highlight w:val="white"/>
+        </w:rPr>
+        <w:t xml:space="preserve"> </w:t>
+      </w:r>
+      <w:r>
+        <w:rPr>
+          <w:rFonts w:hint="default" w:ascii="Cascadia Mono" w:hAnsi="Cascadia Mono" w:eastAsia="Cascadia Mono"/>
+          <w:color w:val="2B91AF"/>
+          <w:sz w:val="19"/>
+          <w:szCs w:val="24"/>
+          <w:highlight w:val="white"/>
+        </w:rPr>
+        <w:t>SymmetricSecurityKey</w:t>
+      </w:r>
+      <w:r>
+        <w:rPr>
+          <w:rFonts w:hint="default" w:ascii="Cascadia Mono" w:hAnsi="Cascadia Mono" w:eastAsia="Cascadia Mono"/>
+          <w:color w:val="000000"/>
+          <w:sz w:val="19"/>
+          <w:szCs w:val="24"/>
+          <w:highlight w:val="white"/>
+        </w:rPr>
+        <w:t xml:space="preserve"> </w:t>
+      </w:r>
+      <w:r>
+        <w:rPr>
+          <w:rFonts w:hint="default" w:ascii="Cascadia Mono" w:hAnsi="Cascadia Mono" w:eastAsia="Cascadia Mono"/>
+          <w:color w:val="008000"/>
+          <w:sz w:val="19"/>
+          <w:szCs w:val="24"/>
+          <w:highlight w:val="white"/>
+        </w:rPr>
+        <w:t>//CHAVE DE Services-&gt;TokenServices-&gt;GenerateToken</w:t>
+      </w:r>
+    </w:p>
+    <w:p>
+      <w:pPr>
+        <w:spacing w:beforeLines="0" w:afterLines="0"/>
+        <w:jc w:val="left"/>
+        <w:rPr>
+          <w:rFonts w:hint="default" w:ascii="Cascadia Mono" w:hAnsi="Cascadia Mono" w:eastAsia="Cascadia Mono"/>
+          <w:color w:val="000000"/>
+          <w:sz w:val="19"/>
+          <w:szCs w:val="24"/>
+          <w:highlight w:val="white"/>
+        </w:rPr>
+      </w:pPr>
+      <w:r>
+        <w:rPr>
+          <w:rFonts w:hint="default" w:ascii="Cascadia Mono" w:hAnsi="Cascadia Mono" w:eastAsia="Cascadia Mono"/>
+          <w:color w:val="000000"/>
+          <w:sz w:val="19"/>
+          <w:szCs w:val="24"/>
+          <w:highlight w:val="white"/>
+        </w:rPr>
+        <w:t xml:space="preserve">            (</w:t>
+      </w:r>
+      <w:r>
+        <w:rPr>
+          <w:rFonts w:hint="default" w:ascii="Cascadia Mono" w:hAnsi="Cascadia Mono" w:eastAsia="Cascadia Mono"/>
+          <w:color w:val="2B91AF"/>
+          <w:sz w:val="19"/>
+          <w:szCs w:val="24"/>
+          <w:highlight w:val="white"/>
+        </w:rPr>
+        <w:t>Encoding</w:t>
+      </w:r>
+      <w:r>
+        <w:rPr>
+          <w:rFonts w:hint="default" w:ascii="Cascadia Mono" w:hAnsi="Cascadia Mono" w:eastAsia="Cascadia Mono"/>
+          <w:color w:val="000000"/>
+          <w:sz w:val="19"/>
+          <w:szCs w:val="24"/>
+          <w:highlight w:val="white"/>
+        </w:rPr>
+        <w:t>.UTF8.GetBytes(</w:t>
+      </w:r>
+      <w:r>
+        <w:rPr>
+          <w:rFonts w:hint="default" w:ascii="Cascadia Mono" w:hAnsi="Cascadia Mono" w:eastAsia="Cascadia Mono"/>
+          <w:color w:val="A31515"/>
+          <w:sz w:val="19"/>
+          <w:szCs w:val="24"/>
+          <w:highlight w:val="white"/>
+        </w:rPr>
+        <w:t>"luciano31646316465431654646465435454654"</w:t>
+      </w:r>
+      <w:r>
+        <w:rPr>
+          <w:rFonts w:hint="default" w:ascii="Cascadia Mono" w:hAnsi="Cascadia Mono" w:eastAsia="Cascadia Mono"/>
+          <w:color w:val="000000"/>
+          <w:sz w:val="19"/>
+          <w:szCs w:val="24"/>
+          <w:highlight w:val="white"/>
+        </w:rPr>
+        <w:t>)),</w:t>
+      </w:r>
+    </w:p>
+    <w:p>
+      <w:pPr>
+        <w:spacing w:beforeLines="0" w:afterLines="0"/>
+        <w:jc w:val="left"/>
+        <w:rPr>
+          <w:rFonts w:hint="default" w:ascii="Cascadia Mono" w:hAnsi="Cascadia Mono" w:eastAsia="Cascadia Mono"/>
+          <w:color w:val="000000"/>
+          <w:sz w:val="19"/>
+          <w:szCs w:val="24"/>
+          <w:highlight w:val="white"/>
+        </w:rPr>
+      </w:pPr>
+      <w:r>
+        <w:rPr>
+          <w:rFonts w:hint="default" w:ascii="Cascadia Mono" w:hAnsi="Cascadia Mono" w:eastAsia="Cascadia Mono"/>
+          <w:color w:val="000000"/>
+          <w:sz w:val="19"/>
+          <w:szCs w:val="24"/>
+          <w:highlight w:val="white"/>
+        </w:rPr>
+        <w:t xml:space="preserve">        ValidateAudience = </w:t>
+      </w:r>
+      <w:r>
+        <w:rPr>
+          <w:rFonts w:hint="default" w:ascii="Cascadia Mono" w:hAnsi="Cascadia Mono" w:eastAsia="Cascadia Mono"/>
+          <w:color w:val="0000FF"/>
+          <w:sz w:val="19"/>
+          <w:szCs w:val="24"/>
+          <w:highlight w:val="white"/>
+        </w:rPr>
+        <w:t>false</w:t>
+      </w:r>
+      <w:r>
+        <w:rPr>
+          <w:rFonts w:hint="default" w:ascii="Cascadia Mono" w:hAnsi="Cascadia Mono" w:eastAsia="Cascadia Mono"/>
+          <w:color w:val="000000"/>
+          <w:sz w:val="19"/>
+          <w:szCs w:val="24"/>
+          <w:highlight w:val="white"/>
+        </w:rPr>
+        <w:t xml:space="preserve">, </w:t>
+      </w:r>
+      <w:r>
+        <w:rPr>
+          <w:rFonts w:hint="default" w:ascii="Cascadia Mono" w:hAnsi="Cascadia Mono" w:eastAsia="Cascadia Mono"/>
+          <w:color w:val="008000"/>
+          <w:sz w:val="19"/>
+          <w:szCs w:val="24"/>
+          <w:highlight w:val="white"/>
+        </w:rPr>
+        <w:t>//MITIGA CASOS DE REDIRECIONAMENTO SE true</w:t>
+      </w:r>
+    </w:p>
+    <w:p>
+      <w:pPr>
+        <w:spacing w:beforeLines="0" w:afterLines="0"/>
+        <w:jc w:val="left"/>
+        <w:rPr>
+          <w:rFonts w:hint="default" w:ascii="Cascadia Mono" w:hAnsi="Cascadia Mono" w:eastAsia="Cascadia Mono"/>
+          <w:color w:val="000000"/>
+          <w:sz w:val="19"/>
+          <w:szCs w:val="24"/>
+          <w:highlight w:val="white"/>
+        </w:rPr>
+      </w:pPr>
+      <w:r>
+        <w:rPr>
+          <w:rFonts w:hint="default" w:ascii="Cascadia Mono" w:hAnsi="Cascadia Mono" w:eastAsia="Cascadia Mono"/>
+          <w:color w:val="000000"/>
+          <w:sz w:val="19"/>
+          <w:szCs w:val="24"/>
+          <w:highlight w:val="white"/>
+        </w:rPr>
+        <w:t xml:space="preserve">        ValidateIssuer = </w:t>
+      </w:r>
+      <w:r>
+        <w:rPr>
+          <w:rFonts w:hint="default" w:ascii="Cascadia Mono" w:hAnsi="Cascadia Mono" w:eastAsia="Cascadia Mono"/>
+          <w:color w:val="0000FF"/>
+          <w:sz w:val="19"/>
+          <w:szCs w:val="24"/>
+          <w:highlight w:val="white"/>
+        </w:rPr>
+        <w:t>false</w:t>
+      </w:r>
+      <w:r>
+        <w:rPr>
+          <w:rFonts w:hint="default" w:ascii="Cascadia Mono" w:hAnsi="Cascadia Mono" w:eastAsia="Cascadia Mono"/>
+          <w:color w:val="000000"/>
+          <w:sz w:val="19"/>
+          <w:szCs w:val="24"/>
+          <w:highlight w:val="white"/>
+        </w:rPr>
+        <w:t>,</w:t>
+      </w:r>
+    </w:p>
+    <w:p>
+      <w:pPr>
+        <w:spacing w:beforeLines="0" w:afterLines="0"/>
+        <w:jc w:val="left"/>
+        <w:rPr>
+          <w:rFonts w:hint="default" w:ascii="Cascadia Mono" w:hAnsi="Cascadia Mono" w:eastAsia="Cascadia Mono"/>
+          <w:color w:val="000000"/>
+          <w:sz w:val="19"/>
+          <w:szCs w:val="24"/>
+          <w:highlight w:val="white"/>
+        </w:rPr>
+      </w:pPr>
+      <w:r>
+        <w:rPr>
+          <w:rFonts w:hint="default" w:ascii="Cascadia Mono" w:hAnsi="Cascadia Mono" w:eastAsia="Cascadia Mono"/>
+          <w:color w:val="000000"/>
+          <w:sz w:val="19"/>
+          <w:szCs w:val="24"/>
+          <w:highlight w:val="white"/>
+        </w:rPr>
+        <w:t xml:space="preserve">        ClockSkew = </w:t>
+      </w:r>
+      <w:r>
+        <w:rPr>
+          <w:rFonts w:hint="default" w:ascii="Cascadia Mono" w:hAnsi="Cascadia Mono" w:eastAsia="Cascadia Mono"/>
+          <w:color w:val="2B91AF"/>
+          <w:sz w:val="19"/>
+          <w:szCs w:val="24"/>
+          <w:highlight w:val="white"/>
+        </w:rPr>
+        <w:t>TimeSpan</w:t>
+      </w:r>
+      <w:r>
+        <w:rPr>
+          <w:rFonts w:hint="default" w:ascii="Cascadia Mono" w:hAnsi="Cascadia Mono" w:eastAsia="Cascadia Mono"/>
+          <w:color w:val="000000"/>
+          <w:sz w:val="19"/>
+          <w:szCs w:val="24"/>
+          <w:highlight w:val="white"/>
+        </w:rPr>
+        <w:t>.Zero</w:t>
+      </w:r>
+      <w:r>
+        <w:rPr>
+          <w:rFonts w:hint="default" w:ascii="Cascadia Mono" w:hAnsi="Cascadia Mono" w:eastAsia="Cascadia Mono"/>
+          <w:color w:val="008000"/>
+          <w:sz w:val="19"/>
+          <w:szCs w:val="24"/>
+          <w:highlight w:val="white"/>
+        </w:rPr>
+        <w:t>//ALINHAMENTO RELÓGIO</w:t>
+      </w:r>
+    </w:p>
+    <w:p>
+      <w:pPr>
+        <w:spacing w:beforeLines="0" w:afterLines="0"/>
+        <w:jc w:val="left"/>
+        <w:rPr>
+          <w:rFonts w:hint="default" w:ascii="Cascadia Mono" w:hAnsi="Cascadia Mono" w:eastAsia="Cascadia Mono"/>
+          <w:color w:val="000000"/>
+          <w:sz w:val="19"/>
+          <w:szCs w:val="24"/>
+          <w:highlight w:val="white"/>
+        </w:rPr>
+      </w:pPr>
+      <w:r>
+        <w:rPr>
+          <w:rFonts w:hint="default" w:ascii="Cascadia Mono" w:hAnsi="Cascadia Mono" w:eastAsia="Cascadia Mono"/>
+          <w:color w:val="000000"/>
+          <w:sz w:val="19"/>
+          <w:szCs w:val="24"/>
+          <w:highlight w:val="white"/>
+        </w:rPr>
+        <w:t xml:space="preserve">    };</w:t>
+      </w:r>
+    </w:p>
+    <w:p>
+      <w:pPr>
+        <w:jc w:val="left"/>
+        <w:rPr>
+          <w:rFonts w:hint="default" w:ascii="Cascadia Mono" w:hAnsi="Cascadia Mono" w:eastAsia="Cascadia Mono"/>
+          <w:color w:val="000000"/>
+          <w:sz w:val="19"/>
+          <w:szCs w:val="24"/>
+          <w:highlight w:val="white"/>
+        </w:rPr>
+      </w:pPr>
+      <w:r>
+        <w:rPr>
+          <w:rFonts w:hint="default" w:ascii="Cascadia Mono" w:hAnsi="Cascadia Mono" w:eastAsia="Cascadia Mono"/>
+          <w:color w:val="000000"/>
+          <w:sz w:val="19"/>
+          <w:szCs w:val="24"/>
+          <w:highlight w:val="white"/>
+        </w:rPr>
+        <w:t>});</w:t>
+      </w:r>
+    </w:p>
+    <w:p>
+      <w:pPr>
+        <w:jc w:val="left"/>
+        <w:rPr>
+          <w:rFonts w:hint="default" w:ascii="Cascadia Mono" w:hAnsi="Cascadia Mono" w:eastAsia="Cascadia Mono"/>
+          <w:color w:val="000000"/>
+          <w:sz w:val="19"/>
+          <w:szCs w:val="24"/>
+          <w:highlight w:val="white"/>
+        </w:rPr>
+      </w:pPr>
+    </w:p>
+    <w:p>
+      <w:pPr>
+        <w:jc w:val="left"/>
+        <w:rPr>
+          <w:rFonts w:hint="default" w:ascii="Cascadia Mono" w:hAnsi="Cascadia Mono" w:cs="Cascadia Mono"/>
+          <w:sz w:val="24"/>
+          <w:szCs w:val="24"/>
+        </w:rPr>
+      </w:pPr>
+    </w:p>
+    <w:p>
+      <w:pPr>
+        <w:jc w:val="left"/>
+        <w:rPr>
+          <w:rFonts w:hint="default" w:ascii="Cascadia Mono" w:hAnsi="Cascadia Mono" w:cs="Cascadia Mono"/>
+          <w:sz w:val="24"/>
+          <w:szCs w:val="24"/>
+          <w:lang w:val="pt-BR"/>
+        </w:rPr>
+      </w:pPr>
+      <w:r>
+        <w:rPr>
+          <w:rFonts w:hint="default" w:ascii="Cascadia Mono" w:hAnsi="Cascadia Mono" w:cs="Cascadia Mono"/>
+          <w:sz w:val="24"/>
+          <w:szCs w:val="24"/>
+          <w:lang w:val="pt-BR"/>
+        </w:rPr>
+        <w:t xml:space="preserve">Program-&gt; linha 74, abaixo de </w:t>
+      </w:r>
+      <w:r>
+        <w:rPr>
+          <w:rFonts w:hint="default" w:ascii="Cascadia Mono" w:hAnsi="Cascadia Mono" w:eastAsia="Cascadia Mono"/>
+          <w:color w:val="000000"/>
+          <w:sz w:val="19"/>
+          <w:szCs w:val="24"/>
+          <w:highlight w:val="white"/>
+        </w:rPr>
+        <w:t>app.UseHttpsRedirection();</w:t>
+      </w:r>
+    </w:p>
+    <w:p>
+      <w:pPr>
+        <w:jc w:val="left"/>
+        <w:rPr>
+          <w:rFonts w:hint="default" w:ascii="Cascadia Mono" w:hAnsi="Cascadia Mono" w:cs="Cascadia Mono"/>
+          <w:sz w:val="24"/>
+          <w:szCs w:val="24"/>
+        </w:rPr>
+      </w:pPr>
+      <w:r>
+        <w:rPr>
+          <w:rFonts w:hint="default" w:ascii="Cascadia Mono" w:hAnsi="Cascadia Mono" w:eastAsia="Cascadia Mono"/>
+          <w:color w:val="000000"/>
+          <w:sz w:val="19"/>
+          <w:szCs w:val="24"/>
+          <w:highlight w:val="white"/>
+        </w:rPr>
+        <w:t>app.UseAuthentication();</w:t>
+      </w:r>
+    </w:p>
+    <w:p>
+      <w:pPr>
+        <w:jc w:val="left"/>
+        <w:rPr>
+          <w:rFonts w:hint="default" w:ascii="Cascadia Mono" w:hAnsi="Cascadia Mono" w:cs="Cascadia Mono"/>
+          <w:sz w:val="24"/>
+          <w:szCs w:val="24"/>
+        </w:rPr>
+      </w:pPr>
+    </w:p>
+    <w:p>
+      <w:pPr>
+        <w:jc w:val="left"/>
+        <w:rPr>
+          <w:rFonts w:hint="default" w:ascii="Cascadia Mono" w:hAnsi="Cascadia Mono" w:cs="Cascadia Mono"/>
+          <w:sz w:val="24"/>
+          <w:szCs w:val="24"/>
+          <w:lang w:val="pt-BR"/>
+        </w:rPr>
+      </w:pPr>
+      <w:r>
+        <w:rPr>
+          <w:rFonts w:hint="default" w:ascii="Cascadia Mono" w:hAnsi="Cascadia Mono" w:cs="Cascadia Mono"/>
+          <w:sz w:val="24"/>
+          <w:szCs w:val="24"/>
+          <w:lang w:val="pt-BR"/>
+        </w:rPr>
+        <w:t xml:space="preserve">Agora em GET - </w:t>
+      </w:r>
+      <w:r>
+        <w:rPr>
+          <w:rFonts w:hint="default" w:ascii="Cascadia Mono" w:hAnsi="Cascadia Mono" w:cs="Cascadia Mono"/>
+          <w:sz w:val="24"/>
+          <w:szCs w:val="24"/>
+          <w:lang w:val="pt-BR"/>
+        </w:rPr>
+        <w:fldChar w:fldCharType="begin"/>
+      </w:r>
+      <w:r>
+        <w:rPr>
+          <w:rFonts w:hint="default" w:ascii="Cascadia Mono" w:hAnsi="Cascadia Mono" w:cs="Cascadia Mono"/>
+          <w:sz w:val="24"/>
+          <w:szCs w:val="24"/>
+          <w:lang w:val="pt-BR"/>
+        </w:rPr>
+        <w:instrText xml:space="preserve"> HYPERLINK "http://localhost:5076/acesso" </w:instrText>
+      </w:r>
+      <w:r>
+        <w:rPr>
+          <w:rFonts w:hint="default" w:ascii="Cascadia Mono" w:hAnsi="Cascadia Mono" w:cs="Cascadia Mono"/>
+          <w:sz w:val="24"/>
+          <w:szCs w:val="24"/>
+          <w:lang w:val="pt-BR"/>
+        </w:rPr>
+        <w:fldChar w:fldCharType="separate"/>
+      </w:r>
+      <w:r>
+        <w:rPr>
+          <w:rStyle w:val="5"/>
+          <w:rFonts w:hint="default" w:ascii="Cascadia Mono" w:hAnsi="Cascadia Mono" w:cs="Cascadia Mono"/>
+          <w:sz w:val="24"/>
+          <w:szCs w:val="24"/>
+          <w:lang w:val="pt-BR"/>
+        </w:rPr>
+        <w:t>http://localhost:5076/acesso</w:t>
+      </w:r>
+      <w:r>
+        <w:rPr>
+          <w:rFonts w:hint="default" w:ascii="Cascadia Mono" w:hAnsi="Cascadia Mono" w:cs="Cascadia Mono"/>
+          <w:sz w:val="24"/>
+          <w:szCs w:val="24"/>
+          <w:lang w:val="pt-BR"/>
+        </w:rPr>
+        <w:fldChar w:fldCharType="end"/>
+      </w:r>
+      <w:r>
+        <w:rPr>
+          <w:rFonts w:hint="default" w:ascii="Cascadia Mono" w:hAnsi="Cascadia Mono" w:cs="Cascadia Mono"/>
+          <w:sz w:val="24"/>
+          <w:szCs w:val="24"/>
+          <w:lang w:val="pt-BR"/>
+        </w:rPr>
+        <w:t xml:space="preserve"> em Authorization-Beare Token com o token de acesso gerado em qualquer login bem sucedido a autenticação pelo token está funcional (Com usuário acima de 18 anos - acesso autorizado. Com usuários menores de idade - 404 not found).</w:t>
       </w:r>
       <w:bookmarkStart w:id="0" w:name="_GoBack"/>
       <w:bookmarkEnd w:id="0"/>
-    </w:p>
-    <w:p>
-      <w:pPr>
-        <w:jc w:val="left"/>
-        <w:rPr>
-          <w:rFonts w:hint="default" w:ascii="Cascadia Mono" w:hAnsi="Cascadia Mono" w:cs="Cascadia Mono"/>
-          <w:sz w:val="24"/>
-          <w:szCs w:val="24"/>
-          <w:lang w:val="pt-BR"/>
-        </w:rPr>
-      </w:pPr>
-    </w:p>
-    <w:p>
-      <w:pPr>
-        <w:jc w:val="left"/>
-        <w:rPr>
-          <w:rFonts w:hint="default" w:ascii="Cascadia Mono" w:hAnsi="Cascadia Mono" w:cs="Cascadia Mono"/>
-          <w:sz w:val="24"/>
-          <w:szCs w:val="24"/>
-        </w:rPr>
-      </w:pPr>
-    </w:p>
-    <w:p>
-      <w:pPr>
-        <w:jc w:val="left"/>
-        <w:rPr>
-          <w:rFonts w:hint="default" w:ascii="Cascadia Mono" w:hAnsi="Cascadia Mono" w:cs="Cascadia Mono"/>
-          <w:sz w:val="24"/>
-          <w:szCs w:val="24"/>
-        </w:rPr>
-      </w:pPr>
-    </w:p>
-    <w:p>
-      <w:pPr>
-        <w:jc w:val="left"/>
-        <w:rPr>
-          <w:rFonts w:hint="default" w:ascii="Cascadia Mono" w:hAnsi="Cascadia Mono" w:cs="Cascadia Mono"/>
-          <w:sz w:val="24"/>
-          <w:szCs w:val="24"/>
-        </w:rPr>
-      </w:pPr>
-    </w:p>
-    <w:p>
-      <w:pPr>
-        <w:jc w:val="left"/>
-        <w:rPr>
-          <w:rFonts w:hint="default" w:ascii="Cascadia Mono" w:hAnsi="Cascadia Mono" w:cs="Cascadia Mono"/>
-          <w:sz w:val="24"/>
-          <w:szCs w:val="24"/>
-        </w:rPr>
-      </w:pPr>
-    </w:p>
-    <w:p>
-      <w:pPr>
-        <w:jc w:val="left"/>
-        <w:rPr>
-          <w:rFonts w:hint="default" w:ascii="Cascadia Mono" w:hAnsi="Cascadia Mono" w:cs="Cascadia Mono"/>
-          <w:sz w:val="24"/>
-          <w:szCs w:val="24"/>
-        </w:rPr>
-      </w:pPr>
     </w:p>
     <w:p>
       <w:pPr>

</xml_diff>

<commit_message>
Secrets - using for SymmetricSecurityKey
</commit_message>
<xml_diff>
--- a/Notes.docx
+++ b/Notes.docx
@@ -14012,6 +14012,2015 @@
         </w:rPr>
         <w:t xml:space="preserve"> em Authorization-Beare Token com o token de acesso gerado em qualquer login bem sucedido a autenticação pelo token está funcional (Com usuário acima de 18 anos - acesso autorizado. Com usuários menores de idade - 404 not found).</w:t>
       </w:r>
+    </w:p>
+    <w:p>
+      <w:pPr>
+        <w:jc w:val="left"/>
+        <w:rPr>
+          <w:rFonts w:hint="default" w:ascii="Cascadia Mono" w:hAnsi="Cascadia Mono" w:cs="Cascadia Mono"/>
+          <w:sz w:val="24"/>
+          <w:szCs w:val="24"/>
+        </w:rPr>
+      </w:pPr>
+    </w:p>
+    <w:p>
+      <w:pPr>
+        <w:jc w:val="left"/>
+        <w:rPr>
+          <w:rFonts w:hint="default" w:ascii="Cascadia Mono" w:hAnsi="Cascadia Mono" w:cs="Cascadia Mono"/>
+          <w:sz w:val="24"/>
+          <w:szCs w:val="24"/>
+        </w:rPr>
+      </w:pPr>
+    </w:p>
+    <w:p>
+      <w:pPr>
+        <w:jc w:val="left"/>
+        <w:rPr>
+          <w:rFonts w:hint="default" w:ascii="Cascadia Mono" w:hAnsi="Cascadia Mono" w:cs="Cascadia Mono"/>
+          <w:sz w:val="24"/>
+          <w:szCs w:val="24"/>
+        </w:rPr>
+      </w:pPr>
+    </w:p>
+    <w:p>
+      <w:pPr>
+        <w:jc w:val="left"/>
+        <w:rPr>
+          <w:rFonts w:hint="default" w:ascii="Cascadia Mono" w:hAnsi="Cascadia Mono"/>
+          <w:b/>
+          <w:bCs/>
+          <w:i w:val="0"/>
+          <w:iCs w:val="0"/>
+          <w:sz w:val="24"/>
+          <w:szCs w:val="24"/>
+          <w:u w:val="single"/>
+          <w:lang w:val="pt-BR"/>
+        </w:rPr>
+      </w:pPr>
+      <w:r>
+        <w:rPr>
+          <w:rFonts w:hint="default" w:ascii="Cascadia Mono" w:hAnsi="Cascadia Mono"/>
+          <w:b/>
+          <w:bCs/>
+          <w:i w:val="0"/>
+          <w:iCs w:val="0"/>
+          <w:sz w:val="24"/>
+          <w:szCs w:val="24"/>
+          <w:u w:val="single"/>
+          <w:lang w:val="pt-BR"/>
+        </w:rPr>
+        <w:t>QUESTÕES DE SEGURANÇA - USANDO SECRETS</w:t>
+      </w:r>
+    </w:p>
+    <w:p>
+      <w:pPr>
+        <w:jc w:val="left"/>
+        <w:rPr>
+          <w:rFonts w:hint="default" w:ascii="Cascadia Mono" w:hAnsi="Cascadia Mono"/>
+          <w:b w:val="0"/>
+          <w:bCs w:val="0"/>
+          <w:i w:val="0"/>
+          <w:iCs w:val="0"/>
+          <w:sz w:val="24"/>
+          <w:szCs w:val="24"/>
+          <w:u w:val="none"/>
+          <w:lang w:val="pt-BR"/>
+        </w:rPr>
+      </w:pPr>
+      <w:r>
+        <w:rPr>
+          <w:rFonts w:hint="default" w:ascii="Cascadia Mono" w:hAnsi="Cascadia Mono"/>
+          <w:b w:val="0"/>
+          <w:bCs w:val="0"/>
+          <w:i w:val="0"/>
+          <w:iCs w:val="0"/>
+          <w:sz w:val="24"/>
+          <w:szCs w:val="24"/>
+          <w:u w:val="none"/>
+          <w:lang w:val="pt-BR"/>
+        </w:rPr>
+        <w:t xml:space="preserve">Secrets é um recurso do .NET capaz de guardar </w:t>
+      </w:r>
+      <w:r>
+        <w:rPr>
+          <w:rFonts w:hint="default" w:ascii="Cascadia Mono" w:hAnsi="Cascadia Mono"/>
+          <w:b/>
+          <w:bCs/>
+          <w:i w:val="0"/>
+          <w:iCs w:val="0"/>
+          <w:color w:val="FF0000"/>
+          <w:sz w:val="24"/>
+          <w:szCs w:val="24"/>
+          <w:u w:val="none"/>
+          <w:lang w:val="pt-BR"/>
+        </w:rPr>
+        <w:t>localmente</w:t>
+      </w:r>
+      <w:r>
+        <w:rPr>
+          <w:rFonts w:hint="default" w:ascii="Cascadia Mono" w:hAnsi="Cascadia Mono"/>
+          <w:b w:val="0"/>
+          <w:bCs w:val="0"/>
+          <w:i w:val="0"/>
+          <w:iCs w:val="0"/>
+          <w:sz w:val="24"/>
+          <w:szCs w:val="24"/>
+          <w:u w:val="none"/>
+          <w:lang w:val="pt-BR"/>
+        </w:rPr>
+        <w:t xml:space="preserve"> informações sensíveis de um projeto durante o seu desenvolvimento. Por exemplo, para a nossa aplicação atual, a </w:t>
+      </w:r>
+      <w:r>
+        <w:rPr>
+          <w:rFonts w:hint="default" w:ascii="Cascadia Mono" w:hAnsi="Cascadia Mono"/>
+          <w:b w:val="0"/>
+          <w:bCs w:val="0"/>
+          <w:i/>
+          <w:iCs/>
+          <w:sz w:val="24"/>
+          <w:szCs w:val="24"/>
+          <w:u w:val="none"/>
+          <w:lang w:val="pt-BR"/>
+        </w:rPr>
+        <w:t>assymmetric key</w:t>
+      </w:r>
+      <w:r>
+        <w:rPr>
+          <w:rFonts w:hint="default" w:ascii="Cascadia Mono" w:hAnsi="Cascadia Mono"/>
+          <w:b w:val="0"/>
+          <w:bCs w:val="0"/>
+          <w:i w:val="0"/>
+          <w:iCs w:val="0"/>
+          <w:sz w:val="24"/>
+          <w:szCs w:val="24"/>
+          <w:u w:val="none"/>
+          <w:lang w:val="pt-BR"/>
+        </w:rPr>
+        <w:t xml:space="preserve"> usada na geração do token, está exposta em Service-&gt;TokenService e Program</w:t>
+      </w:r>
+    </w:p>
+    <w:p>
+      <w:pPr>
+        <w:jc w:val="left"/>
+        <w:rPr>
+          <w:rFonts w:hint="default" w:ascii="Cascadia Mono" w:hAnsi="Cascadia Mono"/>
+          <w:b w:val="0"/>
+          <w:bCs w:val="0"/>
+          <w:i w:val="0"/>
+          <w:iCs w:val="0"/>
+          <w:sz w:val="24"/>
+          <w:szCs w:val="24"/>
+          <w:u w:val="none"/>
+          <w:lang w:val="pt-BR"/>
+        </w:rPr>
+      </w:pPr>
+    </w:p>
+    <w:p>
+      <w:pPr>
+        <w:jc w:val="left"/>
+        <w:rPr>
+          <w:rFonts w:hint="default" w:ascii="Cascadia Mono" w:hAnsi="Cascadia Mono"/>
+          <w:b w:val="0"/>
+          <w:bCs w:val="0"/>
+          <w:i w:val="0"/>
+          <w:iCs w:val="0"/>
+          <w:sz w:val="24"/>
+          <w:szCs w:val="24"/>
+          <w:u w:val="none"/>
+          <w:lang w:val="pt-BR"/>
+        </w:rPr>
+      </w:pPr>
+      <w:r>
+        <w:rPr>
+          <w:rFonts w:hint="default" w:ascii="Cascadia Mono" w:hAnsi="Cascadia Mono"/>
+          <w:b w:val="0"/>
+          <w:bCs w:val="0"/>
+          <w:i w:val="0"/>
+          <w:iCs w:val="0"/>
+          <w:sz w:val="24"/>
+          <w:szCs w:val="24"/>
+          <w:u w:val="none"/>
+          <w:lang w:val="pt-BR"/>
+        </w:rPr>
+        <w:t xml:space="preserve">Para </w:t>
+      </w:r>
+      <w:r>
+        <w:rPr>
+          <w:rFonts w:hint="default" w:ascii="Cascadia Mono" w:hAnsi="Cascadia Mono"/>
+          <w:b w:val="0"/>
+          <w:bCs w:val="0"/>
+          <w:i w:val="0"/>
+          <w:iCs w:val="0"/>
+          <w:sz w:val="24"/>
+          <w:szCs w:val="24"/>
+          <w:u w:val="single"/>
+          <w:lang w:val="pt-BR"/>
+        </w:rPr>
+        <w:t>utilizar o Secrets no projet</w:t>
+      </w:r>
+      <w:r>
+        <w:rPr>
+          <w:rFonts w:hint="default" w:ascii="Cascadia Mono" w:hAnsi="Cascadia Mono"/>
+          <w:b w:val="0"/>
+          <w:bCs w:val="0"/>
+          <w:i w:val="0"/>
+          <w:iCs w:val="0"/>
+          <w:sz w:val="24"/>
+          <w:szCs w:val="24"/>
+          <w:u w:val="none"/>
+          <w:lang w:val="pt-BR"/>
+        </w:rPr>
+        <w:t>o, abrir um Git Bash em ...UsuariosApi/UsuariosApi-&gt;</w:t>
+      </w:r>
+    </w:p>
+    <w:p>
+      <w:pPr>
+        <w:jc w:val="left"/>
+        <w:rPr>
+          <w:rFonts w:hint="default" w:ascii="Cascadia Mono" w:hAnsi="Cascadia Mono"/>
+          <w:b w:val="0"/>
+          <w:bCs w:val="0"/>
+          <w:i/>
+          <w:iCs/>
+          <w:sz w:val="24"/>
+          <w:szCs w:val="24"/>
+          <w:u w:val="none"/>
+          <w:lang w:val="pt-BR"/>
+        </w:rPr>
+      </w:pPr>
+    </w:p>
+    <w:p>
+      <w:pPr>
+        <w:jc w:val="left"/>
+        <w:rPr>
+          <w:rFonts w:hint="default" w:ascii="Cascadia Mono" w:hAnsi="Cascadia Mono"/>
+          <w:b w:val="0"/>
+          <w:bCs w:val="0"/>
+          <w:i w:val="0"/>
+          <w:iCs w:val="0"/>
+          <w:sz w:val="24"/>
+          <w:szCs w:val="24"/>
+          <w:u w:val="none"/>
+          <w:lang w:val="pt-BR"/>
+        </w:rPr>
+      </w:pPr>
+      <w:r>
+        <w:rPr>
+          <w:rFonts w:hint="default" w:ascii="Cascadia Mono" w:hAnsi="Cascadia Mono"/>
+          <w:b/>
+          <w:bCs/>
+          <w:i/>
+          <w:iCs/>
+          <w:sz w:val="24"/>
+          <w:szCs w:val="24"/>
+          <w:u w:val="none"/>
+          <w:lang w:val="pt-BR"/>
+        </w:rPr>
+        <w:t>dotnet user-secrets init</w:t>
+      </w:r>
+      <w:r>
+        <w:rPr>
+          <w:rFonts w:hint="default" w:ascii="Cascadia Mono" w:hAnsi="Cascadia Mono"/>
+          <w:b w:val="0"/>
+          <w:bCs w:val="0"/>
+          <w:i w:val="0"/>
+          <w:iCs w:val="0"/>
+          <w:sz w:val="24"/>
+          <w:szCs w:val="24"/>
+          <w:u w:val="none"/>
+          <w:lang w:val="pt-BR"/>
+        </w:rPr>
+        <w:t xml:space="preserve"> </w:t>
+      </w:r>
+    </w:p>
+    <w:p>
+      <w:pPr>
+        <w:jc w:val="left"/>
+        <w:rPr>
+          <w:rFonts w:hint="default" w:ascii="Cascadia Mono" w:hAnsi="Cascadia Mono" w:cs="Cascadia Mono"/>
+          <w:sz w:val="24"/>
+          <w:szCs w:val="24"/>
+          <w:lang w:val="pt-BR"/>
+        </w:rPr>
+      </w:pPr>
+    </w:p>
+    <w:p>
+      <w:pPr>
+        <w:jc w:val="left"/>
+        <w:rPr>
+          <w:rFonts w:hint="default" w:ascii="Cascadia Mono" w:hAnsi="Cascadia Mono" w:cs="Cascadia Mono"/>
+          <w:sz w:val="24"/>
+          <w:szCs w:val="24"/>
+          <w:lang w:val="pt-BR"/>
+        </w:rPr>
+      </w:pPr>
+      <w:r>
+        <w:rPr>
+          <w:rFonts w:hint="default" w:ascii="Cascadia Mono" w:hAnsi="Cascadia Mono" w:cs="Cascadia Mono"/>
+          <w:sz w:val="24"/>
+          <w:szCs w:val="24"/>
+          <w:lang w:val="pt-BR"/>
+        </w:rPr>
+        <w:t xml:space="preserve">Isso habilita o uso do Secrets no projeto, o que pode ser observado na raiz do projeto (clicar, no VisualStudio, em UsuarioApi), na tag </w:t>
+      </w:r>
+      <w:r>
+        <w:rPr>
+          <w:rFonts w:hint="default" w:ascii="Cascadia Mono" w:hAnsi="Cascadia Mono" w:cs="Cascadia Mono"/>
+          <w:i/>
+          <w:iCs/>
+          <w:sz w:val="24"/>
+          <w:szCs w:val="24"/>
+          <w:lang w:val="pt-BR"/>
+        </w:rPr>
+        <w:t>&lt;UserSecretsId&gt;</w:t>
+      </w:r>
+    </w:p>
+    <w:p>
+      <w:pPr>
+        <w:jc w:val="left"/>
+        <w:rPr>
+          <w:rFonts w:hint="default" w:ascii="Cascadia Mono" w:hAnsi="Cascadia Mono" w:cs="Cascadia Mono"/>
+          <w:sz w:val="24"/>
+          <w:szCs w:val="24"/>
+        </w:rPr>
+      </w:pPr>
+    </w:p>
+    <w:p>
+      <w:pPr>
+        <w:jc w:val="left"/>
+        <w:rPr>
+          <w:rFonts w:hint="default" w:ascii="Cascadia Mono" w:hAnsi="Cascadia Mono" w:cs="Cascadia Mono"/>
+          <w:i w:val="0"/>
+          <w:iCs w:val="0"/>
+          <w:sz w:val="24"/>
+          <w:szCs w:val="24"/>
+          <w:lang w:val="pt-BR"/>
+        </w:rPr>
+      </w:pPr>
+      <w:r>
+        <w:rPr>
+          <w:rFonts w:hint="default" w:ascii="Cascadia Mono" w:hAnsi="Cascadia Mono" w:cs="Cascadia Mono"/>
+          <w:sz w:val="24"/>
+          <w:szCs w:val="24"/>
+          <w:lang w:val="pt-BR"/>
+        </w:rPr>
+        <w:t xml:space="preserve">Para criar </w:t>
+      </w:r>
+      <w:r>
+        <w:rPr>
+          <w:rFonts w:hint="default" w:ascii="Cascadia Mono" w:hAnsi="Cascadia Mono" w:cs="Cascadia Mono"/>
+          <w:sz w:val="24"/>
+          <w:szCs w:val="24"/>
+          <w:u w:val="single"/>
+          <w:lang w:val="pt-BR"/>
+        </w:rPr>
+        <w:t xml:space="preserve">um Secret para guardar a </w:t>
+      </w:r>
+      <w:r>
+        <w:rPr>
+          <w:rFonts w:hint="default" w:ascii="Cascadia Mono" w:hAnsi="Cascadia Mono" w:cs="Cascadia Mono"/>
+          <w:i/>
+          <w:iCs/>
+          <w:sz w:val="24"/>
+          <w:szCs w:val="24"/>
+          <w:u w:val="single"/>
+          <w:lang w:val="pt-BR"/>
+        </w:rPr>
+        <w:t>Symmetric Key</w:t>
+      </w:r>
+      <w:r>
+        <w:rPr>
+          <w:rFonts w:hint="default" w:ascii="Cascadia Mono" w:hAnsi="Cascadia Mono" w:cs="Cascadia Mono"/>
+          <w:i/>
+          <w:iCs/>
+          <w:sz w:val="24"/>
+          <w:szCs w:val="24"/>
+          <w:lang w:val="pt-BR"/>
+        </w:rPr>
+        <w:t xml:space="preserve">, </w:t>
+      </w:r>
+      <w:r>
+        <w:rPr>
+          <w:rFonts w:hint="default" w:ascii="Cascadia Mono" w:hAnsi="Cascadia Mono" w:cs="Cascadia Mono"/>
+          <w:i w:val="0"/>
+          <w:iCs w:val="0"/>
+          <w:sz w:val="24"/>
+          <w:szCs w:val="24"/>
+          <w:lang w:val="pt-BR"/>
+        </w:rPr>
+        <w:t>no mesmo Git Bash aberto na pasta do projeto</w:t>
+      </w:r>
+    </w:p>
+    <w:p>
+      <w:pPr>
+        <w:jc w:val="left"/>
+        <w:rPr>
+          <w:rFonts w:hint="default" w:ascii="Cascadia Mono" w:hAnsi="Cascadia Mono" w:cs="Cascadia Mono"/>
+          <w:i w:val="0"/>
+          <w:iCs w:val="0"/>
+          <w:sz w:val="24"/>
+          <w:szCs w:val="24"/>
+          <w:lang w:val="pt-BR"/>
+        </w:rPr>
+      </w:pPr>
+    </w:p>
+    <w:p>
+      <w:pPr>
+        <w:jc w:val="left"/>
+        <w:rPr>
+          <w:rFonts w:hint="default" w:ascii="Cascadia Mono" w:hAnsi="Cascadia Mono" w:cs="Cascadia Mono"/>
+          <w:b/>
+          <w:bCs/>
+          <w:i/>
+          <w:iCs/>
+          <w:sz w:val="24"/>
+          <w:szCs w:val="24"/>
+          <w:lang w:val="pt-BR"/>
+        </w:rPr>
+      </w:pPr>
+      <w:r>
+        <w:rPr>
+          <w:rFonts w:hint="default" w:ascii="Cascadia Mono" w:hAnsi="Cascadia Mono" w:cs="Cascadia Mono"/>
+          <w:b/>
+          <w:bCs/>
+          <w:i/>
+          <w:iCs/>
+          <w:sz w:val="24"/>
+          <w:szCs w:val="24"/>
+          <w:lang w:val="pt-BR"/>
+        </w:rPr>
+        <w:t>dotnet user-secrets set “</w:t>
+      </w:r>
+      <w:r>
+        <w:rPr>
+          <w:rFonts w:hint="default" w:ascii="Cascadia Mono" w:hAnsi="Cascadia Mono" w:cs="Cascadia Mono"/>
+          <w:b/>
+          <w:bCs/>
+          <w:i/>
+          <w:iCs/>
+          <w:color w:val="FF0000"/>
+          <w:sz w:val="24"/>
+          <w:szCs w:val="24"/>
+          <w:lang w:val="pt-BR"/>
+        </w:rPr>
+        <w:t>apelido do secret</w:t>
+      </w:r>
+      <w:r>
+        <w:rPr>
+          <w:rFonts w:hint="default" w:ascii="Cascadia Mono" w:hAnsi="Cascadia Mono" w:cs="Cascadia Mono"/>
+          <w:b/>
+          <w:bCs/>
+          <w:i/>
+          <w:iCs/>
+          <w:sz w:val="24"/>
+          <w:szCs w:val="24"/>
+          <w:lang w:val="pt-BR"/>
+        </w:rPr>
+        <w:t>” “</w:t>
+      </w:r>
+      <w:r>
+        <w:rPr>
+          <w:rFonts w:hint="default" w:ascii="Cascadia Mono" w:hAnsi="Cascadia Mono" w:cs="Cascadia Mono"/>
+          <w:b/>
+          <w:bCs/>
+          <w:i/>
+          <w:iCs/>
+          <w:color w:val="FF0000"/>
+          <w:sz w:val="24"/>
+          <w:szCs w:val="24"/>
+          <w:lang w:val="pt-BR"/>
+        </w:rPr>
+        <w:t>valor dele na aplicação</w:t>
+      </w:r>
+      <w:r>
+        <w:rPr>
+          <w:rFonts w:hint="default" w:ascii="Cascadia Mono" w:hAnsi="Cascadia Mono" w:cs="Cascadia Mono"/>
+          <w:b/>
+          <w:bCs/>
+          <w:i/>
+          <w:iCs/>
+          <w:sz w:val="24"/>
+          <w:szCs w:val="24"/>
+          <w:lang w:val="pt-BR"/>
+        </w:rPr>
+        <w:t>”</w:t>
+      </w:r>
+    </w:p>
+    <w:p>
+      <w:pPr>
+        <w:jc w:val="left"/>
+        <w:rPr>
+          <w:rFonts w:hint="default" w:ascii="Cascadia Mono" w:hAnsi="Cascadia Mono" w:cs="Cascadia Mono"/>
+          <w:sz w:val="24"/>
+          <w:szCs w:val="24"/>
+        </w:rPr>
+      </w:pPr>
+    </w:p>
+    <w:p>
+      <w:pPr>
+        <w:jc w:val="left"/>
+        <w:rPr>
+          <w:rFonts w:hint="default" w:ascii="Cascadia Mono" w:hAnsi="Cascadia Mono" w:cs="Cascadia Mono"/>
+          <w:sz w:val="24"/>
+          <w:szCs w:val="24"/>
+          <w:lang w:val="pt-BR"/>
+        </w:rPr>
+      </w:pPr>
+      <w:r>
+        <w:rPr>
+          <w:rFonts w:hint="default" w:ascii="Cascadia Mono" w:hAnsi="Cascadia Mono" w:cs="Cascadia Mono"/>
+          <w:sz w:val="24"/>
+          <w:szCs w:val="24"/>
+          <w:lang w:val="pt-BR"/>
+        </w:rPr>
+        <w:t>No exemplo da nossa aplicação</w:t>
+      </w:r>
+    </w:p>
+    <w:p>
+      <w:pPr>
+        <w:jc w:val="left"/>
+        <w:rPr>
+          <w:rFonts w:hint="default" w:ascii="Cascadia Mono" w:hAnsi="Cascadia Mono" w:cs="Cascadia Mono"/>
+          <w:sz w:val="24"/>
+          <w:szCs w:val="24"/>
+          <w:lang w:val="pt-BR"/>
+        </w:rPr>
+      </w:pPr>
+    </w:p>
+    <w:p>
+      <w:pPr>
+        <w:jc w:val="left"/>
+        <w:rPr>
+          <w:rFonts w:hint="default" w:ascii="Cascadia Mono" w:hAnsi="Cascadia Mono" w:cs="Cascadia Mono"/>
+          <w:color w:val="000000" w:themeColor="text1"/>
+          <w:sz w:val="24"/>
+          <w:szCs w:val="24"/>
+          <w:lang w:val="pt-BR"/>
+          <w14:textFill>
+            <w14:solidFill>
+              <w14:schemeClr w14:val="tx1"/>
+            </w14:solidFill>
+          </w14:textFill>
+        </w:rPr>
+      </w:pPr>
+      <w:r>
+        <w:rPr>
+          <w:rFonts w:hint="default" w:ascii="Cascadia Mono" w:hAnsi="Cascadia Mono" w:cs="Cascadia Mono"/>
+          <w:b/>
+          <w:bCs/>
+          <w:i/>
+          <w:iCs/>
+          <w:color w:val="000000" w:themeColor="text1"/>
+          <w:sz w:val="24"/>
+          <w:szCs w:val="24"/>
+          <w:lang w:val="pt-BR"/>
+          <w14:textFill>
+            <w14:solidFill>
+              <w14:schemeClr w14:val="tx1"/>
+            </w14:solidFill>
+          </w14:textFill>
+        </w:rPr>
+        <w:t>dotnet user-secrets set “SymmetricSecurityKey” “.....”</w:t>
+      </w:r>
+    </w:p>
+    <w:p>
+      <w:pPr>
+        <w:jc w:val="left"/>
+        <w:rPr>
+          <w:rFonts w:hint="default" w:ascii="Cascadia Mono" w:hAnsi="Cascadia Mono" w:cs="Cascadia Mono"/>
+          <w:sz w:val="24"/>
+          <w:szCs w:val="24"/>
+          <w:lang w:val="pt-BR"/>
+        </w:rPr>
+      </w:pPr>
+    </w:p>
+    <w:p>
+      <w:pPr>
+        <w:jc w:val="left"/>
+        <w:rPr>
+          <w:rFonts w:hint="default" w:ascii="Cascadia Mono" w:hAnsi="Cascadia Mono" w:cs="Cascadia Mono"/>
+          <w:sz w:val="24"/>
+          <w:szCs w:val="24"/>
+          <w:lang w:val="pt-BR"/>
+        </w:rPr>
+      </w:pPr>
+      <w:r>
+        <w:rPr>
+          <w:rFonts w:hint="default" w:ascii="Cascadia Mono" w:hAnsi="Cascadia Mono" w:cs="Cascadia Mono"/>
+          <w:sz w:val="24"/>
+          <w:szCs w:val="24"/>
+          <w:lang w:val="pt-BR"/>
+        </w:rPr>
+        <w:t xml:space="preserve">Isso cria um arquivo json com o apelido e valor do Secret em </w:t>
+      </w:r>
+      <w:r>
+        <w:rPr>
+          <w:rFonts w:hint="default" w:ascii="Cascadia Mono" w:hAnsi="Cascadia Mono"/>
+          <w:sz w:val="24"/>
+          <w:szCs w:val="24"/>
+          <w:lang w:val="pt-BR"/>
+        </w:rPr>
+        <w:t>C:\Users\Luciano\AppData\Roaming\Microsoft\UserSecrets\c576c902-a958-425a-aed4-97440b5fedce</w:t>
+      </w:r>
+    </w:p>
+    <w:p>
+      <w:pPr>
+        <w:jc w:val="left"/>
+        <w:rPr>
+          <w:rFonts w:hint="default" w:ascii="Cascadia Mono" w:hAnsi="Cascadia Mono" w:cs="Cascadia Mono"/>
+          <w:sz w:val="24"/>
+          <w:szCs w:val="24"/>
+        </w:rPr>
+      </w:pPr>
+    </w:p>
+    <w:p>
+      <w:pPr>
+        <w:jc w:val="left"/>
+        <w:rPr>
+          <w:rFonts w:hint="default" w:ascii="Cascadia Mono" w:hAnsi="Cascadia Mono" w:cs="Cascadia Mono"/>
+          <w:sz w:val="24"/>
+          <w:szCs w:val="24"/>
+          <w:lang w:val="pt-BR"/>
+        </w:rPr>
+      </w:pPr>
+      <w:r>
+        <w:rPr>
+          <w:rFonts w:hint="default" w:ascii="Cascadia Mono" w:hAnsi="Cascadia Mono" w:cs="Cascadia Mono"/>
+          <w:sz w:val="24"/>
+          <w:szCs w:val="24"/>
+          <w:lang w:val="pt-BR"/>
+        </w:rPr>
+        <w:t xml:space="preserve">Criar </w:t>
+      </w:r>
+      <w:r>
+        <w:rPr>
+          <w:rFonts w:hint="default" w:ascii="Cascadia Mono" w:hAnsi="Cascadia Mono" w:cs="Cascadia Mono"/>
+          <w:sz w:val="24"/>
+          <w:szCs w:val="24"/>
+          <w:u w:val="single"/>
+          <w:lang w:val="pt-BR"/>
+        </w:rPr>
+        <w:t>um Secret para as configurações de conexão com a base de dados</w:t>
+      </w:r>
+      <w:r>
+        <w:rPr>
+          <w:rFonts w:hint="default" w:ascii="Cascadia Mono" w:hAnsi="Cascadia Mono" w:cs="Cascadia Mono"/>
+          <w:sz w:val="24"/>
+          <w:szCs w:val="24"/>
+          <w:lang w:val="pt-BR"/>
+        </w:rPr>
+        <w:t xml:space="preserve"> (em appsettings.json)</w:t>
+      </w:r>
+    </w:p>
+    <w:p>
+      <w:pPr>
+        <w:jc w:val="left"/>
+        <w:rPr>
+          <w:rFonts w:hint="default" w:ascii="Cascadia Mono" w:hAnsi="Cascadia Mono" w:cs="Cascadia Mono"/>
+          <w:sz w:val="24"/>
+          <w:szCs w:val="24"/>
+          <w:lang w:val="pt-BR"/>
+        </w:rPr>
+      </w:pPr>
+    </w:p>
+    <w:p>
+      <w:pPr>
+        <w:jc w:val="left"/>
+        <w:rPr>
+          <w:rFonts w:hint="default" w:ascii="Cascadia Mono" w:hAnsi="Cascadia Mono" w:cs="Cascadia Mono"/>
+          <w:sz w:val="24"/>
+          <w:szCs w:val="24"/>
+          <w:lang w:val="pt-BR"/>
+        </w:rPr>
+      </w:pPr>
+      <w:r>
+        <w:rPr>
+          <w:rFonts w:hint="default" w:ascii="Cascadia Mono" w:hAnsi="Cascadia Mono" w:cs="Cascadia Mono"/>
+          <w:b/>
+          <w:bCs/>
+          <w:i/>
+          <w:iCs/>
+          <w:color w:val="000000" w:themeColor="text1"/>
+          <w:sz w:val="24"/>
+          <w:szCs w:val="24"/>
+          <w:lang w:val="pt-BR"/>
+          <w14:textFill>
+            <w14:solidFill>
+              <w14:schemeClr w14:val="tx1"/>
+            </w14:solidFill>
+          </w14:textFill>
+        </w:rPr>
+        <w:t>dotnet user-secrets set “ConnectionStrings:UsuarioConnection” “</w:t>
+      </w:r>
+      <w:r>
+        <w:rPr>
+          <w:rFonts w:hint="default" w:ascii="Cascadia Mono" w:hAnsi="Cascadia Mono" w:eastAsia="Cascadia Mono"/>
+          <w:b/>
+          <w:bCs/>
+          <w:color w:val="auto"/>
+          <w:sz w:val="24"/>
+          <w:szCs w:val="24"/>
+          <w:highlight w:val="white"/>
+        </w:rPr>
+        <w:t>server=</w:t>
+      </w:r>
+      <w:r>
+        <w:rPr>
+          <w:rFonts w:hint="default" w:ascii="Cascadia Mono" w:hAnsi="Cascadia Mono" w:eastAsia="Cascadia Mono"/>
+          <w:b/>
+          <w:bCs/>
+          <w:color w:val="auto"/>
+          <w:sz w:val="24"/>
+          <w:szCs w:val="24"/>
+          <w:highlight w:val="white"/>
+          <w:lang w:val="pt-BR"/>
+        </w:rPr>
+        <w:t>....</w:t>
+      </w:r>
+      <w:r>
+        <w:rPr>
+          <w:rFonts w:hint="default" w:ascii="Cascadia Mono" w:hAnsi="Cascadia Mono" w:eastAsia="Cascadia Mono"/>
+          <w:b/>
+          <w:bCs/>
+          <w:color w:val="auto"/>
+          <w:sz w:val="24"/>
+          <w:szCs w:val="24"/>
+          <w:highlight w:val="white"/>
+        </w:rPr>
+        <w:t>;database=</w:t>
+      </w:r>
+      <w:r>
+        <w:rPr>
+          <w:rFonts w:hint="default" w:ascii="Cascadia Mono" w:hAnsi="Cascadia Mono" w:eastAsia="Cascadia Mono"/>
+          <w:b/>
+          <w:bCs/>
+          <w:color w:val="auto"/>
+          <w:sz w:val="24"/>
+          <w:szCs w:val="24"/>
+          <w:highlight w:val="white"/>
+          <w:lang w:val="pt-BR"/>
+        </w:rPr>
+        <w:t>...</w:t>
+      </w:r>
+      <w:r>
+        <w:rPr>
+          <w:rFonts w:hint="default" w:ascii="Cascadia Mono" w:hAnsi="Cascadia Mono" w:eastAsia="Cascadia Mono"/>
+          <w:b/>
+          <w:bCs/>
+          <w:color w:val="auto"/>
+          <w:sz w:val="24"/>
+          <w:szCs w:val="24"/>
+          <w:highlight w:val="white"/>
+        </w:rPr>
+        <w:t>;user=</w:t>
+      </w:r>
+      <w:r>
+        <w:rPr>
+          <w:rFonts w:hint="default" w:ascii="Cascadia Mono" w:hAnsi="Cascadia Mono" w:eastAsia="Cascadia Mono"/>
+          <w:b/>
+          <w:bCs/>
+          <w:color w:val="auto"/>
+          <w:sz w:val="24"/>
+          <w:szCs w:val="24"/>
+          <w:highlight w:val="white"/>
+          <w:lang w:val="pt-BR"/>
+        </w:rPr>
+        <w:t>..</w:t>
+      </w:r>
+      <w:r>
+        <w:rPr>
+          <w:rFonts w:hint="default" w:ascii="Cascadia Mono" w:hAnsi="Cascadia Mono" w:eastAsia="Cascadia Mono"/>
+          <w:b/>
+          <w:bCs/>
+          <w:color w:val="auto"/>
+          <w:sz w:val="24"/>
+          <w:szCs w:val="24"/>
+          <w:highlight w:val="white"/>
+        </w:rPr>
+        <w:t>;password=</w:t>
+      </w:r>
+      <w:r>
+        <w:rPr>
+          <w:rFonts w:hint="default" w:ascii="Cascadia Mono" w:hAnsi="Cascadia Mono" w:eastAsia="Cascadia Mono"/>
+          <w:b/>
+          <w:bCs/>
+          <w:color w:val="auto"/>
+          <w:sz w:val="24"/>
+          <w:szCs w:val="24"/>
+          <w:highlight w:val="white"/>
+          <w:lang w:val="pt-BR"/>
+        </w:rPr>
+        <w:t>...</w:t>
+      </w:r>
+      <w:r>
+        <w:rPr>
+          <w:rFonts w:hint="default" w:ascii="Cascadia Mono" w:hAnsi="Cascadia Mono" w:cs="Cascadia Mono"/>
+          <w:b/>
+          <w:bCs/>
+          <w:i/>
+          <w:iCs/>
+          <w:color w:val="000000" w:themeColor="text1"/>
+          <w:sz w:val="24"/>
+          <w:szCs w:val="24"/>
+          <w:lang w:val="pt-BR"/>
+          <w14:textFill>
+            <w14:solidFill>
+              <w14:schemeClr w14:val="tx1"/>
+            </w14:solidFill>
+          </w14:textFill>
+        </w:rPr>
+        <w:t>”</w:t>
+      </w:r>
+    </w:p>
+    <w:p>
+      <w:pPr>
+        <w:jc w:val="left"/>
+        <w:rPr>
+          <w:rFonts w:hint="default" w:ascii="Cascadia Mono" w:hAnsi="Cascadia Mono" w:cs="Cascadia Mono"/>
+          <w:sz w:val="24"/>
+          <w:szCs w:val="24"/>
+        </w:rPr>
+      </w:pPr>
+    </w:p>
+    <w:p>
+      <w:pPr>
+        <w:jc w:val="left"/>
+        <w:rPr>
+          <w:rFonts w:hint="default" w:ascii="Cascadia Mono" w:hAnsi="Cascadia Mono" w:cs="Cascadia Mono"/>
+          <w:sz w:val="24"/>
+          <w:szCs w:val="24"/>
+          <w:lang w:val="pt-BR"/>
+        </w:rPr>
+      </w:pPr>
+      <w:r>
+        <w:rPr>
+          <w:rFonts w:hint="default" w:ascii="Cascadia Mono" w:hAnsi="Cascadia Mono" w:cs="Cascadia Mono"/>
+          <w:sz w:val="24"/>
+          <w:szCs w:val="24"/>
+          <w:lang w:val="pt-BR"/>
+        </w:rPr>
+        <w:t>Para aplicar os Secrets criados no sistema, mudar nos trechos de código onde ainda estão expostos os valores</w:t>
+      </w:r>
+    </w:p>
+    <w:p>
+      <w:pPr>
+        <w:jc w:val="left"/>
+        <w:rPr>
+          <w:rFonts w:hint="default" w:ascii="Cascadia Mono" w:hAnsi="Cascadia Mono" w:cs="Cascadia Mono"/>
+          <w:sz w:val="24"/>
+          <w:szCs w:val="24"/>
+          <w:lang w:val="pt-BR"/>
+        </w:rPr>
+      </w:pPr>
+      <w:r>
+        <w:rPr>
+          <w:rFonts w:hint="default" w:ascii="Cascadia Mono" w:hAnsi="Cascadia Mono" w:cs="Cascadia Mono"/>
+          <w:sz w:val="24"/>
+          <w:szCs w:val="24"/>
+          <w:lang w:val="pt-BR"/>
+        </w:rPr>
+        <w:t>Program</w:t>
+      </w:r>
+    </w:p>
+    <w:p>
+      <w:pPr>
+        <w:jc w:val="left"/>
+        <w:rPr>
+          <w:rFonts w:hint="default" w:ascii="Cascadia Mono" w:hAnsi="Cascadia Mono" w:cs="Cascadia Mono"/>
+          <w:sz w:val="24"/>
+          <w:szCs w:val="24"/>
+          <w:lang w:val="pt-BR"/>
+        </w:rPr>
+      </w:pPr>
+      <w:r>
+        <w:rPr>
+          <w:rFonts w:hint="default" w:ascii="Cascadia Mono" w:hAnsi="Cascadia Mono" w:eastAsia="Cascadia Mono"/>
+          <w:color w:val="0000FF"/>
+          <w:sz w:val="19"/>
+          <w:szCs w:val="24"/>
+          <w:highlight w:val="white"/>
+        </w:rPr>
+        <w:t>var</w:t>
+      </w:r>
+      <w:r>
+        <w:rPr>
+          <w:rFonts w:hint="default" w:ascii="Cascadia Mono" w:hAnsi="Cascadia Mono" w:eastAsia="Cascadia Mono"/>
+          <w:color w:val="000000"/>
+          <w:sz w:val="19"/>
+          <w:szCs w:val="24"/>
+          <w:highlight w:val="white"/>
+        </w:rPr>
+        <w:t xml:space="preserve"> connectionString = builder.Configuration[</w:t>
+      </w:r>
+      <w:r>
+        <w:rPr>
+          <w:rFonts w:hint="default" w:ascii="Cascadia Mono" w:hAnsi="Cascadia Mono" w:eastAsia="Cascadia Mono"/>
+          <w:color w:val="A31515"/>
+          <w:sz w:val="19"/>
+          <w:szCs w:val="24"/>
+          <w:highlight w:val="white"/>
+        </w:rPr>
+        <w:t>"ConnectionStrings:UsuarioConnection"</w:t>
+      </w:r>
+      <w:r>
+        <w:rPr>
+          <w:rFonts w:hint="default" w:ascii="Cascadia Mono" w:hAnsi="Cascadia Mono" w:eastAsia="Cascadia Mono"/>
+          <w:color w:val="000000"/>
+          <w:sz w:val="19"/>
+          <w:szCs w:val="24"/>
+          <w:highlight w:val="white"/>
+        </w:rPr>
+        <w:t>];</w:t>
+      </w:r>
+    </w:p>
+    <w:p>
+      <w:pPr>
+        <w:jc w:val="left"/>
+        <w:rPr>
+          <w:rFonts w:hint="default" w:ascii="Cascadia Mono" w:hAnsi="Cascadia Mono" w:cs="Cascadia Mono"/>
+          <w:sz w:val="24"/>
+          <w:szCs w:val="24"/>
+          <w:lang w:val="pt-BR"/>
+        </w:rPr>
+      </w:pPr>
+      <w:r>
+        <w:rPr>
+          <w:rFonts w:hint="default" w:ascii="Cascadia Mono" w:hAnsi="Cascadia Mono" w:cs="Cascadia Mono"/>
+          <w:sz w:val="24"/>
+          <w:szCs w:val="24"/>
+          <w:lang w:val="pt-BR"/>
+        </w:rPr>
+        <w:t>.</w:t>
+      </w:r>
+    </w:p>
+    <w:p>
+      <w:pPr>
+        <w:jc w:val="left"/>
+        <w:rPr>
+          <w:rFonts w:hint="default" w:ascii="Cascadia Mono" w:hAnsi="Cascadia Mono" w:cs="Cascadia Mono"/>
+          <w:sz w:val="24"/>
+          <w:szCs w:val="24"/>
+          <w:lang w:val="pt-BR"/>
+        </w:rPr>
+      </w:pPr>
+      <w:r>
+        <w:rPr>
+          <w:rFonts w:hint="default" w:ascii="Cascadia Mono" w:hAnsi="Cascadia Mono" w:cs="Cascadia Mono"/>
+          <w:sz w:val="24"/>
+          <w:szCs w:val="24"/>
+          <w:lang w:val="pt-BR"/>
+        </w:rPr>
+        <w:t>.</w:t>
+      </w:r>
+    </w:p>
+    <w:p>
+      <w:pPr>
+        <w:jc w:val="left"/>
+        <w:rPr>
+          <w:rFonts w:hint="default" w:ascii="Cascadia Mono" w:hAnsi="Cascadia Mono" w:cs="Cascadia Mono"/>
+          <w:sz w:val="24"/>
+          <w:szCs w:val="24"/>
+          <w:lang w:val="pt-BR"/>
+        </w:rPr>
+      </w:pPr>
+      <w:r>
+        <w:rPr>
+          <w:rFonts w:hint="default" w:ascii="Cascadia Mono" w:hAnsi="Cascadia Mono" w:cs="Cascadia Mono"/>
+          <w:sz w:val="24"/>
+          <w:szCs w:val="24"/>
+          <w:lang w:val="pt-BR"/>
+        </w:rPr>
+        <w:t>.</w:t>
+      </w:r>
+    </w:p>
+    <w:p>
+      <w:pPr>
+        <w:spacing w:beforeLines="0" w:afterLines="0"/>
+        <w:jc w:val="left"/>
+        <w:rPr>
+          <w:rFonts w:hint="default" w:ascii="Cascadia Mono" w:hAnsi="Cascadia Mono" w:eastAsia="Cascadia Mono"/>
+          <w:color w:val="000000"/>
+          <w:sz w:val="19"/>
+          <w:szCs w:val="24"/>
+          <w:highlight w:val="white"/>
+        </w:rPr>
+      </w:pPr>
+      <w:r>
+        <w:rPr>
+          <w:rFonts w:hint="default" w:ascii="Cascadia Mono" w:hAnsi="Cascadia Mono" w:eastAsia="Cascadia Mono"/>
+          <w:color w:val="000000"/>
+          <w:sz w:val="19"/>
+          <w:szCs w:val="24"/>
+          <w:highlight w:val="white"/>
+        </w:rPr>
+        <w:t xml:space="preserve"> ValidateIssuerSigningKey = </w:t>
+      </w:r>
+      <w:r>
+        <w:rPr>
+          <w:rFonts w:hint="default" w:ascii="Cascadia Mono" w:hAnsi="Cascadia Mono" w:eastAsia="Cascadia Mono"/>
+          <w:color w:val="0000FF"/>
+          <w:sz w:val="19"/>
+          <w:szCs w:val="24"/>
+          <w:highlight w:val="white"/>
+        </w:rPr>
+        <w:t>true</w:t>
+      </w:r>
+      <w:r>
+        <w:rPr>
+          <w:rFonts w:hint="default" w:ascii="Cascadia Mono" w:hAnsi="Cascadia Mono" w:eastAsia="Cascadia Mono"/>
+          <w:color w:val="000000"/>
+          <w:sz w:val="19"/>
+          <w:szCs w:val="24"/>
+          <w:highlight w:val="white"/>
+        </w:rPr>
+        <w:t>,</w:t>
+      </w:r>
+    </w:p>
+    <w:p>
+      <w:pPr>
+        <w:spacing w:beforeLines="0" w:afterLines="0"/>
+        <w:jc w:val="left"/>
+        <w:rPr>
+          <w:rFonts w:hint="default" w:ascii="Cascadia Mono" w:hAnsi="Cascadia Mono" w:eastAsia="Cascadia Mono"/>
+          <w:color w:val="008000"/>
+          <w:sz w:val="19"/>
+          <w:szCs w:val="24"/>
+          <w:highlight w:val="white"/>
+        </w:rPr>
+      </w:pPr>
+      <w:r>
+        <w:rPr>
+          <w:rFonts w:hint="default" w:ascii="Cascadia Mono" w:hAnsi="Cascadia Mono" w:eastAsia="Cascadia Mono"/>
+          <w:color w:val="000000"/>
+          <w:sz w:val="19"/>
+          <w:szCs w:val="24"/>
+          <w:highlight w:val="white"/>
+        </w:rPr>
+        <w:t xml:space="preserve"> IssuerSigningKey = </w:t>
+      </w:r>
+      <w:r>
+        <w:rPr>
+          <w:rFonts w:hint="default" w:ascii="Cascadia Mono" w:hAnsi="Cascadia Mono" w:eastAsia="Cascadia Mono"/>
+          <w:color w:val="0000FF"/>
+          <w:sz w:val="19"/>
+          <w:szCs w:val="24"/>
+          <w:highlight w:val="white"/>
+        </w:rPr>
+        <w:t>new</w:t>
+      </w:r>
+      <w:r>
+        <w:rPr>
+          <w:rFonts w:hint="default" w:ascii="Cascadia Mono" w:hAnsi="Cascadia Mono" w:eastAsia="Cascadia Mono"/>
+          <w:color w:val="000000"/>
+          <w:sz w:val="19"/>
+          <w:szCs w:val="24"/>
+          <w:highlight w:val="white"/>
+        </w:rPr>
+        <w:t xml:space="preserve"> </w:t>
+      </w:r>
+      <w:r>
+        <w:rPr>
+          <w:rFonts w:hint="default" w:ascii="Cascadia Mono" w:hAnsi="Cascadia Mono" w:eastAsia="Cascadia Mono"/>
+          <w:color w:val="2B91AF"/>
+          <w:sz w:val="19"/>
+          <w:szCs w:val="24"/>
+          <w:highlight w:val="white"/>
+        </w:rPr>
+        <w:t>SymmetricSecurityKey</w:t>
+      </w:r>
+      <w:r>
+        <w:rPr>
+          <w:rFonts w:hint="default" w:ascii="Cascadia Mono" w:hAnsi="Cascadia Mono" w:eastAsia="Cascadia Mono"/>
+          <w:color w:val="000000"/>
+          <w:sz w:val="19"/>
+          <w:szCs w:val="24"/>
+          <w:highlight w:val="white"/>
+        </w:rPr>
+        <w:t xml:space="preserve"> </w:t>
+      </w:r>
+      <w:r>
+        <w:rPr>
+          <w:rFonts w:hint="default" w:ascii="Cascadia Mono" w:hAnsi="Cascadia Mono" w:eastAsia="Cascadia Mono"/>
+          <w:color w:val="008000"/>
+          <w:sz w:val="19"/>
+          <w:szCs w:val="24"/>
+          <w:highlight w:val="white"/>
+        </w:rPr>
+        <w:t>//CHAVE DE Services-&gt;TokenServices-&gt;GenerateToken</w:t>
+      </w:r>
+    </w:p>
+    <w:p>
+      <w:pPr>
+        <w:spacing w:beforeLines="0" w:afterLines="0"/>
+        <w:jc w:val="left"/>
+        <w:rPr>
+          <w:rFonts w:hint="default" w:ascii="Cascadia Mono" w:hAnsi="Cascadia Mono" w:eastAsia="Cascadia Mono"/>
+          <w:color w:val="000000"/>
+          <w:sz w:val="19"/>
+          <w:szCs w:val="24"/>
+          <w:highlight w:val="white"/>
+        </w:rPr>
+      </w:pPr>
+      <w:r>
+        <w:rPr>
+          <w:rFonts w:hint="default" w:ascii="Cascadia Mono" w:hAnsi="Cascadia Mono" w:eastAsia="Cascadia Mono"/>
+          <w:color w:val="000000"/>
+          <w:sz w:val="19"/>
+          <w:szCs w:val="24"/>
+          <w:highlight w:val="white"/>
+        </w:rPr>
+        <w:t xml:space="preserve">     (</w:t>
+      </w:r>
+      <w:r>
+        <w:rPr>
+          <w:rFonts w:hint="default" w:ascii="Cascadia Mono" w:hAnsi="Cascadia Mono" w:eastAsia="Cascadia Mono"/>
+          <w:color w:val="2B91AF"/>
+          <w:sz w:val="19"/>
+          <w:szCs w:val="24"/>
+          <w:highlight w:val="white"/>
+        </w:rPr>
+        <w:t>Encoding</w:t>
+      </w:r>
+      <w:r>
+        <w:rPr>
+          <w:rFonts w:hint="default" w:ascii="Cascadia Mono" w:hAnsi="Cascadia Mono" w:eastAsia="Cascadia Mono"/>
+          <w:color w:val="000000"/>
+          <w:sz w:val="19"/>
+          <w:szCs w:val="24"/>
+          <w:highlight w:val="white"/>
+        </w:rPr>
+        <w:t>.UTF8.GetBytes(builder.Configuration[</w:t>
+      </w:r>
+      <w:r>
+        <w:rPr>
+          <w:rFonts w:hint="default" w:ascii="Cascadia Mono" w:hAnsi="Cascadia Mono" w:eastAsia="Cascadia Mono"/>
+          <w:color w:val="A31515"/>
+          <w:sz w:val="19"/>
+          <w:szCs w:val="24"/>
+          <w:highlight w:val="white"/>
+        </w:rPr>
+        <w:t>"SymmetricSecurityKey"</w:t>
+      </w:r>
+      <w:r>
+        <w:rPr>
+          <w:rFonts w:hint="default" w:ascii="Cascadia Mono" w:hAnsi="Cascadia Mono" w:eastAsia="Cascadia Mono"/>
+          <w:color w:val="000000"/>
+          <w:sz w:val="19"/>
+          <w:szCs w:val="24"/>
+          <w:highlight w:val="white"/>
+        </w:rPr>
+        <w:t>])),</w:t>
+      </w:r>
+    </w:p>
+    <w:p>
+      <w:pPr>
+        <w:spacing w:beforeLines="0" w:afterLines="0"/>
+        <w:jc w:val="left"/>
+        <w:rPr>
+          <w:rFonts w:hint="default" w:ascii="Cascadia Mono" w:hAnsi="Cascadia Mono" w:eastAsia="Cascadia Mono"/>
+          <w:color w:val="008000"/>
+          <w:sz w:val="19"/>
+          <w:szCs w:val="24"/>
+          <w:highlight w:val="white"/>
+        </w:rPr>
+      </w:pPr>
+      <w:r>
+        <w:rPr>
+          <w:rFonts w:hint="default" w:ascii="Cascadia Mono" w:hAnsi="Cascadia Mono" w:eastAsia="Cascadia Mono"/>
+          <w:color w:val="000000"/>
+          <w:sz w:val="19"/>
+          <w:szCs w:val="24"/>
+          <w:highlight w:val="white"/>
+        </w:rPr>
+        <w:t xml:space="preserve"> ValidateAudience = </w:t>
+      </w:r>
+      <w:r>
+        <w:rPr>
+          <w:rFonts w:hint="default" w:ascii="Cascadia Mono" w:hAnsi="Cascadia Mono" w:eastAsia="Cascadia Mono"/>
+          <w:color w:val="0000FF"/>
+          <w:sz w:val="19"/>
+          <w:szCs w:val="24"/>
+          <w:highlight w:val="white"/>
+        </w:rPr>
+        <w:t>false</w:t>
+      </w:r>
+      <w:r>
+        <w:rPr>
+          <w:rFonts w:hint="default" w:ascii="Cascadia Mono" w:hAnsi="Cascadia Mono" w:eastAsia="Cascadia Mono"/>
+          <w:color w:val="000000"/>
+          <w:sz w:val="19"/>
+          <w:szCs w:val="24"/>
+          <w:highlight w:val="white"/>
+        </w:rPr>
+        <w:t xml:space="preserve">, </w:t>
+      </w:r>
+      <w:r>
+        <w:rPr>
+          <w:rFonts w:hint="default" w:ascii="Cascadia Mono" w:hAnsi="Cascadia Mono" w:eastAsia="Cascadia Mono"/>
+          <w:color w:val="008000"/>
+          <w:sz w:val="19"/>
+          <w:szCs w:val="24"/>
+          <w:highlight w:val="white"/>
+        </w:rPr>
+        <w:t>//MITIGA CASOS DE REDIRECIONAMENTO SE true</w:t>
+      </w:r>
+    </w:p>
+    <w:p>
+      <w:pPr>
+        <w:spacing w:beforeLines="0" w:afterLines="0"/>
+        <w:jc w:val="left"/>
+        <w:rPr>
+          <w:rFonts w:hint="default" w:ascii="Cascadia Mono" w:hAnsi="Cascadia Mono" w:eastAsia="Cascadia Mono"/>
+          <w:color w:val="000000"/>
+          <w:sz w:val="19"/>
+          <w:szCs w:val="24"/>
+          <w:highlight w:val="white"/>
+        </w:rPr>
+      </w:pPr>
+      <w:r>
+        <w:rPr>
+          <w:rFonts w:hint="default" w:ascii="Cascadia Mono" w:hAnsi="Cascadia Mono" w:eastAsia="Cascadia Mono"/>
+          <w:color w:val="000000"/>
+          <w:sz w:val="19"/>
+          <w:szCs w:val="24"/>
+          <w:highlight w:val="white"/>
+        </w:rPr>
+        <w:t xml:space="preserve"> ValidateIssuer = </w:t>
+      </w:r>
+      <w:r>
+        <w:rPr>
+          <w:rFonts w:hint="default" w:ascii="Cascadia Mono" w:hAnsi="Cascadia Mono" w:eastAsia="Cascadia Mono"/>
+          <w:color w:val="0000FF"/>
+          <w:sz w:val="19"/>
+          <w:szCs w:val="24"/>
+          <w:highlight w:val="white"/>
+        </w:rPr>
+        <w:t>false</w:t>
+      </w:r>
+      <w:r>
+        <w:rPr>
+          <w:rFonts w:hint="default" w:ascii="Cascadia Mono" w:hAnsi="Cascadia Mono" w:eastAsia="Cascadia Mono"/>
+          <w:color w:val="000000"/>
+          <w:sz w:val="19"/>
+          <w:szCs w:val="24"/>
+          <w:highlight w:val="white"/>
+        </w:rPr>
+        <w:t>,</w:t>
+      </w:r>
+    </w:p>
+    <w:p>
+      <w:pPr>
+        <w:jc w:val="left"/>
+        <w:rPr>
+          <w:rFonts w:hint="default" w:ascii="Cascadia Mono" w:hAnsi="Cascadia Mono" w:cs="Cascadia Mono"/>
+          <w:sz w:val="24"/>
+          <w:szCs w:val="24"/>
+          <w:lang w:val="pt-BR"/>
+        </w:rPr>
+      </w:pPr>
+      <w:r>
+        <w:rPr>
+          <w:rFonts w:hint="default" w:ascii="Cascadia Mono" w:hAnsi="Cascadia Mono" w:eastAsia="Cascadia Mono"/>
+          <w:color w:val="000000"/>
+          <w:sz w:val="19"/>
+          <w:szCs w:val="24"/>
+          <w:highlight w:val="white"/>
+        </w:rPr>
+        <w:t xml:space="preserve"> ClockSkew = </w:t>
+      </w:r>
+      <w:r>
+        <w:rPr>
+          <w:rFonts w:hint="default" w:ascii="Cascadia Mono" w:hAnsi="Cascadia Mono" w:eastAsia="Cascadia Mono"/>
+          <w:color w:val="2B91AF"/>
+          <w:sz w:val="19"/>
+          <w:szCs w:val="24"/>
+          <w:highlight w:val="white"/>
+        </w:rPr>
+        <w:t>TimeSpan</w:t>
+      </w:r>
+      <w:r>
+        <w:rPr>
+          <w:rFonts w:hint="default" w:ascii="Cascadia Mono" w:hAnsi="Cascadia Mono" w:eastAsia="Cascadia Mono"/>
+          <w:color w:val="000000"/>
+          <w:sz w:val="19"/>
+          <w:szCs w:val="24"/>
+          <w:highlight w:val="white"/>
+        </w:rPr>
+        <w:t>.Zero</w:t>
+      </w:r>
+      <w:r>
+        <w:rPr>
+          <w:rFonts w:hint="default" w:ascii="Cascadia Mono" w:hAnsi="Cascadia Mono" w:eastAsia="Cascadia Mono"/>
+          <w:color w:val="008000"/>
+          <w:sz w:val="19"/>
+          <w:szCs w:val="24"/>
+          <w:highlight w:val="white"/>
+        </w:rPr>
+        <w:t>//ALINHAMENTO RELÓGIO</w:t>
+      </w:r>
+    </w:p>
+    <w:p>
+      <w:pPr>
+        <w:jc w:val="left"/>
+        <w:rPr>
+          <w:rFonts w:hint="default" w:ascii="Cascadia Mono" w:hAnsi="Cascadia Mono" w:cs="Cascadia Mono"/>
+          <w:sz w:val="24"/>
+          <w:szCs w:val="24"/>
+          <w:lang w:val="pt-BR"/>
+        </w:rPr>
+      </w:pPr>
+    </w:p>
+    <w:p>
+      <w:pPr>
+        <w:jc w:val="left"/>
+        <w:rPr>
+          <w:rFonts w:hint="default" w:ascii="Cascadia Mono" w:hAnsi="Cascadia Mono" w:cs="Cascadia Mono"/>
+          <w:sz w:val="24"/>
+          <w:szCs w:val="24"/>
+          <w:lang w:val="pt-BR"/>
+        </w:rPr>
+      </w:pPr>
+    </w:p>
+    <w:p>
+      <w:pPr>
+        <w:jc w:val="left"/>
+        <w:rPr>
+          <w:rFonts w:hint="default" w:ascii="Cascadia Mono" w:hAnsi="Cascadia Mono" w:cs="Cascadia Mono"/>
+          <w:sz w:val="24"/>
+          <w:szCs w:val="24"/>
+          <w:lang w:val="pt-BR"/>
+        </w:rPr>
+      </w:pPr>
+      <w:r>
+        <w:rPr>
+          <w:rFonts w:hint="default" w:ascii="Cascadia Mono" w:hAnsi="Cascadia Mono" w:cs="Cascadia Mono"/>
+          <w:sz w:val="24"/>
+          <w:szCs w:val="24"/>
+          <w:lang w:val="pt-BR"/>
+        </w:rPr>
+        <w:t>Service-&gt;TokenService</w:t>
+      </w:r>
+    </w:p>
+    <w:p>
+      <w:pPr>
+        <w:jc w:val="left"/>
+        <w:rPr>
+          <w:rFonts w:hint="default" w:ascii="Cascadia Mono" w:hAnsi="Cascadia Mono" w:cs="Cascadia Mono"/>
+          <w:sz w:val="24"/>
+          <w:szCs w:val="24"/>
+          <w:lang w:val="pt-BR"/>
+        </w:rPr>
+      </w:pPr>
+      <w:r>
+        <w:rPr>
+          <w:rFonts w:hint="default" w:ascii="Cascadia Mono" w:hAnsi="Cascadia Mono" w:cs="Cascadia Mono"/>
+          <w:sz w:val="24"/>
+          <w:szCs w:val="24"/>
+          <w:lang w:val="pt-BR"/>
+        </w:rPr>
+        <w:t>Como a classe TokenService não tem acesso direto ao builder.Configuration(assim como a Program), é preciso criar um construtor que injete esse acesso</w:t>
+      </w:r>
+    </w:p>
+    <w:p>
+      <w:pPr>
+        <w:spacing w:beforeLines="0" w:afterLines="0"/>
+        <w:jc w:val="left"/>
+        <w:rPr>
+          <w:rFonts w:hint="default" w:ascii="Cascadia Mono" w:hAnsi="Cascadia Mono" w:eastAsia="Cascadia Mono"/>
+          <w:color w:val="008000"/>
+          <w:sz w:val="19"/>
+          <w:szCs w:val="24"/>
+          <w:highlight w:val="white"/>
+        </w:rPr>
+      </w:pPr>
+      <w:r>
+        <w:rPr>
+          <w:rFonts w:hint="default" w:ascii="Cascadia Mono" w:hAnsi="Cascadia Mono" w:eastAsia="Cascadia Mono"/>
+          <w:color w:val="008000"/>
+          <w:sz w:val="19"/>
+          <w:szCs w:val="24"/>
+          <w:highlight w:val="white"/>
+        </w:rPr>
+        <w:t>//PROPRIEDADES</w:t>
+      </w:r>
+    </w:p>
+    <w:p>
+      <w:pPr>
+        <w:spacing w:beforeLines="0" w:afterLines="0"/>
+        <w:jc w:val="left"/>
+        <w:rPr>
+          <w:rFonts w:hint="default" w:ascii="Cascadia Mono" w:hAnsi="Cascadia Mono" w:eastAsia="Cascadia Mono"/>
+          <w:color w:val="008000"/>
+          <w:sz w:val="19"/>
+          <w:szCs w:val="24"/>
+          <w:highlight w:val="white"/>
+        </w:rPr>
+      </w:pPr>
+      <w:r>
+        <w:rPr>
+          <w:rFonts w:hint="default" w:ascii="Cascadia Mono" w:hAnsi="Cascadia Mono" w:eastAsia="Cascadia Mono"/>
+          <w:color w:val="008000"/>
+          <w:sz w:val="19"/>
+          <w:szCs w:val="24"/>
+          <w:highlight w:val="white"/>
+        </w:rPr>
+        <w:t>//PROPRIEDADE DE ACESSO AO builder.Configuration</w:t>
+      </w:r>
+    </w:p>
+    <w:p>
+      <w:pPr>
+        <w:spacing w:beforeLines="0" w:afterLines="0"/>
+        <w:jc w:val="left"/>
+        <w:rPr>
+          <w:rFonts w:hint="default" w:ascii="Cascadia Mono" w:hAnsi="Cascadia Mono" w:eastAsia="Cascadia Mono"/>
+          <w:color w:val="000000"/>
+          <w:sz w:val="19"/>
+          <w:szCs w:val="24"/>
+          <w:highlight w:val="white"/>
+        </w:rPr>
+      </w:pPr>
+      <w:r>
+        <w:rPr>
+          <w:rFonts w:hint="default" w:ascii="Cascadia Mono" w:hAnsi="Cascadia Mono" w:eastAsia="Cascadia Mono"/>
+          <w:color w:val="0000FF"/>
+          <w:sz w:val="19"/>
+          <w:szCs w:val="24"/>
+          <w:highlight w:val="white"/>
+        </w:rPr>
+        <w:t>private</w:t>
+      </w:r>
+      <w:r>
+        <w:rPr>
+          <w:rFonts w:hint="default" w:ascii="Cascadia Mono" w:hAnsi="Cascadia Mono" w:eastAsia="Cascadia Mono"/>
+          <w:color w:val="000000"/>
+          <w:sz w:val="19"/>
+          <w:szCs w:val="24"/>
+          <w:highlight w:val="white"/>
+        </w:rPr>
+        <w:t xml:space="preserve"> </w:t>
+      </w:r>
+      <w:r>
+        <w:rPr>
+          <w:rFonts w:hint="default" w:ascii="Cascadia Mono" w:hAnsi="Cascadia Mono" w:eastAsia="Cascadia Mono"/>
+          <w:color w:val="2B91AF"/>
+          <w:sz w:val="19"/>
+          <w:szCs w:val="24"/>
+          <w:highlight w:val="white"/>
+        </w:rPr>
+        <w:t>IConfiguration</w:t>
+      </w:r>
+      <w:r>
+        <w:rPr>
+          <w:rFonts w:hint="default" w:ascii="Cascadia Mono" w:hAnsi="Cascadia Mono" w:eastAsia="Cascadia Mono"/>
+          <w:color w:val="000000"/>
+          <w:sz w:val="19"/>
+          <w:szCs w:val="24"/>
+          <w:highlight w:val="white"/>
+        </w:rPr>
+        <w:t xml:space="preserve"> _configuration;</w:t>
+      </w:r>
+    </w:p>
+    <w:p>
+      <w:pPr>
+        <w:spacing w:beforeLines="0" w:afterLines="0"/>
+        <w:jc w:val="left"/>
+        <w:rPr>
+          <w:rFonts w:hint="default" w:ascii="Cascadia Mono" w:hAnsi="Cascadia Mono" w:eastAsia="Cascadia Mono"/>
+          <w:color w:val="000000"/>
+          <w:sz w:val="19"/>
+          <w:szCs w:val="24"/>
+          <w:highlight w:val="white"/>
+        </w:rPr>
+      </w:pPr>
+    </w:p>
+    <w:p>
+      <w:pPr>
+        <w:spacing w:beforeLines="0" w:afterLines="0"/>
+        <w:jc w:val="left"/>
+        <w:rPr>
+          <w:rFonts w:hint="default" w:ascii="Cascadia Mono" w:hAnsi="Cascadia Mono" w:eastAsia="Cascadia Mono"/>
+          <w:color w:val="008000"/>
+          <w:sz w:val="19"/>
+          <w:szCs w:val="24"/>
+          <w:highlight w:val="white"/>
+        </w:rPr>
+      </w:pPr>
+      <w:r>
+        <w:rPr>
+          <w:rFonts w:hint="default" w:ascii="Cascadia Mono" w:hAnsi="Cascadia Mono" w:eastAsia="Cascadia Mono"/>
+          <w:color w:val="008000"/>
+          <w:sz w:val="19"/>
+          <w:szCs w:val="24"/>
+          <w:highlight w:val="white"/>
+        </w:rPr>
+        <w:t>//CONSTRUTOR</w:t>
+      </w:r>
+    </w:p>
+    <w:p>
+      <w:pPr>
+        <w:spacing w:beforeLines="0" w:afterLines="0"/>
+        <w:jc w:val="left"/>
+        <w:rPr>
+          <w:rFonts w:hint="default" w:ascii="Cascadia Mono" w:hAnsi="Cascadia Mono" w:eastAsia="Cascadia Mono"/>
+          <w:color w:val="008000"/>
+          <w:sz w:val="19"/>
+          <w:szCs w:val="24"/>
+          <w:highlight w:val="white"/>
+        </w:rPr>
+      </w:pPr>
+      <w:r>
+        <w:rPr>
+          <w:rFonts w:hint="default" w:ascii="Cascadia Mono" w:hAnsi="Cascadia Mono" w:eastAsia="Cascadia Mono"/>
+          <w:color w:val="008000"/>
+          <w:sz w:val="19"/>
+          <w:szCs w:val="24"/>
+          <w:highlight w:val="white"/>
+        </w:rPr>
+        <w:t>//CONSTRUTOR QUE INJETA O ACESSO AO builder.Configuration (para utilização do Secrets)</w:t>
+      </w:r>
+    </w:p>
+    <w:p>
+      <w:pPr>
+        <w:spacing w:beforeLines="0" w:afterLines="0"/>
+        <w:jc w:val="left"/>
+        <w:rPr>
+          <w:rFonts w:hint="default" w:ascii="Cascadia Mono" w:hAnsi="Cascadia Mono" w:eastAsia="Cascadia Mono"/>
+          <w:color w:val="000000"/>
+          <w:sz w:val="19"/>
+          <w:szCs w:val="24"/>
+          <w:highlight w:val="white"/>
+        </w:rPr>
+      </w:pPr>
+      <w:r>
+        <w:rPr>
+          <w:rFonts w:hint="default" w:ascii="Cascadia Mono" w:hAnsi="Cascadia Mono" w:eastAsia="Cascadia Mono"/>
+          <w:color w:val="0000FF"/>
+          <w:sz w:val="19"/>
+          <w:szCs w:val="24"/>
+          <w:highlight w:val="white"/>
+        </w:rPr>
+        <w:t>public</w:t>
+      </w:r>
+      <w:r>
+        <w:rPr>
+          <w:rFonts w:hint="default" w:ascii="Cascadia Mono" w:hAnsi="Cascadia Mono" w:eastAsia="Cascadia Mono"/>
+          <w:color w:val="000000"/>
+          <w:sz w:val="19"/>
+          <w:szCs w:val="24"/>
+          <w:highlight w:val="white"/>
+        </w:rPr>
+        <w:t xml:space="preserve"> </w:t>
+      </w:r>
+      <w:r>
+        <w:rPr>
+          <w:rFonts w:hint="default" w:ascii="Cascadia Mono" w:hAnsi="Cascadia Mono" w:eastAsia="Cascadia Mono"/>
+          <w:color w:val="2B91AF"/>
+          <w:sz w:val="19"/>
+          <w:szCs w:val="24"/>
+          <w:highlight w:val="white"/>
+        </w:rPr>
+        <w:t>TokenService</w:t>
+      </w:r>
+      <w:r>
+        <w:rPr>
+          <w:rFonts w:hint="default" w:ascii="Cascadia Mono" w:hAnsi="Cascadia Mono" w:eastAsia="Cascadia Mono"/>
+          <w:color w:val="000000"/>
+          <w:sz w:val="19"/>
+          <w:szCs w:val="24"/>
+          <w:highlight w:val="white"/>
+        </w:rPr>
+        <w:t>(</w:t>
+      </w:r>
+      <w:r>
+        <w:rPr>
+          <w:rFonts w:hint="default" w:ascii="Cascadia Mono" w:hAnsi="Cascadia Mono" w:eastAsia="Cascadia Mono"/>
+          <w:color w:val="2B91AF"/>
+          <w:sz w:val="19"/>
+          <w:szCs w:val="24"/>
+          <w:highlight w:val="white"/>
+        </w:rPr>
+        <w:t>IConfiguration</w:t>
+      </w:r>
+      <w:r>
+        <w:rPr>
+          <w:rFonts w:hint="default" w:ascii="Cascadia Mono" w:hAnsi="Cascadia Mono" w:eastAsia="Cascadia Mono"/>
+          <w:color w:val="000000"/>
+          <w:sz w:val="19"/>
+          <w:szCs w:val="24"/>
+          <w:highlight w:val="white"/>
+        </w:rPr>
+        <w:t xml:space="preserve"> configuration)</w:t>
+      </w:r>
+    </w:p>
+    <w:p>
+      <w:pPr>
+        <w:spacing w:beforeLines="0" w:afterLines="0"/>
+        <w:jc w:val="left"/>
+        <w:rPr>
+          <w:rFonts w:hint="default" w:ascii="Cascadia Mono" w:hAnsi="Cascadia Mono" w:eastAsia="Cascadia Mono"/>
+          <w:color w:val="000000"/>
+          <w:sz w:val="19"/>
+          <w:szCs w:val="24"/>
+          <w:highlight w:val="white"/>
+        </w:rPr>
+      </w:pPr>
+      <w:r>
+        <w:rPr>
+          <w:rFonts w:hint="default" w:ascii="Cascadia Mono" w:hAnsi="Cascadia Mono" w:eastAsia="Cascadia Mono"/>
+          <w:color w:val="000000"/>
+          <w:sz w:val="19"/>
+          <w:szCs w:val="24"/>
+          <w:highlight w:val="white"/>
+        </w:rPr>
+        <w:t>{</w:t>
+      </w:r>
+    </w:p>
+    <w:p>
+      <w:pPr>
+        <w:spacing w:beforeLines="0" w:afterLines="0"/>
+        <w:jc w:val="left"/>
+        <w:rPr>
+          <w:rFonts w:hint="default" w:ascii="Cascadia Mono" w:hAnsi="Cascadia Mono" w:eastAsia="Cascadia Mono"/>
+          <w:color w:val="000000"/>
+          <w:sz w:val="19"/>
+          <w:szCs w:val="24"/>
+          <w:highlight w:val="white"/>
+        </w:rPr>
+      </w:pPr>
+      <w:r>
+        <w:rPr>
+          <w:rFonts w:hint="default" w:ascii="Cascadia Mono" w:hAnsi="Cascadia Mono" w:eastAsia="Cascadia Mono"/>
+          <w:color w:val="000000"/>
+          <w:sz w:val="19"/>
+          <w:szCs w:val="24"/>
+          <w:highlight w:val="white"/>
+        </w:rPr>
+        <w:t xml:space="preserve">    </w:t>
+      </w:r>
+      <w:r>
+        <w:rPr>
+          <w:rFonts w:hint="default" w:ascii="Cascadia Mono" w:hAnsi="Cascadia Mono" w:eastAsia="Cascadia Mono"/>
+          <w:color w:val="0000FF"/>
+          <w:sz w:val="19"/>
+          <w:szCs w:val="24"/>
+          <w:highlight w:val="white"/>
+        </w:rPr>
+        <w:t>_configuration</w:t>
+      </w:r>
+      <w:r>
+        <w:rPr>
+          <w:rFonts w:hint="default" w:ascii="Cascadia Mono" w:hAnsi="Cascadia Mono" w:eastAsia="Cascadia Mono"/>
+          <w:color w:val="000000"/>
+          <w:sz w:val="19"/>
+          <w:szCs w:val="24"/>
+          <w:highlight w:val="white"/>
+        </w:rPr>
+        <w:t xml:space="preserve"> = configuration;</w:t>
+      </w:r>
+    </w:p>
+    <w:p>
+      <w:pPr>
+        <w:jc w:val="left"/>
+        <w:rPr>
+          <w:rFonts w:hint="default" w:ascii="Cascadia Mono" w:hAnsi="Cascadia Mono" w:cs="Cascadia Mono"/>
+          <w:sz w:val="24"/>
+          <w:szCs w:val="24"/>
+          <w:lang w:val="pt-BR"/>
+        </w:rPr>
+      </w:pPr>
+      <w:r>
+        <w:rPr>
+          <w:rFonts w:hint="default" w:ascii="Cascadia Mono" w:hAnsi="Cascadia Mono" w:eastAsia="Cascadia Mono"/>
+          <w:color w:val="000000"/>
+          <w:sz w:val="19"/>
+          <w:szCs w:val="24"/>
+          <w:highlight w:val="white"/>
+        </w:rPr>
+        <w:t>}</w:t>
+      </w:r>
+    </w:p>
+    <w:p>
+      <w:pPr>
+        <w:jc w:val="left"/>
+        <w:rPr>
+          <w:rFonts w:hint="default" w:ascii="Cascadia Mono" w:hAnsi="Cascadia Mono" w:cs="Cascadia Mono"/>
+          <w:sz w:val="24"/>
+          <w:szCs w:val="24"/>
+          <w:lang w:val="pt-BR"/>
+        </w:rPr>
+      </w:pPr>
+      <w:r>
+        <w:rPr>
+          <w:rFonts w:hint="default" w:ascii="Cascadia Mono" w:hAnsi="Cascadia Mono" w:cs="Cascadia Mono"/>
+          <w:sz w:val="24"/>
+          <w:szCs w:val="24"/>
+          <w:lang w:val="pt-BR"/>
+        </w:rPr>
+        <w:t>.</w:t>
+      </w:r>
+    </w:p>
+    <w:p>
+      <w:pPr>
+        <w:jc w:val="left"/>
+        <w:rPr>
+          <w:rFonts w:hint="default" w:ascii="Cascadia Mono" w:hAnsi="Cascadia Mono" w:cs="Cascadia Mono"/>
+          <w:sz w:val="24"/>
+          <w:szCs w:val="24"/>
+          <w:lang w:val="pt-BR"/>
+        </w:rPr>
+      </w:pPr>
+      <w:r>
+        <w:rPr>
+          <w:rFonts w:hint="default" w:ascii="Cascadia Mono" w:hAnsi="Cascadia Mono" w:cs="Cascadia Mono"/>
+          <w:sz w:val="24"/>
+          <w:szCs w:val="24"/>
+          <w:lang w:val="pt-BR"/>
+        </w:rPr>
+        <w:t>.</w:t>
+      </w:r>
+    </w:p>
+    <w:p>
+      <w:pPr>
+        <w:jc w:val="left"/>
+        <w:rPr>
+          <w:rFonts w:hint="default" w:ascii="Cascadia Mono" w:hAnsi="Cascadia Mono" w:cs="Cascadia Mono"/>
+          <w:sz w:val="24"/>
+          <w:szCs w:val="24"/>
+          <w:lang w:val="pt-BR"/>
+        </w:rPr>
+      </w:pPr>
+      <w:r>
+        <w:rPr>
+          <w:rFonts w:hint="default" w:ascii="Cascadia Mono" w:hAnsi="Cascadia Mono" w:cs="Cascadia Mono"/>
+          <w:sz w:val="24"/>
+          <w:szCs w:val="24"/>
+          <w:lang w:val="pt-BR"/>
+        </w:rPr>
+        <w:t>.</w:t>
+      </w:r>
+    </w:p>
+    <w:p>
+      <w:pPr>
+        <w:jc w:val="left"/>
+        <w:rPr>
+          <w:rFonts w:hint="default" w:ascii="Cascadia Mono" w:hAnsi="Cascadia Mono" w:cs="Cascadia Mono"/>
+          <w:sz w:val="24"/>
+          <w:szCs w:val="24"/>
+          <w:lang w:val="pt-BR"/>
+        </w:rPr>
+      </w:pPr>
+      <w:r>
+        <w:rPr>
+          <w:rFonts w:hint="default" w:ascii="Cascadia Mono" w:hAnsi="Cascadia Mono" w:cs="Cascadia Mono"/>
+          <w:sz w:val="24"/>
+          <w:szCs w:val="24"/>
+          <w:lang w:val="pt-BR"/>
+        </w:rPr>
+        <w:t>.</w:t>
+      </w:r>
+    </w:p>
+    <w:p>
+      <w:pPr>
+        <w:spacing w:beforeLines="0" w:afterLines="0"/>
+        <w:jc w:val="left"/>
+        <w:rPr>
+          <w:rFonts w:hint="default" w:ascii="Cascadia Mono" w:hAnsi="Cascadia Mono" w:eastAsia="Cascadia Mono"/>
+          <w:color w:val="008000"/>
+          <w:sz w:val="19"/>
+          <w:szCs w:val="24"/>
+          <w:highlight w:val="white"/>
+        </w:rPr>
+      </w:pPr>
+      <w:r>
+        <w:rPr>
+          <w:rFonts w:hint="default" w:ascii="Cascadia Mono" w:hAnsi="Cascadia Mono" w:eastAsia="Cascadia Mono"/>
+          <w:color w:val="008000"/>
+          <w:sz w:val="19"/>
+          <w:szCs w:val="24"/>
+          <w:highlight w:val="white"/>
+        </w:rPr>
+        <w:t>//CHAVE DE GERAÇÃO DAS CREDENCIAIS</w:t>
+      </w:r>
+    </w:p>
+    <w:p>
+      <w:pPr>
+        <w:spacing w:beforeLines="0" w:afterLines="0"/>
+        <w:jc w:val="left"/>
+        <w:rPr>
+          <w:rFonts w:hint="default" w:ascii="Cascadia Mono" w:hAnsi="Cascadia Mono" w:eastAsia="Cascadia Mono"/>
+          <w:color w:val="000000"/>
+          <w:sz w:val="19"/>
+          <w:szCs w:val="24"/>
+          <w:highlight w:val="white"/>
+        </w:rPr>
+      </w:pPr>
+      <w:r>
+        <w:rPr>
+          <w:rFonts w:hint="default" w:ascii="Cascadia Mono" w:hAnsi="Cascadia Mono" w:eastAsia="Cascadia Mono"/>
+          <w:color w:val="0000FF"/>
+          <w:sz w:val="19"/>
+          <w:szCs w:val="24"/>
+          <w:highlight w:val="white"/>
+        </w:rPr>
+        <w:t>var</w:t>
+      </w:r>
+      <w:r>
+        <w:rPr>
+          <w:rFonts w:hint="default" w:ascii="Cascadia Mono" w:hAnsi="Cascadia Mono" w:eastAsia="Cascadia Mono"/>
+          <w:color w:val="000000"/>
+          <w:sz w:val="19"/>
+          <w:szCs w:val="24"/>
+          <w:highlight w:val="white"/>
+        </w:rPr>
+        <w:t xml:space="preserve"> chave = </w:t>
+      </w:r>
+      <w:r>
+        <w:rPr>
+          <w:rFonts w:hint="default" w:ascii="Cascadia Mono" w:hAnsi="Cascadia Mono" w:eastAsia="Cascadia Mono"/>
+          <w:color w:val="0000FF"/>
+          <w:sz w:val="19"/>
+          <w:szCs w:val="24"/>
+          <w:highlight w:val="white"/>
+        </w:rPr>
+        <w:t>new</w:t>
+      </w:r>
+      <w:r>
+        <w:rPr>
+          <w:rFonts w:hint="default" w:ascii="Cascadia Mono" w:hAnsi="Cascadia Mono" w:eastAsia="Cascadia Mono"/>
+          <w:color w:val="000000"/>
+          <w:sz w:val="19"/>
+          <w:szCs w:val="24"/>
+          <w:highlight w:val="white"/>
+        </w:rPr>
+        <w:t xml:space="preserve"> </w:t>
+      </w:r>
+      <w:r>
+        <w:rPr>
+          <w:rFonts w:hint="default" w:ascii="Cascadia Mono" w:hAnsi="Cascadia Mono" w:eastAsia="Cascadia Mono"/>
+          <w:color w:val="2B91AF"/>
+          <w:sz w:val="19"/>
+          <w:szCs w:val="24"/>
+          <w:highlight w:val="white"/>
+        </w:rPr>
+        <w:t>SymmetricSecurityKey</w:t>
+      </w:r>
+      <w:r>
+        <w:rPr>
+          <w:rFonts w:hint="default" w:ascii="Cascadia Mono" w:hAnsi="Cascadia Mono" w:eastAsia="Cascadia Mono"/>
+          <w:color w:val="000000"/>
+          <w:sz w:val="19"/>
+          <w:szCs w:val="24"/>
+          <w:highlight w:val="white"/>
+        </w:rPr>
+        <w:t>(</w:t>
+      </w:r>
+    </w:p>
+    <w:p>
+      <w:pPr>
+        <w:spacing w:beforeLines="0" w:afterLines="0"/>
+        <w:jc w:val="left"/>
+        <w:rPr>
+          <w:rFonts w:hint="default" w:ascii="Cascadia Mono" w:hAnsi="Cascadia Mono" w:eastAsia="Cascadia Mono"/>
+          <w:color w:val="000000"/>
+          <w:sz w:val="19"/>
+          <w:szCs w:val="24"/>
+          <w:highlight w:val="white"/>
+        </w:rPr>
+      </w:pPr>
+      <w:r>
+        <w:rPr>
+          <w:rFonts w:hint="default" w:ascii="Cascadia Mono" w:hAnsi="Cascadia Mono" w:eastAsia="Cascadia Mono"/>
+          <w:color w:val="000000"/>
+          <w:sz w:val="19"/>
+          <w:szCs w:val="24"/>
+          <w:highlight w:val="white"/>
+        </w:rPr>
+        <w:t xml:space="preserve">    </w:t>
+      </w:r>
+      <w:r>
+        <w:rPr>
+          <w:rFonts w:hint="default" w:ascii="Cascadia Mono" w:hAnsi="Cascadia Mono" w:eastAsia="Cascadia Mono"/>
+          <w:color w:val="2B91AF"/>
+          <w:sz w:val="19"/>
+          <w:szCs w:val="24"/>
+          <w:highlight w:val="white"/>
+        </w:rPr>
+        <w:t>Encoding</w:t>
+      </w:r>
+      <w:r>
+        <w:rPr>
+          <w:rFonts w:hint="default" w:ascii="Cascadia Mono" w:hAnsi="Cascadia Mono" w:eastAsia="Cascadia Mono"/>
+          <w:color w:val="000000"/>
+          <w:sz w:val="19"/>
+          <w:szCs w:val="24"/>
+          <w:highlight w:val="white"/>
+        </w:rPr>
+        <w:t>.UTF8.GetBytes(_configuration[</w:t>
+      </w:r>
+      <w:r>
+        <w:rPr>
+          <w:rFonts w:hint="default" w:ascii="Cascadia Mono" w:hAnsi="Cascadia Mono" w:eastAsia="Cascadia Mono"/>
+          <w:color w:val="A31515"/>
+          <w:sz w:val="19"/>
+          <w:szCs w:val="24"/>
+          <w:highlight w:val="white"/>
+        </w:rPr>
+        <w:t>"SymmetricSecurityKey"</w:t>
+      </w:r>
+      <w:r>
+        <w:rPr>
+          <w:rFonts w:hint="default" w:ascii="Cascadia Mono" w:hAnsi="Cascadia Mono" w:eastAsia="Cascadia Mono"/>
+          <w:color w:val="000000"/>
+          <w:sz w:val="19"/>
+          <w:szCs w:val="24"/>
+          <w:highlight w:val="white"/>
+        </w:rPr>
+        <w:t>]));</w:t>
+      </w:r>
+    </w:p>
+    <w:p>
+      <w:pPr>
+        <w:jc w:val="left"/>
+        <w:rPr>
+          <w:rFonts w:hint="default" w:ascii="Cascadia Mono" w:hAnsi="Cascadia Mono" w:cs="Cascadia Mono"/>
+          <w:sz w:val="24"/>
+          <w:szCs w:val="24"/>
+          <w:lang w:val="pt-BR"/>
+        </w:rPr>
+      </w:pPr>
+      <w:r>
+        <w:rPr>
+          <w:rFonts w:hint="default" w:ascii="Cascadia Mono" w:hAnsi="Cascadia Mono" w:eastAsia="Cascadia Mono"/>
+          <w:color w:val="008000"/>
+          <w:sz w:val="19"/>
+          <w:szCs w:val="24"/>
+          <w:highlight w:val="white"/>
+        </w:rPr>
+        <w:t>//GERAÇÃO DA CHAVE USA UMA SEQUENCIA QUALQUER DE CARACTERES MINIMO 128bits</w:t>
+      </w:r>
+    </w:p>
+    <w:p>
+      <w:pPr>
+        <w:jc w:val="left"/>
+        <w:rPr>
+          <w:rFonts w:hint="default" w:ascii="Cascadia Mono" w:hAnsi="Cascadia Mono" w:cs="Cascadia Mono"/>
+          <w:sz w:val="24"/>
+          <w:szCs w:val="24"/>
+          <w:lang w:val="pt-BR"/>
+        </w:rPr>
+      </w:pPr>
+    </w:p>
+    <w:p>
+      <w:pPr>
+        <w:jc w:val="left"/>
+        <w:rPr>
+          <w:rFonts w:hint="default" w:ascii="Cascadia Mono" w:hAnsi="Cascadia Mono" w:cs="Cascadia Mono"/>
+          <w:sz w:val="24"/>
+          <w:szCs w:val="24"/>
+          <w:lang w:val="pt-BR"/>
+        </w:rPr>
+      </w:pPr>
+    </w:p>
+    <w:p>
+      <w:pPr>
+        <w:jc w:val="left"/>
+        <w:rPr>
+          <w:rFonts w:hint="default" w:ascii="Cascadia Mono" w:hAnsi="Cascadia Mono" w:cs="Cascadia Mono"/>
+          <w:sz w:val="24"/>
+          <w:szCs w:val="24"/>
+          <w:lang w:val="pt-BR"/>
+        </w:rPr>
+      </w:pPr>
+      <w:r>
+        <w:rPr>
+          <w:rFonts w:hint="default" w:ascii="Cascadia Mono" w:hAnsi="Cascadia Mono" w:cs="Cascadia Mono"/>
+          <w:sz w:val="24"/>
+          <w:szCs w:val="24"/>
+          <w:lang w:val="pt-BR"/>
+        </w:rPr>
+        <w:t>appsettings.json</w:t>
+      </w:r>
+    </w:p>
+    <w:p>
+      <w:pPr>
+        <w:jc w:val="left"/>
+        <w:rPr>
+          <w:rFonts w:hint="default" w:ascii="Cascadia Mono" w:hAnsi="Cascadia Mono" w:cs="Cascadia Mono"/>
+          <w:sz w:val="24"/>
+          <w:szCs w:val="24"/>
+          <w:lang w:val="pt-BR"/>
+        </w:rPr>
+      </w:pPr>
+      <w:r>
+        <w:rPr>
+          <w:rFonts w:hint="default" w:ascii="Cascadia Mono" w:hAnsi="Cascadia Mono" w:cs="Cascadia Mono"/>
+          <w:sz w:val="24"/>
+          <w:szCs w:val="24"/>
+          <w:lang w:val="pt-BR"/>
+        </w:rPr>
+        <w:t>?</w:t>
+      </w:r>
       <w:bookmarkStart w:id="0" w:name="_GoBack"/>
       <w:bookmarkEnd w:id="0"/>
     </w:p>
@@ -14087,146 +16096,6 @@
     </w:p>
     <w:p>
       <w:pPr>
-        <w:jc w:val="left"/>
-        <w:rPr>
-          <w:rFonts w:hint="default" w:ascii="Cascadia Mono" w:hAnsi="Cascadia Mono" w:cs="Cascadia Mono"/>
-          <w:sz w:val="24"/>
-          <w:szCs w:val="24"/>
-        </w:rPr>
-      </w:pPr>
-    </w:p>
-    <w:p>
-      <w:pPr>
-        <w:jc w:val="left"/>
-        <w:rPr>
-          <w:rFonts w:hint="default" w:ascii="Cascadia Mono" w:hAnsi="Cascadia Mono" w:cs="Cascadia Mono"/>
-          <w:sz w:val="24"/>
-          <w:szCs w:val="24"/>
-        </w:rPr>
-      </w:pPr>
-    </w:p>
-    <w:p>
-      <w:pPr>
-        <w:jc w:val="left"/>
-        <w:rPr>
-          <w:rFonts w:hint="default" w:ascii="Cascadia Mono" w:hAnsi="Cascadia Mono" w:cs="Cascadia Mono"/>
-          <w:sz w:val="24"/>
-          <w:szCs w:val="24"/>
-        </w:rPr>
-      </w:pPr>
-    </w:p>
-    <w:p>
-      <w:pPr>
-        <w:jc w:val="left"/>
-        <w:rPr>
-          <w:rFonts w:hint="default" w:ascii="Cascadia Mono" w:hAnsi="Cascadia Mono" w:cs="Cascadia Mono"/>
-          <w:sz w:val="24"/>
-          <w:szCs w:val="24"/>
-        </w:rPr>
-      </w:pPr>
-    </w:p>
-    <w:p>
-      <w:pPr>
-        <w:jc w:val="left"/>
-        <w:rPr>
-          <w:rFonts w:hint="default" w:ascii="Cascadia Mono" w:hAnsi="Cascadia Mono" w:cs="Cascadia Mono"/>
-          <w:sz w:val="24"/>
-          <w:szCs w:val="24"/>
-        </w:rPr>
-      </w:pPr>
-    </w:p>
-    <w:p>
-      <w:pPr>
-        <w:jc w:val="left"/>
-        <w:rPr>
-          <w:rFonts w:hint="default" w:ascii="Cascadia Mono" w:hAnsi="Cascadia Mono" w:cs="Cascadia Mono"/>
-          <w:sz w:val="24"/>
-          <w:szCs w:val="24"/>
-        </w:rPr>
-      </w:pPr>
-    </w:p>
-    <w:p>
-      <w:pPr>
-        <w:jc w:val="left"/>
-        <w:rPr>
-          <w:rFonts w:hint="default" w:ascii="Cascadia Mono" w:hAnsi="Cascadia Mono" w:cs="Cascadia Mono"/>
-          <w:sz w:val="24"/>
-          <w:szCs w:val="24"/>
-        </w:rPr>
-      </w:pPr>
-    </w:p>
-    <w:p>
-      <w:pPr>
-        <w:jc w:val="left"/>
-        <w:rPr>
-          <w:rFonts w:hint="default" w:ascii="Cascadia Mono" w:hAnsi="Cascadia Mono" w:cs="Cascadia Mono"/>
-          <w:sz w:val="24"/>
-          <w:szCs w:val="24"/>
-        </w:rPr>
-      </w:pPr>
-    </w:p>
-    <w:p>
-      <w:pPr>
-        <w:jc w:val="left"/>
-        <w:rPr>
-          <w:rFonts w:hint="default" w:ascii="Cascadia Mono" w:hAnsi="Cascadia Mono" w:cs="Cascadia Mono"/>
-          <w:sz w:val="24"/>
-          <w:szCs w:val="24"/>
-        </w:rPr>
-      </w:pPr>
-    </w:p>
-    <w:p>
-      <w:pPr>
-        <w:jc w:val="left"/>
-        <w:rPr>
-          <w:rFonts w:hint="default" w:ascii="Cascadia Mono" w:hAnsi="Cascadia Mono" w:cs="Cascadia Mono"/>
-          <w:sz w:val="24"/>
-          <w:szCs w:val="24"/>
-        </w:rPr>
-      </w:pPr>
-    </w:p>
-    <w:p>
-      <w:pPr>
-        <w:jc w:val="left"/>
-        <w:rPr>
-          <w:rFonts w:hint="default" w:ascii="Cascadia Mono" w:hAnsi="Cascadia Mono" w:cs="Cascadia Mono"/>
-          <w:sz w:val="24"/>
-          <w:szCs w:val="24"/>
-        </w:rPr>
-      </w:pPr>
-    </w:p>
-    <w:p>
-      <w:pPr>
-        <w:jc w:val="left"/>
-        <w:rPr>
-          <w:rFonts w:hint="default" w:ascii="Cascadia Mono" w:hAnsi="Cascadia Mono" w:cs="Cascadia Mono"/>
-          <w:sz w:val="24"/>
-          <w:szCs w:val="24"/>
-        </w:rPr>
-      </w:pPr>
-    </w:p>
-    <w:p>
-      <w:pPr>
-        <w:jc w:val="left"/>
-        <w:rPr>
-          <w:rFonts w:hint="default" w:ascii="Cascadia Mono" w:hAnsi="Cascadia Mono" w:cs="Cascadia Mono"/>
-          <w:sz w:val="24"/>
-          <w:szCs w:val="24"/>
-        </w:rPr>
-      </w:pPr>
-    </w:p>
-    <w:p>
-      <w:pPr>
-        <w:jc w:val="left"/>
-        <w:rPr>
-          <w:rFonts w:hint="default" w:ascii="Cascadia Mono" w:hAnsi="Cascadia Mono" w:cs="Cascadia Mono"/>
-          <w:sz w:val="24"/>
-          <w:szCs w:val="24"/>
-        </w:rPr>
-      </w:pPr>
-    </w:p>
-    <w:p>
-      <w:pPr>
         <w:jc w:val="both"/>
         <w:rPr>
           <w:rFonts w:hint="default" w:ascii="Cascadia Mono" w:hAnsi="Cascadia Mono" w:cs="Cascadia Mono"/>
@@ -14250,6 +16119,241 @@
         </w:rPr>
         <w:t>ANOTAÇÕES</w:t>
       </w:r>
+    </w:p>
+    <w:p>
+      <w:pPr>
+        <w:jc w:val="both"/>
+        <w:rPr>
+          <w:rFonts w:hint="default" w:ascii="Cascadia Mono" w:hAnsi="Cascadia Mono" w:cs="Cascadia Mono"/>
+          <w:b/>
+          <w:bCs/>
+          <w:sz w:val="24"/>
+          <w:szCs w:val="24"/>
+          <w:u w:val="single"/>
+          <w:lang w:val="pt-BR"/>
+        </w:rPr>
+      </w:pPr>
+    </w:p>
+    <w:p>
+      <w:pPr>
+        <w:jc w:val="both"/>
+        <w:rPr>
+          <w:rFonts w:hint="default" w:ascii="Cascadia Mono" w:hAnsi="Cascadia Mono" w:cs="Cascadia Mono"/>
+          <w:b/>
+          <w:bCs/>
+          <w:sz w:val="24"/>
+          <w:szCs w:val="24"/>
+          <w:u w:val="single"/>
+          <w:lang w:val="pt-BR"/>
+        </w:rPr>
+      </w:pPr>
+      <w:r>
+        <w:rPr>
+          <w:rFonts w:hint="default" w:ascii="Cascadia Mono" w:hAnsi="Cascadia Mono" w:cs="Cascadia Mono"/>
+          <w:b/>
+          <w:bCs/>
+          <w:sz w:val="24"/>
+          <w:szCs w:val="24"/>
+          <w:u w:val="single"/>
+          <w:lang w:val="pt-BR"/>
+        </w:rPr>
+        <w:t>ROTAS</w:t>
+      </w:r>
+    </w:p>
+    <w:p>
+      <w:pPr>
+        <w:rPr>
+          <w:rFonts w:hint="default" w:ascii="Cascadia Mono" w:hAnsi="Cascadia Mono" w:cs="Cascadia Mono"/>
+          <w:sz w:val="24"/>
+          <w:szCs w:val="24"/>
+          <w:lang w:val="pt-BR"/>
+        </w:rPr>
+      </w:pPr>
+      <w:r>
+        <w:rPr>
+          <w:rFonts w:hint="default" w:ascii="Cascadia Mono" w:hAnsi="Cascadia Mono" w:cs="Cascadia Mono"/>
+          <w:sz w:val="24"/>
+          <w:szCs w:val="24"/>
+        </w:rPr>
+        <w:fldChar w:fldCharType="begin"/>
+      </w:r>
+      <w:r>
+        <w:rPr>
+          <w:rFonts w:hint="default" w:ascii="Cascadia Mono" w:hAnsi="Cascadia Mono" w:cs="Cascadia Mono"/>
+          <w:sz w:val="24"/>
+          <w:szCs w:val="24"/>
+        </w:rPr>
+        <w:instrText xml:space="preserve"> HYPERLINK "http://localhost:5076/usuario/cadastro" </w:instrText>
+      </w:r>
+      <w:r>
+        <w:rPr>
+          <w:rFonts w:hint="default" w:ascii="Cascadia Mono" w:hAnsi="Cascadia Mono" w:cs="Cascadia Mono"/>
+          <w:sz w:val="24"/>
+          <w:szCs w:val="24"/>
+        </w:rPr>
+        <w:fldChar w:fldCharType="separate"/>
+      </w:r>
+      <w:r>
+        <w:rPr>
+          <w:rStyle w:val="5"/>
+          <w:rFonts w:hint="default" w:ascii="Cascadia Mono" w:hAnsi="Cascadia Mono" w:cs="Cascadia Mono"/>
+          <w:sz w:val="24"/>
+          <w:szCs w:val="24"/>
+        </w:rPr>
+        <w:t>http://localhost:5076/usuario/cadastro</w:t>
+      </w:r>
+      <w:r>
+        <w:rPr>
+          <w:rFonts w:hint="default" w:ascii="Cascadia Mono" w:hAnsi="Cascadia Mono" w:cs="Cascadia Mono"/>
+          <w:sz w:val="24"/>
+          <w:szCs w:val="24"/>
+        </w:rPr>
+        <w:fldChar w:fldCharType="end"/>
+      </w:r>
+      <w:r>
+        <w:rPr>
+          <w:rFonts w:hint="default" w:ascii="Cascadia Mono" w:hAnsi="Cascadia Mono" w:cs="Cascadia Mono"/>
+          <w:sz w:val="24"/>
+          <w:szCs w:val="24"/>
+          <w:lang w:val="pt-BR"/>
+        </w:rPr>
+        <w:t xml:space="preserve"> Cadastro de usuário</w:t>
+      </w:r>
+    </w:p>
+    <w:p>
+      <w:pPr>
+        <w:jc w:val="both"/>
+        <w:rPr>
+          <w:rFonts w:hint="default" w:ascii="Cascadia Mono" w:hAnsi="Cascadia Mono" w:cs="Cascadia Mono"/>
+          <w:b/>
+          <w:bCs/>
+          <w:sz w:val="24"/>
+          <w:szCs w:val="24"/>
+          <w:u w:val="single"/>
+          <w:lang w:val="pt-BR"/>
+        </w:rPr>
+      </w:pPr>
+      <w:r>
+        <w:rPr>
+          <w:rStyle w:val="5"/>
+          <w:rFonts w:hint="default" w:ascii="Cascadia Mono" w:hAnsi="Cascadia Mono" w:cs="Cascadia Mono"/>
+          <w:sz w:val="24"/>
+          <w:szCs w:val="24"/>
+        </w:rPr>
+        <w:t>http://localhost:5076/usuario/</w:t>
+      </w:r>
+      <w:r>
+        <w:rPr>
+          <w:rStyle w:val="5"/>
+          <w:rFonts w:hint="default" w:ascii="Cascadia Mono" w:hAnsi="Cascadia Mono" w:cs="Cascadia Mono"/>
+          <w:sz w:val="24"/>
+          <w:szCs w:val="24"/>
+          <w:lang w:val="pt-BR"/>
+        </w:rPr>
+        <w:t>login</w:t>
+      </w:r>
+      <w:r>
+        <w:rPr>
+          <w:rFonts w:hint="default" w:ascii="Cascadia Mono" w:hAnsi="Cascadia Mono" w:cs="Cascadia Mono"/>
+          <w:sz w:val="24"/>
+          <w:szCs w:val="24"/>
+          <w:lang w:val="pt-BR"/>
+        </w:rPr>
+        <w:t xml:space="preserve"> Login de usuário</w:t>
+      </w:r>
+    </w:p>
+    <w:p>
+      <w:pPr>
+        <w:jc w:val="both"/>
+        <w:rPr>
+          <w:rFonts w:hint="default" w:ascii="Cascadia Mono" w:hAnsi="Cascadia Mono" w:cs="Cascadia Mono"/>
+          <w:b/>
+          <w:bCs/>
+          <w:sz w:val="24"/>
+          <w:szCs w:val="24"/>
+          <w:u w:val="single"/>
+          <w:lang w:val="pt-BR"/>
+        </w:rPr>
+      </w:pPr>
+      <w:r>
+        <w:rPr>
+          <w:rFonts w:hint="default" w:ascii="Cascadia Mono" w:hAnsi="Cascadia Mono" w:cs="Cascadia Mono"/>
+          <w:sz w:val="24"/>
+          <w:szCs w:val="24"/>
+          <w:lang w:val="pt-BR"/>
+        </w:rPr>
+        <w:fldChar w:fldCharType="begin"/>
+      </w:r>
+      <w:r>
+        <w:rPr>
+          <w:rFonts w:hint="default" w:ascii="Cascadia Mono" w:hAnsi="Cascadia Mono" w:cs="Cascadia Mono"/>
+          <w:sz w:val="24"/>
+          <w:szCs w:val="24"/>
+          <w:lang w:val="pt-BR"/>
+        </w:rPr>
+        <w:instrText xml:space="preserve"> HYPERLINK "http://localhost:5076/acesso" </w:instrText>
+      </w:r>
+      <w:r>
+        <w:rPr>
+          <w:rFonts w:hint="default" w:ascii="Cascadia Mono" w:hAnsi="Cascadia Mono" w:cs="Cascadia Mono"/>
+          <w:sz w:val="24"/>
+          <w:szCs w:val="24"/>
+          <w:lang w:val="pt-BR"/>
+        </w:rPr>
+        <w:fldChar w:fldCharType="separate"/>
+      </w:r>
+      <w:r>
+        <w:rPr>
+          <w:rStyle w:val="5"/>
+          <w:rFonts w:hint="default" w:ascii="Cascadia Mono" w:hAnsi="Cascadia Mono" w:cs="Cascadia Mono"/>
+          <w:sz w:val="24"/>
+          <w:szCs w:val="24"/>
+          <w:lang w:val="pt-BR"/>
+        </w:rPr>
+        <w:t>http://localhost:5076/acesso</w:t>
+      </w:r>
+      <w:r>
+        <w:rPr>
+          <w:rFonts w:hint="default" w:ascii="Cascadia Mono" w:hAnsi="Cascadia Mono" w:cs="Cascadia Mono"/>
+          <w:sz w:val="24"/>
+          <w:szCs w:val="24"/>
+          <w:lang w:val="pt-BR"/>
+        </w:rPr>
+        <w:fldChar w:fldCharType="end"/>
+      </w:r>
+      <w:r>
+        <w:rPr>
+          <w:rFonts w:hint="default" w:ascii="Cascadia Mono" w:hAnsi="Cascadia Mono" w:cs="Cascadia Mono"/>
+          <w:sz w:val="24"/>
+          <w:szCs w:val="24"/>
+          <w:lang w:val="pt-BR"/>
+        </w:rPr>
+        <w:t xml:space="preserve"> Autenticar JWT</w:t>
+      </w:r>
+    </w:p>
+    <w:p>
+      <w:pPr>
+        <w:jc w:val="both"/>
+        <w:rPr>
+          <w:rFonts w:hint="default" w:ascii="Cascadia Mono" w:hAnsi="Cascadia Mono" w:eastAsia="Cascadia Mono"/>
+          <w:color w:val="008000"/>
+          <w:sz w:val="19"/>
+          <w:szCs w:val="24"/>
+          <w:highlight w:val="white"/>
+        </w:rPr>
+      </w:pPr>
+    </w:p>
+    <w:p>
+      <w:pPr>
+        <w:jc w:val="both"/>
+        <w:rPr>
+          <w:rFonts w:hint="default" w:ascii="Cascadia Mono" w:hAnsi="Cascadia Mono" w:eastAsia="Cascadia Mono"/>
+          <w:color w:val="008000"/>
+          <w:sz w:val="19"/>
+          <w:szCs w:val="24"/>
+          <w:highlight w:val="white"/>
+        </w:rPr>
+      </w:pPr>
     </w:p>
     <w:p>
       <w:pPr>

</xml_diff>